<commit_message>
feat: add nama dan nrp
</commit_message>
<xml_diff>
--- a/ProposalTAMuhammadAqilFarrukh.docx
+++ b/ProposalTAMuhammadAqilFarrukh.docx
@@ -1,6 +1,6 @@
 
 <file path=word/document.xml><?xml version="1.0" encoding="utf-8"?>
-<w:document xmlns:wpc="http://schemas.microsoft.com/office/word/2010/wordprocessingCanvas" xmlns:cx="http://schemas.microsoft.com/office/drawing/2014/chartex" xmlns:cx1="http://schemas.microsoft.com/office/drawing/2015/9/8/chartex" xmlns:cx2="http://schemas.microsoft.com/office/drawing/2015/10/21/chartex" xmlns:cx3="http://schemas.microsoft.com/office/drawing/2016/5/9/chartex" xmlns:cx4="http://schemas.microsoft.com/office/drawing/2016/5/10/chartex" xmlns:cx5="http://schemas.microsoft.com/office/drawing/2016/5/11/chartex" xmlns:cx6="http://schemas.microsoft.com/office/drawing/2016/5/12/chartex" xmlns:cx7="http://schemas.microsoft.com/office/drawing/2016/5/13/chartex" xmlns:cx8="http://schemas.microsoft.com/office/drawing/2016/5/14/chartex" xmlns:mc="http://schemas.openxmlformats.org/markup-compatibility/2006" xmlns:aink="http://schemas.microsoft.com/office/drawing/2016/ink" xmlns:am3d="http://schemas.microsoft.com/office/drawing/2017/model3d" xmlns:o="urn:schemas-microsoft-com:office:office" xmlns:oel="http://schemas.microsoft.com/office/2019/extlst" xmlns:r="http://schemas.openxmlformats.org/officeDocument/2006/relationships" xmlns:m="http://schemas.openxmlformats.org/officeDocument/2006/math" xmlns:v="urn:schemas-microsoft-com:vml" xmlns:wp14="http://schemas.microsoft.com/office/word/2010/wordprocessingDrawing" xmlns:wp="http://schemas.openxmlformats.org/drawingml/2006/wordprocessingDrawing" xmlns:w10="urn:schemas-microsoft-com:office:word" xmlns:w="http://schemas.openxmlformats.org/wordprocessingml/2006/main" xmlns:w14="http://schemas.microsoft.com/office/word/2010/wordml" xmlns:w15="http://schemas.microsoft.com/office/word/2012/wordml" xmlns:w16cex="http://schemas.microsoft.com/office/word/2018/wordml/cex" xmlns:w16cid="http://schemas.microsoft.com/office/word/2016/wordml/cid" xmlns:w16="http://schemas.microsoft.com/office/word/2018/wordml" xmlns:w16du="http://schemas.microsoft.com/office/word/2023/wordml/word16du" xmlns:w16sdtdh="http://schemas.microsoft.com/office/word/2020/wordml/sdtdatahash" xmlns:w16sdtfl="http://schemas.microsoft.com/office/word/2024/wordml/sdtformatlock" xmlns:w16se="http://schemas.microsoft.com/office/word/2015/wordml/symex" xmlns:wpg="http://schemas.microsoft.com/office/word/2010/wordprocessingGroup" xmlns:wpi="http://schemas.microsoft.com/office/word/2010/wordprocessingInk" xmlns:wne="http://schemas.microsoft.com/office/word/2006/wordml" xmlns:wps="http://schemas.microsoft.com/office/word/2010/wordprocessingShape" xmlns:a="http://schemas.openxmlformats.org/drawingml/2006/main" xmlns:pic="http://schemas.openxmlformats.org/drawingml/2006/picture" xmlns:a14="http://schemas.microsoft.com/office/drawing/2010/main" mc:Ignorable="w14 w15 w16se w16cid w16 w16cex w16sdtdh w16sdtfl w16du wp14">
+<w:document xmlns:wpc="http://schemas.microsoft.com/office/word/2010/wordprocessingCanvas" xmlns:cx="http://schemas.microsoft.com/office/drawing/2014/chartex" xmlns:cx1="http://schemas.microsoft.com/office/drawing/2015/9/8/chartex" xmlns:cx2="http://schemas.microsoft.com/office/drawing/2015/10/21/chartex" xmlns:cx3="http://schemas.microsoft.com/office/drawing/2016/5/9/chartex" xmlns:cx4="http://schemas.microsoft.com/office/drawing/2016/5/10/chartex" xmlns:cx5="http://schemas.microsoft.com/office/drawing/2016/5/11/chartex" xmlns:cx6="http://schemas.microsoft.com/office/drawing/2016/5/12/chartex" xmlns:cx7="http://schemas.microsoft.com/office/drawing/2016/5/13/chartex" xmlns:cx8="http://schemas.microsoft.com/office/drawing/2016/5/14/chartex" xmlns:mc="http://schemas.openxmlformats.org/markup-compatibility/2006" xmlns:aink="http://schemas.microsoft.com/office/drawing/2016/ink" xmlns:am3d="http://schemas.microsoft.com/office/drawing/2017/model3d" xmlns:o="urn:schemas-microsoft-com:office:office" xmlns:oel="http://schemas.microsoft.com/office/2019/extlst" xmlns:r="http://schemas.openxmlformats.org/officeDocument/2006/relationships" xmlns:m="http://schemas.openxmlformats.org/officeDocument/2006/math" xmlns:v="urn:schemas-microsoft-com:vml" xmlns:wp14="http://schemas.microsoft.com/office/word/2010/wordprocessingDrawing" xmlns:wp="http://schemas.openxmlformats.org/drawingml/2006/wordprocessingDrawing" xmlns:w10="urn:schemas-microsoft-com:office:word" xmlns:w="http://schemas.openxmlformats.org/wordprocessingml/2006/main" xmlns:w14="http://schemas.microsoft.com/office/word/2010/wordml" xmlns:w15="http://schemas.microsoft.com/office/word/2012/wordml" xmlns:w16cex="http://schemas.microsoft.com/office/word/2018/wordml/cex" xmlns:w16cid="http://schemas.microsoft.com/office/word/2016/wordml/cid" xmlns:w16="http://schemas.microsoft.com/office/word/2018/wordml" xmlns:w16du="http://schemas.microsoft.com/office/word/2023/wordml/word16du" xmlns:w16sdtdh="http://schemas.microsoft.com/office/word/2020/wordml/sdtdatahash" xmlns:w16sdtfl="http://schemas.microsoft.com/office/word/2024/wordml/sdtformatlock" xmlns:w16se="http://schemas.microsoft.com/office/word/2015/wordml/symex" xmlns:wpg="http://schemas.microsoft.com/office/word/2010/wordprocessingGroup" xmlns:wpi="http://schemas.microsoft.com/office/word/2010/wordprocessingInk" xmlns:wne="http://schemas.microsoft.com/office/word/2006/wordml" xmlns:wps="http://schemas.microsoft.com/office/word/2010/wordprocessingShape" mc:Ignorable="w14 w15 w16se w16cid w16 w16cex w16sdtdh w16sdtfl w16du wp14">
   <w:body>
     <w:p>
       <w:r>
@@ -8,7 +8,7 @@
           <w:noProof/>
         </w:rPr>
         <w:drawing>
-          <wp:anchor distT="0" distB="0" distL="114300" distR="114300" simplePos="0" relativeHeight="251658242" behindDoc="0" locked="0" layoutInCell="1" allowOverlap="1" wp14:anchorId="15C3C5E3" wp14:editId="2318427D">
+          <wp:anchor distT="0" distB="0" distL="114300" distR="114300" simplePos="0" relativeHeight="251658242" behindDoc="0" locked="0" layoutInCell="1" allowOverlap="1" wp14:anchorId="15C3C5E3" wp14:editId="4B446071">
             <wp:simplePos x="0" y="0"/>
             <wp:positionH relativeFrom="column">
               <wp:posOffset>3175</wp:posOffset>
@@ -138,7 +138,7 @@
               </wp:anchor>
             </w:drawing>
           </mc:Choice>
-          <mc:Fallback xmlns:a="http://schemas.openxmlformats.org/drawingml/2006/main" xmlns:pic="http://schemas.openxmlformats.org/drawingml/2006/picture" xmlns:a14="http://schemas.microsoft.com/office/drawing/2010/main" xmlns:arto="http://schemas.microsoft.com/office/word/2006/arto">
+          <mc:Fallback xmlns:arto="http://schemas.microsoft.com/office/word/2006/arto" xmlns:a14="http://schemas.microsoft.com/office/drawing/2010/main" xmlns:pic="http://schemas.openxmlformats.org/drawingml/2006/picture" xmlns:a="http://schemas.openxmlformats.org/drawingml/2006/main">
             <w:pict w14:anchorId="2935EE14">
               <v:rect id="Rectangle 205" style="position:absolute;margin-left:-86.9pt;margin-top:20.7pt;width:597.7pt;height:28.3pt;z-index:251658240;visibility:visible;mso-wrap-style:square;mso-width-percent:0;mso-height-percent:0;mso-wrap-distance-left:9pt;mso-wrap-distance-top:0;mso-wrap-distance-right:9pt;mso-wrap-distance-bottom:0;mso-position-horizontal:absolute;mso-position-horizontal-relative:text;mso-position-vertical:absolute;mso-position-vertical-relative:text;mso-width-percent:0;mso-height-percent:0;mso-width-relative:margin;mso-height-relative:margin;v-text-anchor:middle" o:spid="_x0000_s1026" fillcolor="#0067ac" stroked="f" strokeweight="1pt" w14:anchorId="5DDABF37" o:gfxdata="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"/>
             </w:pict>
@@ -431,31 +431,7 @@
                                 <w:szCs w:val="28"/>
                                 <w:lang w:val="sv-SE"/>
                               </w:rPr>
-                              <w:t>&lt;</w:t>
-                            </w:r>
-                            <w:r>
-                              <w:rPr>
-                                <w:rFonts w:ascii="Trebuchet MS" w:hAnsi="Trebuchet MS"/>
-                                <w:b/>
-                                <w:bCs/>
-                                <w:color w:val="000000" w:themeColor="text1"/>
-                                <w:sz w:val="28"/>
-                                <w:szCs w:val="28"/>
-                                <w:lang w:val="sv-SE"/>
-                              </w:rPr>
-                              <w:t>NAMA MAHASISWA</w:t>
-                            </w:r>
-                            <w:r>
-                              <w:rPr>
-                                <w:rFonts w:ascii="Trebuchet MS" w:hAnsi="Trebuchet MS"/>
-                                <w:b/>
-                                <w:bCs/>
-                                <w:color w:val="000000" w:themeColor="text1"/>
-                                <w:sz w:val="28"/>
-                                <w:szCs w:val="28"/>
-                                <w:lang w:val="sv-SE"/>
-                              </w:rPr>
-                              <w:t>&gt;</w:t>
+                              <w:t>Muhammad Aqil Farrukh</w:t>
                             </w:r>
                           </w:p>
                           <w:p>
@@ -487,27 +463,7 @@
                                 <w:szCs w:val="28"/>
                                 <w:lang w:val="sv-SE"/>
                               </w:rPr>
-                              <w:t>&lt;</w:t>
-                            </w:r>
-                            <w:r>
-                              <w:rPr>
-                                <w:rFonts w:ascii="Trebuchet MS" w:hAnsi="Trebuchet MS"/>
-                                <w:color w:val="000000" w:themeColor="text1"/>
-                                <w:sz w:val="28"/>
-                                <w:szCs w:val="28"/>
-                                <w:lang w:val="sv-SE"/>
-                              </w:rPr>
-                              <w:t>XXXXXXXXXXXXX</w:t>
-                            </w:r>
-                            <w:r>
-                              <w:rPr>
-                                <w:rFonts w:ascii="Trebuchet MS" w:hAnsi="Trebuchet MS"/>
-                                <w:color w:val="000000" w:themeColor="text1"/>
-                                <w:sz w:val="28"/>
-                                <w:szCs w:val="28"/>
-                                <w:lang w:val="sv-SE"/>
-                              </w:rPr>
-                              <w:t>&gt;</w:t>
+                              <w:t>5025221158</w:t>
                             </w:r>
                           </w:p>
                           <w:p>
@@ -910,8 +866,8 @@
             </w:drawing>
           </mc:Choice>
           <mc:Fallback>
-            <w:pict w14:anchorId="5FE3A2C4">
-              <v:rect id="Rectangle 4" style="position:absolute;left:0;text-align:left;margin-left:-86.65pt;margin-top:26.6pt;width:600.85pt;height:685.5pt;z-index:251658241;visibility:visible;mso-wrap-style:square;mso-width-percent:0;mso-height-percent:0;mso-wrap-distance-left:9pt;mso-wrap-distance-top:0;mso-wrap-distance-right:9pt;mso-wrap-distance-bottom:0;mso-position-horizontal:absolute;mso-position-horizontal-relative:text;mso-position-vertical:absolute;mso-position-vertical-relative:text;mso-width-percent:0;mso-height-percent:0;mso-width-relative:margin;mso-height-relative:margin;v-text-anchor:top" o:spid="_x0000_s1026" fillcolor="white [3212]" stroked="f" strokeweight="1pt" w14:anchorId="50D35C74" o:gfxdata="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">
+            <w:pict>
+              <v:rect w14:anchorId="50D35C74" id="Rectangle 4" o:spid="_x0000_s1026" style="position:absolute;left:0;text-align:left;margin-left:-86.65pt;margin-top:26.6pt;width:600.85pt;height:685.5pt;z-index:251658241;visibility:visible;mso-wrap-style:square;mso-width-percent:0;mso-height-percent:0;mso-wrap-distance-left:9pt;mso-wrap-distance-top:0;mso-wrap-distance-right:9pt;mso-wrap-distance-bottom:0;mso-position-horizontal:absolute;mso-position-horizontal-relative:text;mso-position-vertical:absolute;mso-position-vertical-relative:text;mso-width-percent:0;mso-height-percent:0;mso-width-relative:margin;mso-height-relative:margin;v-text-anchor:top" o:gfxdata="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" fillcolor="white [3212]" stroked="f" strokeweight="1pt">
                 <v:textbox inset="0,10mm,0,0">
                   <w:txbxContent>
                     <w:p>
@@ -1141,31 +1097,7 @@
                           <w:szCs w:val="28"/>
                           <w:lang w:val="sv-SE"/>
                         </w:rPr>
-                        <w:t>&lt;</w:t>
-                      </w:r>
-                      <w:r>
-                        <w:rPr>
-                          <w:rFonts w:ascii="Trebuchet MS" w:hAnsi="Trebuchet MS"/>
-                          <w:b/>
-                          <w:bCs/>
-                          <w:color w:val="000000" w:themeColor="text1"/>
-                          <w:sz w:val="28"/>
-                          <w:szCs w:val="28"/>
-                          <w:lang w:val="sv-SE"/>
-                        </w:rPr>
-                        <w:t>NAMA MAHASISWA</w:t>
-                      </w:r>
-                      <w:r>
-                        <w:rPr>
-                          <w:rFonts w:ascii="Trebuchet MS" w:hAnsi="Trebuchet MS"/>
-                          <w:b/>
-                          <w:bCs/>
-                          <w:color w:val="000000" w:themeColor="text1"/>
-                          <w:sz w:val="28"/>
-                          <w:szCs w:val="28"/>
-                          <w:lang w:val="sv-SE"/>
-                        </w:rPr>
-                        <w:t>&gt;</w:t>
+                        <w:t>Muhammad Aqil Farrukh</w:t>
                       </w:r>
                     </w:p>
                     <w:p>
@@ -1197,27 +1129,7 @@
                           <w:szCs w:val="28"/>
                           <w:lang w:val="sv-SE"/>
                         </w:rPr>
-                        <w:t>&lt;</w:t>
-                      </w:r>
-                      <w:r>
-                        <w:rPr>
-                          <w:rFonts w:ascii="Trebuchet MS" w:hAnsi="Trebuchet MS"/>
-                          <w:color w:val="000000" w:themeColor="text1"/>
-                          <w:sz w:val="28"/>
-                          <w:szCs w:val="28"/>
-                          <w:lang w:val="sv-SE"/>
-                        </w:rPr>
-                        <w:t>XXXXXXXXXXXXX</w:t>
-                      </w:r>
-                      <w:r>
-                        <w:rPr>
-                          <w:rFonts w:ascii="Trebuchet MS" w:hAnsi="Trebuchet MS"/>
-                          <w:color w:val="000000" w:themeColor="text1"/>
-                          <w:sz w:val="28"/>
-                          <w:szCs w:val="28"/>
-                          <w:lang w:val="sv-SE"/>
-                        </w:rPr>
-                        <w:t>&gt;</w:t>
+                        <w:t>5025221158</w:t>
                       </w:r>
                     </w:p>
                     <w:p>
@@ -1640,7 +1552,7 @@
           <w:lang w:val="sv-SE"/>
         </w:rPr>
       </w:pPr>
-      <w:bookmarkStart w:name="_Toc192853315" w:id="0"/>
+      <w:bookmarkStart w:id="0" w:name="_Toc192853315"/>
       <w:r>
         <w:rPr>
           <w:i/>
@@ -1677,6 +1589,7 @@
           <w:iCs/>
           <w:lang w:val="sv-SE"/>
         </w:rPr>
+        <w:lastRenderedPageBreak/>
         <w:t>Halaman ini sengaja dikosongkan</w:t>
       </w:r>
       <w:r>
@@ -1695,7 +1608,7 @@
           <w:headerReference w:type="even" r:id="rId9"/>
           <w:headerReference w:type="default" r:id="rId10"/>
           <w:footerReference w:type="default" r:id="rId11"/>
-          <w:pgSz w:w="11907" w:h="16840" w:orient="portrait" w:code="9"/>
+          <w:pgSz w:w="11907" w:h="16840" w:code="9"/>
           <w:pgMar w:top="1701" w:right="1134" w:bottom="1418" w:left="1701" w:header="720" w:footer="720" w:gutter="0"/>
           <w:pgNumType w:fmt="lowerRoman" w:start="1"/>
           <w:cols w:space="720"/>
@@ -1710,12 +1623,13 @@
           <w:lang w:val="sv-SE"/>
         </w:rPr>
       </w:pPr>
-      <w:bookmarkStart w:name="_Toc202858962" w:id="1"/>
-      <w:bookmarkStart w:name="_Toc202859154" w:id="2"/>
-      <w:r>
-        <w:rPr>
-          <w:lang w:val="sv-SE"/>
-        </w:rPr>
+      <w:bookmarkStart w:id="1" w:name="_Toc202858962"/>
+      <w:bookmarkStart w:id="2" w:name="_Toc202859154"/>
+      <w:r>
+        <w:rPr>
+          <w:lang w:val="sv-SE"/>
+        </w:rPr>
+        <w:lastRenderedPageBreak/>
         <w:t>LEMBAR PENGESAHAN</w:t>
       </w:r>
       <w:bookmarkEnd w:id="0"/>
@@ -3002,12 +2916,12 @@
         <w:tblStyle w:val="TableGrid"/>
         <w:tblW w:w="0" w:type="auto"/>
         <w:tblBorders>
-          <w:top w:val="none" w:color="auto" w:sz="0" w:space="0"/>
-          <w:left w:val="none" w:color="auto" w:sz="0" w:space="0"/>
-          <w:bottom w:val="none" w:color="auto" w:sz="0" w:space="0"/>
-          <w:right w:val="none" w:color="auto" w:sz="0" w:space="0"/>
-          <w:insideH w:val="none" w:color="auto" w:sz="0" w:space="0"/>
-          <w:insideV w:val="none" w:color="auto" w:sz="0" w:space="0"/>
+          <w:top w:val="none" w:sz="0" w:space="0" w:color="auto"/>
+          <w:left w:val="none" w:sz="0" w:space="0" w:color="auto"/>
+          <w:bottom w:val="none" w:sz="0" w:space="0" w:color="auto"/>
+          <w:right w:val="none" w:sz="0" w:space="0" w:color="auto"/>
+          <w:insideH w:val="none" w:sz="0" w:space="0" w:color="auto"/>
+          <w:insideV w:val="none" w:sz="0" w:space="0" w:color="auto"/>
         </w:tblBorders>
         <w:tblLook w:val="04A0" w:firstRow="1" w:lastRow="0" w:firstColumn="1" w:lastColumn="0" w:noHBand="0" w:noVBand="1"/>
       </w:tblPr>
@@ -3060,33 +2974,8 @@
                 <w:sz w:val="26"/>
                 <w:szCs w:val="26"/>
               </w:rPr>
-              <w:t xml:space="preserve">Nama dan </w:t>
-            </w:r>
-            <w:proofErr w:type="spellStart"/>
-            <w:r>
-              <w:rPr>
-                <w:sz w:val="26"/>
-                <w:szCs w:val="26"/>
-              </w:rPr>
-              <w:t>gelar</w:t>
-            </w:r>
-            <w:proofErr w:type="spellEnd"/>
-            <w:r>
-              <w:rPr>
-                <w:sz w:val="26"/>
-                <w:szCs w:val="26"/>
-              </w:rPr>
-              <w:t xml:space="preserve"> </w:t>
-            </w:r>
-            <w:proofErr w:type="spellStart"/>
-            <w:r>
-              <w:rPr>
-                <w:sz w:val="26"/>
-                <w:szCs w:val="26"/>
-              </w:rPr>
-              <w:t>pembimbing</w:t>
-            </w:r>
-            <w:proofErr w:type="spellEnd"/>
+              <w:t>Nama dan gelar pembimbing</w:t>
+            </w:r>
             <w:r>
               <w:rPr>
                 <w:sz w:val="26"/>
@@ -3130,21 +3019,12 @@
                 <w:szCs w:val="26"/>
               </w:rPr>
             </w:pPr>
-            <w:proofErr w:type="spellStart"/>
             <w:r>
               <w:rPr>
                 <w:sz w:val="26"/>
                 <w:szCs w:val="26"/>
               </w:rPr>
-              <w:t>Pembimbing</w:t>
-            </w:r>
-            <w:proofErr w:type="spellEnd"/>
-            <w:r>
-              <w:rPr>
-                <w:sz w:val="26"/>
-                <w:szCs w:val="26"/>
-              </w:rPr>
-              <w:t xml:space="preserve"> </w:t>
+              <w:t xml:space="preserve">Pembimbing </w:t>
             </w:r>
           </w:p>
         </w:tc>
@@ -3242,17 +3122,8 @@
                 <w:sz w:val="26"/>
                 <w:szCs w:val="26"/>
               </w:rPr>
-              <w:t>Ko-</w:t>
-            </w:r>
-            <w:proofErr w:type="spellStart"/>
-            <w:r>
-              <w:rPr>
-                <w:sz w:val="26"/>
-                <w:szCs w:val="26"/>
-              </w:rPr>
-              <w:t>pembimbing</w:t>
-            </w:r>
-            <w:proofErr w:type="spellEnd"/>
+              <w:t>Ko-pembimbing</w:t>
+            </w:r>
           </w:p>
         </w:tc>
       </w:tr>
@@ -3300,33 +3171,8 @@
                 <w:sz w:val="26"/>
                 <w:szCs w:val="26"/>
               </w:rPr>
-              <w:t xml:space="preserve">Nama dan </w:t>
-            </w:r>
-            <w:proofErr w:type="spellStart"/>
-            <w:r>
-              <w:rPr>
-                <w:sz w:val="26"/>
-                <w:szCs w:val="26"/>
-              </w:rPr>
-              <w:t>gelar</w:t>
-            </w:r>
-            <w:proofErr w:type="spellEnd"/>
-            <w:r>
-              <w:rPr>
-                <w:sz w:val="26"/>
-                <w:szCs w:val="26"/>
-              </w:rPr>
-              <w:t xml:space="preserve"> </w:t>
-            </w:r>
-            <w:proofErr w:type="spellStart"/>
-            <w:r>
-              <w:rPr>
-                <w:sz w:val="26"/>
-                <w:szCs w:val="26"/>
-              </w:rPr>
-              <w:t>penguji</w:t>
-            </w:r>
-            <w:proofErr w:type="spellEnd"/>
+              <w:t>Nama dan gelar penguji</w:t>
+            </w:r>
             <w:r>
               <w:rPr>
                 <w:sz w:val="26"/>
@@ -3363,7 +3209,6 @@
                 <w:szCs w:val="26"/>
               </w:rPr>
             </w:pPr>
-            <w:proofErr w:type="spellStart"/>
             <w:r>
               <w:rPr>
                 <w:sz w:val="26"/>
@@ -3371,7 +3216,6 @@
               </w:rPr>
               <w:t>Penguji</w:t>
             </w:r>
-            <w:proofErr w:type="spellEnd"/>
           </w:p>
         </w:tc>
       </w:tr>
@@ -3419,33 +3263,8 @@
                 <w:sz w:val="26"/>
                 <w:szCs w:val="26"/>
               </w:rPr>
-              <w:t xml:space="preserve">Nama dan </w:t>
-            </w:r>
-            <w:proofErr w:type="spellStart"/>
-            <w:r>
-              <w:rPr>
-                <w:sz w:val="26"/>
-                <w:szCs w:val="26"/>
-              </w:rPr>
-              <w:t>gelar</w:t>
-            </w:r>
-            <w:proofErr w:type="spellEnd"/>
-            <w:r>
-              <w:rPr>
-                <w:sz w:val="26"/>
-                <w:szCs w:val="26"/>
-              </w:rPr>
-              <w:t xml:space="preserve"> </w:t>
-            </w:r>
-            <w:proofErr w:type="spellStart"/>
-            <w:r>
-              <w:rPr>
-                <w:sz w:val="26"/>
-                <w:szCs w:val="26"/>
-              </w:rPr>
-              <w:t>penguji</w:t>
-            </w:r>
-            <w:proofErr w:type="spellEnd"/>
+              <w:t>Nama dan gelar penguji</w:t>
+            </w:r>
             <w:r>
               <w:rPr>
                 <w:sz w:val="26"/>
@@ -3482,7 +3301,6 @@
                 <w:szCs w:val="26"/>
               </w:rPr>
             </w:pPr>
-            <w:proofErr w:type="spellStart"/>
             <w:r>
               <w:rPr>
                 <w:sz w:val="26"/>
@@ -3490,7 +3308,6 @@
               </w:rPr>
               <w:t>Penguji</w:t>
             </w:r>
-            <w:proofErr w:type="spellEnd"/>
           </w:p>
         </w:tc>
       </w:tr>
@@ -3587,6 +3404,7 @@
           <w:iCs/>
           <w:lang w:val="sv-SE"/>
         </w:rPr>
+        <w:lastRenderedPageBreak/>
         <w:t>Halaman ini sengaja dikosongkan.</w:t>
       </w:r>
     </w:p>
@@ -3619,6 +3437,7 @@
         <w:rPr>
           <w:lang w:val="sv-SE"/>
         </w:rPr>
+        <w:lastRenderedPageBreak/>
         <w:t>APPROVAL SHEET</w:t>
       </w:r>
     </w:p>
@@ -3958,12 +3777,12 @@
         <w:tblStyle w:val="TableGrid"/>
         <w:tblW w:w="0" w:type="auto"/>
         <w:tblBorders>
-          <w:top w:val="none" w:color="auto" w:sz="0" w:space="0"/>
-          <w:left w:val="none" w:color="auto" w:sz="0" w:space="0"/>
-          <w:bottom w:val="none" w:color="auto" w:sz="0" w:space="0"/>
-          <w:right w:val="none" w:color="auto" w:sz="0" w:space="0"/>
-          <w:insideH w:val="none" w:color="auto" w:sz="0" w:space="0"/>
-          <w:insideV w:val="none" w:color="auto" w:sz="0" w:space="0"/>
+          <w:top w:val="none" w:sz="0" w:space="0" w:color="auto"/>
+          <w:left w:val="none" w:sz="0" w:space="0" w:color="auto"/>
+          <w:bottom w:val="none" w:sz="0" w:space="0" w:color="auto"/>
+          <w:right w:val="none" w:sz="0" w:space="0" w:color="auto"/>
+          <w:insideH w:val="none" w:sz="0" w:space="0" w:color="auto"/>
+          <w:insideV w:val="none" w:sz="0" w:space="0" w:color="auto"/>
         </w:tblBorders>
         <w:tblLook w:val="04A0" w:firstRow="1" w:lastRow="0" w:firstColumn="1" w:lastColumn="0" w:noHBand="0" w:noVBand="1"/>
       </w:tblPr>
@@ -4508,6 +4327,7 @@
           <w:iCs/>
           <w:lang w:val="sv-SE"/>
         </w:rPr>
+        <w:lastRenderedPageBreak/>
         <w:t>Halaman ini sengaja dikosongkan.</w:t>
       </w:r>
       <w:r>
@@ -4521,10 +4341,11 @@
       <w:pPr>
         <w:pStyle w:val="Heading0"/>
       </w:pPr>
-      <w:bookmarkStart w:name="_Toc192853316" w:id="5"/>
-      <w:bookmarkStart w:name="_Toc202858963" w:id="6"/>
-      <w:bookmarkStart w:name="_Toc202859155" w:id="7"/>
-      <w:r>
+      <w:bookmarkStart w:id="5" w:name="_Toc192853316"/>
+      <w:bookmarkStart w:id="6" w:name="_Toc202858963"/>
+      <w:bookmarkStart w:id="7" w:name="_Toc202859155"/>
+      <w:r>
+        <w:lastRenderedPageBreak/>
         <w:t>ABSTRAK</w:t>
       </w:r>
       <w:bookmarkEnd w:id="5"/>
@@ -4589,12 +4410,12 @@
         <w:tblStyle w:val="TableGrid"/>
         <w:tblW w:w="9122" w:type="dxa"/>
         <w:tblBorders>
-          <w:top w:val="none" w:color="auto" w:sz="0" w:space="0"/>
-          <w:left w:val="none" w:color="auto" w:sz="0" w:space="0"/>
-          <w:bottom w:val="none" w:color="auto" w:sz="0" w:space="0"/>
-          <w:right w:val="none" w:color="auto" w:sz="0" w:space="0"/>
-          <w:insideH w:val="none" w:color="auto" w:sz="0" w:space="0"/>
-          <w:insideV w:val="none" w:color="auto" w:sz="0" w:space="0"/>
+          <w:top w:val="none" w:sz="0" w:space="0" w:color="auto"/>
+          <w:left w:val="none" w:sz="0" w:space="0" w:color="auto"/>
+          <w:bottom w:val="none" w:sz="0" w:space="0" w:color="auto"/>
+          <w:right w:val="none" w:sz="0" w:space="0" w:color="auto"/>
+          <w:insideH w:val="none" w:sz="0" w:space="0" w:color="auto"/>
+          <w:insideV w:val="none" w:sz="0" w:space="0" w:color="auto"/>
         </w:tblBorders>
         <w:tblLook w:val="04A0" w:firstRow="1" w:lastRow="0" w:firstColumn="1" w:lastColumn="0" w:noHBand="0" w:noVBand="1"/>
       </w:tblPr>
@@ -4660,7 +4481,6 @@
               </w:rPr>
               <w:t xml:space="preserve"> </w:t>
             </w:r>
-            <w:proofErr w:type="spellStart"/>
             <w:r>
               <w:rPr>
                 <w:b/>
@@ -4719,15 +4539,7 @@
                 <w:b/>
                 <w:szCs w:val="24"/>
               </w:rPr>
-              <w:t>a</w:t>
-            </w:r>
-            <w:proofErr w:type="spellEnd"/>
-            <w:r>
-              <w:rPr>
-                <w:b/>
-                <w:szCs w:val="24"/>
-              </w:rPr>
-              <w:t xml:space="preserve"> / NRP</w:t>
+              <w:t>a / NRP</w:t>
             </w:r>
           </w:p>
         </w:tc>
@@ -4804,7 +4616,6 @@
                 <w:szCs w:val="24"/>
               </w:rPr>
             </w:pPr>
-            <w:proofErr w:type="spellStart"/>
             <w:r>
               <w:rPr>
                 <w:b/>
@@ -4812,7 +4623,6 @@
               </w:rPr>
               <w:t>Departemen</w:t>
             </w:r>
-            <w:proofErr w:type="spellEnd"/>
           </w:p>
         </w:tc>
         <w:tc>
@@ -4887,7 +4697,6 @@
               </w:rPr>
               <w:t xml:space="preserve"> </w:t>
             </w:r>
-            <w:proofErr w:type="spellStart"/>
             <w:r>
               <w:rPr>
                 <w:b/>
@@ -4896,7 +4705,6 @@
               </w:rPr>
               <w:t>Informatika</w:t>
             </w:r>
-            <w:proofErr w:type="spellEnd"/>
             <w:r>
               <w:rPr>
                 <w:b/>
@@ -4999,7 +4807,6 @@
               </w:rPr>
               <w:t xml:space="preserve"> </w:t>
             </w:r>
-            <w:proofErr w:type="spellStart"/>
             <w:r>
               <w:rPr>
                 <w:b/>
@@ -5062,7 +4869,6 @@
               </w:rPr>
               <w:t>g</w:t>
             </w:r>
-            <w:proofErr w:type="spellEnd"/>
           </w:p>
         </w:tc>
         <w:tc>
@@ -5110,33 +4916,8 @@
                 <w:b/>
                 <w:szCs w:val="24"/>
               </w:rPr>
-              <w:t xml:space="preserve">Nama </w:t>
-            </w:r>
-            <w:proofErr w:type="spellStart"/>
-            <w:r>
-              <w:rPr>
-                <w:b/>
-                <w:szCs w:val="24"/>
-              </w:rPr>
-              <w:t>pembimbing</w:t>
-            </w:r>
-            <w:proofErr w:type="spellEnd"/>
-            <w:r>
-              <w:rPr>
-                <w:b/>
-                <w:szCs w:val="24"/>
-              </w:rPr>
-              <w:t xml:space="preserve"> dan </w:t>
-            </w:r>
-            <w:proofErr w:type="spellStart"/>
-            <w:r>
-              <w:rPr>
-                <w:b/>
-                <w:szCs w:val="24"/>
-              </w:rPr>
-              <w:t>gelar</w:t>
-            </w:r>
-            <w:proofErr w:type="spellEnd"/>
+              <w:t>Nama pembimbing dan gelar</w:t>
+            </w:r>
             <w:r>
               <w:rPr>
                 <w:b/>
@@ -5195,15 +4976,7 @@
                 <w:b/>
                 <w:szCs w:val="24"/>
               </w:rPr>
-              <w:t>Ko-</w:t>
-            </w:r>
-            <w:proofErr w:type="spellStart"/>
-            <w:r>
-              <w:rPr>
-                <w:b/>
-                <w:szCs w:val="24"/>
-              </w:rPr>
-              <w:t>p</w:t>
+              <w:t>Ko-p</w:t>
             </w:r>
             <w:r>
               <w:rPr>
@@ -5260,7 +5033,6 @@
               </w:rPr>
               <w:t>g</w:t>
             </w:r>
-            <w:proofErr w:type="spellEnd"/>
           </w:p>
         </w:tc>
         <w:tc>
@@ -5308,33 +5080,8 @@
                 <w:b/>
                 <w:szCs w:val="24"/>
               </w:rPr>
-              <w:t xml:space="preserve">Nama </w:t>
-            </w:r>
-            <w:proofErr w:type="spellStart"/>
-            <w:r>
-              <w:rPr>
-                <w:b/>
-                <w:szCs w:val="24"/>
-              </w:rPr>
-              <w:t>pembimbing</w:t>
-            </w:r>
-            <w:proofErr w:type="spellEnd"/>
-            <w:r>
-              <w:rPr>
-                <w:b/>
-                <w:szCs w:val="24"/>
-              </w:rPr>
-              <w:t xml:space="preserve"> dan </w:t>
-            </w:r>
-            <w:proofErr w:type="spellStart"/>
-            <w:r>
-              <w:rPr>
-                <w:b/>
-                <w:szCs w:val="24"/>
-              </w:rPr>
-              <w:t>gelar</w:t>
-            </w:r>
-            <w:proofErr w:type="spellEnd"/>
+              <w:t>Nama pembimbing dan gelar</w:t>
+            </w:r>
             <w:r>
               <w:rPr>
                 <w:b/>
@@ -5508,6 +5255,7 @@
           <w:iCs/>
           <w:lang w:val="sv-SE"/>
         </w:rPr>
+        <w:lastRenderedPageBreak/>
         <w:t>Halaman ini sengaja dikosongkan.</w:t>
       </w:r>
       <w:r>
@@ -5525,14 +5273,15 @@
           <w:iCs/>
         </w:rPr>
       </w:pPr>
-      <w:bookmarkStart w:name="_Toc192853317" w:id="8"/>
-      <w:bookmarkStart w:name="_Toc202858964" w:id="9"/>
-      <w:bookmarkStart w:name="_Toc202859156" w:id="10"/>
+      <w:bookmarkStart w:id="8" w:name="_Toc192853317"/>
+      <w:bookmarkStart w:id="9" w:name="_Toc202858964"/>
+      <w:bookmarkStart w:id="10" w:name="_Toc202859156"/>
       <w:r>
         <w:rPr>
           <w:i/>
           <w:iCs/>
         </w:rPr>
+        <w:lastRenderedPageBreak/>
         <w:t>ABSTRACT</w:t>
       </w:r>
       <w:bookmarkEnd w:id="8"/>
@@ -5581,15 +5330,6 @@
           <w:szCs w:val="24"/>
         </w:rPr>
         <w:br/>
-      </w:r>
-      <w:r>
-        <w:rPr>
-          <w:b/>
-          <w:i/>
-          <w:iCs/>
-          <w:spacing w:val="-3"/>
-          <w:szCs w:val="24"/>
-        </w:rPr>
         <w:t>FOR HUMAN-MACHINE INTERACTION SIMULATION</w:t>
       </w:r>
     </w:p>
@@ -5607,12 +5347,12 @@
         <w:tblStyle w:val="TableGrid"/>
         <w:tblW w:w="9122" w:type="dxa"/>
         <w:tblBorders>
-          <w:top w:val="none" w:color="auto" w:sz="0" w:space="0"/>
-          <w:left w:val="none" w:color="auto" w:sz="0" w:space="0"/>
-          <w:bottom w:val="none" w:color="auto" w:sz="0" w:space="0"/>
-          <w:right w:val="none" w:color="auto" w:sz="0" w:space="0"/>
-          <w:insideH w:val="none" w:color="auto" w:sz="0" w:space="0"/>
-          <w:insideV w:val="none" w:color="auto" w:sz="0" w:space="0"/>
+          <w:top w:val="none" w:sz="0" w:space="0" w:color="auto"/>
+          <w:left w:val="none" w:sz="0" w:space="0" w:color="auto"/>
+          <w:bottom w:val="none" w:sz="0" w:space="0" w:color="auto"/>
+          <w:right w:val="none" w:sz="0" w:space="0" w:color="auto"/>
+          <w:insideH w:val="none" w:sz="0" w:space="0" w:color="auto"/>
+          <w:insideV w:val="none" w:sz="0" w:space="0" w:color="auto"/>
         </w:tblBorders>
         <w:tblLook w:val="04A0" w:firstRow="1" w:lastRow="0" w:firstColumn="1" w:lastColumn="0" w:noHBand="0" w:noVBand="1"/>
       </w:tblPr>
@@ -5939,33 +5679,8 @@
                 <w:b/>
                 <w:szCs w:val="24"/>
               </w:rPr>
-              <w:t xml:space="preserve">Nama </w:t>
-            </w:r>
-            <w:proofErr w:type="spellStart"/>
-            <w:r>
-              <w:rPr>
-                <w:b/>
-                <w:szCs w:val="24"/>
-              </w:rPr>
-              <w:t>pembimbing</w:t>
-            </w:r>
-            <w:proofErr w:type="spellEnd"/>
-            <w:r>
-              <w:rPr>
-                <w:b/>
-                <w:szCs w:val="24"/>
-              </w:rPr>
-              <w:t xml:space="preserve"> dan </w:t>
-            </w:r>
-            <w:proofErr w:type="spellStart"/>
-            <w:r>
-              <w:rPr>
-                <w:b/>
-                <w:szCs w:val="24"/>
-              </w:rPr>
-              <w:t>gelar</w:t>
-            </w:r>
-            <w:proofErr w:type="spellEnd"/>
+              <w:t>Nama pembimbing dan gelar</w:t>
+            </w:r>
             <w:r>
               <w:rPr>
                 <w:b/>
@@ -6047,33 +5762,8 @@
                 <w:b/>
                 <w:szCs w:val="24"/>
               </w:rPr>
-              <w:t xml:space="preserve">Nama </w:t>
-            </w:r>
-            <w:proofErr w:type="spellStart"/>
-            <w:r>
-              <w:rPr>
-                <w:b/>
-                <w:szCs w:val="24"/>
-              </w:rPr>
-              <w:t>pembimbing</w:t>
-            </w:r>
-            <w:proofErr w:type="spellEnd"/>
-            <w:r>
-              <w:rPr>
-                <w:b/>
-                <w:szCs w:val="24"/>
-              </w:rPr>
-              <w:t xml:space="preserve"> dan </w:t>
-            </w:r>
-            <w:proofErr w:type="spellStart"/>
-            <w:r>
-              <w:rPr>
-                <w:b/>
-                <w:szCs w:val="24"/>
-              </w:rPr>
-              <w:t>gelar</w:t>
-            </w:r>
-            <w:proofErr w:type="spellEnd"/>
+              <w:t>Nama pembimbing dan gelar</w:t>
+            </w:r>
             <w:r>
               <w:rPr>
                 <w:b/>
@@ -6313,6 +6003,7 @@
           <w:iCs/>
           <w:lang w:val="sv-SE"/>
         </w:rPr>
+        <w:lastRenderedPageBreak/>
         <w:t>Halaman ini sengaja dikosongkan.</w:t>
       </w:r>
       <w:r>
@@ -6326,10 +6017,11 @@
       <w:pPr>
         <w:pStyle w:val="Heading0"/>
       </w:pPr>
-      <w:bookmarkStart w:name="_Toc192853318" w:id="11"/>
-      <w:bookmarkStart w:name="_Toc202858965" w:id="12"/>
-      <w:bookmarkStart w:name="_Toc202859157" w:id="13"/>
-      <w:r>
+      <w:bookmarkStart w:id="11" w:name="_Toc192853318"/>
+      <w:bookmarkStart w:id="12" w:name="_Toc202858965"/>
+      <w:bookmarkStart w:id="13" w:name="_Toc202859157"/>
+      <w:r>
+        <w:lastRenderedPageBreak/>
         <w:t>DAFTAR ISI</w:t>
       </w:r>
       <w:bookmarkEnd w:id="11"/>
@@ -6359,7 +6051,7 @@
       <w:r>
         <w:fldChar w:fldCharType="separate"/>
       </w:r>
-      <w:hyperlink w:history="1" w:anchor="_Toc202859154">
+      <w:hyperlink w:anchor="_Toc202859154" w:history="1">
         <w:r>
           <w:rPr>
             <w:rStyle w:val="Hyperlink"/>
@@ -6431,7 +6123,7 @@
           <w14:ligatures w14:val="standardContextual"/>
         </w:rPr>
       </w:pPr>
-      <w:hyperlink w:history="1" w:anchor="_Toc202859155">
+      <w:hyperlink w:anchor="_Toc202859155" w:history="1">
         <w:r>
           <w:rPr>
             <w:rStyle w:val="Hyperlink"/>
@@ -6502,7 +6194,7 @@
           <w14:ligatures w14:val="standardContextual"/>
         </w:rPr>
       </w:pPr>
-      <w:hyperlink w:history="1" w:anchor="_Toc202859156">
+      <w:hyperlink w:anchor="_Toc202859156" w:history="1">
         <w:r>
           <w:rPr>
             <w:rStyle w:val="Hyperlink"/>
@@ -6575,7 +6267,7 @@
           <w14:ligatures w14:val="standardContextual"/>
         </w:rPr>
       </w:pPr>
-      <w:hyperlink w:history="1" w:anchor="_Toc202859157">
+      <w:hyperlink w:anchor="_Toc202859157" w:history="1">
         <w:r>
           <w:rPr>
             <w:rStyle w:val="Hyperlink"/>
@@ -6646,7 +6338,7 @@
           <w14:ligatures w14:val="standardContextual"/>
         </w:rPr>
       </w:pPr>
-      <w:hyperlink w:history="1" w:anchor="_Toc202859158">
+      <w:hyperlink w:anchor="_Toc202859158" w:history="1">
         <w:r>
           <w:rPr>
             <w:rStyle w:val="Hyperlink"/>
@@ -6718,7 +6410,7 @@
           <w14:ligatures w14:val="standardContextual"/>
         </w:rPr>
       </w:pPr>
-      <w:hyperlink w:history="1" w:anchor="_Toc202859159">
+      <w:hyperlink w:anchor="_Toc202859159" w:history="1">
         <w:r>
           <w:rPr>
             <w:rStyle w:val="Hyperlink"/>
@@ -6790,7 +6482,7 @@
           <w14:ligatures w14:val="standardContextual"/>
         </w:rPr>
       </w:pPr>
-      <w:hyperlink w:history="1" w:anchor="_Toc202859160">
+      <w:hyperlink w:anchor="_Toc202859160" w:history="1">
         <w:r>
           <w:rPr>
             <w:rStyle w:val="Hyperlink"/>
@@ -6865,7 +6557,7 @@
           <w14:ligatures w14:val="standardContextual"/>
         </w:rPr>
       </w:pPr>
-      <w:hyperlink w:history="1" w:anchor="_Toc202859161">
+      <w:hyperlink w:anchor="_Toc202859161" w:history="1">
         <w:r>
           <w:rPr>
             <w:rStyle w:val="Hyperlink"/>
@@ -6958,7 +6650,7 @@
           <w14:ligatures w14:val="standardContextual"/>
         </w:rPr>
       </w:pPr>
-      <w:hyperlink w:history="1" w:anchor="_Toc202859162">
+      <w:hyperlink w:anchor="_Toc202859162" w:history="1">
         <w:r>
           <w:rPr>
             <w:rStyle w:val="Hyperlink"/>
@@ -7050,7 +6742,7 @@
           <w14:ligatures w14:val="standardContextual"/>
         </w:rPr>
       </w:pPr>
-      <w:hyperlink w:history="1" w:anchor="_Toc202859163">
+      <w:hyperlink w:anchor="_Toc202859163" w:history="1">
         <w:r>
           <w:rPr>
             <w:rStyle w:val="Hyperlink"/>
@@ -7142,7 +6834,7 @@
           <w14:ligatures w14:val="standardContextual"/>
         </w:rPr>
       </w:pPr>
-      <w:hyperlink w:history="1" w:anchor="_Toc202859164">
+      <w:hyperlink w:anchor="_Toc202859164" w:history="1">
         <w:r>
           <w:rPr>
             <w:rStyle w:val="Hyperlink"/>
@@ -7234,7 +6926,7 @@
           <w14:ligatures w14:val="standardContextual"/>
         </w:rPr>
       </w:pPr>
-      <w:hyperlink w:history="1" w:anchor="_Toc202859165">
+      <w:hyperlink w:anchor="_Toc202859165" w:history="1">
         <w:r>
           <w:rPr>
             <w:rStyle w:val="Hyperlink"/>
@@ -7326,7 +7018,7 @@
           <w14:ligatures w14:val="standardContextual"/>
         </w:rPr>
       </w:pPr>
-      <w:hyperlink w:history="1" w:anchor="_Toc202859166">
+      <w:hyperlink w:anchor="_Toc202859166" w:history="1">
         <w:r>
           <w:rPr>
             <w:rStyle w:val="Hyperlink"/>
@@ -7418,7 +7110,7 @@
           <w14:ligatures w14:val="standardContextual"/>
         </w:rPr>
       </w:pPr>
-      <w:hyperlink w:history="1" w:anchor="_Toc202859167">
+      <w:hyperlink w:anchor="_Toc202859167" w:history="1">
         <w:r>
           <w:rPr>
             <w:rStyle w:val="Hyperlink"/>
@@ -7510,7 +7202,7 @@
           <w14:ligatures w14:val="standardContextual"/>
         </w:rPr>
       </w:pPr>
-      <w:hyperlink w:history="1" w:anchor="_Toc202859168">
+      <w:hyperlink w:anchor="_Toc202859168" w:history="1">
         <w:r>
           <w:rPr>
             <w:rStyle w:val="Hyperlink"/>
@@ -7602,7 +7294,7 @@
           <w14:ligatures w14:val="standardContextual"/>
         </w:rPr>
       </w:pPr>
-      <w:hyperlink w:history="1" w:anchor="_Toc202859169">
+      <w:hyperlink w:anchor="_Toc202859169" w:history="1">
         <w:r>
           <w:rPr>
             <w:rStyle w:val="Hyperlink"/>
@@ -7694,7 +7386,7 @@
           <w14:ligatures w14:val="standardContextual"/>
         </w:rPr>
       </w:pPr>
-      <w:hyperlink w:history="1" w:anchor="_Toc202859170">
+      <w:hyperlink w:anchor="_Toc202859170" w:history="1">
         <w:r>
           <w:rPr>
             <w:rStyle w:val="Hyperlink"/>
@@ -7787,7 +7479,7 @@
           <w14:ligatures w14:val="standardContextual"/>
         </w:rPr>
       </w:pPr>
-      <w:hyperlink w:history="1" w:anchor="_Toc202859171">
+      <w:hyperlink w:anchor="_Toc202859171" w:history="1">
         <w:r>
           <w:rPr>
             <w:rStyle w:val="Hyperlink"/>
@@ -7879,7 +7571,7 @@
           <w14:ligatures w14:val="standardContextual"/>
         </w:rPr>
       </w:pPr>
-      <w:hyperlink w:history="1" w:anchor="_Toc202859172">
+      <w:hyperlink w:anchor="_Toc202859172" w:history="1">
         <w:r>
           <w:rPr>
             <w:rStyle w:val="Hyperlink"/>
@@ -7971,7 +7663,7 @@
           <w14:ligatures w14:val="standardContextual"/>
         </w:rPr>
       </w:pPr>
-      <w:hyperlink w:history="1" w:anchor="_Toc202859173">
+      <w:hyperlink w:anchor="_Toc202859173" w:history="1">
         <w:r>
           <w:rPr>
             <w:rStyle w:val="Hyperlink"/>
@@ -8064,7 +7756,7 @@
           <w14:ligatures w14:val="standardContextual"/>
         </w:rPr>
       </w:pPr>
-      <w:hyperlink w:history="1" w:anchor="_Toc202859174">
+      <w:hyperlink w:anchor="_Toc202859174" w:history="1">
         <w:r>
           <w:rPr>
             <w:rStyle w:val="Hyperlink"/>
@@ -8156,7 +7848,7 @@
           <w14:ligatures w14:val="standardContextual"/>
         </w:rPr>
       </w:pPr>
-      <w:hyperlink w:history="1" w:anchor="_Toc202859175">
+      <w:hyperlink w:anchor="_Toc202859175" w:history="1">
         <w:r>
           <w:rPr>
             <w:rStyle w:val="Hyperlink"/>
@@ -8250,7 +7942,7 @@
           <w14:ligatures w14:val="standardContextual"/>
         </w:rPr>
       </w:pPr>
-      <w:hyperlink w:history="1" w:anchor="_Toc202859176">
+      <w:hyperlink w:anchor="_Toc202859176" w:history="1">
         <w:r>
           <w:rPr>
             <w:rStyle w:val="Hyperlink"/>
@@ -8339,7 +8031,7 @@
           <w14:ligatures w14:val="standardContextual"/>
         </w:rPr>
       </w:pPr>
-      <w:hyperlink w:history="1" w:anchor="_Toc202859177">
+      <w:hyperlink w:anchor="_Toc202859177" w:history="1">
         <w:r>
           <w:rPr>
             <w:rStyle w:val="Hyperlink"/>
@@ -8411,7 +8103,7 @@
           <w14:ligatures w14:val="standardContextual"/>
         </w:rPr>
       </w:pPr>
-      <w:hyperlink w:history="1" w:anchor="_Toc202859178">
+      <w:hyperlink w:anchor="_Toc202859178" w:history="1">
         <w:r>
           <w:rPr>
             <w:rStyle w:val="Hyperlink"/>
@@ -8493,6 +8185,7 @@
           <w:iCs/>
           <w:lang w:val="sv-SE"/>
         </w:rPr>
+        <w:lastRenderedPageBreak/>
         <w:t>Halaman ini sengaja dikosongkan.</w:t>
       </w:r>
     </w:p>
@@ -8509,13 +8202,14 @@
           <w:lang w:val="sv-SE"/>
         </w:rPr>
       </w:pPr>
-      <w:bookmarkStart w:name="_Toc192853319" w:id="14"/>
-      <w:bookmarkStart w:name="_Toc202858966" w:id="15"/>
-      <w:bookmarkStart w:name="_Toc202859158" w:id="16"/>
-      <w:r>
-        <w:rPr>
-          <w:lang w:val="sv-SE"/>
-        </w:rPr>
+      <w:bookmarkStart w:id="14" w:name="_Toc192853319"/>
+      <w:bookmarkStart w:id="15" w:name="_Toc202858966"/>
+      <w:bookmarkStart w:id="16" w:name="_Toc202859158"/>
+      <w:r>
+        <w:rPr>
+          <w:lang w:val="sv-SE"/>
+        </w:rPr>
+        <w:lastRenderedPageBreak/>
         <w:t>DAFTAR GAMBAR</w:t>
       </w:r>
       <w:bookmarkEnd w:id="14"/>
@@ -8555,7 +8249,7 @@
         </w:rPr>
         <w:fldChar w:fldCharType="separate"/>
       </w:r>
-      <w:hyperlink w:history="1" w:anchor="_Toc202858853">
+      <w:hyperlink w:anchor="_Toc202858853" w:history="1">
         <w:r>
           <w:rPr>
             <w:rStyle w:val="Hyperlink"/>
@@ -8655,6 +8349,7 @@
           <w:iCs/>
           <w:lang w:val="sv-SE"/>
         </w:rPr>
+        <w:lastRenderedPageBreak/>
         <w:t>Halaman ini sengaja dikosongkan.</w:t>
       </w:r>
     </w:p>
@@ -8678,13 +8373,14 @@
           <w:lang w:val="sv-SE"/>
         </w:rPr>
       </w:pPr>
-      <w:bookmarkStart w:name="_Toc192853320" w:id="17"/>
-      <w:bookmarkStart w:name="_Toc202858967" w:id="18"/>
-      <w:bookmarkStart w:name="_Toc202859159" w:id="19"/>
-      <w:r>
-        <w:rPr>
-          <w:lang w:val="sv-SE"/>
-        </w:rPr>
+      <w:bookmarkStart w:id="17" w:name="_Toc192853320"/>
+      <w:bookmarkStart w:id="18" w:name="_Toc202858967"/>
+      <w:bookmarkStart w:id="19" w:name="_Toc202859159"/>
+      <w:r>
+        <w:rPr>
+          <w:lang w:val="sv-SE"/>
+        </w:rPr>
+        <w:lastRenderedPageBreak/>
         <w:t>DAFTAR TABEL</w:t>
       </w:r>
       <w:bookmarkEnd w:id="17"/>
@@ -8724,7 +8420,7 @@
         </w:rPr>
         <w:fldChar w:fldCharType="separate"/>
       </w:r>
-      <w:hyperlink w:history="1" w:anchor="_Toc202858843">
+      <w:hyperlink w:anchor="_Toc202858843" w:history="1">
         <w:r>
           <w:rPr>
             <w:rStyle w:val="Hyperlink"/>
@@ -8823,6 +8519,7 @@
           <w:iCs/>
           <w:lang w:val="sv-SE"/>
         </w:rPr>
+        <w:lastRenderedPageBreak/>
         <w:t>Halaman ini sengaja dikosongkan.</w:t>
       </w:r>
     </w:p>
@@ -8846,13 +8543,14 @@
           <w:lang w:val="sv-SE"/>
         </w:rPr>
       </w:pPr>
-      <w:bookmarkStart w:name="_Toc192853321" w:id="20"/>
-      <w:bookmarkStart w:name="_Toc202858968" w:id="21"/>
-      <w:bookmarkStart w:name="_Toc202859160" w:id="22"/>
-      <w:r>
-        <w:rPr>
-          <w:lang w:val="sv-SE"/>
-        </w:rPr>
+      <w:bookmarkStart w:id="20" w:name="_Toc192853321"/>
+      <w:bookmarkStart w:id="21" w:name="_Toc202858968"/>
+      <w:bookmarkStart w:id="22" w:name="_Toc202859160"/>
+      <w:r>
+        <w:rPr>
+          <w:lang w:val="sv-SE"/>
+        </w:rPr>
+        <w:lastRenderedPageBreak/>
         <w:t xml:space="preserve">DAFTAR </w:t>
       </w:r>
       <w:bookmarkEnd w:id="20"/>
@@ -8892,7 +8590,7 @@
           <w:headerReference w:type="default" r:id="rId17"/>
           <w:footerReference w:type="even" r:id="rId18"/>
           <w:footerReference w:type="default" r:id="rId19"/>
-          <w:pgSz w:w="11907" w:h="16840" w:orient="portrait" w:code="9"/>
+          <w:pgSz w:w="11907" w:h="16840" w:code="9"/>
           <w:pgMar w:top="1701" w:right="1134" w:bottom="1418" w:left="1701" w:header="720" w:footer="720" w:gutter="0"/>
           <w:pgNumType w:fmt="lowerRoman" w:start="1"/>
           <w:cols w:space="720"/>
@@ -8905,6 +8603,7 @@
           <w:iCs/>
           <w:lang w:val="sv-SE"/>
         </w:rPr>
+        <w:lastRenderedPageBreak/>
         <w:t>Halaman ini sengaja dikosongkan.</w:t>
       </w:r>
     </w:p>
@@ -8912,12 +8611,13 @@
       <w:pPr>
         <w:pStyle w:val="Heading1"/>
       </w:pPr>
-      <w:bookmarkStart w:name="_Toc192853322" w:id="23"/>
-      <w:bookmarkStart w:name="_Toc202858969" w:id="24"/>
-      <w:r>
+      <w:bookmarkStart w:id="23" w:name="_Toc192853322"/>
+      <w:bookmarkStart w:id="24" w:name="_Toc202858969"/>
+      <w:r>
+        <w:lastRenderedPageBreak/>
         <w:br/>
       </w:r>
-      <w:bookmarkStart w:name="_Toc202859161" w:id="25"/>
+      <w:bookmarkStart w:id="25" w:name="_Toc202859161"/>
       <w:r>
         <w:t>PENDAHULUAN</w:t>
       </w:r>
@@ -8929,20 +8629,15 @@
       <w:pPr>
         <w:pStyle w:val="Heading2"/>
       </w:pPr>
-      <w:bookmarkStart w:name="_Toc192853323" w:id="26"/>
-      <w:bookmarkStart w:name="_Toc202858970" w:id="27"/>
-      <w:bookmarkStart w:name="_Toc202859162" w:id="28"/>
-      <w:r>
-        <w:t xml:space="preserve">Latar </w:t>
-      </w:r>
-      <w:proofErr w:type="spellStart"/>
-      <w:r>
-        <w:t>Belakang</w:t>
+      <w:bookmarkStart w:id="26" w:name="_Toc192853323"/>
+      <w:bookmarkStart w:id="27" w:name="_Toc202858970"/>
+      <w:bookmarkStart w:id="28" w:name="_Toc202859162"/>
+      <w:r>
+        <w:t>Latar Belakang</w:t>
       </w:r>
       <w:bookmarkEnd w:id="26"/>
       <w:bookmarkEnd w:id="27"/>
       <w:bookmarkEnd w:id="28"/>
-      <w:proofErr w:type="spellEnd"/>
     </w:p>
     <w:p>
       <w:pPr>
@@ -9061,25 +8756,15 @@
       <w:pPr>
         <w:pStyle w:val="Heading2"/>
       </w:pPr>
-      <w:bookmarkStart w:name="_Toc192853324" w:id="29"/>
-      <w:bookmarkStart w:name="_Toc202858971" w:id="30"/>
-      <w:bookmarkStart w:name="_Toc202859163" w:id="31"/>
-      <w:proofErr w:type="spellStart"/>
-      <w:r>
-        <w:t>Rumusan</w:t>
-      </w:r>
-      <w:proofErr w:type="spellEnd"/>
-      <w:r>
-        <w:t xml:space="preserve"> </w:t>
-      </w:r>
-      <w:proofErr w:type="spellStart"/>
-      <w:r>
-        <w:t>Masalah</w:t>
+      <w:bookmarkStart w:id="29" w:name="_Toc192853324"/>
+      <w:bookmarkStart w:id="30" w:name="_Toc202858971"/>
+      <w:bookmarkStart w:id="31" w:name="_Toc202859163"/>
+      <w:r>
+        <w:t>Rumusan Masalah</w:t>
       </w:r>
       <w:bookmarkEnd w:id="29"/>
       <w:bookmarkEnd w:id="30"/>
       <w:bookmarkEnd w:id="31"/>
-      <w:proofErr w:type="spellEnd"/>
     </w:p>
     <w:p>
       <w:pPr>
@@ -9121,13 +8806,14 @@
           <w:lang w:val="sv-SE" w:eastAsia="zh-TW"/>
         </w:rPr>
       </w:pPr>
-      <w:bookmarkStart w:name="_Toc192853325" w:id="32"/>
+      <w:bookmarkStart w:id="32" w:name="_Toc192853325"/>
       <w:r>
         <w:rPr>
           <w:rFonts w:eastAsia="Times New Roman" w:cs="Times New Roman"/>
           <w:szCs w:val="24"/>
           <w:lang w:val="sv-SE" w:eastAsia="zh-TW"/>
         </w:rPr>
+        <w:lastRenderedPageBreak/>
         <w:t>Dalam pengembangan sistem VR untuk simulasi interaksi manusia-mesin, terdapat beberapa tantangan yang perlu diatasi untuk mencapai tingkat kenyamanan dan efektivitas yang tinggi. Interaksi yang buruk dalam lingkungan VR dapat mengurangi efektivitas pelatihan dan menyebabkan ketidaknyamanan bagi pengguna. Oleh karena itu, penelitian ini bertujuan untuk mengidentifikasi dan mengatasi berbagai masalah yang terkait dengan pengembangan sistem VR yang lebih baik. Berdasarkan latar belakang tersebut, rumusan masalah dalam penelitian ini adalah sebagai berikut:</w:t>
       </w:r>
     </w:p>
@@ -9266,19 +8952,14 @@
       <w:pPr>
         <w:pStyle w:val="Heading2"/>
       </w:pPr>
-      <w:bookmarkStart w:name="_Toc202858972" w:id="33"/>
-      <w:bookmarkStart w:name="_Toc202859164" w:id="34"/>
-      <w:r>
-        <w:t xml:space="preserve">Batasan </w:t>
-      </w:r>
-      <w:proofErr w:type="spellStart"/>
-      <w:r>
-        <w:t>Masalah</w:t>
+      <w:bookmarkStart w:id="33" w:name="_Toc202858972"/>
+      <w:bookmarkStart w:id="34" w:name="_Toc202859164"/>
+      <w:r>
+        <w:t>Batasan Masalah</w:t>
       </w:r>
       <w:bookmarkEnd w:id="32"/>
       <w:bookmarkEnd w:id="33"/>
       <w:bookmarkEnd w:id="34"/>
-      <w:proofErr w:type="spellEnd"/>
     </w:p>
     <w:p>
       <w:pPr>
@@ -9393,9 +9074,9 @@
       <w:pPr>
         <w:pStyle w:val="Heading2"/>
       </w:pPr>
-      <w:bookmarkStart w:name="_Toc192853326" w:id="35"/>
-      <w:bookmarkStart w:name="_Toc202858973" w:id="36"/>
-      <w:bookmarkStart w:name="_Toc202859165" w:id="37"/>
+      <w:bookmarkStart w:id="35" w:name="_Toc192853326"/>
+      <w:bookmarkStart w:id="36" w:name="_Toc202858973"/>
+      <w:bookmarkStart w:id="37" w:name="_Toc202859165"/>
       <w:r>
         <w:t>Tujuan</w:t>
       </w:r>
@@ -9427,6 +9108,7 @@
         <w:rPr>
           <w:lang w:val="sv-SE"/>
         </w:rPr>
+        <w:lastRenderedPageBreak/>
         <w:t>Mengembangkan sistem VR yang mampu mensimulasikan interaksi manusia-mesin dengan tingkat kenyamanan dan efektivitas yang tinggi.</w:t>
       </w:r>
     </w:p>
@@ -9506,9 +9188,9 @@
       <w:pPr>
         <w:pStyle w:val="Heading2"/>
       </w:pPr>
-      <w:bookmarkStart w:name="_Toc192853327" w:id="38"/>
-      <w:bookmarkStart w:name="_Toc202858974" w:id="39"/>
-      <w:bookmarkStart w:name="_Toc202859166" w:id="40"/>
+      <w:bookmarkStart w:id="38" w:name="_Toc192853327"/>
+      <w:bookmarkStart w:id="39" w:name="_Toc202858974"/>
+      <w:bookmarkStart w:id="40" w:name="_Toc202859166"/>
       <w:r>
         <w:t>Manfaat</w:t>
       </w:r>
@@ -9534,8 +9216,8 @@
       <w:pPr>
         <w:pStyle w:val="Heading3"/>
       </w:pPr>
-      <w:bookmarkStart w:name="_Toc202858975" w:id="41"/>
-      <w:bookmarkStart w:name="_Toc202859167" w:id="42"/>
+      <w:bookmarkStart w:id="41" w:name="_Toc202858975"/>
+      <w:bookmarkStart w:id="42" w:name="_Toc202859167"/>
       <w:r>
         <w:t>Manfaat Teoritis</w:t>
       </w:r>
@@ -9612,8 +9294,8 @@
       <w:pPr>
         <w:pStyle w:val="Heading3"/>
       </w:pPr>
-      <w:bookmarkStart w:name="_Toc202858976" w:id="43"/>
-      <w:bookmarkStart w:name="_Toc202859168" w:id="44"/>
+      <w:bookmarkStart w:id="43" w:name="_Toc202858976"/>
+      <w:bookmarkStart w:id="44" w:name="_Toc202859168"/>
       <w:r>
         <w:t>Manfaat Praktis</w:t>
       </w:r>
@@ -9696,8 +9378,8 @@
       <w:pPr>
         <w:pStyle w:val="Heading3"/>
       </w:pPr>
-      <w:bookmarkStart w:name="_Toc202858977" w:id="45"/>
-      <w:bookmarkStart w:name="_Toc202859169" w:id="46"/>
+      <w:bookmarkStart w:id="45" w:name="_Toc202858977"/>
+      <w:bookmarkStart w:id="46" w:name="_Toc202859169"/>
       <w:r>
         <w:t>Manfaat Sosial</w:t>
       </w:r>
@@ -9777,6 +9459,7 @@
           <w:iCs/>
           <w:lang w:val="sv-SE"/>
         </w:rPr>
+        <w:lastRenderedPageBreak/>
         <w:t>Halaman ini sengaja dikosongkan.</w:t>
       </w:r>
       <w:r>
@@ -9790,12 +9473,13 @@
       <w:pPr>
         <w:pStyle w:val="Heading1"/>
       </w:pPr>
-      <w:bookmarkStart w:name="_Toc192853328" w:id="47"/>
-      <w:bookmarkStart w:name="_Toc202858978" w:id="48"/>
-      <w:r>
+      <w:bookmarkStart w:id="47" w:name="_Toc192853328"/>
+      <w:bookmarkStart w:id="48" w:name="_Toc202858978"/>
+      <w:r>
+        <w:lastRenderedPageBreak/>
         <w:br/>
       </w:r>
-      <w:bookmarkStart w:name="_Toc202859170" w:id="49"/>
+      <w:bookmarkStart w:id="49" w:name="_Toc202859170"/>
       <w:r>
         <w:t>TINJAUAN PUSTAKA</w:t>
       </w:r>
@@ -9808,309 +9492,210 @@
       <w:pPr>
         <w:pStyle w:val="Heading2"/>
       </w:pPr>
-      <w:bookmarkStart w:name="_Toc192853329" w:id="50"/>
-      <w:bookmarkStart w:name="_Toc202858979" w:id="51"/>
-      <w:bookmarkStart w:name="_Toc202859171" w:id="52"/>
-      <w:r>
-        <w:t xml:space="preserve">Hasil </w:t>
-      </w:r>
-      <w:proofErr w:type="spellStart"/>
-      <w:r>
-        <w:t>Penelitian</w:t>
-      </w:r>
-      <w:proofErr w:type="spellEnd"/>
-      <w:r>
-        <w:t xml:space="preserve"> </w:t>
-      </w:r>
-      <w:proofErr w:type="spellStart"/>
-      <w:r>
-        <w:t>Terdahulu</w:t>
+      <w:bookmarkStart w:id="50" w:name="_Toc192853329"/>
+      <w:bookmarkStart w:id="51" w:name="_Toc202858979"/>
+      <w:bookmarkStart w:id="52" w:name="_Toc202859171"/>
+      <w:r>
+        <w:t>Hasil Penelitian Terdahulu</w:t>
       </w:r>
       <w:bookmarkEnd w:id="50"/>
       <w:bookmarkEnd w:id="51"/>
       <w:bookmarkEnd w:id="52"/>
-      <w:proofErr w:type="spellEnd"/>
-    </w:p>
-    <w:p>
-      <w:pPr>
-        <w:rPr>
-          <w:lang w:val="sv-SE"/>
-        </w:rPr>
-      </w:pPr>
-      <w:r>
-        <w:t xml:space="preserve">Lorem ipsum </w:t>
-      </w:r>
-      <w:proofErr w:type="spellStart"/>
+    </w:p>
+    <w:p>
+      <w:pPr>
+        <w:rPr>
+          <w:lang w:val="sv-SE"/>
+        </w:rPr>
+      </w:pPr>
+      <w:r>
+        <w:t>Lorem ipsum ipsum</w:t>
+      </w:r>
+      <w:r>
+        <w:t xml:space="preserve"> </w:t>
+      </w:r>
       <w:r>
         <w:t>ipsum</w:t>
       </w:r>
-      <w:proofErr w:type="spellEnd"/>
       <w:r>
         <w:t xml:space="preserve"> </w:t>
       </w:r>
-      <w:proofErr w:type="spellStart"/>
       <w:r>
         <w:t>ipsum</w:t>
       </w:r>
-      <w:proofErr w:type="spellEnd"/>
       <w:r>
         <w:t xml:space="preserve"> </w:t>
       </w:r>
-      <w:proofErr w:type="spellStart"/>
       <w:r>
         <w:t>ipsum</w:t>
       </w:r>
-      <w:proofErr w:type="spellEnd"/>
       <w:r>
         <w:t xml:space="preserve"> </w:t>
       </w:r>
-      <w:proofErr w:type="spellStart"/>
       <w:r>
         <w:t>ipsum</w:t>
       </w:r>
-      <w:proofErr w:type="spellEnd"/>
       <w:r>
         <w:t xml:space="preserve"> </w:t>
       </w:r>
-      <w:proofErr w:type="spellStart"/>
       <w:r>
         <w:t>ipsum</w:t>
       </w:r>
-      <w:proofErr w:type="spellEnd"/>
       <w:r>
         <w:t xml:space="preserve"> </w:t>
       </w:r>
-      <w:proofErr w:type="spellStart"/>
       <w:r>
         <w:t>ipsum</w:t>
       </w:r>
-      <w:proofErr w:type="spellEnd"/>
       <w:r>
         <w:t xml:space="preserve"> </w:t>
       </w:r>
-      <w:proofErr w:type="spellStart"/>
       <w:r>
         <w:t>ipsum</w:t>
       </w:r>
-      <w:proofErr w:type="spellEnd"/>
       <w:r>
         <w:t xml:space="preserve"> </w:t>
       </w:r>
-      <w:proofErr w:type="spellStart"/>
       <w:r>
         <w:t>ipsum</w:t>
       </w:r>
-      <w:proofErr w:type="spellEnd"/>
       <w:r>
         <w:t xml:space="preserve"> </w:t>
       </w:r>
-      <w:proofErr w:type="spellStart"/>
       <w:r>
         <w:t>ipsum</w:t>
       </w:r>
-      <w:proofErr w:type="spellEnd"/>
       <w:r>
         <w:t xml:space="preserve"> </w:t>
       </w:r>
-      <w:proofErr w:type="spellStart"/>
       <w:r>
         <w:t>ipsum</w:t>
       </w:r>
-      <w:proofErr w:type="spellEnd"/>
       <w:r>
         <w:t xml:space="preserve"> </w:t>
       </w:r>
-      <w:proofErr w:type="spellStart"/>
       <w:r>
         <w:t>ipsum</w:t>
       </w:r>
-      <w:proofErr w:type="spellEnd"/>
       <w:r>
         <w:t xml:space="preserve"> </w:t>
       </w:r>
-      <w:proofErr w:type="spellStart"/>
       <w:r>
         <w:t>ipsum</w:t>
       </w:r>
-      <w:proofErr w:type="spellEnd"/>
       <w:r>
         <w:t xml:space="preserve"> </w:t>
       </w:r>
-      <w:proofErr w:type="spellStart"/>
       <w:r>
         <w:t>ipsum</w:t>
       </w:r>
-      <w:proofErr w:type="spellEnd"/>
       <w:r>
         <w:t xml:space="preserve"> </w:t>
       </w:r>
-      <w:proofErr w:type="spellStart"/>
       <w:r>
         <w:t>ipsum</w:t>
       </w:r>
-      <w:proofErr w:type="spellEnd"/>
       <w:r>
         <w:t xml:space="preserve"> </w:t>
       </w:r>
-      <w:proofErr w:type="spellStart"/>
       <w:r>
         <w:t>ipsum</w:t>
       </w:r>
-      <w:proofErr w:type="spellEnd"/>
       <w:r>
         <w:t xml:space="preserve"> </w:t>
       </w:r>
-      <w:proofErr w:type="spellStart"/>
       <w:r>
         <w:t>ipsum</w:t>
       </w:r>
-      <w:proofErr w:type="spellEnd"/>
       <w:r>
         <w:t xml:space="preserve"> </w:t>
       </w:r>
-      <w:proofErr w:type="spellStart"/>
       <w:r>
         <w:t>ipsum</w:t>
       </w:r>
-      <w:proofErr w:type="spellEnd"/>
       <w:r>
         <w:t xml:space="preserve"> </w:t>
       </w:r>
-      <w:proofErr w:type="spellStart"/>
       <w:r>
         <w:t>ipsum</w:t>
       </w:r>
-      <w:proofErr w:type="spellEnd"/>
       <w:r>
         <w:t xml:space="preserve"> </w:t>
       </w:r>
-      <w:proofErr w:type="spellStart"/>
       <w:r>
         <w:t>ipsum</w:t>
       </w:r>
-      <w:proofErr w:type="spellEnd"/>
       <w:r>
         <w:t xml:space="preserve"> </w:t>
       </w:r>
-      <w:proofErr w:type="spellStart"/>
       <w:r>
         <w:t>ipsum</w:t>
       </w:r>
-      <w:proofErr w:type="spellEnd"/>
       <w:r>
         <w:t xml:space="preserve"> </w:t>
       </w:r>
-      <w:proofErr w:type="spellStart"/>
       <w:r>
         <w:t>ipsum</w:t>
       </w:r>
-      <w:proofErr w:type="spellEnd"/>
       <w:r>
         <w:t xml:space="preserve"> </w:t>
       </w:r>
-      <w:proofErr w:type="spellStart"/>
       <w:r>
         <w:t>ipsum</w:t>
       </w:r>
-      <w:proofErr w:type="spellEnd"/>
       <w:r>
         <w:t xml:space="preserve"> </w:t>
       </w:r>
-      <w:proofErr w:type="spellStart"/>
       <w:r>
         <w:t>ipsum</w:t>
       </w:r>
-      <w:proofErr w:type="spellEnd"/>
       <w:r>
         <w:t xml:space="preserve"> </w:t>
       </w:r>
-      <w:proofErr w:type="spellStart"/>
       <w:r>
         <w:t>ipsum</w:t>
       </w:r>
-      <w:proofErr w:type="spellEnd"/>
       <w:r>
         <w:t xml:space="preserve"> </w:t>
       </w:r>
-      <w:proofErr w:type="spellStart"/>
       <w:r>
         <w:t>ipsum</w:t>
       </w:r>
-      <w:proofErr w:type="spellEnd"/>
       <w:r>
         <w:t xml:space="preserve"> </w:t>
       </w:r>
-      <w:proofErr w:type="spellStart"/>
       <w:r>
         <w:t>ipsum</w:t>
       </w:r>
-      <w:proofErr w:type="spellEnd"/>
       <w:r>
         <w:t xml:space="preserve"> </w:t>
       </w:r>
-      <w:proofErr w:type="spellStart"/>
       <w:r>
         <w:t>ipsum</w:t>
       </w:r>
-      <w:proofErr w:type="spellEnd"/>
       <w:r>
         <w:t xml:space="preserve"> </w:t>
       </w:r>
-      <w:proofErr w:type="spellStart"/>
       <w:r>
         <w:t>ipsum</w:t>
       </w:r>
-      <w:proofErr w:type="spellEnd"/>
       <w:r>
         <w:t xml:space="preserve"> </w:t>
       </w:r>
-      <w:proofErr w:type="spellStart"/>
       <w:r>
         <w:t>ipsum</w:t>
       </w:r>
-      <w:proofErr w:type="spellEnd"/>
       <w:r>
         <w:t xml:space="preserve"> </w:t>
       </w:r>
-      <w:proofErr w:type="spellStart"/>
       <w:r>
         <w:t>ipsum</w:t>
       </w:r>
-      <w:proofErr w:type="spellEnd"/>
       <w:r>
         <w:t xml:space="preserve"> </w:t>
       </w:r>
-      <w:proofErr w:type="spellStart"/>
-      <w:r>
-        <w:t>ipsum</w:t>
-      </w:r>
-      <w:proofErr w:type="spellEnd"/>
-      <w:r>
-        <w:t xml:space="preserve"> </w:t>
-      </w:r>
-      <w:proofErr w:type="spellStart"/>
-      <w:r>
-        <w:t>ipsum</w:t>
-      </w:r>
-      <w:proofErr w:type="spellEnd"/>
-      <w:r>
-        <w:t xml:space="preserve"> </w:t>
-      </w:r>
-      <w:proofErr w:type="spellStart"/>
-      <w:r>
-        <w:t>sebagaimana</w:t>
-      </w:r>
-      <w:proofErr w:type="spellEnd"/>
-      <w:r>
-        <w:t xml:space="preserve"> </w:t>
-      </w:r>
-      <w:proofErr w:type="spellStart"/>
-      <w:r>
-        <w:t>tampak</w:t>
-      </w:r>
-      <w:proofErr w:type="spellEnd"/>
-      <w:r>
-        <w:t xml:space="preserve"> pada </w:t>
+      <w:r>
+        <w:t xml:space="preserve">ipsum sebagaimana tampak pada </w:t>
       </w:r>
       <w:r>
         <w:fldChar w:fldCharType="begin"/>
@@ -10245,7 +9830,7 @@
               </wp:inline>
             </w:drawing>
           </mc:Choice>
-          <mc:Fallback xmlns:a="http://schemas.openxmlformats.org/drawingml/2006/main" xmlns:pic="http://schemas.openxmlformats.org/drawingml/2006/picture" xmlns:a14="http://schemas.microsoft.com/office/drawing/2010/main" xmlns:arto="http://schemas.microsoft.com/office/word/2006/arto">
+          <mc:Fallback xmlns:arto="http://schemas.microsoft.com/office/word/2006/arto" xmlns:a14="http://schemas.microsoft.com/office/drawing/2010/main" xmlns:pic="http://schemas.openxmlformats.org/drawingml/2006/picture" xmlns:a="http://schemas.openxmlformats.org/drawingml/2006/main">
             <w:pict w14:anchorId="1DB1DAFF">
               <v:rect id="Rectangle 1" style="width:246.75pt;height:31.5pt;visibility:visible;mso-wrap-style:square;mso-left-percent:-10001;mso-top-percent:-10001;mso-position-horizontal:absolute;mso-position-horizontal-relative:char;mso-position-vertical:absolute;mso-position-vertical-relative:line;mso-left-percent:-10001;mso-top-percent:-10001;v-text-anchor:middle" o:spid="_x0000_s1026" fillcolor="#4472c4 [3204]" strokecolor="#09101d [484]" strokeweight="1pt" w14:anchorId="71BBFB4B" o:gfxdata="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">
                 <w10:anchorlock/>
@@ -10259,8 +9844,8 @@
       <w:pPr>
         <w:pStyle w:val="Caption"/>
       </w:pPr>
-      <w:bookmarkStart w:name="_Ref193439921" w:id="53"/>
-      <w:bookmarkStart w:name="_Toc202858853" w:id="54"/>
+      <w:bookmarkStart w:id="53" w:name="_Ref193439921"/>
+      <w:bookmarkStart w:id="54" w:name="_Toc202858853"/>
       <w:r>
         <w:t xml:space="preserve">Gambar </w:t>
       </w:r>
@@ -10312,31 +9897,18 @@
       </w:r>
       <w:bookmarkEnd w:id="53"/>
       <w:r>
-        <w:t xml:space="preserve"> Kotak </w:t>
-      </w:r>
-      <w:proofErr w:type="spellStart"/>
-      <w:r>
-        <w:t>berwarna</w:t>
-      </w:r>
-      <w:proofErr w:type="spellEnd"/>
-      <w:r>
-        <w:t xml:space="preserve"> </w:t>
-      </w:r>
-      <w:proofErr w:type="spellStart"/>
-      <w:r>
-        <w:t>biru</w:t>
+        <w:t xml:space="preserve"> Kotak berwarna biru</w:t>
       </w:r>
       <w:bookmarkEnd w:id="54"/>
-      <w:proofErr w:type="spellEnd"/>
     </w:p>
     <w:p/>
     <w:p>
       <w:pPr>
         <w:pStyle w:val="Heading2"/>
       </w:pPr>
-      <w:bookmarkStart w:name="_Toc192853330" w:id="55"/>
-      <w:bookmarkStart w:name="_Toc202858980" w:id="56"/>
-      <w:bookmarkStart w:name="_Toc202859172" w:id="57"/>
+      <w:bookmarkStart w:id="55" w:name="_Toc192853330"/>
+      <w:bookmarkStart w:id="56" w:name="_Toc202858980"/>
+      <w:bookmarkStart w:id="57" w:name="_Toc202859172"/>
       <w:r>
         <w:t>Dasar Teori</w:t>
       </w:r>
@@ -10374,7 +9946,6 @@
             <w:docPart w:val="6106AA820CFE4F8987EDF95812DE7257"/>
           </w:placeholder>
         </w:sdtPr>
-        <w:sdtEndPr/>
         <w:sdtContent>
           <w:r>
             <w:rPr>
@@ -10443,6 +10014,7 @@
           <w:iCs/>
           <w:lang w:val="sv-SE"/>
         </w:rPr>
+        <w:lastRenderedPageBreak/>
         <w:t>Halaman ini sengaja dikosongkan.</w:t>
       </w:r>
       <w:r>
@@ -10456,13 +10028,12 @@
       <w:pPr>
         <w:pStyle w:val="Heading1"/>
       </w:pPr>
-      <w:bookmarkStart w:name="_Toc192853331" w:id="58"/>
-      <w:bookmarkStart w:name="_Toc202858981" w:id="59"/>
-      <w:bookmarkStart w:name="_Toc202859173" w:id="60"/>
-      <w:r>
+      <w:bookmarkStart w:id="58" w:name="_Toc192853331"/>
+      <w:bookmarkStart w:id="59" w:name="_Toc202858981"/>
+      <w:bookmarkStart w:id="60" w:name="_Toc202859173"/>
+      <w:r>
+        <w:lastRenderedPageBreak/>
         <w:br/>
-      </w:r>
-      <w:r>
         <w:t>METODOLOGI</w:t>
       </w:r>
       <w:bookmarkEnd w:id="58"/>
@@ -10473,13 +10044,12 @@
       <w:pPr>
         <w:pStyle w:val="Heading2"/>
       </w:pPr>
-      <w:bookmarkStart w:name="_Toc192853332" w:id="61"/>
-      <w:bookmarkStart w:name="_Toc202858982" w:id="62"/>
-      <w:bookmarkStart w:name="_Toc202859174" w:id="63"/>
+      <w:bookmarkStart w:id="61" w:name="_Toc192853332"/>
+      <w:bookmarkStart w:id="62" w:name="_Toc202858982"/>
+      <w:bookmarkStart w:id="63" w:name="_Toc202859174"/>
       <w:r>
         <w:t xml:space="preserve">Metode yang </w:t>
       </w:r>
-      <w:proofErr w:type="spellStart"/>
       <w:r>
         <w:t>D</w:t>
       </w:r>
@@ -10489,7 +10059,6 @@
       <w:bookmarkEnd w:id="61"/>
       <w:bookmarkEnd w:id="62"/>
       <w:bookmarkEnd w:id="63"/>
-      <w:proofErr w:type="spellEnd"/>
     </w:p>
     <w:p>
       <w:pPr>
@@ -10498,9 +10067,9 @@
           <w:lang w:val="sv-SE"/>
         </w:rPr>
       </w:pPr>
-      <w:bookmarkStart w:name="_Toc192853333" w:id="64"/>
-      <w:bookmarkStart w:name="_Toc202858983" w:id="65"/>
-      <w:bookmarkStart w:name="_Toc202859175" w:id="66"/>
+      <w:bookmarkStart w:id="64" w:name="_Toc192853333"/>
+      <w:bookmarkStart w:id="65" w:name="_Toc202858983"/>
+      <w:bookmarkStart w:id="66" w:name="_Toc202859175"/>
       <w:r>
         <w:rPr>
           <w:lang w:val="sv-SE"/>
@@ -10545,29 +10114,18 @@
       <w:pPr>
         <w:pStyle w:val="Heading2"/>
       </w:pPr>
-      <w:bookmarkStart w:name="_Toc192853334" w:id="67"/>
-      <w:bookmarkStart w:name="_Toc202858984" w:id="68"/>
-      <w:bookmarkStart w:name="_Toc202859176" w:id="69"/>
-      <w:proofErr w:type="spellStart"/>
-      <w:r>
-        <w:t>Urutan</w:t>
-      </w:r>
-      <w:proofErr w:type="spellEnd"/>
-      <w:r>
-        <w:t xml:space="preserve"> </w:t>
-      </w:r>
-      <w:proofErr w:type="spellStart"/>
+      <w:bookmarkStart w:id="67" w:name="_Toc192853334"/>
+      <w:bookmarkStart w:id="68" w:name="_Toc202858984"/>
+      <w:bookmarkStart w:id="69" w:name="_Toc202859176"/>
+      <w:r>
+        <w:t xml:space="preserve">Urutan </w:t>
+      </w:r>
       <w:r>
         <w:t>P</w:t>
       </w:r>
       <w:r>
-        <w:t>elaksanaan</w:t>
-      </w:r>
-      <w:proofErr w:type="spellEnd"/>
-      <w:r>
-        <w:t xml:space="preserve"> </w:t>
-      </w:r>
-      <w:proofErr w:type="spellStart"/>
+        <w:t xml:space="preserve">elaksanaan </w:t>
+      </w:r>
       <w:r>
         <w:t>P</w:t>
       </w:r>
@@ -10577,9 +10135,8 @@
       <w:bookmarkEnd w:id="67"/>
       <w:bookmarkEnd w:id="68"/>
       <w:bookmarkEnd w:id="69"/>
-      <w:proofErr w:type="spellEnd"/>
-    </w:p>
-    <w:p w14:noSpellErr="1">
+    </w:p>
+    <w:p>
       <w:pPr>
         <w:rPr>
           <w:lang w:val="sv-SE"/>
@@ -10686,8 +10243,8 @@
       </w:r>
       <w:r>
         <w:rPr>
-          <w:i w:val="1"/>
-          <w:iCs w:val="1"/>
+          <w:i/>
+          <w:iCs/>
           <w:lang w:val="sv-SE"/>
         </w:rPr>
         <w:t>Title Case</w:t>
@@ -10802,8 +10359,8 @@
           <w:lang w:val="sv-SE"/>
         </w:rPr>
       </w:pPr>
-      <w:bookmarkStart w:name="_Ref193440555" w:id="70"/>
-      <w:bookmarkStart w:name="_Toc202858843" w:id="71"/>
+      <w:bookmarkStart w:id="70" w:name="_Ref193440555"/>
+      <w:bookmarkStart w:id="71" w:name="_Toc202858843"/>
       <w:r>
         <w:rPr>
           <w:lang w:val="sv-SE"/>
@@ -11958,6 +11515,7 @@
           <w:iCs/>
           <w:lang w:val="sv-SE"/>
         </w:rPr>
+        <w:lastRenderedPageBreak/>
         <w:t>Halaman ini sengaja dikosongkan.</w:t>
       </w:r>
       <w:r>
@@ -11974,13 +11532,14 @@
           <w:lang w:val="sv-SE"/>
         </w:rPr>
       </w:pPr>
-      <w:bookmarkStart w:name="_Toc192853335" w:id="72"/>
-      <w:bookmarkStart w:name="_Toc202858985" w:id="73"/>
-      <w:bookmarkStart w:name="_Toc202859177" w:id="74"/>
-      <w:r>
-        <w:rPr>
-          <w:lang w:val="sv-SE"/>
-        </w:rPr>
+      <w:bookmarkStart w:id="72" w:name="_Toc192853335"/>
+      <w:bookmarkStart w:id="73" w:name="_Toc202858985"/>
+      <w:bookmarkStart w:id="74" w:name="_Toc202859177"/>
+      <w:r>
+        <w:rPr>
+          <w:lang w:val="sv-SE"/>
+        </w:rPr>
+        <w:lastRenderedPageBreak/>
         <w:t>DAFTAR PUSTAKA</w:t>
       </w:r>
       <w:bookmarkEnd w:id="72"/>
@@ -12002,7 +11561,6 @@
       <w:sdtEndPr>
         <w:rPr>
           <w:color w:val="000000" w:themeColor="text1"/>
-          <w:lang w:val="sv-SE"/>
         </w:rPr>
       </w:sdtEndPr>
       <w:sdtContent>
@@ -12023,39 +11581,7 @@
               <w:rFonts w:eastAsia="Times New Roman"/>
               <w:color w:val="000000"/>
             </w:rPr>
-            <w:t xml:space="preserve">Soldati, M., Doulis, M., &amp; </w:t>
-          </w:r>
-          <w:proofErr w:type="spellStart"/>
-          <w:r>
-            <w:rPr>
-              <w:rFonts w:eastAsia="Times New Roman"/>
-              <w:color w:val="000000"/>
-            </w:rPr>
-            <w:t>Csillaghy</w:t>
-          </w:r>
-          <w:proofErr w:type="spellEnd"/>
-          <w:r>
-            <w:rPr>
-              <w:rFonts w:eastAsia="Times New Roman"/>
-              <w:color w:val="000000"/>
-            </w:rPr>
-            <w:t xml:space="preserve">, A. (2007). </w:t>
-          </w:r>
-          <w:proofErr w:type="spellStart"/>
-          <w:r>
-            <w:rPr>
-              <w:rFonts w:eastAsia="Times New Roman"/>
-              <w:color w:val="000000"/>
-            </w:rPr>
-            <w:t>SphereViz</w:t>
-          </w:r>
-          <w:proofErr w:type="spellEnd"/>
-          <w:r>
-            <w:rPr>
-              <w:rFonts w:eastAsia="Times New Roman"/>
-              <w:color w:val="000000"/>
-            </w:rPr>
-            <w:t xml:space="preserve"> - Data Exploration in a Virtual Reality Environment. </w:t>
+            <w:t xml:space="preserve">Soldati, M., Doulis, M., &amp; Csillaghy, A. (2007). SphereViz - Data Exploration in a Virtual Reality Environment. </w:t>
           </w:r>
           <w:r>
             <w:rPr>
@@ -12110,13 +11636,14 @@
           <w:lang w:val="sv-SE"/>
         </w:rPr>
       </w:pPr>
-      <w:bookmarkStart w:name="_Toc192853336" w:id="75"/>
+      <w:bookmarkStart w:id="75" w:name="_Toc192853336"/>
       <w:r>
         <w:rPr>
           <w:i/>
           <w:iCs/>
           <w:lang w:val="sv-SE"/>
         </w:rPr>
+        <w:lastRenderedPageBreak/>
         <w:t>Halaman ini sengaja dikosongkan.</w:t>
       </w:r>
       <w:r>
@@ -12133,12 +11660,13 @@
           <w:lang w:val="sv-SE"/>
         </w:rPr>
       </w:pPr>
-      <w:bookmarkStart w:name="_Toc202858986" w:id="76"/>
-      <w:bookmarkStart w:name="_Toc202859178" w:id="77"/>
-      <w:r>
-        <w:rPr>
-          <w:lang w:val="sv-SE"/>
-        </w:rPr>
+      <w:bookmarkStart w:id="76" w:name="_Toc202858986"/>
+      <w:bookmarkStart w:id="77" w:name="_Toc202859178"/>
+      <w:r>
+        <w:rPr>
+          <w:lang w:val="sv-SE"/>
+        </w:rPr>
+        <w:lastRenderedPageBreak/>
         <w:t>LAMPIRAN</w:t>
       </w:r>
       <w:bookmarkEnd w:id="75"/>
@@ -12163,7 +11691,7 @@
       <w:headerReference w:type="even" r:id="rId20"/>
       <w:headerReference w:type="default" r:id="rId21"/>
       <w:footerReference w:type="default" r:id="rId22"/>
-      <w:pgSz w:w="11907" w:h="16840" w:orient="portrait" w:code="9"/>
+      <w:pgSz w:w="11907" w:h="16840" w:code="9"/>
       <w:pgMar w:top="1418" w:right="1418" w:bottom="1418" w:left="1418" w:header="720" w:footer="720" w:gutter="0"/>
       <w:pgNumType w:start="1"/>
       <w:cols w:space="720"/>
@@ -12175,7 +11703,7 @@
 
 <file path=word/comments.xml><?xml version="1.0" encoding="utf-8"?>
 <w:comments xmlns:wpc="http://schemas.microsoft.com/office/word/2010/wordprocessingCanvas" xmlns:cx="http://schemas.microsoft.com/office/drawing/2014/chartex" xmlns:cx1="http://schemas.microsoft.com/office/drawing/2015/9/8/chartex" xmlns:cx2="http://schemas.microsoft.com/office/drawing/2015/10/21/chartex" xmlns:cx3="http://schemas.microsoft.com/office/drawing/2016/5/9/chartex" xmlns:cx4="http://schemas.microsoft.com/office/drawing/2016/5/10/chartex" xmlns:cx5="http://schemas.microsoft.com/office/drawing/2016/5/11/chartex" xmlns:cx6="http://schemas.microsoft.com/office/drawing/2016/5/12/chartex" xmlns:cx7="http://schemas.microsoft.com/office/drawing/2016/5/13/chartex" xmlns:cx8="http://schemas.microsoft.com/office/drawing/2016/5/14/chartex" xmlns:mc="http://schemas.openxmlformats.org/markup-compatibility/2006" xmlns:aink="http://schemas.microsoft.com/office/drawing/2016/ink" xmlns:am3d="http://schemas.microsoft.com/office/drawing/2017/model3d" xmlns:o="urn:schemas-microsoft-com:office:office" xmlns:oel="http://schemas.microsoft.com/office/2019/extlst" xmlns:r="http://schemas.openxmlformats.org/officeDocument/2006/relationships" xmlns:m="http://schemas.openxmlformats.org/officeDocument/2006/math" xmlns:v="urn:schemas-microsoft-com:vml" xmlns:wp14="http://schemas.microsoft.com/office/word/2010/wordprocessingDrawing" xmlns:wp="http://schemas.openxmlformats.org/drawingml/2006/wordprocessingDrawing" xmlns:w10="urn:schemas-microsoft-com:office:word" xmlns:w="http://schemas.openxmlformats.org/wordprocessingml/2006/main" xmlns:w14="http://schemas.microsoft.com/office/word/2010/wordml" xmlns:w15="http://schemas.microsoft.com/office/word/2012/wordml" xmlns:w16cex="http://schemas.microsoft.com/office/word/2018/wordml/cex" xmlns:w16cid="http://schemas.microsoft.com/office/word/2016/wordml/cid" xmlns:w16="http://schemas.microsoft.com/office/word/2018/wordml" xmlns:w16du="http://schemas.microsoft.com/office/word/2023/wordml/word16du" xmlns:w16sdtdh="http://schemas.microsoft.com/office/word/2020/wordml/sdtdatahash" xmlns:w16sdtfl="http://schemas.microsoft.com/office/word/2024/wordml/sdtformatlock" xmlns:w16se="http://schemas.microsoft.com/office/word/2015/wordml/symex" xmlns:wpg="http://schemas.microsoft.com/office/word/2010/wordprocessingGroup" xmlns:wpi="http://schemas.microsoft.com/office/word/2010/wordprocessingInk" xmlns:wne="http://schemas.microsoft.com/office/word/2006/wordml" xmlns:wps="http://schemas.microsoft.com/office/word/2010/wordprocessingShape" mc:Ignorable="w14 w15 w16se w16cid w16 w16cex w16sdtdh w16sdtfl w16du wp14">
-  <w:comment w:initials="HF" w:author="Hadziq Fabroyir" w:date="2025-07-08T08:33:00Z" w:id="3">
+  <w:comment w:id="3" w:author="Hadziq Fabroyir" w:date="2025-07-08T08:33:00Z" w:initials="HF">
     <w:p>
       <w:pPr>
         <w:pStyle w:val="CommentText"/>
@@ -12192,7 +11720,7 @@
       </w:r>
     </w:p>
   </w:comment>
-  <w:comment w:initials="HF" w:author="Hadziq Fabroyir" w:date="2025-07-08T08:33:00Z" w:id="4">
+  <w:comment w:id="4" w:author="Hadziq Fabroyir" w:date="2025-07-08T08:33:00Z" w:initials="HF">
     <w:p>
       <w:pPr>
         <w:pStyle w:val="CommentText"/>
@@ -12393,16 +11921,11 @@
         <w:docPartUnique/>
       </w:docPartObj>
     </w:sdtPr>
-    <w:sdtEndPr>
-      <w:rPr>
-        <w:rStyle w:val="PageNumber"/>
-      </w:rPr>
-    </w:sdtEndPr>
     <w:sdtContent>
       <w:p>
         <w:pPr>
           <w:pStyle w:val="Footer"/>
-          <w:framePr w:wrap="none" w:hAnchor="page" w:vAnchor="text" w:x="10349" w:y="-62"/>
+          <w:framePr w:wrap="none" w:vAnchor="text" w:hAnchor="page" w:x="10349" w:y="-62"/>
           <w:rPr>
             <w:rStyle w:val="PageNumber"/>
           </w:rPr>
@@ -13618,7 +13141,7 @@
         <w:ind w:left="1117" w:hanging="360"/>
       </w:pPr>
       <w:rPr>
-        <w:rFonts w:hint="default" w:ascii="Symbol" w:hAnsi="Symbol"/>
+        <w:rFonts w:ascii="Symbol" w:hAnsi="Symbol" w:hint="default"/>
       </w:rPr>
     </w:lvl>
     <w:lvl w:ilvl="1" w:tplc="04090003" w:tentative="1">
@@ -13630,7 +13153,7 @@
         <w:ind w:left="1837" w:hanging="360"/>
       </w:pPr>
       <w:rPr>
-        <w:rFonts w:hint="default" w:ascii="Courier New" w:hAnsi="Courier New" w:cs="Courier New"/>
+        <w:rFonts w:ascii="Courier New" w:hAnsi="Courier New" w:cs="Courier New" w:hint="default"/>
       </w:rPr>
     </w:lvl>
     <w:lvl w:ilvl="2" w:tplc="04090005" w:tentative="1">
@@ -13642,7 +13165,7 @@
         <w:ind w:left="2557" w:hanging="360"/>
       </w:pPr>
       <w:rPr>
-        <w:rFonts w:hint="default" w:ascii="Wingdings" w:hAnsi="Wingdings"/>
+        <w:rFonts w:ascii="Wingdings" w:hAnsi="Wingdings" w:hint="default"/>
       </w:rPr>
     </w:lvl>
     <w:lvl w:ilvl="3" w:tplc="04090001" w:tentative="1">
@@ -13654,7 +13177,7 @@
         <w:ind w:left="3277" w:hanging="360"/>
       </w:pPr>
       <w:rPr>
-        <w:rFonts w:hint="default" w:ascii="Symbol" w:hAnsi="Symbol"/>
+        <w:rFonts w:ascii="Symbol" w:hAnsi="Symbol" w:hint="default"/>
       </w:rPr>
     </w:lvl>
     <w:lvl w:ilvl="4" w:tplc="04090003" w:tentative="1">
@@ -13666,7 +13189,7 @@
         <w:ind w:left="3997" w:hanging="360"/>
       </w:pPr>
       <w:rPr>
-        <w:rFonts w:hint="default" w:ascii="Courier New" w:hAnsi="Courier New" w:cs="Courier New"/>
+        <w:rFonts w:ascii="Courier New" w:hAnsi="Courier New" w:cs="Courier New" w:hint="default"/>
       </w:rPr>
     </w:lvl>
     <w:lvl w:ilvl="5" w:tplc="04090005" w:tentative="1">
@@ -13678,7 +13201,7 @@
         <w:ind w:left="4717" w:hanging="360"/>
       </w:pPr>
       <w:rPr>
-        <w:rFonts w:hint="default" w:ascii="Wingdings" w:hAnsi="Wingdings"/>
+        <w:rFonts w:ascii="Wingdings" w:hAnsi="Wingdings" w:hint="default"/>
       </w:rPr>
     </w:lvl>
     <w:lvl w:ilvl="6" w:tplc="04090001" w:tentative="1">
@@ -13690,7 +13213,7 @@
         <w:ind w:left="5437" w:hanging="360"/>
       </w:pPr>
       <w:rPr>
-        <w:rFonts w:hint="default" w:ascii="Symbol" w:hAnsi="Symbol"/>
+        <w:rFonts w:ascii="Symbol" w:hAnsi="Symbol" w:hint="default"/>
       </w:rPr>
     </w:lvl>
     <w:lvl w:ilvl="7" w:tplc="04090003" w:tentative="1">
@@ -13702,7 +13225,7 @@
         <w:ind w:left="6157" w:hanging="360"/>
       </w:pPr>
       <w:rPr>
-        <w:rFonts w:hint="default" w:ascii="Courier New" w:hAnsi="Courier New" w:cs="Courier New"/>
+        <w:rFonts w:ascii="Courier New" w:hAnsi="Courier New" w:cs="Courier New" w:hint="default"/>
       </w:rPr>
     </w:lvl>
     <w:lvl w:ilvl="8" w:tplc="04090005" w:tentative="1">
@@ -13714,7 +13237,7 @@
         <w:ind w:left="6877" w:hanging="360"/>
       </w:pPr>
       <w:rPr>
-        <w:rFonts w:hint="default" w:ascii="Wingdings" w:hAnsi="Wingdings"/>
+        <w:rFonts w:ascii="Wingdings" w:hAnsi="Wingdings" w:hint="default"/>
       </w:rPr>
     </w:lvl>
   </w:abstractNum>
@@ -14615,11 +14138,11 @@
 </file>
 
 <file path=word/styles.xml><?xml version="1.0" encoding="utf-8"?>
-<w:styles xmlns:wp14="http://schemas.microsoft.com/office/word/2010/wordprocessingDrawing" xmlns:mc="http://schemas.openxmlformats.org/markup-compatibility/2006" xmlns:r="http://schemas.openxmlformats.org/officeDocument/2006/relationships" xmlns:w="http://schemas.openxmlformats.org/wordprocessingml/2006/main" xmlns:w14="http://schemas.microsoft.com/office/word/2010/wordml" xmlns:w15="http://schemas.microsoft.com/office/word/2012/wordml" xmlns:w16cex="http://schemas.microsoft.com/office/word/2018/wordml/cex" xmlns:w16cid="http://schemas.microsoft.com/office/word/2016/wordml/cid" xmlns:w16="http://schemas.microsoft.com/office/word/2018/wordml" xmlns:w16du="http://schemas.microsoft.com/office/word/2023/wordml/word16du" xmlns:w16sdtdh="http://schemas.microsoft.com/office/word/2020/wordml/sdtdatahash" xmlns:w16sdtfl="http://schemas.microsoft.com/office/word/2024/wordml/sdtformatlock" xmlns:w16se="http://schemas.microsoft.com/office/word/2015/wordml/symex" mc:Ignorable="w14 w15 w16se w16cid w16 w16cex w16sdtdh w16sdtfl w16du wp14">
+<w:styles xmlns:mc="http://schemas.openxmlformats.org/markup-compatibility/2006" xmlns:r="http://schemas.openxmlformats.org/officeDocument/2006/relationships" xmlns:w="http://schemas.openxmlformats.org/wordprocessingml/2006/main" xmlns:w14="http://schemas.microsoft.com/office/word/2010/wordml" xmlns:w15="http://schemas.microsoft.com/office/word/2012/wordml" xmlns:w16cex="http://schemas.microsoft.com/office/word/2018/wordml/cex" xmlns:w16cid="http://schemas.microsoft.com/office/word/2016/wordml/cid" xmlns:w16="http://schemas.microsoft.com/office/word/2018/wordml" xmlns:w16du="http://schemas.microsoft.com/office/word/2023/wordml/word16du" xmlns:w16sdtdh="http://schemas.microsoft.com/office/word/2020/wordml/sdtdatahash" xmlns:w16sdtfl="http://schemas.microsoft.com/office/word/2024/wordml/sdtformatlock" xmlns:w16se="http://schemas.microsoft.com/office/word/2015/wordml/symex" mc:Ignorable="w14 w15 w16se w16cid w16 w16cex w16sdtdh w16sdtfl w16du">
   <w:docDefaults>
     <w:rPrDefault>
       <w:rPr>
-        <w:rFonts w:asciiTheme="minorHAnsi" w:hAnsiTheme="minorHAnsi" w:eastAsiaTheme="minorEastAsia" w:cstheme="minorBidi"/>
+        <w:rFonts w:asciiTheme="minorHAnsi" w:eastAsiaTheme="minorEastAsia" w:hAnsiTheme="minorHAnsi" w:cstheme="minorBidi"/>
         <w:sz w:val="22"/>
         <w:szCs w:val="22"/>
         <w:lang w:val="en-US" w:eastAsia="ja-JP" w:bidi="ar-SA"/>
@@ -14634,14 +14157,14 @@
   <w:latentStyles w:defLockedState="0" w:defUIPriority="99" w:defSemiHidden="0" w:defUnhideWhenUsed="0" w:defQFormat="0" w:count="376">
     <w:lsdException w:name="Normal" w:uiPriority="0" w:qFormat="1"/>
     <w:lsdException w:name="heading 1" w:uiPriority="9" w:qFormat="1"/>
-    <w:lsdException w:name="heading 2" w:uiPriority="9" w:semiHidden="1" w:unhideWhenUsed="1" w:qFormat="1"/>
-    <w:lsdException w:name="heading 3" w:uiPriority="9" w:semiHidden="1" w:unhideWhenUsed="1" w:qFormat="1"/>
-    <w:lsdException w:name="heading 4" w:uiPriority="9" w:semiHidden="1" w:unhideWhenUsed="1" w:qFormat="1"/>
-    <w:lsdException w:name="heading 5" w:uiPriority="9" w:semiHidden="1" w:unhideWhenUsed="1" w:qFormat="1"/>
-    <w:lsdException w:name="heading 6" w:uiPriority="9" w:semiHidden="1" w:unhideWhenUsed="1" w:qFormat="1"/>
-    <w:lsdException w:name="heading 7" w:uiPriority="9" w:semiHidden="1" w:unhideWhenUsed="1" w:qFormat="1"/>
-    <w:lsdException w:name="heading 8" w:uiPriority="9" w:semiHidden="1" w:unhideWhenUsed="1" w:qFormat="1"/>
-    <w:lsdException w:name="heading 9" w:uiPriority="9" w:semiHidden="1" w:unhideWhenUsed="1" w:qFormat="1"/>
+    <w:lsdException w:name="heading 2" w:semiHidden="1" w:uiPriority="9" w:unhideWhenUsed="1" w:qFormat="1"/>
+    <w:lsdException w:name="heading 3" w:semiHidden="1" w:uiPriority="9" w:unhideWhenUsed="1" w:qFormat="1"/>
+    <w:lsdException w:name="heading 4" w:semiHidden="1" w:uiPriority="9" w:unhideWhenUsed="1" w:qFormat="1"/>
+    <w:lsdException w:name="heading 5" w:semiHidden="1" w:uiPriority="9" w:unhideWhenUsed="1" w:qFormat="1"/>
+    <w:lsdException w:name="heading 6" w:semiHidden="1" w:uiPriority="9" w:unhideWhenUsed="1" w:qFormat="1"/>
+    <w:lsdException w:name="heading 7" w:semiHidden="1" w:uiPriority="9" w:unhideWhenUsed="1" w:qFormat="1"/>
+    <w:lsdException w:name="heading 8" w:semiHidden="1" w:uiPriority="9" w:unhideWhenUsed="1" w:qFormat="1"/>
+    <w:lsdException w:name="heading 9" w:semiHidden="1" w:uiPriority="9" w:unhideWhenUsed="1" w:qFormat="1"/>
     <w:lsdException w:name="index 1" w:semiHidden="1" w:unhideWhenUsed="1"/>
     <w:lsdException w:name="index 2" w:semiHidden="1" w:unhideWhenUsed="1"/>
     <w:lsdException w:name="index 3" w:semiHidden="1" w:unhideWhenUsed="1"/>
@@ -14651,22 +14174,22 @@
     <w:lsdException w:name="index 7" w:semiHidden="1" w:unhideWhenUsed="1"/>
     <w:lsdException w:name="index 8" w:semiHidden="1" w:unhideWhenUsed="1"/>
     <w:lsdException w:name="index 9" w:semiHidden="1" w:unhideWhenUsed="1"/>
-    <w:lsdException w:name="toc 1" w:uiPriority="39" w:semiHidden="1" w:unhideWhenUsed="1"/>
-    <w:lsdException w:name="toc 2" w:uiPriority="39" w:semiHidden="1" w:unhideWhenUsed="1"/>
-    <w:lsdException w:name="toc 3" w:uiPriority="39" w:semiHidden="1" w:unhideWhenUsed="1"/>
-    <w:lsdException w:name="toc 4" w:uiPriority="39" w:semiHidden="1" w:unhideWhenUsed="1"/>
-    <w:lsdException w:name="toc 5" w:uiPriority="39" w:semiHidden="1" w:unhideWhenUsed="1"/>
-    <w:lsdException w:name="toc 6" w:uiPriority="39" w:semiHidden="1" w:unhideWhenUsed="1"/>
-    <w:lsdException w:name="toc 7" w:uiPriority="39" w:semiHidden="1" w:unhideWhenUsed="1"/>
-    <w:lsdException w:name="toc 8" w:uiPriority="39" w:semiHidden="1" w:unhideWhenUsed="1"/>
-    <w:lsdException w:name="toc 9" w:uiPriority="39" w:semiHidden="1" w:unhideWhenUsed="1"/>
+    <w:lsdException w:name="toc 1" w:semiHidden="1" w:uiPriority="39" w:unhideWhenUsed="1"/>
+    <w:lsdException w:name="toc 2" w:semiHidden="1" w:uiPriority="39" w:unhideWhenUsed="1"/>
+    <w:lsdException w:name="toc 3" w:semiHidden="1" w:uiPriority="39" w:unhideWhenUsed="1"/>
+    <w:lsdException w:name="toc 4" w:semiHidden="1" w:uiPriority="39" w:unhideWhenUsed="1"/>
+    <w:lsdException w:name="toc 5" w:semiHidden="1" w:uiPriority="39" w:unhideWhenUsed="1"/>
+    <w:lsdException w:name="toc 6" w:semiHidden="1" w:uiPriority="39" w:unhideWhenUsed="1"/>
+    <w:lsdException w:name="toc 7" w:semiHidden="1" w:uiPriority="39" w:unhideWhenUsed="1"/>
+    <w:lsdException w:name="toc 8" w:semiHidden="1" w:uiPriority="39" w:unhideWhenUsed="1"/>
+    <w:lsdException w:name="toc 9" w:semiHidden="1" w:uiPriority="39" w:unhideWhenUsed="1"/>
     <w:lsdException w:name="Normal Indent" w:semiHidden="1" w:unhideWhenUsed="1"/>
     <w:lsdException w:name="footnote text" w:semiHidden="1" w:unhideWhenUsed="1"/>
     <w:lsdException w:name="annotation text" w:semiHidden="1" w:unhideWhenUsed="1"/>
     <w:lsdException w:name="header" w:semiHidden="1" w:unhideWhenUsed="1"/>
     <w:lsdException w:name="footer" w:semiHidden="1" w:unhideWhenUsed="1"/>
     <w:lsdException w:name="index heading" w:semiHidden="1" w:unhideWhenUsed="1"/>
-    <w:lsdException w:name="caption" w:uiPriority="35" w:semiHidden="1" w:unhideWhenUsed="1" w:qFormat="1"/>
+    <w:lsdException w:name="caption" w:semiHidden="1" w:uiPriority="35" w:unhideWhenUsed="1" w:qFormat="1"/>
     <w:lsdException w:name="table of figures" w:semiHidden="1" w:unhideWhenUsed="1"/>
     <w:lsdException w:name="envelope address" w:semiHidden="1" w:unhideWhenUsed="1"/>
     <w:lsdException w:name="envelope return" w:semiHidden="1" w:unhideWhenUsed="1"/>
@@ -14697,7 +14220,7 @@
     <w:lsdException w:name="Title" w:uiPriority="10" w:qFormat="1"/>
     <w:lsdException w:name="Closing" w:semiHidden="1" w:unhideWhenUsed="1"/>
     <w:lsdException w:name="Signature" w:semiHidden="1" w:unhideWhenUsed="1"/>
-    <w:lsdException w:name="Default Paragraph Font" w:uiPriority="1" w:semiHidden="1" w:unhideWhenUsed="1"/>
+    <w:lsdException w:name="Default Paragraph Font" w:semiHidden="1" w:uiPriority="1" w:unhideWhenUsed="1"/>
     <w:lsdException w:name="Body Text" w:semiHidden="1" w:unhideWhenUsed="1"/>
     <w:lsdException w:name="Body Text Indent" w:semiHidden="1" w:unhideWhenUsed="1"/>
     <w:lsdException w:name="List Continue" w:semiHidden="1" w:unhideWhenUsed="1"/>
@@ -14897,8 +14420,8 @@
     <w:lsdException w:name="Subtle Reference" w:uiPriority="31" w:qFormat="1"/>
     <w:lsdException w:name="Intense Reference" w:uiPriority="32" w:qFormat="1"/>
     <w:lsdException w:name="Book Title" w:uiPriority="33" w:qFormat="1"/>
-    <w:lsdException w:name="Bibliography" w:uiPriority="37" w:semiHidden="1" w:unhideWhenUsed="1"/>
-    <w:lsdException w:name="TOC Heading" w:uiPriority="39" w:semiHidden="1" w:unhideWhenUsed="1" w:qFormat="1"/>
+    <w:lsdException w:name="Bibliography" w:semiHidden="1" w:uiPriority="37" w:unhideWhenUsed="1"/>
+    <w:lsdException w:name="TOC Heading" w:semiHidden="1" w:uiPriority="39" w:unhideWhenUsed="1" w:qFormat="1"/>
     <w:lsdException w:name="Plain Table 1" w:uiPriority="41"/>
     <w:lsdException w:name="Plain Table 2" w:uiPriority="42"/>
     <w:lsdException w:name="Plain Table 3" w:uiPriority="43"/>
@@ -15009,7 +14532,7 @@
     <w:lsdException w:name="Unresolved Mention" w:semiHidden="1" w:unhideWhenUsed="1"/>
     <w:lsdException w:name="Smart Link" w:semiHidden="1" w:unhideWhenUsed="1"/>
   </w:latentStyles>
-  <w:style w:type="paragraph" w:styleId="Normal" w:default="1">
+  <w:style w:type="paragraph" w:default="1" w:styleId="Normal">
     <w:name w:val="Normal"/>
     <w:qFormat/>
     <w:rsid w:val="009E0860"/>
@@ -15094,7 +14617,7 @@
       <w:outlineLvl w:val="2"/>
     </w:pPr>
     <w:rPr>
-      <w:rFonts w:cs="Times New Roman" w:eastAsiaTheme="majorEastAsia"/>
+      <w:rFonts w:eastAsiaTheme="majorEastAsia" w:cs="Times New Roman"/>
       <w:b/>
       <w:bCs/>
       <w:szCs w:val="24"/>
@@ -15147,7 +14670,7 @@
       <w:outlineLvl w:val="4"/>
     </w:pPr>
     <w:rPr>
-      <w:rFonts w:asciiTheme="majorHAnsi" w:hAnsiTheme="majorHAnsi" w:eastAsiaTheme="majorEastAsia" w:cstheme="majorBidi"/>
+      <w:rFonts w:asciiTheme="majorHAnsi" w:eastAsiaTheme="majorEastAsia" w:hAnsiTheme="majorHAnsi" w:cstheme="majorBidi"/>
       <w:color w:val="2F5496" w:themeColor="accent1" w:themeShade="BF"/>
     </w:rPr>
   </w:style>
@@ -15172,7 +14695,7 @@
       <w:outlineLvl w:val="5"/>
     </w:pPr>
     <w:rPr>
-      <w:rFonts w:asciiTheme="majorHAnsi" w:hAnsiTheme="majorHAnsi" w:eastAsiaTheme="majorEastAsia" w:cstheme="majorBidi"/>
+      <w:rFonts w:asciiTheme="majorHAnsi" w:eastAsiaTheme="majorEastAsia" w:hAnsiTheme="majorHAnsi" w:cstheme="majorBidi"/>
       <w:color w:val="1F3763" w:themeColor="accent1" w:themeShade="7F"/>
     </w:rPr>
   </w:style>
@@ -15197,7 +14720,7 @@
       <w:outlineLvl w:val="6"/>
     </w:pPr>
     <w:rPr>
-      <w:rFonts w:asciiTheme="majorHAnsi" w:hAnsiTheme="majorHAnsi" w:eastAsiaTheme="majorEastAsia" w:cstheme="majorBidi"/>
+      <w:rFonts w:asciiTheme="majorHAnsi" w:eastAsiaTheme="majorEastAsia" w:hAnsiTheme="majorHAnsi" w:cstheme="majorBidi"/>
       <w:i/>
       <w:iCs/>
       <w:color w:val="1F3763" w:themeColor="accent1" w:themeShade="7F"/>
@@ -15224,7 +14747,7 @@
       <w:outlineLvl w:val="7"/>
     </w:pPr>
     <w:rPr>
-      <w:rFonts w:asciiTheme="majorHAnsi" w:hAnsiTheme="majorHAnsi" w:eastAsiaTheme="majorEastAsia" w:cstheme="majorBidi"/>
+      <w:rFonts w:asciiTheme="majorHAnsi" w:eastAsiaTheme="majorEastAsia" w:hAnsiTheme="majorHAnsi" w:cstheme="majorBidi"/>
       <w:color w:val="272727" w:themeColor="text1" w:themeTint="D8"/>
       <w:sz w:val="21"/>
       <w:szCs w:val="21"/>
@@ -15251,7 +14774,7 @@
       <w:outlineLvl w:val="8"/>
     </w:pPr>
     <w:rPr>
-      <w:rFonts w:asciiTheme="majorHAnsi" w:hAnsiTheme="majorHAnsi" w:eastAsiaTheme="majorEastAsia" w:cstheme="majorBidi"/>
+      <w:rFonts w:asciiTheme="majorHAnsi" w:eastAsiaTheme="majorEastAsia" w:hAnsiTheme="majorHAnsi" w:cstheme="majorBidi"/>
       <w:i/>
       <w:iCs/>
       <w:color w:val="272727" w:themeColor="text1" w:themeTint="D8"/>
@@ -15259,13 +14782,13 @@
       <w:szCs w:val="21"/>
     </w:rPr>
   </w:style>
-  <w:style w:type="character" w:styleId="DefaultParagraphFont" w:default="1">
+  <w:style w:type="character" w:default="1" w:styleId="DefaultParagraphFont">
     <w:name w:val="Default Paragraph Font"/>
     <w:uiPriority w:val="1"/>
     <w:semiHidden/>
     <w:unhideWhenUsed/>
   </w:style>
-  <w:style w:type="table" w:styleId="TableNormal" w:default="1">
+  <w:style w:type="table" w:default="1" w:styleId="TableNormal">
     <w:name w:val="Normal Table"/>
     <w:uiPriority w:val="99"/>
     <w:semiHidden/>
@@ -15280,7 +14803,7 @@
       </w:tblCellMar>
     </w:tblPr>
   </w:style>
-  <w:style w:type="numbering" w:styleId="NoList" w:default="1">
+  <w:style w:type="numbering" w:default="1" w:styleId="NoList">
     <w:name w:val="No List"/>
     <w:uiPriority w:val="99"/>
     <w:semiHidden/>
@@ -15303,23 +14826,23 @@
     </w:rPr>
     <w:tblPr>
       <w:tblBorders>
-        <w:top w:val="single" w:color="auto" w:sz="4" w:space="0"/>
-        <w:left w:val="single" w:color="auto" w:sz="4" w:space="0"/>
-        <w:bottom w:val="single" w:color="auto" w:sz="4" w:space="0"/>
-        <w:right w:val="single" w:color="auto" w:sz="4" w:space="0"/>
-        <w:insideH w:val="single" w:color="auto" w:sz="4" w:space="0"/>
-        <w:insideV w:val="single" w:color="auto" w:sz="4" w:space="0"/>
+        <w:top w:val="single" w:sz="4" w:space="0" w:color="auto"/>
+        <w:left w:val="single" w:sz="4" w:space="0" w:color="auto"/>
+        <w:bottom w:val="single" w:sz="4" w:space="0" w:color="auto"/>
+        <w:right w:val="single" w:sz="4" w:space="0" w:color="auto"/>
+        <w:insideH w:val="single" w:sz="4" w:space="0" w:color="auto"/>
+        <w:insideV w:val="single" w:sz="4" w:space="0" w:color="auto"/>
       </w:tblBorders>
     </w:tblPr>
   </w:style>
-  <w:style w:type="character" w:styleId="Heading1Char" w:customStyle="1">
+  <w:style w:type="character" w:customStyle="1" w:styleId="Heading1Char">
     <w:name w:val="Heading 1 Char"/>
     <w:basedOn w:val="DefaultParagraphFont"/>
     <w:link w:val="Heading1"/>
     <w:uiPriority w:val="9"/>
     <w:rsid w:val="0042798D"/>
     <w:rPr>
-      <w:rFonts w:ascii="Times New Roman" w:hAnsi="Times New Roman" w:eastAsiaTheme="majorEastAsia" w:cstheme="majorBidi"/>
+      <w:rFonts w:ascii="Times New Roman" w:eastAsiaTheme="majorEastAsia" w:hAnsi="Times New Roman" w:cstheme="majorBidi"/>
       <w:b/>
       <w:sz w:val="28"/>
       <w:szCs w:val="32"/>
@@ -15336,14 +14859,14 @@
       <w:contextualSpacing/>
     </w:pPr>
   </w:style>
-  <w:style w:type="character" w:styleId="Heading2Char" w:customStyle="1">
+  <w:style w:type="character" w:customStyle="1" w:styleId="Heading2Char">
     <w:name w:val="Heading 2 Char"/>
     <w:basedOn w:val="DefaultParagraphFont"/>
     <w:link w:val="Heading2"/>
     <w:uiPriority w:val="9"/>
     <w:rsid w:val="0042798D"/>
     <w:rPr>
-      <w:rFonts w:ascii="Times New Roman" w:hAnsi="Times New Roman" w:eastAsiaTheme="majorEastAsia" w:cstheme="majorBidi"/>
+      <w:rFonts w:ascii="Times New Roman" w:eastAsiaTheme="majorEastAsia" w:hAnsi="Times New Roman" w:cstheme="majorBidi"/>
       <w:b/>
       <w:sz w:val="26"/>
       <w:szCs w:val="26"/>
@@ -15364,7 +14887,7 @@
       <w:spacing w:after="0" w:line="240" w:lineRule="auto"/>
     </w:pPr>
   </w:style>
-  <w:style w:type="character" w:styleId="HeaderChar" w:customStyle="1">
+  <w:style w:type="character" w:customStyle="1" w:styleId="HeaderChar">
     <w:name w:val="Header Char"/>
     <w:basedOn w:val="DefaultParagraphFont"/>
     <w:link w:val="Header"/>
@@ -15390,7 +14913,7 @@
       <w:spacing w:after="0" w:line="240" w:lineRule="auto"/>
     </w:pPr>
   </w:style>
-  <w:style w:type="character" w:styleId="FooterChar" w:customStyle="1">
+  <w:style w:type="character" w:customStyle="1" w:styleId="FooterChar">
     <w:name w:val="Footer Char"/>
     <w:basedOn w:val="DefaultParagraphFont"/>
     <w:link w:val="Footer"/>
@@ -15444,7 +14967,7 @@
       <w:u w:val="single"/>
     </w:rPr>
   </w:style>
-  <w:style w:type="numbering" w:styleId="bab0" w:customStyle="1">
+  <w:style w:type="numbering" w:customStyle="1" w:styleId="bab0">
     <w:name w:val="bab"/>
     <w:uiPriority w:val="99"/>
     <w:rsid w:val="00441DC7"/>
@@ -15454,14 +14977,14 @@
       </w:numPr>
     </w:pPr>
   </w:style>
-  <w:style w:type="character" w:styleId="Heading3Char" w:customStyle="1">
+  <w:style w:type="character" w:customStyle="1" w:styleId="Heading3Char">
     <w:name w:val="Heading 3 Char"/>
     <w:basedOn w:val="DefaultParagraphFont"/>
     <w:link w:val="Heading3"/>
     <w:uiPriority w:val="9"/>
     <w:rsid w:val="001E44D9"/>
     <w:rPr>
-      <w:rFonts w:ascii="Times New Roman" w:hAnsi="Times New Roman" w:cs="Times New Roman" w:eastAsiaTheme="majorEastAsia"/>
+      <w:rFonts w:ascii="Times New Roman" w:eastAsiaTheme="majorEastAsia" w:hAnsi="Times New Roman" w:cs="Times New Roman"/>
       <w:b/>
       <w:bCs/>
       <w:sz w:val="24"/>
@@ -15469,7 +14992,7 @@
       <w:lang w:val="sv-SE"/>
     </w:rPr>
   </w:style>
-  <w:style w:type="character" w:styleId="Heading4Char" w:customStyle="1">
+  <w:style w:type="character" w:customStyle="1" w:styleId="Heading4Char">
     <w:name w:val="Heading 4 Char"/>
     <w:basedOn w:val="DefaultParagraphFont"/>
     <w:link w:val="Heading4"/>
@@ -15477,12 +15000,12 @@
     <w:semiHidden/>
     <w:rsid w:val="00DB1571"/>
     <w:rPr>
-      <w:rFonts w:ascii="Times New Roman" w:hAnsi="Times New Roman" w:eastAsiaTheme="majorEastAsia" w:cstheme="majorBidi"/>
+      <w:rFonts w:ascii="Times New Roman" w:eastAsiaTheme="majorEastAsia" w:hAnsi="Times New Roman" w:cstheme="majorBidi"/>
       <w:iCs/>
       <w:sz w:val="24"/>
     </w:rPr>
   </w:style>
-  <w:style w:type="character" w:styleId="Heading5Char" w:customStyle="1">
+  <w:style w:type="character" w:customStyle="1" w:styleId="Heading5Char">
     <w:name w:val="Heading 5 Char"/>
     <w:basedOn w:val="DefaultParagraphFont"/>
     <w:link w:val="Heading5"/>
@@ -15490,12 +15013,12 @@
     <w:semiHidden/>
     <w:rsid w:val="00347507"/>
     <w:rPr>
-      <w:rFonts w:asciiTheme="majorHAnsi" w:hAnsiTheme="majorHAnsi" w:eastAsiaTheme="majorEastAsia" w:cstheme="majorBidi"/>
+      <w:rFonts w:asciiTheme="majorHAnsi" w:eastAsiaTheme="majorEastAsia" w:hAnsiTheme="majorHAnsi" w:cstheme="majorBidi"/>
       <w:color w:val="2F5496" w:themeColor="accent1" w:themeShade="BF"/>
       <w:sz w:val="24"/>
     </w:rPr>
   </w:style>
-  <w:style w:type="character" w:styleId="Heading6Char" w:customStyle="1">
+  <w:style w:type="character" w:customStyle="1" w:styleId="Heading6Char">
     <w:name w:val="Heading 6 Char"/>
     <w:basedOn w:val="DefaultParagraphFont"/>
     <w:link w:val="Heading6"/>
@@ -15503,12 +15026,12 @@
     <w:semiHidden/>
     <w:rsid w:val="00347507"/>
     <w:rPr>
-      <w:rFonts w:asciiTheme="majorHAnsi" w:hAnsiTheme="majorHAnsi" w:eastAsiaTheme="majorEastAsia" w:cstheme="majorBidi"/>
+      <w:rFonts w:asciiTheme="majorHAnsi" w:eastAsiaTheme="majorEastAsia" w:hAnsiTheme="majorHAnsi" w:cstheme="majorBidi"/>
       <w:color w:val="1F3763" w:themeColor="accent1" w:themeShade="7F"/>
       <w:sz w:val="24"/>
     </w:rPr>
   </w:style>
-  <w:style w:type="character" w:styleId="Heading7Char" w:customStyle="1">
+  <w:style w:type="character" w:customStyle="1" w:styleId="Heading7Char">
     <w:name w:val="Heading 7 Char"/>
     <w:basedOn w:val="DefaultParagraphFont"/>
     <w:link w:val="Heading7"/>
@@ -15516,14 +15039,14 @@
     <w:semiHidden/>
     <w:rsid w:val="00347507"/>
     <w:rPr>
-      <w:rFonts w:asciiTheme="majorHAnsi" w:hAnsiTheme="majorHAnsi" w:eastAsiaTheme="majorEastAsia" w:cstheme="majorBidi"/>
+      <w:rFonts w:asciiTheme="majorHAnsi" w:eastAsiaTheme="majorEastAsia" w:hAnsiTheme="majorHAnsi" w:cstheme="majorBidi"/>
       <w:i/>
       <w:iCs/>
       <w:color w:val="1F3763" w:themeColor="accent1" w:themeShade="7F"/>
       <w:sz w:val="24"/>
     </w:rPr>
   </w:style>
-  <w:style w:type="character" w:styleId="Heading8Char" w:customStyle="1">
+  <w:style w:type="character" w:customStyle="1" w:styleId="Heading8Char">
     <w:name w:val="Heading 8 Char"/>
     <w:basedOn w:val="DefaultParagraphFont"/>
     <w:link w:val="Heading8"/>
@@ -15531,13 +15054,13 @@
     <w:semiHidden/>
     <w:rsid w:val="00347507"/>
     <w:rPr>
-      <w:rFonts w:asciiTheme="majorHAnsi" w:hAnsiTheme="majorHAnsi" w:eastAsiaTheme="majorEastAsia" w:cstheme="majorBidi"/>
+      <w:rFonts w:asciiTheme="majorHAnsi" w:eastAsiaTheme="majorEastAsia" w:hAnsiTheme="majorHAnsi" w:cstheme="majorBidi"/>
       <w:color w:val="272727" w:themeColor="text1" w:themeTint="D8"/>
       <w:sz w:val="21"/>
       <w:szCs w:val="21"/>
     </w:rPr>
   </w:style>
-  <w:style w:type="character" w:styleId="Heading9Char" w:customStyle="1">
+  <w:style w:type="character" w:customStyle="1" w:styleId="Heading9Char">
     <w:name w:val="Heading 9 Char"/>
     <w:basedOn w:val="DefaultParagraphFont"/>
     <w:link w:val="Heading9"/>
@@ -15545,7 +15068,7 @@
     <w:semiHidden/>
     <w:rsid w:val="00347507"/>
     <w:rPr>
-      <w:rFonts w:asciiTheme="majorHAnsi" w:hAnsiTheme="majorHAnsi" w:eastAsiaTheme="majorEastAsia" w:cstheme="majorBidi"/>
+      <w:rFonts w:asciiTheme="majorHAnsi" w:eastAsiaTheme="majorEastAsia" w:hAnsiTheme="majorHAnsi" w:cstheme="majorBidi"/>
       <w:i/>
       <w:iCs/>
       <w:color w:val="272727" w:themeColor="text1" w:themeTint="D8"/>
@@ -15553,7 +15076,7 @@
       <w:szCs w:val="21"/>
     </w:rPr>
   </w:style>
-  <w:style w:type="paragraph" w:styleId="Heading0" w:customStyle="1">
+  <w:style w:type="paragraph" w:customStyle="1" w:styleId="Heading0">
     <w:name w:val="Heading 0"/>
     <w:basedOn w:val="Heading1"/>
     <w:link w:val="Heading0Char"/>
@@ -15565,7 +15088,7 @@
       </w:numPr>
     </w:pPr>
   </w:style>
-  <w:style w:type="numbering" w:styleId="BAB" w:customStyle="1">
+  <w:style w:type="numbering" w:customStyle="1" w:styleId="BAB">
     <w:name w:val="BAB"/>
     <w:uiPriority w:val="99"/>
     <w:rsid w:val="0038168D"/>
@@ -15575,13 +15098,13 @@
       </w:numPr>
     </w:pPr>
   </w:style>
-  <w:style w:type="character" w:styleId="Heading0Char" w:customStyle="1">
+  <w:style w:type="character" w:customStyle="1" w:styleId="Heading0Char">
     <w:name w:val="Heading 0 Char"/>
     <w:basedOn w:val="Heading1Char"/>
     <w:link w:val="Heading0"/>
     <w:rsid w:val="004E7A84"/>
     <w:rPr>
-      <w:rFonts w:ascii="Times New Roman" w:hAnsi="Times New Roman" w:eastAsiaTheme="majorEastAsia" w:cstheme="majorBidi"/>
+      <w:rFonts w:ascii="Times New Roman" w:eastAsiaTheme="majorEastAsia" w:hAnsi="Times New Roman" w:cstheme="majorBidi"/>
       <w:b/>
       <w:sz w:val="28"/>
       <w:szCs w:val="32"/>
@@ -15671,7 +15194,7 @@
       <w:szCs w:val="20"/>
     </w:rPr>
   </w:style>
-  <w:style w:type="character" w:styleId="CommentTextChar" w:customStyle="1">
+  <w:style w:type="character" w:customStyle="1" w:styleId="CommentTextChar">
     <w:name w:val="Comment Text Char"/>
     <w:basedOn w:val="DefaultParagraphFont"/>
     <w:link w:val="CommentText"/>
@@ -15697,7 +15220,7 @@
       <w:bCs/>
     </w:rPr>
   </w:style>
-  <w:style w:type="character" w:styleId="CommentSubjectChar" w:customStyle="1">
+  <w:style w:type="character" w:customStyle="1" w:styleId="CommentSubjectChar">
     <w:name w:val="Comment Subject Char"/>
     <w:basedOn w:val="CommentTextChar"/>
     <w:link w:val="CommentSubject"/>
@@ -15755,7 +15278,7 @@
         <w:guid w:val="{B48CD2FF-C43D-4A83-8C2E-55F7225F3ABB}"/>
       </w:docPartPr>
       <w:docPartBody>
-        <w:p xmlns:wp14="http://schemas.microsoft.com/office/word/2010/wordml" wp14:textId="77777777">
+        <w:p>
           <w:pPr>
             <w:pStyle w:val="6106AA820CFE4F8987EDF95812DE7257"/>
           </w:pPr>
@@ -15784,7 +15307,7 @@
         <w:guid w:val="{EB93F284-878F-48B9-B9A7-776BEEB8A024}"/>
       </w:docPartPr>
       <w:docPartBody>
-        <w:p xmlns:wp14="http://schemas.microsoft.com/office/word/2010/wordml" wp14:textId="77777777">
+        <w:p>
           <w:r>
             <w:rPr>
               <w:rStyle w:val="PlaceholderText"/>
@@ -15833,15 +15356,14 @@
     <w:charset w:val="00"/>
     <w:family w:val="swiss"/>
     <w:pitch w:val="variable"/>
-    <w:sig w:usb0="E4002EFF" w:usb1="C000247B" w:usb2="00000009" w:usb3="00000000" w:csb0="000001FF" w:csb1="00000000"/>
+    <w:sig w:usb0="E4002EFF" w:usb1="C200247B" w:usb2="00000009" w:usb3="00000000" w:csb0="000001FF" w:csb1="00000000"/>
   </w:font>
   <w:font w:name="Yu Mincho">
     <w:altName w:val="游明朝"/>
-    <w:panose1 w:val="00000000000000000000"/>
     <w:charset w:val="80"/>
     <w:family w:val="roman"/>
-    <w:notTrueType/>
-    <w:pitch w:val="default"/>
+    <w:pitch w:val="variable"/>
+    <w:sig w:usb0="800002E7" w:usb1="2AC7FCFF" w:usb2="00000012" w:usb3="00000000" w:csb0="0002009F" w:csb1="00000000"/>
   </w:font>
   <w:font w:name="Arial">
     <w:panose1 w:val="020B0604020202020204"/>
@@ -15863,7 +15385,7 @@
     <w:charset w:val="00"/>
     <w:family w:val="swiss"/>
     <w:pitch w:val="variable"/>
-    <w:sig w:usb0="E4002EFF" w:usb1="C000247B" w:usb2="00000009" w:usb3="00000000" w:csb0="000001FF" w:csb1="00000000"/>
+    <w:sig w:usb0="E4002EFF" w:usb1="C200247B" w:usb2="00000009" w:usb3="00000000" w:csb0="000001FF" w:csb1="00000000"/>
   </w:font>
   <w:font w:name="Trebuchet MS">
     <w:panose1 w:val="020B0603020202020204"/>
@@ -15873,26 +15395,24 @@
     <w:sig w:usb0="00000687" w:usb1="00000000" w:usb2="00000000" w:usb3="00000000" w:csb0="0000009F" w:csb1="00000000"/>
   </w:font>
   <w:font w:name="Aptos">
-    <w:panose1 w:val="00000000000000000000"/>
     <w:charset w:val="00"/>
-    <w:family w:val="roman"/>
-    <w:notTrueType/>
-    <w:pitch w:val="default"/>
+    <w:family w:val="swiss"/>
+    <w:pitch w:val="variable"/>
+    <w:sig w:usb0="20000287" w:usb1="00000003" w:usb2="00000000" w:usb3="00000000" w:csb0="0000019F" w:csb1="00000000"/>
   </w:font>
   <w:font w:name="PMingLiU">
     <w:altName w:val="新細明體"/>
-    <w:panose1 w:val="02020500000000000000"/>
+    <w:panose1 w:val="02010601000101010101"/>
     <w:charset w:val="88"/>
     <w:family w:val="roman"/>
     <w:pitch w:val="variable"/>
     <w:sig w:usb0="A00002FF" w:usb1="28CFFCFA" w:usb2="00000016" w:usb3="00000000" w:csb0="00100001" w:csb1="00000000"/>
   </w:font>
   <w:font w:name="Aptos Display">
-    <w:panose1 w:val="00000000000000000000"/>
     <w:charset w:val="00"/>
-    <w:family w:val="roman"/>
-    <w:notTrueType/>
-    <w:pitch w:val="default"/>
+    <w:family w:val="swiss"/>
+    <w:pitch w:val="variable"/>
+    <w:sig w:usb0="20000287" w:usb1="00000003" w:usb2="00000000" w:usb3="00000000" w:csb0="0000019F" w:csb1="00000000"/>
   </w:font>
 </w:fonts>
 </file>
@@ -15917,10 +15437,12 @@
     <w:rsid w:val="00077DD6"/>
     <w:rsid w:val="002977B0"/>
     <w:rsid w:val="006E715E"/>
+    <w:rsid w:val="00712D21"/>
     <w:rsid w:val="00777018"/>
     <w:rsid w:val="0097352D"/>
     <w:rsid w:val="00A940FB"/>
     <w:rsid w:val="00B52FEE"/>
+    <w:rsid w:val="00F06980"/>
   </w:rsids>
   <m:mathPr>
     <m:mathFont m:val="Cambria Math"/>
@@ -15937,8 +15459,8 @@
   </m:mathPr>
   <w:themeFontLang w:val="en-US" w:eastAsia="zh-TW" w:bidi="ar-SA"/>
   <w:clrSchemeMapping w:bg1="light1" w:t1="dark1" w:bg2="light2" w:t2="dark2" w:accent1="accent1" w:accent2="accent2" w:accent3="accent3" w:accent4="accent4" w:accent5="accent5" w:accent6="accent6" w:hyperlink="hyperlink" w:followedHyperlink="followedHyperlink"/>
-  <w:decimalSymbol w:val="."/>
-  <w:listSeparator w:val=","/>
+  <w:decimalSymbol w:val=","/>
+  <w:listSeparator w:val=";"/>
   <w15:chartTrackingRefBased/>
 </w:settings>
 </file>
@@ -16396,7 +15918,7 @@
 </file>
 
 <file path=word/theme/theme1.xml><?xml version="1.0" encoding="utf-8"?>
-<a:theme xmlns:a="http://schemas.openxmlformats.org/drawingml/2006/main" xmlns:thm15="http://schemas.microsoft.com/office/thememl/2012/main" name="Office Theme">
+<a:theme xmlns:a="http://schemas.openxmlformats.org/drawingml/2006/main" name="Office Theme">
   <a:themeElements>
     <a:clrScheme name="Office">
       <a:dk1>

</xml_diff>

<commit_message>
feat: add nama dosen
</commit_message>
<xml_diff>
--- a/ProposalTAMuhammadAqilFarrukh.docx
+++ b/ProposalTAMuhammadAqilFarrukh.docx
@@ -295,6 +295,7 @@
                                 <w:lang w:val="sv-SE"/>
                               </w:rPr>
                             </w:pPr>
+                            <w:proofErr w:type="spellStart"/>
                             <w:r>
                               <w:rPr>
                                 <w:rFonts w:ascii="Trebuchet MS" w:hAnsi="Trebuchet MS"/>
@@ -303,10 +304,10 @@
                                 <w:color w:val="000000" w:themeColor="text1"/>
                                 <w:sz w:val="36"/>
                                 <w:szCs w:val="36"/>
-                                <w:lang w:val="sv-SE"/>
                               </w:rPr>
-                              <w:t>&lt;</w:t>
+                              <w:t>Analisis</w:t>
                             </w:r>
+                            <w:proofErr w:type="spellEnd"/>
                             <w:r>
                               <w:rPr>
                                 <w:rFonts w:ascii="Trebuchet MS" w:hAnsi="Trebuchet MS"/>
@@ -315,10 +316,10 @@
                                 <w:color w:val="000000" w:themeColor="text1"/>
                                 <w:sz w:val="36"/>
                                 <w:szCs w:val="36"/>
-                                <w:lang w:val="sv-SE"/>
                               </w:rPr>
-                              <w:t>JUDUL</w:t>
+                              <w:t xml:space="preserve"> </w:t>
                             </w:r>
+                            <w:proofErr w:type="spellStart"/>
                             <w:r>
                               <w:rPr>
                                 <w:rFonts w:ascii="Trebuchet MS" w:hAnsi="Trebuchet MS"/>
@@ -327,10 +328,10 @@
                                 <w:color w:val="000000" w:themeColor="text1"/>
                                 <w:sz w:val="36"/>
                                 <w:szCs w:val="36"/>
-                                <w:lang w:val="sv-SE"/>
                               </w:rPr>
-                              <w:t xml:space="preserve"> PROPOSAL</w:t>
+                              <w:t>Komparatif</w:t>
                             </w:r>
+                            <w:proofErr w:type="spellEnd"/>
                             <w:r>
                               <w:rPr>
                                 <w:rFonts w:ascii="Trebuchet MS" w:hAnsi="Trebuchet MS"/>
@@ -339,10 +340,10 @@
                                 <w:color w:val="000000" w:themeColor="text1"/>
                                 <w:sz w:val="36"/>
                                 <w:szCs w:val="36"/>
-                                <w:lang w:val="sv-SE"/>
                               </w:rPr>
-                              <w:t xml:space="preserve"> TUGAS AKHIR DITULIS SINGKAT, JELAS</w:t>
+                              <w:t xml:space="preserve"> </w:t>
                             </w:r>
+                            <w:proofErr w:type="spellStart"/>
                             <w:r>
                               <w:rPr>
                                 <w:rFonts w:ascii="Trebuchet MS" w:hAnsi="Trebuchet MS"/>
@@ -351,10 +352,10 @@
                                 <w:color w:val="000000" w:themeColor="text1"/>
                                 <w:sz w:val="36"/>
                                 <w:szCs w:val="36"/>
-                                <w:lang w:val="sv-SE"/>
                               </w:rPr>
-                              <w:t>,</w:t>
+                              <w:t>Pendekatan</w:t>
                             </w:r>
+                            <w:proofErr w:type="spellEnd"/>
                             <w:r>
                               <w:rPr>
                                 <w:rFonts w:ascii="Trebuchet MS" w:hAnsi="Trebuchet MS"/>
@@ -363,10 +364,10 @@
                                 <w:color w:val="000000" w:themeColor="text1"/>
                                 <w:sz w:val="36"/>
                                 <w:szCs w:val="36"/>
-                                <w:lang w:val="sv-SE"/>
                               </w:rPr>
-                              <w:t xml:space="preserve"> DAN MENGGAMBARKAN TEMA POKOK</w:t>
+                              <w:t xml:space="preserve"> Machine Learning dan Transformer </w:t>
                             </w:r>
+                            <w:proofErr w:type="spellStart"/>
                             <w:r>
                               <w:rPr>
                                 <w:rFonts w:ascii="Trebuchet MS" w:hAnsi="Trebuchet MS"/>
@@ -375,9 +376,116 @@
                                 <w:color w:val="000000" w:themeColor="text1"/>
                                 <w:sz w:val="36"/>
                                 <w:szCs w:val="36"/>
-                                <w:lang w:val="sv-SE"/>
                               </w:rPr>
-                              <w:t>&gt;</w:t>
+                              <w:t>Pra-latih</w:t>
+                            </w:r>
+                            <w:proofErr w:type="spellEnd"/>
+                            <w:r>
+                              <w:rPr>
+                                <w:rFonts w:ascii="Trebuchet MS" w:hAnsi="Trebuchet MS"/>
+                                <w:b/>
+                                <w:bCs/>
+                                <w:color w:val="000000" w:themeColor="text1"/>
+                                <w:sz w:val="36"/>
+                                <w:szCs w:val="36"/>
+                              </w:rPr>
+                              <w:t xml:space="preserve"> </w:t>
+                            </w:r>
+                            <w:proofErr w:type="spellStart"/>
+                            <w:r>
+                              <w:rPr>
+                                <w:rFonts w:ascii="Trebuchet MS" w:hAnsi="Trebuchet MS"/>
+                                <w:b/>
+                                <w:bCs/>
+                                <w:color w:val="000000" w:themeColor="text1"/>
+                                <w:sz w:val="36"/>
+                                <w:szCs w:val="36"/>
+                              </w:rPr>
+                              <w:t>untuk</w:t>
+                            </w:r>
+                            <w:proofErr w:type="spellEnd"/>
+                            <w:r>
+                              <w:rPr>
+                                <w:rFonts w:ascii="Trebuchet MS" w:hAnsi="Trebuchet MS"/>
+                                <w:b/>
+                                <w:bCs/>
+                                <w:color w:val="000000" w:themeColor="text1"/>
+                                <w:sz w:val="36"/>
+                                <w:szCs w:val="36"/>
+                              </w:rPr>
+                              <w:t xml:space="preserve"> </w:t>
+                            </w:r>
+                            <w:proofErr w:type="spellStart"/>
+                            <w:r>
+                              <w:rPr>
+                                <w:rFonts w:ascii="Trebuchet MS" w:hAnsi="Trebuchet MS"/>
+                                <w:b/>
+                                <w:bCs/>
+                                <w:color w:val="000000" w:themeColor="text1"/>
+                                <w:sz w:val="36"/>
+                                <w:szCs w:val="36"/>
+                              </w:rPr>
+                              <w:t>Prediksi</w:t>
+                            </w:r>
+                            <w:proofErr w:type="spellEnd"/>
+                            <w:r>
+                              <w:rPr>
+                                <w:rFonts w:ascii="Trebuchet MS" w:hAnsi="Trebuchet MS"/>
+                                <w:b/>
+                                <w:bCs/>
+                                <w:color w:val="000000" w:themeColor="text1"/>
+                                <w:sz w:val="36"/>
+                                <w:szCs w:val="36"/>
+                              </w:rPr>
+                              <w:t xml:space="preserve"> </w:t>
+                            </w:r>
+                            <w:proofErr w:type="spellStart"/>
+                            <w:r>
+                              <w:rPr>
+                                <w:rFonts w:ascii="Trebuchet MS" w:hAnsi="Trebuchet MS"/>
+                                <w:b/>
+                                <w:bCs/>
+                                <w:color w:val="000000" w:themeColor="text1"/>
+                                <w:sz w:val="36"/>
+                                <w:szCs w:val="36"/>
+                              </w:rPr>
+                              <w:t>Kepribadian</w:t>
+                            </w:r>
+                            <w:proofErr w:type="spellEnd"/>
+                            <w:r>
+                              <w:rPr>
+                                <w:rFonts w:ascii="Trebuchet MS" w:hAnsi="Trebuchet MS"/>
+                                <w:b/>
+                                <w:bCs/>
+                                <w:color w:val="000000" w:themeColor="text1"/>
+                                <w:sz w:val="36"/>
+                                <w:szCs w:val="36"/>
+                              </w:rPr>
+                              <w:t xml:space="preserve"> </w:t>
+                            </w:r>
+                            <w:proofErr w:type="spellStart"/>
+                            <w:r>
+                              <w:rPr>
+                                <w:rFonts w:ascii="Trebuchet MS" w:hAnsi="Trebuchet MS"/>
+                                <w:b/>
+                                <w:bCs/>
+                                <w:color w:val="000000" w:themeColor="text1"/>
+                                <w:sz w:val="36"/>
+                                <w:szCs w:val="36"/>
+                              </w:rPr>
+                              <w:t>dari</w:t>
+                            </w:r>
+                            <w:proofErr w:type="spellEnd"/>
+                            <w:r>
+                              <w:rPr>
+                                <w:rFonts w:ascii="Trebuchet MS" w:hAnsi="Trebuchet MS"/>
+                                <w:b/>
+                                <w:bCs/>
+                                <w:color w:val="000000" w:themeColor="text1"/>
+                                <w:sz w:val="36"/>
+                                <w:szCs w:val="36"/>
+                              </w:rPr>
+                              <w:t xml:space="preserve"> Data Suara</w:t>
                             </w:r>
                           </w:p>
                           <w:p>
@@ -521,27 +629,7 @@
                                 <w:szCs w:val="28"/>
                                 <w:lang w:val="sv-SE"/>
                               </w:rPr>
-                              <w:t>&lt;</w:t>
-                            </w:r>
-                            <w:r>
-                              <w:rPr>
-                                <w:rFonts w:ascii="Trebuchet MS" w:hAnsi="Trebuchet MS"/>
-                                <w:color w:val="000000" w:themeColor="text1"/>
-                                <w:sz w:val="28"/>
-                                <w:szCs w:val="28"/>
-                                <w:lang w:val="sv-SE"/>
-                              </w:rPr>
-                              <w:t>Nama Pembimbing dan Gelar</w:t>
-                            </w:r>
-                            <w:r>
-                              <w:rPr>
-                                <w:rFonts w:ascii="Trebuchet MS" w:hAnsi="Trebuchet MS"/>
-                                <w:color w:val="000000" w:themeColor="text1"/>
-                                <w:sz w:val="28"/>
-                                <w:szCs w:val="28"/>
-                                <w:lang w:val="sv-SE"/>
-                              </w:rPr>
-                              <w:t>&gt;</w:t>
+                              <w:t>Shintami Chusnul Hidayati, S.Kom., M.Sc., Ph.D</w:t>
                             </w:r>
                           </w:p>
                           <w:p>
@@ -571,29 +659,8 @@
                                 <w:color w:val="000000" w:themeColor="text1"/>
                                 <w:sz w:val="28"/>
                                 <w:szCs w:val="28"/>
-                                <w:lang w:val="sv-SE"/>
                               </w:rPr>
-                              <w:t>&lt;</w:t>
-                            </w:r>
-                            <w:r>
-                              <w:rPr>
-                                <w:rFonts w:ascii="Trebuchet MS" w:hAnsi="Trebuchet MS"/>
-                                <w:color w:val="000000" w:themeColor="text1"/>
-                                <w:sz w:val="28"/>
-                                <w:szCs w:val="28"/>
-                                <w:lang w:val="sv-SE"/>
-                              </w:rPr>
-                              <w:t>XXXXXXXXXXXXX</w:t>
-                            </w:r>
-                            <w:r>
-                              <w:rPr>
-                                <w:rFonts w:ascii="Trebuchet MS" w:hAnsi="Trebuchet MS"/>
-                                <w:color w:val="000000" w:themeColor="text1"/>
-                                <w:sz w:val="28"/>
-                                <w:szCs w:val="28"/>
-                                <w:lang w:val="sv-SE"/>
-                              </w:rPr>
-                              <w:t>&gt;</w:t>
+                              <w:t>1987202012004</w:t>
                             </w:r>
                           </w:p>
                           <w:p>
@@ -638,7 +705,6 @@
                                 <w:color w:val="000000" w:themeColor="text1"/>
                                 <w:sz w:val="28"/>
                                 <w:szCs w:val="28"/>
-                                <w:lang w:val="sv-SE"/>
                               </w:rPr>
                             </w:pPr>
                             <w:r>
@@ -647,29 +713,30 @@
                                 <w:color w:val="000000" w:themeColor="text1"/>
                                 <w:sz w:val="28"/>
                                 <w:szCs w:val="28"/>
-                                <w:lang w:val="sv-SE"/>
                               </w:rPr>
-                              <w:t>&lt;</w:t>
+                              <w:t xml:space="preserve">Dini Adni Navastara, </w:t>
                             </w:r>
+                            <w:proofErr w:type="spellStart"/>
+                            <w:proofErr w:type="gramStart"/>
                             <w:r>
                               <w:rPr>
                                 <w:rFonts w:ascii="Trebuchet MS" w:hAnsi="Trebuchet MS"/>
                                 <w:color w:val="000000" w:themeColor="text1"/>
                                 <w:sz w:val="28"/>
                                 <w:szCs w:val="28"/>
-                                <w:lang w:val="sv-SE"/>
                               </w:rPr>
-                              <w:t>Nama Pembimbing dan Gelar</w:t>
+                              <w:t>S.Kom</w:t>
                             </w:r>
+                            <w:proofErr w:type="spellEnd"/>
+                            <w:proofErr w:type="gramEnd"/>
                             <w:r>
                               <w:rPr>
                                 <w:rFonts w:ascii="Trebuchet MS" w:hAnsi="Trebuchet MS"/>
                                 <w:color w:val="000000" w:themeColor="text1"/>
                                 <w:sz w:val="28"/>
                                 <w:szCs w:val="28"/>
-                                <w:lang w:val="sv-SE"/>
                               </w:rPr>
-                              <w:t>&gt;</w:t>
+                              <w:t>., M.Sc.</w:t>
                             </w:r>
                           </w:p>
                           <w:p>
@@ -693,7 +760,16 @@
                                 <w:szCs w:val="28"/>
                                 <w:lang w:val="sv-SE"/>
                               </w:rPr>
-                              <w:t>NIP XXXXXXXXXXXXX</w:t>
+                              <w:t xml:space="preserve">NIP </w:t>
+                            </w:r>
+                            <w:r>
+                              <w:rPr>
+                                <w:rFonts w:ascii="Trebuchet MS" w:hAnsi="Trebuchet MS"/>
+                                <w:color w:val="000000" w:themeColor="text1"/>
+                                <w:sz w:val="28"/>
+                                <w:szCs w:val="28"/>
+                              </w:rPr>
+                              <w:t>198510172015042001</w:t>
                             </w:r>
                           </w:p>
                           <w:p>
@@ -961,6 +1037,7 @@
                           <w:lang w:val="sv-SE"/>
                         </w:rPr>
                       </w:pPr>
+                      <w:proofErr w:type="spellStart"/>
                       <w:r>
                         <w:rPr>
                           <w:rFonts w:ascii="Trebuchet MS" w:hAnsi="Trebuchet MS"/>
@@ -969,10 +1046,10 @@
                           <w:color w:val="000000" w:themeColor="text1"/>
                           <w:sz w:val="36"/>
                           <w:szCs w:val="36"/>
-                          <w:lang w:val="sv-SE"/>
                         </w:rPr>
-                        <w:t>&lt;</w:t>
+                        <w:t>Analisis</w:t>
                       </w:r>
+                      <w:proofErr w:type="spellEnd"/>
                       <w:r>
                         <w:rPr>
                           <w:rFonts w:ascii="Trebuchet MS" w:hAnsi="Trebuchet MS"/>
@@ -981,10 +1058,10 @@
                           <w:color w:val="000000" w:themeColor="text1"/>
                           <w:sz w:val="36"/>
                           <w:szCs w:val="36"/>
-                          <w:lang w:val="sv-SE"/>
                         </w:rPr>
-                        <w:t>JUDUL</w:t>
+                        <w:t xml:space="preserve"> </w:t>
                       </w:r>
+                      <w:proofErr w:type="spellStart"/>
                       <w:r>
                         <w:rPr>
                           <w:rFonts w:ascii="Trebuchet MS" w:hAnsi="Trebuchet MS"/>
@@ -993,10 +1070,10 @@
                           <w:color w:val="000000" w:themeColor="text1"/>
                           <w:sz w:val="36"/>
                           <w:szCs w:val="36"/>
-                          <w:lang w:val="sv-SE"/>
                         </w:rPr>
-                        <w:t xml:space="preserve"> PROPOSAL</w:t>
+                        <w:t>Komparatif</w:t>
                       </w:r>
+                      <w:proofErr w:type="spellEnd"/>
                       <w:r>
                         <w:rPr>
                           <w:rFonts w:ascii="Trebuchet MS" w:hAnsi="Trebuchet MS"/>
@@ -1005,10 +1082,10 @@
                           <w:color w:val="000000" w:themeColor="text1"/>
                           <w:sz w:val="36"/>
                           <w:szCs w:val="36"/>
-                          <w:lang w:val="sv-SE"/>
                         </w:rPr>
-                        <w:t xml:space="preserve"> TUGAS AKHIR DITULIS SINGKAT, JELAS</w:t>
+                        <w:t xml:space="preserve"> </w:t>
                       </w:r>
+                      <w:proofErr w:type="spellStart"/>
                       <w:r>
                         <w:rPr>
                           <w:rFonts w:ascii="Trebuchet MS" w:hAnsi="Trebuchet MS"/>
@@ -1017,10 +1094,10 @@
                           <w:color w:val="000000" w:themeColor="text1"/>
                           <w:sz w:val="36"/>
                           <w:szCs w:val="36"/>
-                          <w:lang w:val="sv-SE"/>
                         </w:rPr>
-                        <w:t>,</w:t>
+                        <w:t>Pendekatan</w:t>
                       </w:r>
+                      <w:proofErr w:type="spellEnd"/>
                       <w:r>
                         <w:rPr>
                           <w:rFonts w:ascii="Trebuchet MS" w:hAnsi="Trebuchet MS"/>
@@ -1029,10 +1106,10 @@
                           <w:color w:val="000000" w:themeColor="text1"/>
                           <w:sz w:val="36"/>
                           <w:szCs w:val="36"/>
-                          <w:lang w:val="sv-SE"/>
                         </w:rPr>
-                        <w:t xml:space="preserve"> DAN MENGGAMBARKAN TEMA POKOK</w:t>
+                        <w:t xml:space="preserve"> Machine Learning dan Transformer </w:t>
                       </w:r>
+                      <w:proofErr w:type="spellStart"/>
                       <w:r>
                         <w:rPr>
                           <w:rFonts w:ascii="Trebuchet MS" w:hAnsi="Trebuchet MS"/>
@@ -1041,9 +1118,116 @@
                           <w:color w:val="000000" w:themeColor="text1"/>
                           <w:sz w:val="36"/>
                           <w:szCs w:val="36"/>
-                          <w:lang w:val="sv-SE"/>
                         </w:rPr>
-                        <w:t>&gt;</w:t>
+                        <w:t>Pra-latih</w:t>
+                      </w:r>
+                      <w:proofErr w:type="spellEnd"/>
+                      <w:r>
+                        <w:rPr>
+                          <w:rFonts w:ascii="Trebuchet MS" w:hAnsi="Trebuchet MS"/>
+                          <w:b/>
+                          <w:bCs/>
+                          <w:color w:val="000000" w:themeColor="text1"/>
+                          <w:sz w:val="36"/>
+                          <w:szCs w:val="36"/>
+                        </w:rPr>
+                        <w:t xml:space="preserve"> </w:t>
+                      </w:r>
+                      <w:proofErr w:type="spellStart"/>
+                      <w:r>
+                        <w:rPr>
+                          <w:rFonts w:ascii="Trebuchet MS" w:hAnsi="Trebuchet MS"/>
+                          <w:b/>
+                          <w:bCs/>
+                          <w:color w:val="000000" w:themeColor="text1"/>
+                          <w:sz w:val="36"/>
+                          <w:szCs w:val="36"/>
+                        </w:rPr>
+                        <w:t>untuk</w:t>
+                      </w:r>
+                      <w:proofErr w:type="spellEnd"/>
+                      <w:r>
+                        <w:rPr>
+                          <w:rFonts w:ascii="Trebuchet MS" w:hAnsi="Trebuchet MS"/>
+                          <w:b/>
+                          <w:bCs/>
+                          <w:color w:val="000000" w:themeColor="text1"/>
+                          <w:sz w:val="36"/>
+                          <w:szCs w:val="36"/>
+                        </w:rPr>
+                        <w:t xml:space="preserve"> </w:t>
+                      </w:r>
+                      <w:proofErr w:type="spellStart"/>
+                      <w:r>
+                        <w:rPr>
+                          <w:rFonts w:ascii="Trebuchet MS" w:hAnsi="Trebuchet MS"/>
+                          <w:b/>
+                          <w:bCs/>
+                          <w:color w:val="000000" w:themeColor="text1"/>
+                          <w:sz w:val="36"/>
+                          <w:szCs w:val="36"/>
+                        </w:rPr>
+                        <w:t>Prediksi</w:t>
+                      </w:r>
+                      <w:proofErr w:type="spellEnd"/>
+                      <w:r>
+                        <w:rPr>
+                          <w:rFonts w:ascii="Trebuchet MS" w:hAnsi="Trebuchet MS"/>
+                          <w:b/>
+                          <w:bCs/>
+                          <w:color w:val="000000" w:themeColor="text1"/>
+                          <w:sz w:val="36"/>
+                          <w:szCs w:val="36"/>
+                        </w:rPr>
+                        <w:t xml:space="preserve"> </w:t>
+                      </w:r>
+                      <w:proofErr w:type="spellStart"/>
+                      <w:r>
+                        <w:rPr>
+                          <w:rFonts w:ascii="Trebuchet MS" w:hAnsi="Trebuchet MS"/>
+                          <w:b/>
+                          <w:bCs/>
+                          <w:color w:val="000000" w:themeColor="text1"/>
+                          <w:sz w:val="36"/>
+                          <w:szCs w:val="36"/>
+                        </w:rPr>
+                        <w:t>Kepribadian</w:t>
+                      </w:r>
+                      <w:proofErr w:type="spellEnd"/>
+                      <w:r>
+                        <w:rPr>
+                          <w:rFonts w:ascii="Trebuchet MS" w:hAnsi="Trebuchet MS"/>
+                          <w:b/>
+                          <w:bCs/>
+                          <w:color w:val="000000" w:themeColor="text1"/>
+                          <w:sz w:val="36"/>
+                          <w:szCs w:val="36"/>
+                        </w:rPr>
+                        <w:t xml:space="preserve"> </w:t>
+                      </w:r>
+                      <w:proofErr w:type="spellStart"/>
+                      <w:r>
+                        <w:rPr>
+                          <w:rFonts w:ascii="Trebuchet MS" w:hAnsi="Trebuchet MS"/>
+                          <w:b/>
+                          <w:bCs/>
+                          <w:color w:val="000000" w:themeColor="text1"/>
+                          <w:sz w:val="36"/>
+                          <w:szCs w:val="36"/>
+                        </w:rPr>
+                        <w:t>dari</w:t>
+                      </w:r>
+                      <w:proofErr w:type="spellEnd"/>
+                      <w:r>
+                        <w:rPr>
+                          <w:rFonts w:ascii="Trebuchet MS" w:hAnsi="Trebuchet MS"/>
+                          <w:b/>
+                          <w:bCs/>
+                          <w:color w:val="000000" w:themeColor="text1"/>
+                          <w:sz w:val="36"/>
+                          <w:szCs w:val="36"/>
+                        </w:rPr>
+                        <w:t xml:space="preserve"> Data Suara</w:t>
                       </w:r>
                     </w:p>
                     <w:p>
@@ -1187,27 +1371,7 @@
                           <w:szCs w:val="28"/>
                           <w:lang w:val="sv-SE"/>
                         </w:rPr>
-                        <w:t>&lt;</w:t>
-                      </w:r>
-                      <w:r>
-                        <w:rPr>
-                          <w:rFonts w:ascii="Trebuchet MS" w:hAnsi="Trebuchet MS"/>
-                          <w:color w:val="000000" w:themeColor="text1"/>
-                          <w:sz w:val="28"/>
-                          <w:szCs w:val="28"/>
-                          <w:lang w:val="sv-SE"/>
-                        </w:rPr>
-                        <w:t>Nama Pembimbing dan Gelar</w:t>
-                      </w:r>
-                      <w:r>
-                        <w:rPr>
-                          <w:rFonts w:ascii="Trebuchet MS" w:hAnsi="Trebuchet MS"/>
-                          <w:color w:val="000000" w:themeColor="text1"/>
-                          <w:sz w:val="28"/>
-                          <w:szCs w:val="28"/>
-                          <w:lang w:val="sv-SE"/>
-                        </w:rPr>
-                        <w:t>&gt;</w:t>
+                        <w:t>Shintami Chusnul Hidayati, S.Kom., M.Sc., Ph.D</w:t>
                       </w:r>
                     </w:p>
                     <w:p>
@@ -1237,29 +1401,8 @@
                           <w:color w:val="000000" w:themeColor="text1"/>
                           <w:sz w:val="28"/>
                           <w:szCs w:val="28"/>
-                          <w:lang w:val="sv-SE"/>
                         </w:rPr>
-                        <w:t>&lt;</w:t>
-                      </w:r>
-                      <w:r>
-                        <w:rPr>
-                          <w:rFonts w:ascii="Trebuchet MS" w:hAnsi="Trebuchet MS"/>
-                          <w:color w:val="000000" w:themeColor="text1"/>
-                          <w:sz w:val="28"/>
-                          <w:szCs w:val="28"/>
-                          <w:lang w:val="sv-SE"/>
-                        </w:rPr>
-                        <w:t>XXXXXXXXXXXXX</w:t>
-                      </w:r>
-                      <w:r>
-                        <w:rPr>
-                          <w:rFonts w:ascii="Trebuchet MS" w:hAnsi="Trebuchet MS"/>
-                          <w:color w:val="000000" w:themeColor="text1"/>
-                          <w:sz w:val="28"/>
-                          <w:szCs w:val="28"/>
-                          <w:lang w:val="sv-SE"/>
-                        </w:rPr>
-                        <w:t>&gt;</w:t>
+                        <w:t>1987202012004</w:t>
                       </w:r>
                     </w:p>
                     <w:p>
@@ -1304,7 +1447,6 @@
                           <w:color w:val="000000" w:themeColor="text1"/>
                           <w:sz w:val="28"/>
                           <w:szCs w:val="28"/>
-                          <w:lang w:val="sv-SE"/>
                         </w:rPr>
                       </w:pPr>
                       <w:r>
@@ -1313,29 +1455,30 @@
                           <w:color w:val="000000" w:themeColor="text1"/>
                           <w:sz w:val="28"/>
                           <w:szCs w:val="28"/>
-                          <w:lang w:val="sv-SE"/>
                         </w:rPr>
-                        <w:t>&lt;</w:t>
+                        <w:t xml:space="preserve">Dini Adni Navastara, </w:t>
                       </w:r>
+                      <w:proofErr w:type="spellStart"/>
+                      <w:proofErr w:type="gramStart"/>
                       <w:r>
                         <w:rPr>
                           <w:rFonts w:ascii="Trebuchet MS" w:hAnsi="Trebuchet MS"/>
                           <w:color w:val="000000" w:themeColor="text1"/>
                           <w:sz w:val="28"/>
                           <w:szCs w:val="28"/>
-                          <w:lang w:val="sv-SE"/>
                         </w:rPr>
-                        <w:t>Nama Pembimbing dan Gelar</w:t>
+                        <w:t>S.Kom</w:t>
                       </w:r>
+                      <w:proofErr w:type="spellEnd"/>
+                      <w:proofErr w:type="gramEnd"/>
                       <w:r>
                         <w:rPr>
                           <w:rFonts w:ascii="Trebuchet MS" w:hAnsi="Trebuchet MS"/>
                           <w:color w:val="000000" w:themeColor="text1"/>
                           <w:sz w:val="28"/>
                           <w:szCs w:val="28"/>
-                          <w:lang w:val="sv-SE"/>
                         </w:rPr>
-                        <w:t>&gt;</w:t>
+                        <w:t>., M.Sc.</w:t>
                       </w:r>
                     </w:p>
                     <w:p>
@@ -1359,7 +1502,16 @@
                           <w:szCs w:val="28"/>
                           <w:lang w:val="sv-SE"/>
                         </w:rPr>
-                        <w:t>NIP XXXXXXXXXXXXX</w:t>
+                        <w:t xml:space="preserve">NIP </w:t>
+                      </w:r>
+                      <w:r>
+                        <w:rPr>
+                          <w:rFonts w:ascii="Trebuchet MS" w:hAnsi="Trebuchet MS"/>
+                          <w:color w:val="000000" w:themeColor="text1"/>
+                          <w:sz w:val="28"/>
+                          <w:szCs w:val="28"/>
+                        </w:rPr>
+                        <w:t>198510172015042001</w:t>
                       </w:r>
                     </w:p>
                     <w:p>
@@ -2632,22 +2784,13 @@
         <w:rPr>
           <w:lang w:val="sv-SE"/>
         </w:rPr>
-        <w:t>h: &lt;</w:t>
-      </w:r>
-      <w:r>
-        <w:rPr>
-          <w:b/>
-          <w:spacing w:val="1"/>
-          <w:lang w:val="sv-SE"/>
-        </w:rPr>
-        <w:t>NAMA MAHASISWA</w:t>
-      </w:r>
-      <w:r>
-        <w:rPr>
-          <w:spacing w:val="1"/>
-          <w:lang w:val="sv-SE"/>
-        </w:rPr>
-        <w:t>&gt;</w:t>
+        <w:t xml:space="preserve">h: </w:t>
+      </w:r>
+      <w:r>
+        <w:rPr>
+          <w:lang w:val="sv-SE"/>
+        </w:rPr>
+        <w:t>Muhammad Aqil Farrukh</w:t>
       </w:r>
       <w:r>
         <w:rPr>
@@ -2669,19 +2812,13 @@
         <w:rPr>
           <w:lang w:val="sv-SE"/>
         </w:rPr>
-        <w:t>NRP. &lt;</w:t>
-      </w:r>
-      <w:r>
-        <w:rPr>
-          <w:lang w:val="sv-SE"/>
-        </w:rPr>
-        <w:t>XXXXXXXX</w:t>
-      </w:r>
-      <w:r>
-        <w:rPr>
-          <w:lang w:val="sv-SE"/>
-        </w:rPr>
-        <w:t>&gt;</w:t>
+        <w:t xml:space="preserve">NRP. </w:t>
+      </w:r>
+      <w:r>
+        <w:rPr>
+          <w:lang w:val="sv-SE"/>
+        </w:rPr>
+        <w:t>5025221158</w:t>
       </w:r>
     </w:p>
     <w:p>
@@ -2974,8 +3111,33 @@
                 <w:sz w:val="26"/>
                 <w:szCs w:val="26"/>
               </w:rPr>
-              <w:t>Nama dan gelar pembimbing</w:t>
-            </w:r>
+              <w:t xml:space="preserve">Nama dan </w:t>
+            </w:r>
+            <w:proofErr w:type="spellStart"/>
+            <w:r>
+              <w:rPr>
+                <w:sz w:val="26"/>
+                <w:szCs w:val="26"/>
+              </w:rPr>
+              <w:t>gelar</w:t>
+            </w:r>
+            <w:proofErr w:type="spellEnd"/>
+            <w:r>
+              <w:rPr>
+                <w:sz w:val="26"/>
+                <w:szCs w:val="26"/>
+              </w:rPr>
+              <w:t xml:space="preserve"> </w:t>
+            </w:r>
+            <w:proofErr w:type="spellStart"/>
+            <w:r>
+              <w:rPr>
+                <w:sz w:val="26"/>
+                <w:szCs w:val="26"/>
+              </w:rPr>
+              <w:t>pembimbing</w:t>
+            </w:r>
+            <w:proofErr w:type="spellEnd"/>
             <w:r>
               <w:rPr>
                 <w:sz w:val="26"/>
@@ -3019,12 +3181,21 @@
                 <w:szCs w:val="26"/>
               </w:rPr>
             </w:pPr>
+            <w:proofErr w:type="spellStart"/>
             <w:r>
               <w:rPr>
                 <w:sz w:val="26"/>
                 <w:szCs w:val="26"/>
               </w:rPr>
-              <w:t xml:space="preserve">Pembimbing </w:t>
+              <w:t>Pembimbing</w:t>
+            </w:r>
+            <w:proofErr w:type="spellEnd"/>
+            <w:r>
+              <w:rPr>
+                <w:sz w:val="26"/>
+                <w:szCs w:val="26"/>
+              </w:rPr>
+              <w:t xml:space="preserve"> </w:t>
             </w:r>
           </w:p>
         </w:tc>
@@ -3122,8 +3293,17 @@
                 <w:sz w:val="26"/>
                 <w:szCs w:val="26"/>
               </w:rPr>
-              <w:t>Ko-pembimbing</w:t>
-            </w:r>
+              <w:t>Ko-</w:t>
+            </w:r>
+            <w:proofErr w:type="spellStart"/>
+            <w:r>
+              <w:rPr>
+                <w:sz w:val="26"/>
+                <w:szCs w:val="26"/>
+              </w:rPr>
+              <w:t>pembimbing</w:t>
+            </w:r>
+            <w:proofErr w:type="spellEnd"/>
           </w:p>
         </w:tc>
       </w:tr>
@@ -3171,8 +3351,33 @@
                 <w:sz w:val="26"/>
                 <w:szCs w:val="26"/>
               </w:rPr>
-              <w:t>Nama dan gelar penguji</w:t>
-            </w:r>
+              <w:t xml:space="preserve">Nama dan </w:t>
+            </w:r>
+            <w:proofErr w:type="spellStart"/>
+            <w:r>
+              <w:rPr>
+                <w:sz w:val="26"/>
+                <w:szCs w:val="26"/>
+              </w:rPr>
+              <w:t>gelar</w:t>
+            </w:r>
+            <w:proofErr w:type="spellEnd"/>
+            <w:r>
+              <w:rPr>
+                <w:sz w:val="26"/>
+                <w:szCs w:val="26"/>
+              </w:rPr>
+              <w:t xml:space="preserve"> </w:t>
+            </w:r>
+            <w:proofErr w:type="spellStart"/>
+            <w:r>
+              <w:rPr>
+                <w:sz w:val="26"/>
+                <w:szCs w:val="26"/>
+              </w:rPr>
+              <w:t>penguji</w:t>
+            </w:r>
+            <w:proofErr w:type="spellEnd"/>
             <w:r>
               <w:rPr>
                 <w:sz w:val="26"/>
@@ -3209,6 +3414,7 @@
                 <w:szCs w:val="26"/>
               </w:rPr>
             </w:pPr>
+            <w:proofErr w:type="spellStart"/>
             <w:r>
               <w:rPr>
                 <w:sz w:val="26"/>
@@ -3216,6 +3422,7 @@
               </w:rPr>
               <w:t>Penguji</w:t>
             </w:r>
+            <w:proofErr w:type="spellEnd"/>
           </w:p>
         </w:tc>
       </w:tr>
@@ -3263,8 +3470,33 @@
                 <w:sz w:val="26"/>
                 <w:szCs w:val="26"/>
               </w:rPr>
-              <w:t>Nama dan gelar penguji</w:t>
-            </w:r>
+              <w:t xml:space="preserve">Nama dan </w:t>
+            </w:r>
+            <w:proofErr w:type="spellStart"/>
+            <w:r>
+              <w:rPr>
+                <w:sz w:val="26"/>
+                <w:szCs w:val="26"/>
+              </w:rPr>
+              <w:t>gelar</w:t>
+            </w:r>
+            <w:proofErr w:type="spellEnd"/>
+            <w:r>
+              <w:rPr>
+                <w:sz w:val="26"/>
+                <w:szCs w:val="26"/>
+              </w:rPr>
+              <w:t xml:space="preserve"> </w:t>
+            </w:r>
+            <w:proofErr w:type="spellStart"/>
+            <w:r>
+              <w:rPr>
+                <w:sz w:val="26"/>
+                <w:szCs w:val="26"/>
+              </w:rPr>
+              <w:t>penguji</w:t>
+            </w:r>
+            <w:proofErr w:type="spellEnd"/>
             <w:r>
               <w:rPr>
                 <w:sz w:val="26"/>
@@ -3301,6 +3533,7 @@
                 <w:szCs w:val="26"/>
               </w:rPr>
             </w:pPr>
+            <w:proofErr w:type="spellStart"/>
             <w:r>
               <w:rPr>
                 <w:sz w:val="26"/>
@@ -3308,6 +3541,7 @@
               </w:rPr>
               <w:t>Penguji</w:t>
             </w:r>
+            <w:proofErr w:type="spellEnd"/>
           </w:p>
         </w:tc>
       </w:tr>
@@ -4481,6 +4715,7 @@
               </w:rPr>
               <w:t xml:space="preserve"> </w:t>
             </w:r>
+            <w:proofErr w:type="spellStart"/>
             <w:r>
               <w:rPr>
                 <w:b/>
@@ -4539,7 +4774,15 @@
                 <w:b/>
                 <w:szCs w:val="24"/>
               </w:rPr>
-              <w:t>a / NRP</w:t>
+              <w:t>a</w:t>
+            </w:r>
+            <w:proofErr w:type="spellEnd"/>
+            <w:r>
+              <w:rPr>
+                <w:b/>
+                <w:szCs w:val="24"/>
+              </w:rPr>
+              <w:t xml:space="preserve"> / NRP</w:t>
             </w:r>
           </w:p>
         </w:tc>
@@ -4616,6 +4859,7 @@
                 <w:szCs w:val="24"/>
               </w:rPr>
             </w:pPr>
+            <w:proofErr w:type="spellStart"/>
             <w:r>
               <w:rPr>
                 <w:b/>
@@ -4623,6 +4867,7 @@
               </w:rPr>
               <w:t>Departemen</w:t>
             </w:r>
+            <w:proofErr w:type="spellEnd"/>
           </w:p>
         </w:tc>
         <w:tc>
@@ -4697,6 +4942,7 @@
               </w:rPr>
               <w:t xml:space="preserve"> </w:t>
             </w:r>
+            <w:proofErr w:type="spellStart"/>
             <w:r>
               <w:rPr>
                 <w:b/>
@@ -4705,6 +4951,7 @@
               </w:rPr>
               <w:t>Informatika</w:t>
             </w:r>
+            <w:proofErr w:type="spellEnd"/>
             <w:r>
               <w:rPr>
                 <w:b/>
@@ -4807,6 +5054,7 @@
               </w:rPr>
               <w:t xml:space="preserve"> </w:t>
             </w:r>
+            <w:proofErr w:type="spellStart"/>
             <w:r>
               <w:rPr>
                 <w:b/>
@@ -4869,6 +5117,7 @@
               </w:rPr>
               <w:t>g</w:t>
             </w:r>
+            <w:proofErr w:type="spellEnd"/>
           </w:p>
         </w:tc>
         <w:tc>
@@ -4916,8 +5165,33 @@
                 <w:b/>
                 <w:szCs w:val="24"/>
               </w:rPr>
-              <w:t>Nama pembimbing dan gelar</w:t>
-            </w:r>
+              <w:t xml:space="preserve">Nama </w:t>
+            </w:r>
+            <w:proofErr w:type="spellStart"/>
+            <w:r>
+              <w:rPr>
+                <w:b/>
+                <w:szCs w:val="24"/>
+              </w:rPr>
+              <w:t>pembimbing</w:t>
+            </w:r>
+            <w:proofErr w:type="spellEnd"/>
+            <w:r>
+              <w:rPr>
+                <w:b/>
+                <w:szCs w:val="24"/>
+              </w:rPr>
+              <w:t xml:space="preserve"> dan </w:t>
+            </w:r>
+            <w:proofErr w:type="spellStart"/>
+            <w:r>
+              <w:rPr>
+                <w:b/>
+                <w:szCs w:val="24"/>
+              </w:rPr>
+              <w:t>gelar</w:t>
+            </w:r>
+            <w:proofErr w:type="spellEnd"/>
             <w:r>
               <w:rPr>
                 <w:b/>
@@ -4976,7 +5250,15 @@
                 <w:b/>
                 <w:szCs w:val="24"/>
               </w:rPr>
-              <w:t>Ko-p</w:t>
+              <w:t>Ko-</w:t>
+            </w:r>
+            <w:proofErr w:type="spellStart"/>
+            <w:r>
+              <w:rPr>
+                <w:b/>
+                <w:szCs w:val="24"/>
+              </w:rPr>
+              <w:t>p</w:t>
             </w:r>
             <w:r>
               <w:rPr>
@@ -5033,6 +5315,7 @@
               </w:rPr>
               <w:t>g</w:t>
             </w:r>
+            <w:proofErr w:type="spellEnd"/>
           </w:p>
         </w:tc>
         <w:tc>
@@ -5080,8 +5363,33 @@
                 <w:b/>
                 <w:szCs w:val="24"/>
               </w:rPr>
-              <w:t>Nama pembimbing dan gelar</w:t>
-            </w:r>
+              <w:t xml:space="preserve">Nama </w:t>
+            </w:r>
+            <w:proofErr w:type="spellStart"/>
+            <w:r>
+              <w:rPr>
+                <w:b/>
+                <w:szCs w:val="24"/>
+              </w:rPr>
+              <w:t>pembimbing</w:t>
+            </w:r>
+            <w:proofErr w:type="spellEnd"/>
+            <w:r>
+              <w:rPr>
+                <w:b/>
+                <w:szCs w:val="24"/>
+              </w:rPr>
+              <w:t xml:space="preserve"> dan </w:t>
+            </w:r>
+            <w:proofErr w:type="spellStart"/>
+            <w:r>
+              <w:rPr>
+                <w:b/>
+                <w:szCs w:val="24"/>
+              </w:rPr>
+              <w:t>gelar</w:t>
+            </w:r>
+            <w:proofErr w:type="spellEnd"/>
             <w:r>
               <w:rPr>
                 <w:b/>
@@ -5679,8 +5987,33 @@
                 <w:b/>
                 <w:szCs w:val="24"/>
               </w:rPr>
-              <w:t>Nama pembimbing dan gelar</w:t>
-            </w:r>
+              <w:t xml:space="preserve">Nama </w:t>
+            </w:r>
+            <w:proofErr w:type="spellStart"/>
+            <w:r>
+              <w:rPr>
+                <w:b/>
+                <w:szCs w:val="24"/>
+              </w:rPr>
+              <w:t>pembimbing</w:t>
+            </w:r>
+            <w:proofErr w:type="spellEnd"/>
+            <w:r>
+              <w:rPr>
+                <w:b/>
+                <w:szCs w:val="24"/>
+              </w:rPr>
+              <w:t xml:space="preserve"> dan </w:t>
+            </w:r>
+            <w:proofErr w:type="spellStart"/>
+            <w:r>
+              <w:rPr>
+                <w:b/>
+                <w:szCs w:val="24"/>
+              </w:rPr>
+              <w:t>gelar</w:t>
+            </w:r>
+            <w:proofErr w:type="spellEnd"/>
             <w:r>
               <w:rPr>
                 <w:b/>
@@ -5762,8 +6095,33 @@
                 <w:b/>
                 <w:szCs w:val="24"/>
               </w:rPr>
-              <w:t>Nama pembimbing dan gelar</w:t>
-            </w:r>
+              <w:t xml:space="preserve">Nama </w:t>
+            </w:r>
+            <w:proofErr w:type="spellStart"/>
+            <w:r>
+              <w:rPr>
+                <w:b/>
+                <w:szCs w:val="24"/>
+              </w:rPr>
+              <w:t>pembimbing</w:t>
+            </w:r>
+            <w:proofErr w:type="spellEnd"/>
+            <w:r>
+              <w:rPr>
+                <w:b/>
+                <w:szCs w:val="24"/>
+              </w:rPr>
+              <w:t xml:space="preserve"> dan </w:t>
+            </w:r>
+            <w:proofErr w:type="spellStart"/>
+            <w:r>
+              <w:rPr>
+                <w:b/>
+                <w:szCs w:val="24"/>
+              </w:rPr>
+              <w:t>gelar</w:t>
+            </w:r>
+            <w:proofErr w:type="spellEnd"/>
             <w:r>
               <w:rPr>
                 <w:b/>
@@ -8633,11 +8991,16 @@
       <w:bookmarkStart w:id="27" w:name="_Toc202858970"/>
       <w:bookmarkStart w:id="28" w:name="_Toc202859162"/>
       <w:r>
-        <w:t>Latar Belakang</w:t>
+        <w:t xml:space="preserve">Latar </w:t>
+      </w:r>
+      <w:proofErr w:type="spellStart"/>
+      <w:r>
+        <w:t>Belakang</w:t>
       </w:r>
       <w:bookmarkEnd w:id="26"/>
       <w:bookmarkEnd w:id="27"/>
       <w:bookmarkEnd w:id="28"/>
+      <w:proofErr w:type="spellEnd"/>
     </w:p>
     <w:p>
       <w:pPr>
@@ -8759,12 +9122,22 @@
       <w:bookmarkStart w:id="29" w:name="_Toc192853324"/>
       <w:bookmarkStart w:id="30" w:name="_Toc202858971"/>
       <w:bookmarkStart w:id="31" w:name="_Toc202859163"/>
-      <w:r>
-        <w:t>Rumusan Masalah</w:t>
+      <w:proofErr w:type="spellStart"/>
+      <w:r>
+        <w:t>Rumusan</w:t>
+      </w:r>
+      <w:proofErr w:type="spellEnd"/>
+      <w:r>
+        <w:t xml:space="preserve"> </w:t>
+      </w:r>
+      <w:proofErr w:type="spellStart"/>
+      <w:r>
+        <w:t>Masalah</w:t>
       </w:r>
       <w:bookmarkEnd w:id="29"/>
       <w:bookmarkEnd w:id="30"/>
       <w:bookmarkEnd w:id="31"/>
+      <w:proofErr w:type="spellEnd"/>
     </w:p>
     <w:p>
       <w:pPr>
@@ -8955,11 +9328,16 @@
       <w:bookmarkStart w:id="33" w:name="_Toc202858972"/>
       <w:bookmarkStart w:id="34" w:name="_Toc202859164"/>
       <w:r>
-        <w:t>Batasan Masalah</w:t>
+        <w:t xml:space="preserve">Batasan </w:t>
+      </w:r>
+      <w:proofErr w:type="spellStart"/>
+      <w:r>
+        <w:t>Masalah</w:t>
       </w:r>
       <w:bookmarkEnd w:id="32"/>
       <w:bookmarkEnd w:id="33"/>
       <w:bookmarkEnd w:id="34"/>
+      <w:proofErr w:type="spellEnd"/>
     </w:p>
     <w:p>
       <w:pPr>
@@ -9496,206 +9874,305 @@
       <w:bookmarkStart w:id="51" w:name="_Toc202858979"/>
       <w:bookmarkStart w:id="52" w:name="_Toc202859171"/>
       <w:r>
-        <w:t>Hasil Penelitian Terdahulu</w:t>
+        <w:t xml:space="preserve">Hasil </w:t>
+      </w:r>
+      <w:proofErr w:type="spellStart"/>
+      <w:r>
+        <w:t>Penelitian</w:t>
+      </w:r>
+      <w:proofErr w:type="spellEnd"/>
+      <w:r>
+        <w:t xml:space="preserve"> </w:t>
+      </w:r>
+      <w:proofErr w:type="spellStart"/>
+      <w:r>
+        <w:t>Terdahulu</w:t>
       </w:r>
       <w:bookmarkEnd w:id="50"/>
       <w:bookmarkEnd w:id="51"/>
       <w:bookmarkEnd w:id="52"/>
-    </w:p>
-    <w:p>
-      <w:pPr>
-        <w:rPr>
-          <w:lang w:val="sv-SE"/>
-        </w:rPr>
-      </w:pPr>
-      <w:r>
-        <w:t>Lorem ipsum ipsum</w:t>
-      </w:r>
+      <w:proofErr w:type="spellEnd"/>
+    </w:p>
+    <w:p>
+      <w:pPr>
+        <w:rPr>
+          <w:lang w:val="sv-SE"/>
+        </w:rPr>
+      </w:pPr>
+      <w:r>
+        <w:t xml:space="preserve">Lorem ipsum </w:t>
+      </w:r>
+      <w:proofErr w:type="spellStart"/>
+      <w:r>
+        <w:t>ipsum</w:t>
+      </w:r>
+      <w:proofErr w:type="spellEnd"/>
       <w:r>
         <w:t xml:space="preserve"> </w:t>
       </w:r>
+      <w:proofErr w:type="spellStart"/>
       <w:r>
         <w:t>ipsum</w:t>
       </w:r>
+      <w:proofErr w:type="spellEnd"/>
       <w:r>
         <w:t xml:space="preserve"> </w:t>
       </w:r>
+      <w:proofErr w:type="spellStart"/>
       <w:r>
         <w:t>ipsum</w:t>
       </w:r>
+      <w:proofErr w:type="spellEnd"/>
       <w:r>
         <w:t xml:space="preserve"> </w:t>
       </w:r>
+      <w:proofErr w:type="spellStart"/>
       <w:r>
         <w:t>ipsum</w:t>
       </w:r>
+      <w:proofErr w:type="spellEnd"/>
       <w:r>
         <w:t xml:space="preserve"> </w:t>
       </w:r>
+      <w:proofErr w:type="spellStart"/>
       <w:r>
         <w:t>ipsum</w:t>
       </w:r>
+      <w:proofErr w:type="spellEnd"/>
       <w:r>
         <w:t xml:space="preserve"> </w:t>
       </w:r>
+      <w:proofErr w:type="spellStart"/>
       <w:r>
         <w:t>ipsum</w:t>
       </w:r>
+      <w:proofErr w:type="spellEnd"/>
       <w:r>
         <w:t xml:space="preserve"> </w:t>
       </w:r>
+      <w:proofErr w:type="spellStart"/>
       <w:r>
         <w:t>ipsum</w:t>
       </w:r>
+      <w:proofErr w:type="spellEnd"/>
       <w:r>
         <w:t xml:space="preserve"> </w:t>
       </w:r>
+      <w:proofErr w:type="spellStart"/>
       <w:r>
         <w:t>ipsum</w:t>
       </w:r>
+      <w:proofErr w:type="spellEnd"/>
       <w:r>
         <w:t xml:space="preserve"> </w:t>
       </w:r>
+      <w:proofErr w:type="spellStart"/>
       <w:r>
         <w:t>ipsum</w:t>
       </w:r>
+      <w:proofErr w:type="spellEnd"/>
       <w:r>
         <w:t xml:space="preserve"> </w:t>
       </w:r>
+      <w:proofErr w:type="spellStart"/>
       <w:r>
         <w:t>ipsum</w:t>
       </w:r>
+      <w:proofErr w:type="spellEnd"/>
       <w:r>
         <w:t xml:space="preserve"> </w:t>
       </w:r>
+      <w:proofErr w:type="spellStart"/>
       <w:r>
         <w:t>ipsum</w:t>
       </w:r>
+      <w:proofErr w:type="spellEnd"/>
       <w:r>
         <w:t xml:space="preserve"> </w:t>
       </w:r>
+      <w:proofErr w:type="spellStart"/>
       <w:r>
         <w:t>ipsum</w:t>
       </w:r>
+      <w:proofErr w:type="spellEnd"/>
       <w:r>
         <w:t xml:space="preserve"> </w:t>
       </w:r>
+      <w:proofErr w:type="spellStart"/>
       <w:r>
         <w:t>ipsum</w:t>
       </w:r>
+      <w:proofErr w:type="spellEnd"/>
       <w:r>
         <w:t xml:space="preserve"> </w:t>
       </w:r>
+      <w:proofErr w:type="spellStart"/>
       <w:r>
         <w:t>ipsum</w:t>
       </w:r>
+      <w:proofErr w:type="spellEnd"/>
       <w:r>
         <w:t xml:space="preserve"> </w:t>
       </w:r>
+      <w:proofErr w:type="spellStart"/>
       <w:r>
         <w:t>ipsum</w:t>
       </w:r>
+      <w:proofErr w:type="spellEnd"/>
       <w:r>
         <w:t xml:space="preserve"> </w:t>
       </w:r>
+      <w:proofErr w:type="spellStart"/>
       <w:r>
         <w:t>ipsum</w:t>
       </w:r>
+      <w:proofErr w:type="spellEnd"/>
       <w:r>
         <w:t xml:space="preserve"> </w:t>
       </w:r>
+      <w:proofErr w:type="spellStart"/>
       <w:r>
         <w:t>ipsum</w:t>
       </w:r>
+      <w:proofErr w:type="spellEnd"/>
       <w:r>
         <w:t xml:space="preserve"> </w:t>
       </w:r>
+      <w:proofErr w:type="spellStart"/>
       <w:r>
         <w:t>ipsum</w:t>
       </w:r>
+      <w:proofErr w:type="spellEnd"/>
       <w:r>
         <w:t xml:space="preserve"> </w:t>
       </w:r>
+      <w:proofErr w:type="spellStart"/>
       <w:r>
         <w:t>ipsum</w:t>
       </w:r>
+      <w:proofErr w:type="spellEnd"/>
       <w:r>
         <w:t xml:space="preserve"> </w:t>
       </w:r>
+      <w:proofErr w:type="spellStart"/>
       <w:r>
         <w:t>ipsum</w:t>
       </w:r>
+      <w:proofErr w:type="spellEnd"/>
       <w:r>
         <w:t xml:space="preserve"> </w:t>
       </w:r>
+      <w:proofErr w:type="spellStart"/>
       <w:r>
         <w:t>ipsum</w:t>
       </w:r>
+      <w:proofErr w:type="spellEnd"/>
       <w:r>
         <w:t xml:space="preserve"> </w:t>
       </w:r>
+      <w:proofErr w:type="spellStart"/>
       <w:r>
         <w:t>ipsum</w:t>
       </w:r>
+      <w:proofErr w:type="spellEnd"/>
       <w:r>
         <w:t xml:space="preserve"> </w:t>
       </w:r>
+      <w:proofErr w:type="spellStart"/>
       <w:r>
         <w:t>ipsum</w:t>
       </w:r>
+      <w:proofErr w:type="spellEnd"/>
       <w:r>
         <w:t xml:space="preserve"> </w:t>
       </w:r>
+      <w:proofErr w:type="spellStart"/>
       <w:r>
         <w:t>ipsum</w:t>
       </w:r>
+      <w:proofErr w:type="spellEnd"/>
       <w:r>
         <w:t xml:space="preserve"> </w:t>
       </w:r>
+      <w:proofErr w:type="spellStart"/>
       <w:r>
         <w:t>ipsum</w:t>
       </w:r>
+      <w:proofErr w:type="spellEnd"/>
       <w:r>
         <w:t xml:space="preserve"> </w:t>
       </w:r>
+      <w:proofErr w:type="spellStart"/>
       <w:r>
         <w:t>ipsum</w:t>
       </w:r>
+      <w:proofErr w:type="spellEnd"/>
       <w:r>
         <w:t xml:space="preserve"> </w:t>
       </w:r>
+      <w:proofErr w:type="spellStart"/>
       <w:r>
         <w:t>ipsum</w:t>
       </w:r>
+      <w:proofErr w:type="spellEnd"/>
       <w:r>
         <w:t xml:space="preserve"> </w:t>
       </w:r>
+      <w:proofErr w:type="spellStart"/>
       <w:r>
         <w:t>ipsum</w:t>
       </w:r>
+      <w:proofErr w:type="spellEnd"/>
       <w:r>
         <w:t xml:space="preserve"> </w:t>
       </w:r>
+      <w:proofErr w:type="spellStart"/>
       <w:r>
         <w:t>ipsum</w:t>
       </w:r>
+      <w:proofErr w:type="spellEnd"/>
       <w:r>
         <w:t xml:space="preserve"> </w:t>
       </w:r>
+      <w:proofErr w:type="spellStart"/>
       <w:r>
         <w:t>ipsum</w:t>
       </w:r>
+      <w:proofErr w:type="spellEnd"/>
       <w:r>
         <w:t xml:space="preserve"> </w:t>
       </w:r>
+      <w:proofErr w:type="spellStart"/>
       <w:r>
         <w:t>ipsum</w:t>
       </w:r>
+      <w:proofErr w:type="spellEnd"/>
       <w:r>
         <w:t xml:space="preserve"> </w:t>
       </w:r>
-      <w:r>
-        <w:t xml:space="preserve">ipsum sebagaimana tampak pada </w:t>
+      <w:proofErr w:type="spellStart"/>
+      <w:r>
+        <w:t>ipsum</w:t>
+      </w:r>
+      <w:proofErr w:type="spellEnd"/>
+      <w:r>
+        <w:t xml:space="preserve"> </w:t>
+      </w:r>
+      <w:proofErr w:type="spellStart"/>
+      <w:r>
+        <w:t>sebagaimana</w:t>
+      </w:r>
+      <w:proofErr w:type="spellEnd"/>
+      <w:r>
+        <w:t xml:space="preserve"> </w:t>
+      </w:r>
+      <w:proofErr w:type="spellStart"/>
+      <w:r>
+        <w:t>tampak</w:t>
+      </w:r>
+      <w:proofErr w:type="spellEnd"/>
+      <w:r>
+        <w:t xml:space="preserve"> pada </w:t>
       </w:r>
       <w:r>
         <w:fldChar w:fldCharType="begin"/>
@@ -9897,9 +10374,22 @@
       </w:r>
       <w:bookmarkEnd w:id="53"/>
       <w:r>
-        <w:t xml:space="preserve"> Kotak berwarna biru</w:t>
+        <w:t xml:space="preserve"> Kotak </w:t>
+      </w:r>
+      <w:proofErr w:type="spellStart"/>
+      <w:r>
+        <w:t>berwarna</w:t>
+      </w:r>
+      <w:proofErr w:type="spellEnd"/>
+      <w:r>
+        <w:t xml:space="preserve"> </w:t>
+      </w:r>
+      <w:proofErr w:type="spellStart"/>
+      <w:r>
+        <w:t>biru</w:t>
       </w:r>
       <w:bookmarkEnd w:id="54"/>
+      <w:proofErr w:type="spellEnd"/>
     </w:p>
     <w:p/>
     <w:p>
@@ -10050,6 +10540,7 @@
       <w:r>
         <w:t xml:space="preserve">Metode yang </w:t>
       </w:r>
+      <w:proofErr w:type="spellStart"/>
       <w:r>
         <w:t>D</w:t>
       </w:r>
@@ -10059,6 +10550,7 @@
       <w:bookmarkEnd w:id="61"/>
       <w:bookmarkEnd w:id="62"/>
       <w:bookmarkEnd w:id="63"/>
+      <w:proofErr w:type="spellEnd"/>
     </w:p>
     <w:p>
       <w:pPr>
@@ -10117,15 +10609,26 @@
       <w:bookmarkStart w:id="67" w:name="_Toc192853334"/>
       <w:bookmarkStart w:id="68" w:name="_Toc202858984"/>
       <w:bookmarkStart w:id="69" w:name="_Toc202859176"/>
-      <w:r>
-        <w:t xml:space="preserve">Urutan </w:t>
-      </w:r>
+      <w:proofErr w:type="spellStart"/>
+      <w:r>
+        <w:t>Urutan</w:t>
+      </w:r>
+      <w:proofErr w:type="spellEnd"/>
+      <w:r>
+        <w:t xml:space="preserve"> </w:t>
+      </w:r>
+      <w:proofErr w:type="spellStart"/>
       <w:r>
         <w:t>P</w:t>
       </w:r>
       <w:r>
-        <w:t xml:space="preserve">elaksanaan </w:t>
-      </w:r>
+        <w:t>elaksanaan</w:t>
+      </w:r>
+      <w:proofErr w:type="spellEnd"/>
+      <w:r>
+        <w:t xml:space="preserve"> </w:t>
+      </w:r>
+      <w:proofErr w:type="spellStart"/>
       <w:r>
         <w:t>P</w:t>
       </w:r>
@@ -10135,6 +10638,7 @@
       <w:bookmarkEnd w:id="67"/>
       <w:bookmarkEnd w:id="68"/>
       <w:bookmarkEnd w:id="69"/>
+      <w:proofErr w:type="spellEnd"/>
     </w:p>
     <w:p>
       <w:pPr>
@@ -11581,7 +12085,39 @@
               <w:rFonts w:eastAsia="Times New Roman"/>
               <w:color w:val="000000"/>
             </w:rPr>
-            <w:t xml:space="preserve">Soldati, M., Doulis, M., &amp; Csillaghy, A. (2007). SphereViz - Data Exploration in a Virtual Reality Environment. </w:t>
+            <w:t xml:space="preserve">Soldati, M., Doulis, M., &amp; </w:t>
+          </w:r>
+          <w:proofErr w:type="spellStart"/>
+          <w:r>
+            <w:rPr>
+              <w:rFonts w:eastAsia="Times New Roman"/>
+              <w:color w:val="000000"/>
+            </w:rPr>
+            <w:t>Csillaghy</w:t>
+          </w:r>
+          <w:proofErr w:type="spellEnd"/>
+          <w:r>
+            <w:rPr>
+              <w:rFonts w:eastAsia="Times New Roman"/>
+              <w:color w:val="000000"/>
+            </w:rPr>
+            <w:t xml:space="preserve">, A. (2007). </w:t>
+          </w:r>
+          <w:proofErr w:type="spellStart"/>
+          <w:r>
+            <w:rPr>
+              <w:rFonts w:eastAsia="Times New Roman"/>
+              <w:color w:val="000000"/>
+            </w:rPr>
+            <w:t>SphereViz</w:t>
+          </w:r>
+          <w:proofErr w:type="spellEnd"/>
+          <w:r>
+            <w:rPr>
+              <w:rFonts w:eastAsia="Times New Roman"/>
+              <w:color w:val="000000"/>
+            </w:rPr>
+            <w:t xml:space="preserve"> - Data Exploration in a Virtual Reality Environment. </w:t>
           </w:r>
           <w:r>
             <w:rPr>
@@ -14785,7 +15321,6 @@
   <w:style w:type="character" w:default="1" w:styleId="DefaultParagraphFont">
     <w:name w:val="Default Paragraph Font"/>
     <w:uiPriority w:val="1"/>
-    <w:semiHidden/>
     <w:unhideWhenUsed/>
   </w:style>
   <w:style w:type="table" w:default="1" w:styleId="TableNormal">
@@ -15441,8 +15976,8 @@
     <w:rsid w:val="00777018"/>
     <w:rsid w:val="0097352D"/>
     <w:rsid w:val="00A940FB"/>
+    <w:rsid w:val="00B317BA"/>
     <w:rsid w:val="00B52FEE"/>
-    <w:rsid w:val="00F06980"/>
   </w:rsids>
   <m:mathPr>
     <m:mathFont m:val="Cambria Math"/>

</xml_diff>

<commit_message>
feat: add nama diri sendiri dan pembimbing di abstrak dan lembar pengesahan
</commit_message>
<xml_diff>
--- a/ProposalTAMuhammadAqilFarrukh.docx
+++ b/ProposalTAMuhammadAqilFarrukh.docx
@@ -295,7 +295,6 @@
                                 <w:lang w:val="sv-SE"/>
                               </w:rPr>
                             </w:pPr>
-                            <w:proofErr w:type="spellStart"/>
                             <w:r>
                               <w:rPr>
                                 <w:rFonts w:ascii="Trebuchet MS" w:hAnsi="Trebuchet MS"/>
@@ -305,187 +304,7 @@
                                 <w:sz w:val="36"/>
                                 <w:szCs w:val="36"/>
                               </w:rPr>
-                              <w:t>Analisis</w:t>
-                            </w:r>
-                            <w:proofErr w:type="spellEnd"/>
-                            <w:r>
-                              <w:rPr>
-                                <w:rFonts w:ascii="Trebuchet MS" w:hAnsi="Trebuchet MS"/>
-                                <w:b/>
-                                <w:bCs/>
-                                <w:color w:val="000000" w:themeColor="text1"/>
-                                <w:sz w:val="36"/>
-                                <w:szCs w:val="36"/>
-                              </w:rPr>
-                              <w:t xml:space="preserve"> </w:t>
-                            </w:r>
-                            <w:proofErr w:type="spellStart"/>
-                            <w:r>
-                              <w:rPr>
-                                <w:rFonts w:ascii="Trebuchet MS" w:hAnsi="Trebuchet MS"/>
-                                <w:b/>
-                                <w:bCs/>
-                                <w:color w:val="000000" w:themeColor="text1"/>
-                                <w:sz w:val="36"/>
-                                <w:szCs w:val="36"/>
-                              </w:rPr>
-                              <w:t>Komparatif</w:t>
-                            </w:r>
-                            <w:proofErr w:type="spellEnd"/>
-                            <w:r>
-                              <w:rPr>
-                                <w:rFonts w:ascii="Trebuchet MS" w:hAnsi="Trebuchet MS"/>
-                                <w:b/>
-                                <w:bCs/>
-                                <w:color w:val="000000" w:themeColor="text1"/>
-                                <w:sz w:val="36"/>
-                                <w:szCs w:val="36"/>
-                              </w:rPr>
-                              <w:t xml:space="preserve"> </w:t>
-                            </w:r>
-                            <w:proofErr w:type="spellStart"/>
-                            <w:r>
-                              <w:rPr>
-                                <w:rFonts w:ascii="Trebuchet MS" w:hAnsi="Trebuchet MS"/>
-                                <w:b/>
-                                <w:bCs/>
-                                <w:color w:val="000000" w:themeColor="text1"/>
-                                <w:sz w:val="36"/>
-                                <w:szCs w:val="36"/>
-                              </w:rPr>
-                              <w:t>Pendekatan</w:t>
-                            </w:r>
-                            <w:proofErr w:type="spellEnd"/>
-                            <w:r>
-                              <w:rPr>
-                                <w:rFonts w:ascii="Trebuchet MS" w:hAnsi="Trebuchet MS"/>
-                                <w:b/>
-                                <w:bCs/>
-                                <w:color w:val="000000" w:themeColor="text1"/>
-                                <w:sz w:val="36"/>
-                                <w:szCs w:val="36"/>
-                              </w:rPr>
-                              <w:t xml:space="preserve"> Machine Learning dan Transformer </w:t>
-                            </w:r>
-                            <w:proofErr w:type="spellStart"/>
-                            <w:r>
-                              <w:rPr>
-                                <w:rFonts w:ascii="Trebuchet MS" w:hAnsi="Trebuchet MS"/>
-                                <w:b/>
-                                <w:bCs/>
-                                <w:color w:val="000000" w:themeColor="text1"/>
-                                <w:sz w:val="36"/>
-                                <w:szCs w:val="36"/>
-                              </w:rPr>
-                              <w:t>Pra-latih</w:t>
-                            </w:r>
-                            <w:proofErr w:type="spellEnd"/>
-                            <w:r>
-                              <w:rPr>
-                                <w:rFonts w:ascii="Trebuchet MS" w:hAnsi="Trebuchet MS"/>
-                                <w:b/>
-                                <w:bCs/>
-                                <w:color w:val="000000" w:themeColor="text1"/>
-                                <w:sz w:val="36"/>
-                                <w:szCs w:val="36"/>
-                              </w:rPr>
-                              <w:t xml:space="preserve"> </w:t>
-                            </w:r>
-                            <w:proofErr w:type="spellStart"/>
-                            <w:r>
-                              <w:rPr>
-                                <w:rFonts w:ascii="Trebuchet MS" w:hAnsi="Trebuchet MS"/>
-                                <w:b/>
-                                <w:bCs/>
-                                <w:color w:val="000000" w:themeColor="text1"/>
-                                <w:sz w:val="36"/>
-                                <w:szCs w:val="36"/>
-                              </w:rPr>
-                              <w:t>untuk</w:t>
-                            </w:r>
-                            <w:proofErr w:type="spellEnd"/>
-                            <w:r>
-                              <w:rPr>
-                                <w:rFonts w:ascii="Trebuchet MS" w:hAnsi="Trebuchet MS"/>
-                                <w:b/>
-                                <w:bCs/>
-                                <w:color w:val="000000" w:themeColor="text1"/>
-                                <w:sz w:val="36"/>
-                                <w:szCs w:val="36"/>
-                              </w:rPr>
-                              <w:t xml:space="preserve"> </w:t>
-                            </w:r>
-                            <w:proofErr w:type="spellStart"/>
-                            <w:r>
-                              <w:rPr>
-                                <w:rFonts w:ascii="Trebuchet MS" w:hAnsi="Trebuchet MS"/>
-                                <w:b/>
-                                <w:bCs/>
-                                <w:color w:val="000000" w:themeColor="text1"/>
-                                <w:sz w:val="36"/>
-                                <w:szCs w:val="36"/>
-                              </w:rPr>
-                              <w:t>Prediksi</w:t>
-                            </w:r>
-                            <w:proofErr w:type="spellEnd"/>
-                            <w:r>
-                              <w:rPr>
-                                <w:rFonts w:ascii="Trebuchet MS" w:hAnsi="Trebuchet MS"/>
-                                <w:b/>
-                                <w:bCs/>
-                                <w:color w:val="000000" w:themeColor="text1"/>
-                                <w:sz w:val="36"/>
-                                <w:szCs w:val="36"/>
-                              </w:rPr>
-                              <w:t xml:space="preserve"> </w:t>
-                            </w:r>
-                            <w:proofErr w:type="spellStart"/>
-                            <w:r>
-                              <w:rPr>
-                                <w:rFonts w:ascii="Trebuchet MS" w:hAnsi="Trebuchet MS"/>
-                                <w:b/>
-                                <w:bCs/>
-                                <w:color w:val="000000" w:themeColor="text1"/>
-                                <w:sz w:val="36"/>
-                                <w:szCs w:val="36"/>
-                              </w:rPr>
-                              <w:t>Kepribadian</w:t>
-                            </w:r>
-                            <w:proofErr w:type="spellEnd"/>
-                            <w:r>
-                              <w:rPr>
-                                <w:rFonts w:ascii="Trebuchet MS" w:hAnsi="Trebuchet MS"/>
-                                <w:b/>
-                                <w:bCs/>
-                                <w:color w:val="000000" w:themeColor="text1"/>
-                                <w:sz w:val="36"/>
-                                <w:szCs w:val="36"/>
-                              </w:rPr>
-                              <w:t xml:space="preserve"> </w:t>
-                            </w:r>
-                            <w:proofErr w:type="spellStart"/>
-                            <w:r>
-                              <w:rPr>
-                                <w:rFonts w:ascii="Trebuchet MS" w:hAnsi="Trebuchet MS"/>
-                                <w:b/>
-                                <w:bCs/>
-                                <w:color w:val="000000" w:themeColor="text1"/>
-                                <w:sz w:val="36"/>
-                                <w:szCs w:val="36"/>
-                              </w:rPr>
-                              <w:t>dari</w:t>
-                            </w:r>
-                            <w:proofErr w:type="spellEnd"/>
-                            <w:r>
-                              <w:rPr>
-                                <w:rFonts w:ascii="Trebuchet MS" w:hAnsi="Trebuchet MS"/>
-                                <w:b/>
-                                <w:bCs/>
-                                <w:color w:val="000000" w:themeColor="text1"/>
-                                <w:sz w:val="36"/>
-                                <w:szCs w:val="36"/>
-                              </w:rPr>
-                              <w:t xml:space="preserve"> Data Suara</w:t>
+                              <w:t>Analisis Komparatif Pendekatan Machine Learning dan Transformer Pra-latih untuk Prediksi Kepribadian dari Data Suara</w:t>
                             </w:r>
                           </w:p>
                           <w:p>
@@ -714,29 +533,7 @@
                                 <w:sz w:val="28"/>
                                 <w:szCs w:val="28"/>
                               </w:rPr>
-                              <w:t xml:space="preserve">Dini Adni Navastara, </w:t>
-                            </w:r>
-                            <w:proofErr w:type="spellStart"/>
-                            <w:proofErr w:type="gramStart"/>
-                            <w:r>
-                              <w:rPr>
-                                <w:rFonts w:ascii="Trebuchet MS" w:hAnsi="Trebuchet MS"/>
-                                <w:color w:val="000000" w:themeColor="text1"/>
-                                <w:sz w:val="28"/>
-                                <w:szCs w:val="28"/>
-                              </w:rPr>
-                              <w:t>S.Kom</w:t>
-                            </w:r>
-                            <w:proofErr w:type="spellEnd"/>
-                            <w:proofErr w:type="gramEnd"/>
-                            <w:r>
-                              <w:rPr>
-                                <w:rFonts w:ascii="Trebuchet MS" w:hAnsi="Trebuchet MS"/>
-                                <w:color w:val="000000" w:themeColor="text1"/>
-                                <w:sz w:val="28"/>
-                                <w:szCs w:val="28"/>
-                              </w:rPr>
-                              <w:t>., M.Sc.</w:t>
+                              <w:t>Dini Adni Navastara, S.Kom., M.Sc.</w:t>
                             </w:r>
                           </w:p>
                           <w:p>
@@ -1037,7 +834,6 @@
                           <w:lang w:val="sv-SE"/>
                         </w:rPr>
                       </w:pPr>
-                      <w:proofErr w:type="spellStart"/>
                       <w:r>
                         <w:rPr>
                           <w:rFonts w:ascii="Trebuchet MS" w:hAnsi="Trebuchet MS"/>
@@ -1047,187 +843,7 @@
                           <w:sz w:val="36"/>
                           <w:szCs w:val="36"/>
                         </w:rPr>
-                        <w:t>Analisis</w:t>
-                      </w:r>
-                      <w:proofErr w:type="spellEnd"/>
-                      <w:r>
-                        <w:rPr>
-                          <w:rFonts w:ascii="Trebuchet MS" w:hAnsi="Trebuchet MS"/>
-                          <w:b/>
-                          <w:bCs/>
-                          <w:color w:val="000000" w:themeColor="text1"/>
-                          <w:sz w:val="36"/>
-                          <w:szCs w:val="36"/>
-                        </w:rPr>
-                        <w:t xml:space="preserve"> </w:t>
-                      </w:r>
-                      <w:proofErr w:type="spellStart"/>
-                      <w:r>
-                        <w:rPr>
-                          <w:rFonts w:ascii="Trebuchet MS" w:hAnsi="Trebuchet MS"/>
-                          <w:b/>
-                          <w:bCs/>
-                          <w:color w:val="000000" w:themeColor="text1"/>
-                          <w:sz w:val="36"/>
-                          <w:szCs w:val="36"/>
-                        </w:rPr>
-                        <w:t>Komparatif</w:t>
-                      </w:r>
-                      <w:proofErr w:type="spellEnd"/>
-                      <w:r>
-                        <w:rPr>
-                          <w:rFonts w:ascii="Trebuchet MS" w:hAnsi="Trebuchet MS"/>
-                          <w:b/>
-                          <w:bCs/>
-                          <w:color w:val="000000" w:themeColor="text1"/>
-                          <w:sz w:val="36"/>
-                          <w:szCs w:val="36"/>
-                        </w:rPr>
-                        <w:t xml:space="preserve"> </w:t>
-                      </w:r>
-                      <w:proofErr w:type="spellStart"/>
-                      <w:r>
-                        <w:rPr>
-                          <w:rFonts w:ascii="Trebuchet MS" w:hAnsi="Trebuchet MS"/>
-                          <w:b/>
-                          <w:bCs/>
-                          <w:color w:val="000000" w:themeColor="text1"/>
-                          <w:sz w:val="36"/>
-                          <w:szCs w:val="36"/>
-                        </w:rPr>
-                        <w:t>Pendekatan</w:t>
-                      </w:r>
-                      <w:proofErr w:type="spellEnd"/>
-                      <w:r>
-                        <w:rPr>
-                          <w:rFonts w:ascii="Trebuchet MS" w:hAnsi="Trebuchet MS"/>
-                          <w:b/>
-                          <w:bCs/>
-                          <w:color w:val="000000" w:themeColor="text1"/>
-                          <w:sz w:val="36"/>
-                          <w:szCs w:val="36"/>
-                        </w:rPr>
-                        <w:t xml:space="preserve"> Machine Learning dan Transformer </w:t>
-                      </w:r>
-                      <w:proofErr w:type="spellStart"/>
-                      <w:r>
-                        <w:rPr>
-                          <w:rFonts w:ascii="Trebuchet MS" w:hAnsi="Trebuchet MS"/>
-                          <w:b/>
-                          <w:bCs/>
-                          <w:color w:val="000000" w:themeColor="text1"/>
-                          <w:sz w:val="36"/>
-                          <w:szCs w:val="36"/>
-                        </w:rPr>
-                        <w:t>Pra-latih</w:t>
-                      </w:r>
-                      <w:proofErr w:type="spellEnd"/>
-                      <w:r>
-                        <w:rPr>
-                          <w:rFonts w:ascii="Trebuchet MS" w:hAnsi="Trebuchet MS"/>
-                          <w:b/>
-                          <w:bCs/>
-                          <w:color w:val="000000" w:themeColor="text1"/>
-                          <w:sz w:val="36"/>
-                          <w:szCs w:val="36"/>
-                        </w:rPr>
-                        <w:t xml:space="preserve"> </w:t>
-                      </w:r>
-                      <w:proofErr w:type="spellStart"/>
-                      <w:r>
-                        <w:rPr>
-                          <w:rFonts w:ascii="Trebuchet MS" w:hAnsi="Trebuchet MS"/>
-                          <w:b/>
-                          <w:bCs/>
-                          <w:color w:val="000000" w:themeColor="text1"/>
-                          <w:sz w:val="36"/>
-                          <w:szCs w:val="36"/>
-                        </w:rPr>
-                        <w:t>untuk</w:t>
-                      </w:r>
-                      <w:proofErr w:type="spellEnd"/>
-                      <w:r>
-                        <w:rPr>
-                          <w:rFonts w:ascii="Trebuchet MS" w:hAnsi="Trebuchet MS"/>
-                          <w:b/>
-                          <w:bCs/>
-                          <w:color w:val="000000" w:themeColor="text1"/>
-                          <w:sz w:val="36"/>
-                          <w:szCs w:val="36"/>
-                        </w:rPr>
-                        <w:t xml:space="preserve"> </w:t>
-                      </w:r>
-                      <w:proofErr w:type="spellStart"/>
-                      <w:r>
-                        <w:rPr>
-                          <w:rFonts w:ascii="Trebuchet MS" w:hAnsi="Trebuchet MS"/>
-                          <w:b/>
-                          <w:bCs/>
-                          <w:color w:val="000000" w:themeColor="text1"/>
-                          <w:sz w:val="36"/>
-                          <w:szCs w:val="36"/>
-                        </w:rPr>
-                        <w:t>Prediksi</w:t>
-                      </w:r>
-                      <w:proofErr w:type="spellEnd"/>
-                      <w:r>
-                        <w:rPr>
-                          <w:rFonts w:ascii="Trebuchet MS" w:hAnsi="Trebuchet MS"/>
-                          <w:b/>
-                          <w:bCs/>
-                          <w:color w:val="000000" w:themeColor="text1"/>
-                          <w:sz w:val="36"/>
-                          <w:szCs w:val="36"/>
-                        </w:rPr>
-                        <w:t xml:space="preserve"> </w:t>
-                      </w:r>
-                      <w:proofErr w:type="spellStart"/>
-                      <w:r>
-                        <w:rPr>
-                          <w:rFonts w:ascii="Trebuchet MS" w:hAnsi="Trebuchet MS"/>
-                          <w:b/>
-                          <w:bCs/>
-                          <w:color w:val="000000" w:themeColor="text1"/>
-                          <w:sz w:val="36"/>
-                          <w:szCs w:val="36"/>
-                        </w:rPr>
-                        <w:t>Kepribadian</w:t>
-                      </w:r>
-                      <w:proofErr w:type="spellEnd"/>
-                      <w:r>
-                        <w:rPr>
-                          <w:rFonts w:ascii="Trebuchet MS" w:hAnsi="Trebuchet MS"/>
-                          <w:b/>
-                          <w:bCs/>
-                          <w:color w:val="000000" w:themeColor="text1"/>
-                          <w:sz w:val="36"/>
-                          <w:szCs w:val="36"/>
-                        </w:rPr>
-                        <w:t xml:space="preserve"> </w:t>
-                      </w:r>
-                      <w:proofErr w:type="spellStart"/>
-                      <w:r>
-                        <w:rPr>
-                          <w:rFonts w:ascii="Trebuchet MS" w:hAnsi="Trebuchet MS"/>
-                          <w:b/>
-                          <w:bCs/>
-                          <w:color w:val="000000" w:themeColor="text1"/>
-                          <w:sz w:val="36"/>
-                          <w:szCs w:val="36"/>
-                        </w:rPr>
-                        <w:t>dari</w:t>
-                      </w:r>
-                      <w:proofErr w:type="spellEnd"/>
-                      <w:r>
-                        <w:rPr>
-                          <w:rFonts w:ascii="Trebuchet MS" w:hAnsi="Trebuchet MS"/>
-                          <w:b/>
-                          <w:bCs/>
-                          <w:color w:val="000000" w:themeColor="text1"/>
-                          <w:sz w:val="36"/>
-                          <w:szCs w:val="36"/>
-                        </w:rPr>
-                        <w:t xml:space="preserve"> Data Suara</w:t>
+                        <w:t>Analisis Komparatif Pendekatan Machine Learning dan Transformer Pra-latih untuk Prediksi Kepribadian dari Data Suara</w:t>
                       </w:r>
                     </w:p>
                     <w:p>
@@ -1456,29 +1072,7 @@
                           <w:sz w:val="28"/>
                           <w:szCs w:val="28"/>
                         </w:rPr>
-                        <w:t xml:space="preserve">Dini Adni Navastara, </w:t>
-                      </w:r>
-                      <w:proofErr w:type="spellStart"/>
-                      <w:proofErr w:type="gramStart"/>
-                      <w:r>
-                        <w:rPr>
-                          <w:rFonts w:ascii="Trebuchet MS" w:hAnsi="Trebuchet MS"/>
-                          <w:color w:val="000000" w:themeColor="text1"/>
-                          <w:sz w:val="28"/>
-                          <w:szCs w:val="28"/>
-                        </w:rPr>
-                        <w:t>S.Kom</w:t>
-                      </w:r>
-                      <w:proofErr w:type="spellEnd"/>
-                      <w:proofErr w:type="gramEnd"/>
-                      <w:r>
-                        <w:rPr>
-                          <w:rFonts w:ascii="Trebuchet MS" w:hAnsi="Trebuchet MS"/>
-                          <w:color w:val="000000" w:themeColor="text1"/>
-                          <w:sz w:val="28"/>
-                          <w:szCs w:val="28"/>
-                        </w:rPr>
-                        <w:t>., M.Sc.</w:t>
+                        <w:t>Dini Adni Navastara, S.Kom., M.Sc.</w:t>
                       </w:r>
                     </w:p>
                     <w:p>
@@ -3104,46 +2698,7 @@
                 <w:sz w:val="26"/>
                 <w:szCs w:val="26"/>
               </w:rPr>
-              <w:t>&lt;</w:t>
-            </w:r>
-            <w:r>
-              <w:rPr>
-                <w:sz w:val="26"/>
-                <w:szCs w:val="26"/>
-              </w:rPr>
-              <w:t xml:space="preserve">Nama dan </w:t>
-            </w:r>
-            <w:proofErr w:type="spellStart"/>
-            <w:r>
-              <w:rPr>
-                <w:sz w:val="26"/>
-                <w:szCs w:val="26"/>
-              </w:rPr>
-              <w:t>gelar</w:t>
-            </w:r>
-            <w:proofErr w:type="spellEnd"/>
-            <w:r>
-              <w:rPr>
-                <w:sz w:val="26"/>
-                <w:szCs w:val="26"/>
-              </w:rPr>
-              <w:t xml:space="preserve"> </w:t>
-            </w:r>
-            <w:proofErr w:type="spellStart"/>
-            <w:r>
-              <w:rPr>
-                <w:sz w:val="26"/>
-                <w:szCs w:val="26"/>
-              </w:rPr>
-              <w:t>pembimbing</w:t>
-            </w:r>
-            <w:proofErr w:type="spellEnd"/>
-            <w:r>
-              <w:rPr>
-                <w:sz w:val="26"/>
-                <w:szCs w:val="26"/>
-              </w:rPr>
-              <w:t>&gt;</w:t>
+              <w:t>Shintami Chusnul Hidayati, S.Kom., M.Sc., Ph.D</w:t>
             </w:r>
             <w:r>
               <w:rPr>
@@ -3181,21 +2736,12 @@
                 <w:szCs w:val="26"/>
               </w:rPr>
             </w:pPr>
-            <w:proofErr w:type="spellStart"/>
             <w:r>
               <w:rPr>
                 <w:sz w:val="26"/>
                 <w:szCs w:val="26"/>
               </w:rPr>
-              <w:t>Pembimbing</w:t>
-            </w:r>
-            <w:proofErr w:type="spellEnd"/>
-            <w:r>
-              <w:rPr>
-                <w:sz w:val="26"/>
-                <w:szCs w:val="26"/>
-              </w:rPr>
-              <w:t xml:space="preserve"> </w:t>
+              <w:t xml:space="preserve">Pembimbing </w:t>
             </w:r>
           </w:p>
         </w:tc>
@@ -3239,23 +2785,7 @@
                 <w:szCs w:val="26"/>
                 <w:lang w:val="sv-SE"/>
               </w:rPr>
-              <w:t>&lt;</w:t>
-            </w:r>
-            <w:r>
-              <w:rPr>
-                <w:sz w:val="26"/>
-                <w:szCs w:val="26"/>
-                <w:lang w:val="sv-SE"/>
-              </w:rPr>
-              <w:t>Nama dan gelar ko-pembimbing/penguji</w:t>
-            </w:r>
-            <w:r>
-              <w:rPr>
-                <w:sz w:val="26"/>
-                <w:szCs w:val="26"/>
-                <w:lang w:val="sv-SE"/>
-              </w:rPr>
-              <w:t>&gt;</w:t>
+              <w:t>Dini Adni Navastara, S.Kom., M.Sc.</w:t>
             </w:r>
           </w:p>
           <w:p>
@@ -3293,17 +2823,8 @@
                 <w:sz w:val="26"/>
                 <w:szCs w:val="26"/>
               </w:rPr>
-              <w:t>Ko-</w:t>
+              <w:t>Ko-pembimbing</w:t>
             </w:r>
-            <w:proofErr w:type="spellStart"/>
-            <w:r>
-              <w:rPr>
-                <w:sz w:val="26"/>
-                <w:szCs w:val="26"/>
-              </w:rPr>
-              <w:t>pembimbing</w:t>
-            </w:r>
-            <w:proofErr w:type="spellEnd"/>
           </w:p>
         </w:tc>
       </w:tr>
@@ -3351,33 +2872,8 @@
                 <w:sz w:val="26"/>
                 <w:szCs w:val="26"/>
               </w:rPr>
-              <w:t xml:space="preserve">Nama dan </w:t>
+              <w:t>Nama dan gelar penguji</w:t>
             </w:r>
-            <w:proofErr w:type="spellStart"/>
-            <w:r>
-              <w:rPr>
-                <w:sz w:val="26"/>
-                <w:szCs w:val="26"/>
-              </w:rPr>
-              <w:t>gelar</w:t>
-            </w:r>
-            <w:proofErr w:type="spellEnd"/>
-            <w:r>
-              <w:rPr>
-                <w:sz w:val="26"/>
-                <w:szCs w:val="26"/>
-              </w:rPr>
-              <w:t xml:space="preserve"> </w:t>
-            </w:r>
-            <w:proofErr w:type="spellStart"/>
-            <w:r>
-              <w:rPr>
-                <w:sz w:val="26"/>
-                <w:szCs w:val="26"/>
-              </w:rPr>
-              <w:t>penguji</w:t>
-            </w:r>
-            <w:proofErr w:type="spellEnd"/>
             <w:r>
               <w:rPr>
                 <w:sz w:val="26"/>
@@ -3414,7 +2910,6 @@
                 <w:szCs w:val="26"/>
               </w:rPr>
             </w:pPr>
-            <w:proofErr w:type="spellStart"/>
             <w:r>
               <w:rPr>
                 <w:sz w:val="26"/>
@@ -3422,7 +2917,6 @@
               </w:rPr>
               <w:t>Penguji</w:t>
             </w:r>
-            <w:proofErr w:type="spellEnd"/>
           </w:p>
         </w:tc>
       </w:tr>
@@ -3470,33 +2964,8 @@
                 <w:sz w:val="26"/>
                 <w:szCs w:val="26"/>
               </w:rPr>
-              <w:t xml:space="preserve">Nama dan </w:t>
+              <w:t>Nama dan gelar penguji</w:t>
             </w:r>
-            <w:proofErr w:type="spellStart"/>
-            <w:r>
-              <w:rPr>
-                <w:sz w:val="26"/>
-                <w:szCs w:val="26"/>
-              </w:rPr>
-              <w:t>gelar</w:t>
-            </w:r>
-            <w:proofErr w:type="spellEnd"/>
-            <w:r>
-              <w:rPr>
-                <w:sz w:val="26"/>
-                <w:szCs w:val="26"/>
-              </w:rPr>
-              <w:t xml:space="preserve"> </w:t>
-            </w:r>
-            <w:proofErr w:type="spellStart"/>
-            <w:r>
-              <w:rPr>
-                <w:sz w:val="26"/>
-                <w:szCs w:val="26"/>
-              </w:rPr>
-              <w:t>penguji</w:t>
-            </w:r>
-            <w:proofErr w:type="spellEnd"/>
             <w:r>
               <w:rPr>
                 <w:sz w:val="26"/>
@@ -3533,7 +3002,6 @@
                 <w:szCs w:val="26"/>
               </w:rPr>
             </w:pPr>
-            <w:proofErr w:type="spellStart"/>
             <w:r>
               <w:rPr>
                 <w:sz w:val="26"/>
@@ -3541,7 +3009,6 @@
               </w:rPr>
               <w:t>Penguji</w:t>
             </w:r>
-            <w:proofErr w:type="spellEnd"/>
           </w:p>
         </w:tc>
       </w:tr>
@@ -4715,7 +4182,6 @@
               </w:rPr>
               <w:t xml:space="preserve"> </w:t>
             </w:r>
-            <w:proofErr w:type="spellStart"/>
             <w:r>
               <w:rPr>
                 <w:b/>
@@ -4774,15 +4240,7 @@
                 <w:b/>
                 <w:szCs w:val="24"/>
               </w:rPr>
-              <w:t>a</w:t>
-            </w:r>
-            <w:proofErr w:type="spellEnd"/>
-            <w:r>
-              <w:rPr>
-                <w:b/>
-                <w:szCs w:val="24"/>
-              </w:rPr>
-              <w:t xml:space="preserve"> / NRP</w:t>
+              <w:t>a / NRP</w:t>
             </w:r>
           </w:p>
         </w:tc>
@@ -4824,7 +4282,7 @@
                 <w:b/>
                 <w:szCs w:val="24"/>
               </w:rPr>
-              <w:t>&lt;Nama&gt;</w:t>
+              <w:t>Muhammad Aqil Farrukh</w:t>
             </w:r>
             <w:r>
               <w:rPr>
@@ -4838,7 +4296,7 @@
                 <w:b/>
                 <w:szCs w:val="24"/>
               </w:rPr>
-              <w:t>&lt;NRP&gt;</w:t>
+              <w:t>5025221158</w:t>
             </w:r>
           </w:p>
         </w:tc>
@@ -4859,7 +4317,6 @@
                 <w:szCs w:val="24"/>
               </w:rPr>
             </w:pPr>
-            <w:proofErr w:type="spellStart"/>
             <w:r>
               <w:rPr>
                 <w:b/>
@@ -4867,7 +4324,6 @@
               </w:rPr>
               <w:t>Departemen</w:t>
             </w:r>
-            <w:proofErr w:type="spellEnd"/>
           </w:p>
         </w:tc>
         <w:tc>
@@ -4942,7 +4398,6 @@
               </w:rPr>
               <w:t xml:space="preserve"> </w:t>
             </w:r>
-            <w:proofErr w:type="spellStart"/>
             <w:r>
               <w:rPr>
                 <w:b/>
@@ -4951,7 +4406,6 @@
               </w:rPr>
               <w:t>Informatika</w:t>
             </w:r>
-            <w:proofErr w:type="spellEnd"/>
             <w:r>
               <w:rPr>
                 <w:b/>
@@ -5054,7 +4508,6 @@
               </w:rPr>
               <w:t xml:space="preserve"> </w:t>
             </w:r>
-            <w:proofErr w:type="spellStart"/>
             <w:r>
               <w:rPr>
                 <w:b/>
@@ -5117,7 +4570,6 @@
               </w:rPr>
               <w:t>g</w:t>
             </w:r>
-            <w:proofErr w:type="spellEnd"/>
           </w:p>
         </w:tc>
         <w:tc>
@@ -5151,53 +4603,16 @@
               <w:rPr>
                 <w:b/>
                 <w:szCs w:val="24"/>
+                <w:lang w:val="sv-SE"/>
               </w:rPr>
             </w:pPr>
             <w:r>
               <w:rPr>
                 <w:b/>
                 <w:szCs w:val="24"/>
-              </w:rPr>
-              <w:t>&lt;</w:t>
-            </w:r>
-            <w:r>
-              <w:rPr>
-                <w:b/>
-                <w:szCs w:val="24"/>
-              </w:rPr>
-              <w:t xml:space="preserve">Nama </w:t>
-            </w:r>
-            <w:proofErr w:type="spellStart"/>
-            <w:r>
-              <w:rPr>
-                <w:b/>
-                <w:szCs w:val="24"/>
-              </w:rPr>
-              <w:t>pembimbing</w:t>
-            </w:r>
-            <w:proofErr w:type="spellEnd"/>
-            <w:r>
-              <w:rPr>
-                <w:b/>
-                <w:szCs w:val="24"/>
-              </w:rPr>
-              <w:t xml:space="preserve"> dan </w:t>
-            </w:r>
-            <w:proofErr w:type="spellStart"/>
-            <w:r>
-              <w:rPr>
-                <w:b/>
-                <w:szCs w:val="24"/>
-              </w:rPr>
-              <w:t>gelar</w:t>
-            </w:r>
-            <w:proofErr w:type="spellEnd"/>
-            <w:r>
-              <w:rPr>
-                <w:b/>
-                <w:szCs w:val="24"/>
-              </w:rPr>
-              <w:t>&gt;</w:t>
+                <w:lang w:val="sv-SE"/>
+              </w:rPr>
+              <w:t>Shintami Chusnul Hidayati, S.Kom., M.Sc., Ph.D</w:t>
             </w:r>
           </w:p>
         </w:tc>
@@ -5250,15 +4665,7 @@
                 <w:b/>
                 <w:szCs w:val="24"/>
               </w:rPr>
-              <w:t>Ko-</w:t>
-            </w:r>
-            <w:proofErr w:type="spellStart"/>
-            <w:r>
-              <w:rPr>
-                <w:b/>
-                <w:szCs w:val="24"/>
-              </w:rPr>
-              <w:t>p</w:t>
+              <w:t>Ko-p</w:t>
             </w:r>
             <w:r>
               <w:rPr>
@@ -5315,7 +4722,6 @@
               </w:rPr>
               <w:t>g</w:t>
             </w:r>
-            <w:proofErr w:type="spellEnd"/>
           </w:p>
         </w:tc>
         <w:tc>
@@ -5356,46 +4762,7 @@
                 <w:b/>
                 <w:szCs w:val="24"/>
               </w:rPr>
-              <w:t>&lt;</w:t>
-            </w:r>
-            <w:r>
-              <w:rPr>
-                <w:b/>
-                <w:szCs w:val="24"/>
-              </w:rPr>
-              <w:t xml:space="preserve">Nama </w:t>
-            </w:r>
-            <w:proofErr w:type="spellStart"/>
-            <w:r>
-              <w:rPr>
-                <w:b/>
-                <w:szCs w:val="24"/>
-              </w:rPr>
-              <w:t>pembimbing</w:t>
-            </w:r>
-            <w:proofErr w:type="spellEnd"/>
-            <w:r>
-              <w:rPr>
-                <w:b/>
-                <w:szCs w:val="24"/>
-              </w:rPr>
-              <w:t xml:space="preserve"> dan </w:t>
-            </w:r>
-            <w:proofErr w:type="spellStart"/>
-            <w:r>
-              <w:rPr>
-                <w:b/>
-                <w:szCs w:val="24"/>
-              </w:rPr>
-              <w:t>gelar</w:t>
-            </w:r>
-            <w:proofErr w:type="spellEnd"/>
-            <w:r>
-              <w:rPr>
-                <w:b/>
-                <w:szCs w:val="24"/>
-              </w:rPr>
-              <w:t>&gt;</w:t>
+              <w:t>Dini Adni Navastara, S.Kom., M.Sc.</w:t>
             </w:r>
           </w:p>
         </w:tc>
@@ -5987,33 +5354,8 @@
                 <w:b/>
                 <w:szCs w:val="24"/>
               </w:rPr>
-              <w:t xml:space="preserve">Nama </w:t>
+              <w:t>Nama pembimbing dan gelar</w:t>
             </w:r>
-            <w:proofErr w:type="spellStart"/>
-            <w:r>
-              <w:rPr>
-                <w:b/>
-                <w:szCs w:val="24"/>
-              </w:rPr>
-              <w:t>pembimbing</w:t>
-            </w:r>
-            <w:proofErr w:type="spellEnd"/>
-            <w:r>
-              <w:rPr>
-                <w:b/>
-                <w:szCs w:val="24"/>
-              </w:rPr>
-              <w:t xml:space="preserve"> dan </w:t>
-            </w:r>
-            <w:proofErr w:type="spellStart"/>
-            <w:r>
-              <w:rPr>
-                <w:b/>
-                <w:szCs w:val="24"/>
-              </w:rPr>
-              <w:t>gelar</w:t>
-            </w:r>
-            <w:proofErr w:type="spellEnd"/>
             <w:r>
               <w:rPr>
                 <w:b/>
@@ -6095,33 +5437,8 @@
                 <w:b/>
                 <w:szCs w:val="24"/>
               </w:rPr>
-              <w:t xml:space="preserve">Nama </w:t>
+              <w:t>Nama pembimbing dan gelar</w:t>
             </w:r>
-            <w:proofErr w:type="spellStart"/>
-            <w:r>
-              <w:rPr>
-                <w:b/>
-                <w:szCs w:val="24"/>
-              </w:rPr>
-              <w:t>pembimbing</w:t>
-            </w:r>
-            <w:proofErr w:type="spellEnd"/>
-            <w:r>
-              <w:rPr>
-                <w:b/>
-                <w:szCs w:val="24"/>
-              </w:rPr>
-              <w:t xml:space="preserve"> dan </w:t>
-            </w:r>
-            <w:proofErr w:type="spellStart"/>
-            <w:r>
-              <w:rPr>
-                <w:b/>
-                <w:szCs w:val="24"/>
-              </w:rPr>
-              <w:t>gelar</w:t>
-            </w:r>
-            <w:proofErr w:type="spellEnd"/>
             <w:r>
               <w:rPr>
                 <w:b/>
@@ -8991,16 +8308,11 @@
       <w:bookmarkStart w:id="27" w:name="_Toc202858970"/>
       <w:bookmarkStart w:id="28" w:name="_Toc202859162"/>
       <w:r>
-        <w:t xml:space="preserve">Latar </w:t>
-      </w:r>
-      <w:proofErr w:type="spellStart"/>
-      <w:r>
-        <w:t>Belakang</w:t>
+        <w:t>Latar Belakang</w:t>
       </w:r>
       <w:bookmarkEnd w:id="26"/>
       <w:bookmarkEnd w:id="27"/>
       <w:bookmarkEnd w:id="28"/>
-      <w:proofErr w:type="spellEnd"/>
     </w:p>
     <w:p>
       <w:pPr>
@@ -9122,22 +8434,12 @@
       <w:bookmarkStart w:id="29" w:name="_Toc192853324"/>
       <w:bookmarkStart w:id="30" w:name="_Toc202858971"/>
       <w:bookmarkStart w:id="31" w:name="_Toc202859163"/>
-      <w:proofErr w:type="spellStart"/>
-      <w:r>
-        <w:t>Rumusan</w:t>
-      </w:r>
-      <w:proofErr w:type="spellEnd"/>
-      <w:r>
-        <w:t xml:space="preserve"> </w:t>
-      </w:r>
-      <w:proofErr w:type="spellStart"/>
-      <w:r>
-        <w:t>Masalah</w:t>
+      <w:r>
+        <w:t>Rumusan Masalah</w:t>
       </w:r>
       <w:bookmarkEnd w:id="29"/>
       <w:bookmarkEnd w:id="30"/>
       <w:bookmarkEnd w:id="31"/>
-      <w:proofErr w:type="spellEnd"/>
     </w:p>
     <w:p>
       <w:pPr>
@@ -9328,16 +8630,11 @@
       <w:bookmarkStart w:id="33" w:name="_Toc202858972"/>
       <w:bookmarkStart w:id="34" w:name="_Toc202859164"/>
       <w:r>
-        <w:t xml:space="preserve">Batasan </w:t>
-      </w:r>
-      <w:proofErr w:type="spellStart"/>
-      <w:r>
-        <w:t>Masalah</w:t>
+        <w:t>Batasan Masalah</w:t>
       </w:r>
       <w:bookmarkEnd w:id="32"/>
       <w:bookmarkEnd w:id="33"/>
       <w:bookmarkEnd w:id="34"/>
-      <w:proofErr w:type="spellEnd"/>
     </w:p>
     <w:p>
       <w:pPr>
@@ -9874,305 +9171,206 @@
       <w:bookmarkStart w:id="51" w:name="_Toc202858979"/>
       <w:bookmarkStart w:id="52" w:name="_Toc202859171"/>
       <w:r>
-        <w:t xml:space="preserve">Hasil </w:t>
-      </w:r>
-      <w:proofErr w:type="spellStart"/>
-      <w:r>
-        <w:t>Penelitian</w:t>
-      </w:r>
-      <w:proofErr w:type="spellEnd"/>
-      <w:r>
-        <w:t xml:space="preserve"> </w:t>
-      </w:r>
-      <w:proofErr w:type="spellStart"/>
-      <w:r>
-        <w:t>Terdahulu</w:t>
+        <w:t>Hasil Penelitian Terdahulu</w:t>
       </w:r>
       <w:bookmarkEnd w:id="50"/>
       <w:bookmarkEnd w:id="51"/>
       <w:bookmarkEnd w:id="52"/>
-      <w:proofErr w:type="spellEnd"/>
-    </w:p>
-    <w:p>
-      <w:pPr>
-        <w:rPr>
-          <w:lang w:val="sv-SE"/>
-        </w:rPr>
-      </w:pPr>
-      <w:r>
-        <w:t xml:space="preserve">Lorem ipsum </w:t>
-      </w:r>
-      <w:proofErr w:type="spellStart"/>
+    </w:p>
+    <w:p>
+      <w:pPr>
+        <w:rPr>
+          <w:lang w:val="sv-SE"/>
+        </w:rPr>
+      </w:pPr>
+      <w:r>
+        <w:t>Lorem ipsum ipsum</w:t>
+      </w:r>
+      <w:r>
+        <w:t xml:space="preserve"> </w:t>
+      </w:r>
       <w:r>
         <w:t>ipsum</w:t>
       </w:r>
-      <w:proofErr w:type="spellEnd"/>
       <w:r>
         <w:t xml:space="preserve"> </w:t>
       </w:r>
-      <w:proofErr w:type="spellStart"/>
       <w:r>
         <w:t>ipsum</w:t>
       </w:r>
-      <w:proofErr w:type="spellEnd"/>
       <w:r>
         <w:t xml:space="preserve"> </w:t>
       </w:r>
-      <w:proofErr w:type="spellStart"/>
       <w:r>
         <w:t>ipsum</w:t>
       </w:r>
-      <w:proofErr w:type="spellEnd"/>
       <w:r>
         <w:t xml:space="preserve"> </w:t>
       </w:r>
-      <w:proofErr w:type="spellStart"/>
       <w:r>
         <w:t>ipsum</w:t>
       </w:r>
-      <w:proofErr w:type="spellEnd"/>
       <w:r>
         <w:t xml:space="preserve"> </w:t>
       </w:r>
-      <w:proofErr w:type="spellStart"/>
       <w:r>
         <w:t>ipsum</w:t>
       </w:r>
-      <w:proofErr w:type="spellEnd"/>
       <w:r>
         <w:t xml:space="preserve"> </w:t>
       </w:r>
-      <w:proofErr w:type="spellStart"/>
       <w:r>
         <w:t>ipsum</w:t>
       </w:r>
-      <w:proofErr w:type="spellEnd"/>
       <w:r>
         <w:t xml:space="preserve"> </w:t>
       </w:r>
-      <w:proofErr w:type="spellStart"/>
       <w:r>
         <w:t>ipsum</w:t>
       </w:r>
-      <w:proofErr w:type="spellEnd"/>
       <w:r>
         <w:t xml:space="preserve"> </w:t>
       </w:r>
-      <w:proofErr w:type="spellStart"/>
       <w:r>
         <w:t>ipsum</w:t>
       </w:r>
-      <w:proofErr w:type="spellEnd"/>
       <w:r>
         <w:t xml:space="preserve"> </w:t>
       </w:r>
-      <w:proofErr w:type="spellStart"/>
       <w:r>
         <w:t>ipsum</w:t>
       </w:r>
-      <w:proofErr w:type="spellEnd"/>
       <w:r>
         <w:t xml:space="preserve"> </w:t>
       </w:r>
-      <w:proofErr w:type="spellStart"/>
       <w:r>
         <w:t>ipsum</w:t>
       </w:r>
-      <w:proofErr w:type="spellEnd"/>
       <w:r>
         <w:t xml:space="preserve"> </w:t>
       </w:r>
-      <w:proofErr w:type="spellStart"/>
       <w:r>
         <w:t>ipsum</w:t>
       </w:r>
-      <w:proofErr w:type="spellEnd"/>
       <w:r>
         <w:t xml:space="preserve"> </w:t>
       </w:r>
-      <w:proofErr w:type="spellStart"/>
       <w:r>
         <w:t>ipsum</w:t>
       </w:r>
-      <w:proofErr w:type="spellEnd"/>
       <w:r>
         <w:t xml:space="preserve"> </w:t>
       </w:r>
-      <w:proofErr w:type="spellStart"/>
       <w:r>
         <w:t>ipsum</w:t>
       </w:r>
-      <w:proofErr w:type="spellEnd"/>
       <w:r>
         <w:t xml:space="preserve"> </w:t>
       </w:r>
-      <w:proofErr w:type="spellStart"/>
       <w:r>
         <w:t>ipsum</w:t>
       </w:r>
-      <w:proofErr w:type="spellEnd"/>
       <w:r>
         <w:t xml:space="preserve"> </w:t>
       </w:r>
-      <w:proofErr w:type="spellStart"/>
       <w:r>
         <w:t>ipsum</w:t>
       </w:r>
-      <w:proofErr w:type="spellEnd"/>
       <w:r>
         <w:t xml:space="preserve"> </w:t>
       </w:r>
-      <w:proofErr w:type="spellStart"/>
       <w:r>
         <w:t>ipsum</w:t>
       </w:r>
-      <w:proofErr w:type="spellEnd"/>
       <w:r>
         <w:t xml:space="preserve"> </w:t>
       </w:r>
-      <w:proofErr w:type="spellStart"/>
       <w:r>
         <w:t>ipsum</w:t>
       </w:r>
-      <w:proofErr w:type="spellEnd"/>
       <w:r>
         <w:t xml:space="preserve"> </w:t>
       </w:r>
-      <w:proofErr w:type="spellStart"/>
       <w:r>
         <w:t>ipsum</w:t>
       </w:r>
-      <w:proofErr w:type="spellEnd"/>
       <w:r>
         <w:t xml:space="preserve"> </w:t>
       </w:r>
-      <w:proofErr w:type="spellStart"/>
       <w:r>
         <w:t>ipsum</w:t>
       </w:r>
-      <w:proofErr w:type="spellEnd"/>
       <w:r>
         <w:t xml:space="preserve"> </w:t>
       </w:r>
-      <w:proofErr w:type="spellStart"/>
       <w:r>
         <w:t>ipsum</w:t>
       </w:r>
-      <w:proofErr w:type="spellEnd"/>
       <w:r>
         <w:t xml:space="preserve"> </w:t>
       </w:r>
-      <w:proofErr w:type="spellStart"/>
       <w:r>
         <w:t>ipsum</w:t>
       </w:r>
-      <w:proofErr w:type="spellEnd"/>
       <w:r>
         <w:t xml:space="preserve"> </w:t>
       </w:r>
-      <w:proofErr w:type="spellStart"/>
       <w:r>
         <w:t>ipsum</w:t>
       </w:r>
-      <w:proofErr w:type="spellEnd"/>
       <w:r>
         <w:t xml:space="preserve"> </w:t>
       </w:r>
-      <w:proofErr w:type="spellStart"/>
       <w:r>
         <w:t>ipsum</w:t>
       </w:r>
-      <w:proofErr w:type="spellEnd"/>
       <w:r>
         <w:t xml:space="preserve"> </w:t>
       </w:r>
-      <w:proofErr w:type="spellStart"/>
       <w:r>
         <w:t>ipsum</w:t>
       </w:r>
-      <w:proofErr w:type="spellEnd"/>
       <w:r>
         <w:t xml:space="preserve"> </w:t>
       </w:r>
-      <w:proofErr w:type="spellStart"/>
       <w:r>
         <w:t>ipsum</w:t>
       </w:r>
-      <w:proofErr w:type="spellEnd"/>
       <w:r>
         <w:t xml:space="preserve"> </w:t>
       </w:r>
-      <w:proofErr w:type="spellStart"/>
       <w:r>
         <w:t>ipsum</w:t>
       </w:r>
-      <w:proofErr w:type="spellEnd"/>
       <w:r>
         <w:t xml:space="preserve"> </w:t>
       </w:r>
-      <w:proofErr w:type="spellStart"/>
       <w:r>
         <w:t>ipsum</w:t>
       </w:r>
-      <w:proofErr w:type="spellEnd"/>
       <w:r>
         <w:t xml:space="preserve"> </w:t>
       </w:r>
-      <w:proofErr w:type="spellStart"/>
       <w:r>
         <w:t>ipsum</w:t>
       </w:r>
-      <w:proofErr w:type="spellEnd"/>
       <w:r>
         <w:t xml:space="preserve"> </w:t>
       </w:r>
-      <w:proofErr w:type="spellStart"/>
       <w:r>
         <w:t>ipsum</w:t>
       </w:r>
-      <w:proofErr w:type="spellEnd"/>
       <w:r>
         <w:t xml:space="preserve"> </w:t>
       </w:r>
-      <w:proofErr w:type="spellStart"/>
       <w:r>
         <w:t>ipsum</w:t>
       </w:r>
-      <w:proofErr w:type="spellEnd"/>
       <w:r>
         <w:t xml:space="preserve"> </w:t>
       </w:r>
-      <w:proofErr w:type="spellStart"/>
-      <w:r>
-        <w:t>ipsum</w:t>
-      </w:r>
-      <w:proofErr w:type="spellEnd"/>
-      <w:r>
-        <w:t xml:space="preserve"> </w:t>
-      </w:r>
-      <w:proofErr w:type="spellStart"/>
-      <w:r>
-        <w:t>ipsum</w:t>
-      </w:r>
-      <w:proofErr w:type="spellEnd"/>
-      <w:r>
-        <w:t xml:space="preserve"> </w:t>
-      </w:r>
-      <w:proofErr w:type="spellStart"/>
-      <w:r>
-        <w:t>sebagaimana</w:t>
-      </w:r>
-      <w:proofErr w:type="spellEnd"/>
-      <w:r>
-        <w:t xml:space="preserve"> </w:t>
-      </w:r>
-      <w:proofErr w:type="spellStart"/>
-      <w:r>
-        <w:t>tampak</w:t>
-      </w:r>
-      <w:proofErr w:type="spellEnd"/>
-      <w:r>
-        <w:t xml:space="preserve"> pada </w:t>
+      <w:r>
+        <w:t xml:space="preserve">ipsum sebagaimana tampak pada </w:t>
       </w:r>
       <w:r>
         <w:fldChar w:fldCharType="begin"/>
@@ -10374,22 +9572,9 @@
       </w:r>
       <w:bookmarkEnd w:id="53"/>
       <w:r>
-        <w:t xml:space="preserve"> Kotak </w:t>
-      </w:r>
-      <w:proofErr w:type="spellStart"/>
-      <w:r>
-        <w:t>berwarna</w:t>
-      </w:r>
-      <w:proofErr w:type="spellEnd"/>
-      <w:r>
-        <w:t xml:space="preserve"> </w:t>
-      </w:r>
-      <w:proofErr w:type="spellStart"/>
-      <w:r>
-        <w:t>biru</w:t>
+        <w:t xml:space="preserve"> Kotak berwarna biru</w:t>
       </w:r>
       <w:bookmarkEnd w:id="54"/>
-      <w:proofErr w:type="spellEnd"/>
     </w:p>
     <w:p/>
     <w:p>
@@ -10540,7 +9725,6 @@
       <w:r>
         <w:t xml:space="preserve">Metode yang </w:t>
       </w:r>
-      <w:proofErr w:type="spellStart"/>
       <w:r>
         <w:t>D</w:t>
       </w:r>
@@ -10550,7 +9734,6 @@
       <w:bookmarkEnd w:id="61"/>
       <w:bookmarkEnd w:id="62"/>
       <w:bookmarkEnd w:id="63"/>
-      <w:proofErr w:type="spellEnd"/>
     </w:p>
     <w:p>
       <w:pPr>
@@ -10609,26 +9792,15 @@
       <w:bookmarkStart w:id="67" w:name="_Toc192853334"/>
       <w:bookmarkStart w:id="68" w:name="_Toc202858984"/>
       <w:bookmarkStart w:id="69" w:name="_Toc202859176"/>
-      <w:proofErr w:type="spellStart"/>
-      <w:r>
-        <w:t>Urutan</w:t>
-      </w:r>
-      <w:proofErr w:type="spellEnd"/>
-      <w:r>
-        <w:t xml:space="preserve"> </w:t>
-      </w:r>
-      <w:proofErr w:type="spellStart"/>
+      <w:r>
+        <w:t xml:space="preserve">Urutan </w:t>
+      </w:r>
       <w:r>
         <w:t>P</w:t>
       </w:r>
       <w:r>
-        <w:t>elaksanaan</w:t>
-      </w:r>
-      <w:proofErr w:type="spellEnd"/>
-      <w:r>
-        <w:t xml:space="preserve"> </w:t>
-      </w:r>
-      <w:proofErr w:type="spellStart"/>
+        <w:t xml:space="preserve">elaksanaan </w:t>
+      </w:r>
       <w:r>
         <w:t>P</w:t>
       </w:r>
@@ -10638,7 +9810,6 @@
       <w:bookmarkEnd w:id="67"/>
       <w:bookmarkEnd w:id="68"/>
       <w:bookmarkEnd w:id="69"/>
-      <w:proofErr w:type="spellEnd"/>
     </w:p>
     <w:p>
       <w:pPr>
@@ -12085,39 +11256,7 @@
               <w:rFonts w:eastAsia="Times New Roman"/>
               <w:color w:val="000000"/>
             </w:rPr>
-            <w:t xml:space="preserve">Soldati, M., Doulis, M., &amp; </w:t>
-          </w:r>
-          <w:proofErr w:type="spellStart"/>
-          <w:r>
-            <w:rPr>
-              <w:rFonts w:eastAsia="Times New Roman"/>
-              <w:color w:val="000000"/>
-            </w:rPr>
-            <w:t>Csillaghy</w:t>
-          </w:r>
-          <w:proofErr w:type="spellEnd"/>
-          <w:r>
-            <w:rPr>
-              <w:rFonts w:eastAsia="Times New Roman"/>
-              <w:color w:val="000000"/>
-            </w:rPr>
-            <w:t xml:space="preserve">, A. (2007). </w:t>
-          </w:r>
-          <w:proofErr w:type="spellStart"/>
-          <w:r>
-            <w:rPr>
-              <w:rFonts w:eastAsia="Times New Roman"/>
-              <w:color w:val="000000"/>
-            </w:rPr>
-            <w:t>SphereViz</w:t>
-          </w:r>
-          <w:proofErr w:type="spellEnd"/>
-          <w:r>
-            <w:rPr>
-              <w:rFonts w:eastAsia="Times New Roman"/>
-              <w:color w:val="000000"/>
-            </w:rPr>
-            <w:t xml:space="preserve"> - Data Exploration in a Virtual Reality Environment. </w:t>
+            <w:t xml:space="preserve">Soldati, M., Doulis, M., &amp; Csillaghy, A. (2007). SphereViz - Data Exploration in a Virtual Reality Environment. </w:t>
           </w:r>
           <w:r>
             <w:rPr>
@@ -15970,13 +15109,13 @@
     <w:rsidRoot w:val="00A940FB"/>
     <w:rsid w:val="00030210"/>
     <w:rsid w:val="00077DD6"/>
+    <w:rsid w:val="00261DB1"/>
     <w:rsid w:val="002977B0"/>
     <w:rsid w:val="006E715E"/>
     <w:rsid w:val="00712D21"/>
     <w:rsid w:val="00777018"/>
     <w:rsid w:val="0097352D"/>
     <w:rsid w:val="00A940FB"/>
-    <w:rsid w:val="00B317BA"/>
     <w:rsid w:val="00B52FEE"/>
   </w:rsids>
   <m:mathPr>

</xml_diff>

<commit_message>
fix: fix daftar pustaka
</commit_message>
<xml_diff>
--- a/ProposalTAMuhammadAqilFarrukh.docx
+++ b/ProposalTAMuhammadAqilFarrukh.docx
@@ -295,7 +295,6 @@
                                 <w:lang w:val="sv-SE"/>
                               </w:rPr>
                             </w:pPr>
-                            <w:proofErr w:type="spellStart"/>
                             <w:r>
                               <w:rPr>
                                 <w:rFonts w:ascii="Trebuchet MS" w:hAnsi="Trebuchet MS"/>
@@ -305,187 +304,7 @@
                                 <w:sz w:val="36"/>
                                 <w:szCs w:val="36"/>
                               </w:rPr>
-                              <w:t>Analisis</w:t>
-                            </w:r>
-                            <w:proofErr w:type="spellEnd"/>
-                            <w:r>
-                              <w:rPr>
-                                <w:rFonts w:ascii="Trebuchet MS" w:hAnsi="Trebuchet MS"/>
-                                <w:b/>
-                                <w:bCs/>
-                                <w:color w:val="000000" w:themeColor="text1"/>
-                                <w:sz w:val="36"/>
-                                <w:szCs w:val="36"/>
-                              </w:rPr>
-                              <w:t xml:space="preserve"> </w:t>
-                            </w:r>
-                            <w:proofErr w:type="spellStart"/>
-                            <w:r>
-                              <w:rPr>
-                                <w:rFonts w:ascii="Trebuchet MS" w:hAnsi="Trebuchet MS"/>
-                                <w:b/>
-                                <w:bCs/>
-                                <w:color w:val="000000" w:themeColor="text1"/>
-                                <w:sz w:val="36"/>
-                                <w:szCs w:val="36"/>
-                              </w:rPr>
-                              <w:t>Komparatif</w:t>
-                            </w:r>
-                            <w:proofErr w:type="spellEnd"/>
-                            <w:r>
-                              <w:rPr>
-                                <w:rFonts w:ascii="Trebuchet MS" w:hAnsi="Trebuchet MS"/>
-                                <w:b/>
-                                <w:bCs/>
-                                <w:color w:val="000000" w:themeColor="text1"/>
-                                <w:sz w:val="36"/>
-                                <w:szCs w:val="36"/>
-                              </w:rPr>
-                              <w:t xml:space="preserve"> </w:t>
-                            </w:r>
-                            <w:proofErr w:type="spellStart"/>
-                            <w:r>
-                              <w:rPr>
-                                <w:rFonts w:ascii="Trebuchet MS" w:hAnsi="Trebuchet MS"/>
-                                <w:b/>
-                                <w:bCs/>
-                                <w:color w:val="000000" w:themeColor="text1"/>
-                                <w:sz w:val="36"/>
-                                <w:szCs w:val="36"/>
-                              </w:rPr>
-                              <w:t>Pendekatan</w:t>
-                            </w:r>
-                            <w:proofErr w:type="spellEnd"/>
-                            <w:r>
-                              <w:rPr>
-                                <w:rFonts w:ascii="Trebuchet MS" w:hAnsi="Trebuchet MS"/>
-                                <w:b/>
-                                <w:bCs/>
-                                <w:color w:val="000000" w:themeColor="text1"/>
-                                <w:sz w:val="36"/>
-                                <w:szCs w:val="36"/>
-                              </w:rPr>
-                              <w:t xml:space="preserve"> Machine Learning dan Transformer </w:t>
-                            </w:r>
-                            <w:proofErr w:type="spellStart"/>
-                            <w:r>
-                              <w:rPr>
-                                <w:rFonts w:ascii="Trebuchet MS" w:hAnsi="Trebuchet MS"/>
-                                <w:b/>
-                                <w:bCs/>
-                                <w:color w:val="000000" w:themeColor="text1"/>
-                                <w:sz w:val="36"/>
-                                <w:szCs w:val="36"/>
-                              </w:rPr>
-                              <w:t>Pra-latih</w:t>
-                            </w:r>
-                            <w:proofErr w:type="spellEnd"/>
-                            <w:r>
-                              <w:rPr>
-                                <w:rFonts w:ascii="Trebuchet MS" w:hAnsi="Trebuchet MS"/>
-                                <w:b/>
-                                <w:bCs/>
-                                <w:color w:val="000000" w:themeColor="text1"/>
-                                <w:sz w:val="36"/>
-                                <w:szCs w:val="36"/>
-                              </w:rPr>
-                              <w:t xml:space="preserve"> </w:t>
-                            </w:r>
-                            <w:proofErr w:type="spellStart"/>
-                            <w:r>
-                              <w:rPr>
-                                <w:rFonts w:ascii="Trebuchet MS" w:hAnsi="Trebuchet MS"/>
-                                <w:b/>
-                                <w:bCs/>
-                                <w:color w:val="000000" w:themeColor="text1"/>
-                                <w:sz w:val="36"/>
-                                <w:szCs w:val="36"/>
-                              </w:rPr>
-                              <w:t>untuk</w:t>
-                            </w:r>
-                            <w:proofErr w:type="spellEnd"/>
-                            <w:r>
-                              <w:rPr>
-                                <w:rFonts w:ascii="Trebuchet MS" w:hAnsi="Trebuchet MS"/>
-                                <w:b/>
-                                <w:bCs/>
-                                <w:color w:val="000000" w:themeColor="text1"/>
-                                <w:sz w:val="36"/>
-                                <w:szCs w:val="36"/>
-                              </w:rPr>
-                              <w:t xml:space="preserve"> </w:t>
-                            </w:r>
-                            <w:proofErr w:type="spellStart"/>
-                            <w:r>
-                              <w:rPr>
-                                <w:rFonts w:ascii="Trebuchet MS" w:hAnsi="Trebuchet MS"/>
-                                <w:b/>
-                                <w:bCs/>
-                                <w:color w:val="000000" w:themeColor="text1"/>
-                                <w:sz w:val="36"/>
-                                <w:szCs w:val="36"/>
-                              </w:rPr>
-                              <w:t>Prediksi</w:t>
-                            </w:r>
-                            <w:proofErr w:type="spellEnd"/>
-                            <w:r>
-                              <w:rPr>
-                                <w:rFonts w:ascii="Trebuchet MS" w:hAnsi="Trebuchet MS"/>
-                                <w:b/>
-                                <w:bCs/>
-                                <w:color w:val="000000" w:themeColor="text1"/>
-                                <w:sz w:val="36"/>
-                                <w:szCs w:val="36"/>
-                              </w:rPr>
-                              <w:t xml:space="preserve"> </w:t>
-                            </w:r>
-                            <w:proofErr w:type="spellStart"/>
-                            <w:r>
-                              <w:rPr>
-                                <w:rFonts w:ascii="Trebuchet MS" w:hAnsi="Trebuchet MS"/>
-                                <w:b/>
-                                <w:bCs/>
-                                <w:color w:val="000000" w:themeColor="text1"/>
-                                <w:sz w:val="36"/>
-                                <w:szCs w:val="36"/>
-                              </w:rPr>
-                              <w:t>Kepribadian</w:t>
-                            </w:r>
-                            <w:proofErr w:type="spellEnd"/>
-                            <w:r>
-                              <w:rPr>
-                                <w:rFonts w:ascii="Trebuchet MS" w:hAnsi="Trebuchet MS"/>
-                                <w:b/>
-                                <w:bCs/>
-                                <w:color w:val="000000" w:themeColor="text1"/>
-                                <w:sz w:val="36"/>
-                                <w:szCs w:val="36"/>
-                              </w:rPr>
-                              <w:t xml:space="preserve"> </w:t>
-                            </w:r>
-                            <w:proofErr w:type="spellStart"/>
-                            <w:r>
-                              <w:rPr>
-                                <w:rFonts w:ascii="Trebuchet MS" w:hAnsi="Trebuchet MS"/>
-                                <w:b/>
-                                <w:bCs/>
-                                <w:color w:val="000000" w:themeColor="text1"/>
-                                <w:sz w:val="36"/>
-                                <w:szCs w:val="36"/>
-                              </w:rPr>
-                              <w:t>dari</w:t>
-                            </w:r>
-                            <w:proofErr w:type="spellEnd"/>
-                            <w:r>
-                              <w:rPr>
-                                <w:rFonts w:ascii="Trebuchet MS" w:hAnsi="Trebuchet MS"/>
-                                <w:b/>
-                                <w:bCs/>
-                                <w:color w:val="000000" w:themeColor="text1"/>
-                                <w:sz w:val="36"/>
-                                <w:szCs w:val="36"/>
-                              </w:rPr>
-                              <w:t xml:space="preserve"> Data Suara</w:t>
+                              <w:t>Analisis Komparatif Pendekatan Machine Learning dan Transformer Pra-latih untuk Prediksi Kepribadian dari Data Suara</w:t>
                             </w:r>
                           </w:p>
                           <w:p>
@@ -714,29 +533,7 @@
                                 <w:sz w:val="28"/>
                                 <w:szCs w:val="28"/>
                               </w:rPr>
-                              <w:t xml:space="preserve">Dini Adni Navastara, </w:t>
-                            </w:r>
-                            <w:proofErr w:type="spellStart"/>
-                            <w:proofErr w:type="gramStart"/>
-                            <w:r>
-                              <w:rPr>
-                                <w:rFonts w:ascii="Trebuchet MS" w:hAnsi="Trebuchet MS"/>
-                                <w:color w:val="000000" w:themeColor="text1"/>
-                                <w:sz w:val="28"/>
-                                <w:szCs w:val="28"/>
-                              </w:rPr>
-                              <w:t>S.Kom</w:t>
-                            </w:r>
-                            <w:proofErr w:type="spellEnd"/>
-                            <w:proofErr w:type="gramEnd"/>
-                            <w:r>
-                              <w:rPr>
-                                <w:rFonts w:ascii="Trebuchet MS" w:hAnsi="Trebuchet MS"/>
-                                <w:color w:val="000000" w:themeColor="text1"/>
-                                <w:sz w:val="28"/>
-                                <w:szCs w:val="28"/>
-                              </w:rPr>
-                              <w:t>., M.Sc.</w:t>
+                              <w:t>Dini Adni Navastara, S.Kom., M.Sc.</w:t>
                             </w:r>
                           </w:p>
                           <w:p>
@@ -1037,7 +834,6 @@
                           <w:lang w:val="sv-SE"/>
                         </w:rPr>
                       </w:pPr>
-                      <w:proofErr w:type="spellStart"/>
                       <w:r>
                         <w:rPr>
                           <w:rFonts w:ascii="Trebuchet MS" w:hAnsi="Trebuchet MS"/>
@@ -1047,187 +843,7 @@
                           <w:sz w:val="36"/>
                           <w:szCs w:val="36"/>
                         </w:rPr>
-                        <w:t>Analisis</w:t>
-                      </w:r>
-                      <w:proofErr w:type="spellEnd"/>
-                      <w:r>
-                        <w:rPr>
-                          <w:rFonts w:ascii="Trebuchet MS" w:hAnsi="Trebuchet MS"/>
-                          <w:b/>
-                          <w:bCs/>
-                          <w:color w:val="000000" w:themeColor="text1"/>
-                          <w:sz w:val="36"/>
-                          <w:szCs w:val="36"/>
-                        </w:rPr>
-                        <w:t xml:space="preserve"> </w:t>
-                      </w:r>
-                      <w:proofErr w:type="spellStart"/>
-                      <w:r>
-                        <w:rPr>
-                          <w:rFonts w:ascii="Trebuchet MS" w:hAnsi="Trebuchet MS"/>
-                          <w:b/>
-                          <w:bCs/>
-                          <w:color w:val="000000" w:themeColor="text1"/>
-                          <w:sz w:val="36"/>
-                          <w:szCs w:val="36"/>
-                        </w:rPr>
-                        <w:t>Komparatif</w:t>
-                      </w:r>
-                      <w:proofErr w:type="spellEnd"/>
-                      <w:r>
-                        <w:rPr>
-                          <w:rFonts w:ascii="Trebuchet MS" w:hAnsi="Trebuchet MS"/>
-                          <w:b/>
-                          <w:bCs/>
-                          <w:color w:val="000000" w:themeColor="text1"/>
-                          <w:sz w:val="36"/>
-                          <w:szCs w:val="36"/>
-                        </w:rPr>
-                        <w:t xml:space="preserve"> </w:t>
-                      </w:r>
-                      <w:proofErr w:type="spellStart"/>
-                      <w:r>
-                        <w:rPr>
-                          <w:rFonts w:ascii="Trebuchet MS" w:hAnsi="Trebuchet MS"/>
-                          <w:b/>
-                          <w:bCs/>
-                          <w:color w:val="000000" w:themeColor="text1"/>
-                          <w:sz w:val="36"/>
-                          <w:szCs w:val="36"/>
-                        </w:rPr>
-                        <w:t>Pendekatan</w:t>
-                      </w:r>
-                      <w:proofErr w:type="spellEnd"/>
-                      <w:r>
-                        <w:rPr>
-                          <w:rFonts w:ascii="Trebuchet MS" w:hAnsi="Trebuchet MS"/>
-                          <w:b/>
-                          <w:bCs/>
-                          <w:color w:val="000000" w:themeColor="text1"/>
-                          <w:sz w:val="36"/>
-                          <w:szCs w:val="36"/>
-                        </w:rPr>
-                        <w:t xml:space="preserve"> Machine Learning dan Transformer </w:t>
-                      </w:r>
-                      <w:proofErr w:type="spellStart"/>
-                      <w:r>
-                        <w:rPr>
-                          <w:rFonts w:ascii="Trebuchet MS" w:hAnsi="Trebuchet MS"/>
-                          <w:b/>
-                          <w:bCs/>
-                          <w:color w:val="000000" w:themeColor="text1"/>
-                          <w:sz w:val="36"/>
-                          <w:szCs w:val="36"/>
-                        </w:rPr>
-                        <w:t>Pra-latih</w:t>
-                      </w:r>
-                      <w:proofErr w:type="spellEnd"/>
-                      <w:r>
-                        <w:rPr>
-                          <w:rFonts w:ascii="Trebuchet MS" w:hAnsi="Trebuchet MS"/>
-                          <w:b/>
-                          <w:bCs/>
-                          <w:color w:val="000000" w:themeColor="text1"/>
-                          <w:sz w:val="36"/>
-                          <w:szCs w:val="36"/>
-                        </w:rPr>
-                        <w:t xml:space="preserve"> </w:t>
-                      </w:r>
-                      <w:proofErr w:type="spellStart"/>
-                      <w:r>
-                        <w:rPr>
-                          <w:rFonts w:ascii="Trebuchet MS" w:hAnsi="Trebuchet MS"/>
-                          <w:b/>
-                          <w:bCs/>
-                          <w:color w:val="000000" w:themeColor="text1"/>
-                          <w:sz w:val="36"/>
-                          <w:szCs w:val="36"/>
-                        </w:rPr>
-                        <w:t>untuk</w:t>
-                      </w:r>
-                      <w:proofErr w:type="spellEnd"/>
-                      <w:r>
-                        <w:rPr>
-                          <w:rFonts w:ascii="Trebuchet MS" w:hAnsi="Trebuchet MS"/>
-                          <w:b/>
-                          <w:bCs/>
-                          <w:color w:val="000000" w:themeColor="text1"/>
-                          <w:sz w:val="36"/>
-                          <w:szCs w:val="36"/>
-                        </w:rPr>
-                        <w:t xml:space="preserve"> </w:t>
-                      </w:r>
-                      <w:proofErr w:type="spellStart"/>
-                      <w:r>
-                        <w:rPr>
-                          <w:rFonts w:ascii="Trebuchet MS" w:hAnsi="Trebuchet MS"/>
-                          <w:b/>
-                          <w:bCs/>
-                          <w:color w:val="000000" w:themeColor="text1"/>
-                          <w:sz w:val="36"/>
-                          <w:szCs w:val="36"/>
-                        </w:rPr>
-                        <w:t>Prediksi</w:t>
-                      </w:r>
-                      <w:proofErr w:type="spellEnd"/>
-                      <w:r>
-                        <w:rPr>
-                          <w:rFonts w:ascii="Trebuchet MS" w:hAnsi="Trebuchet MS"/>
-                          <w:b/>
-                          <w:bCs/>
-                          <w:color w:val="000000" w:themeColor="text1"/>
-                          <w:sz w:val="36"/>
-                          <w:szCs w:val="36"/>
-                        </w:rPr>
-                        <w:t xml:space="preserve"> </w:t>
-                      </w:r>
-                      <w:proofErr w:type="spellStart"/>
-                      <w:r>
-                        <w:rPr>
-                          <w:rFonts w:ascii="Trebuchet MS" w:hAnsi="Trebuchet MS"/>
-                          <w:b/>
-                          <w:bCs/>
-                          <w:color w:val="000000" w:themeColor="text1"/>
-                          <w:sz w:val="36"/>
-                          <w:szCs w:val="36"/>
-                        </w:rPr>
-                        <w:t>Kepribadian</w:t>
-                      </w:r>
-                      <w:proofErr w:type="spellEnd"/>
-                      <w:r>
-                        <w:rPr>
-                          <w:rFonts w:ascii="Trebuchet MS" w:hAnsi="Trebuchet MS"/>
-                          <w:b/>
-                          <w:bCs/>
-                          <w:color w:val="000000" w:themeColor="text1"/>
-                          <w:sz w:val="36"/>
-                          <w:szCs w:val="36"/>
-                        </w:rPr>
-                        <w:t xml:space="preserve"> </w:t>
-                      </w:r>
-                      <w:proofErr w:type="spellStart"/>
-                      <w:r>
-                        <w:rPr>
-                          <w:rFonts w:ascii="Trebuchet MS" w:hAnsi="Trebuchet MS"/>
-                          <w:b/>
-                          <w:bCs/>
-                          <w:color w:val="000000" w:themeColor="text1"/>
-                          <w:sz w:val="36"/>
-                          <w:szCs w:val="36"/>
-                        </w:rPr>
-                        <w:t>dari</w:t>
-                      </w:r>
-                      <w:proofErr w:type="spellEnd"/>
-                      <w:r>
-                        <w:rPr>
-                          <w:rFonts w:ascii="Trebuchet MS" w:hAnsi="Trebuchet MS"/>
-                          <w:b/>
-                          <w:bCs/>
-                          <w:color w:val="000000" w:themeColor="text1"/>
-                          <w:sz w:val="36"/>
-                          <w:szCs w:val="36"/>
-                        </w:rPr>
-                        <w:t xml:space="preserve"> Data Suara</w:t>
+                        <w:t>Analisis Komparatif Pendekatan Machine Learning dan Transformer Pra-latih untuk Prediksi Kepribadian dari Data Suara</w:t>
                       </w:r>
                     </w:p>
                     <w:p>
@@ -1456,29 +1072,7 @@
                           <w:sz w:val="28"/>
                           <w:szCs w:val="28"/>
                         </w:rPr>
-                        <w:t xml:space="preserve">Dini Adni Navastara, </w:t>
-                      </w:r>
-                      <w:proofErr w:type="spellStart"/>
-                      <w:proofErr w:type="gramStart"/>
-                      <w:r>
-                        <w:rPr>
-                          <w:rFonts w:ascii="Trebuchet MS" w:hAnsi="Trebuchet MS"/>
-                          <w:color w:val="000000" w:themeColor="text1"/>
-                          <w:sz w:val="28"/>
-                          <w:szCs w:val="28"/>
-                        </w:rPr>
-                        <w:t>S.Kom</w:t>
-                      </w:r>
-                      <w:proofErr w:type="spellEnd"/>
-                      <w:proofErr w:type="gramEnd"/>
-                      <w:r>
-                        <w:rPr>
-                          <w:rFonts w:ascii="Trebuchet MS" w:hAnsi="Trebuchet MS"/>
-                          <w:color w:val="000000" w:themeColor="text1"/>
-                          <w:sz w:val="28"/>
-                          <w:szCs w:val="28"/>
-                        </w:rPr>
-                        <w:t>., M.Sc.</w:t>
+                        <w:t>Dini Adni Navastara, S.Kom., M.Sc.</w:t>
                       </w:r>
                     </w:p>
                     <w:p>
@@ -3099,67 +2693,13 @@
                 <w:szCs w:val="26"/>
               </w:rPr>
             </w:pPr>
-            <w:proofErr w:type="spellStart"/>
             <w:r>
               <w:rPr>
                 <w:sz w:val="26"/>
                 <w:szCs w:val="26"/>
               </w:rPr>
-              <w:t>Shintami</w:t>
+              <w:t>Shintami Chusnul Hidayati, S.Kom., M.Sc., Ph.D</w:t>
             </w:r>
-            <w:proofErr w:type="spellEnd"/>
-            <w:r>
-              <w:rPr>
-                <w:sz w:val="26"/>
-                <w:szCs w:val="26"/>
-              </w:rPr>
-              <w:t xml:space="preserve"> </w:t>
-            </w:r>
-            <w:proofErr w:type="spellStart"/>
-            <w:r>
-              <w:rPr>
-                <w:sz w:val="26"/>
-                <w:szCs w:val="26"/>
-              </w:rPr>
-              <w:t>Chusnul</w:t>
-            </w:r>
-            <w:proofErr w:type="spellEnd"/>
-            <w:r>
-              <w:rPr>
-                <w:sz w:val="26"/>
-                <w:szCs w:val="26"/>
-              </w:rPr>
-              <w:t xml:space="preserve"> Hidayati, </w:t>
-            </w:r>
-            <w:proofErr w:type="spellStart"/>
-            <w:proofErr w:type="gramStart"/>
-            <w:r>
-              <w:rPr>
-                <w:sz w:val="26"/>
-                <w:szCs w:val="26"/>
-              </w:rPr>
-              <w:t>S.Kom</w:t>
-            </w:r>
-            <w:proofErr w:type="spellEnd"/>
-            <w:proofErr w:type="gramEnd"/>
-            <w:r>
-              <w:rPr>
-                <w:sz w:val="26"/>
-                <w:szCs w:val="26"/>
-              </w:rPr>
-              <w:t xml:space="preserve">., M.Sc., </w:t>
-            </w:r>
-            <w:proofErr w:type="spellStart"/>
-            <w:proofErr w:type="gramStart"/>
-            <w:r>
-              <w:rPr>
-                <w:sz w:val="26"/>
-                <w:szCs w:val="26"/>
-              </w:rPr>
-              <w:t>Ph.D</w:t>
-            </w:r>
-            <w:proofErr w:type="spellEnd"/>
-            <w:proofErr w:type="gramEnd"/>
             <w:r>
               <w:rPr>
                 <w:sz w:val="26"/>
@@ -3196,21 +2736,12 @@
                 <w:szCs w:val="26"/>
               </w:rPr>
             </w:pPr>
-            <w:proofErr w:type="spellStart"/>
             <w:r>
               <w:rPr>
                 <w:sz w:val="26"/>
                 <w:szCs w:val="26"/>
               </w:rPr>
-              <w:t>Pembimbing</w:t>
-            </w:r>
-            <w:proofErr w:type="spellEnd"/>
-            <w:r>
-              <w:rPr>
-                <w:sz w:val="26"/>
-                <w:szCs w:val="26"/>
-              </w:rPr>
-              <w:t xml:space="preserve"> </w:t>
+              <w:t xml:space="preserve">Pembimbing </w:t>
             </w:r>
           </w:p>
         </w:tc>
@@ -3292,17 +2823,8 @@
                 <w:sz w:val="26"/>
                 <w:szCs w:val="26"/>
               </w:rPr>
-              <w:t>Ko-</w:t>
+              <w:t>Ko-pembimbing</w:t>
             </w:r>
-            <w:proofErr w:type="spellStart"/>
-            <w:r>
-              <w:rPr>
-                <w:sz w:val="26"/>
-                <w:szCs w:val="26"/>
-              </w:rPr>
-              <w:t>pembimbing</w:t>
-            </w:r>
-            <w:proofErr w:type="spellEnd"/>
           </w:p>
         </w:tc>
       </w:tr>
@@ -3350,33 +2872,8 @@
                 <w:sz w:val="26"/>
                 <w:szCs w:val="26"/>
               </w:rPr>
-              <w:t xml:space="preserve">Nama dan </w:t>
+              <w:t>Nama dan gelar penguji</w:t>
             </w:r>
-            <w:proofErr w:type="spellStart"/>
-            <w:r>
-              <w:rPr>
-                <w:sz w:val="26"/>
-                <w:szCs w:val="26"/>
-              </w:rPr>
-              <w:t>gelar</w:t>
-            </w:r>
-            <w:proofErr w:type="spellEnd"/>
-            <w:r>
-              <w:rPr>
-                <w:sz w:val="26"/>
-                <w:szCs w:val="26"/>
-              </w:rPr>
-              <w:t xml:space="preserve"> </w:t>
-            </w:r>
-            <w:proofErr w:type="spellStart"/>
-            <w:r>
-              <w:rPr>
-                <w:sz w:val="26"/>
-                <w:szCs w:val="26"/>
-              </w:rPr>
-              <w:t>penguji</w:t>
-            </w:r>
-            <w:proofErr w:type="spellEnd"/>
             <w:r>
               <w:rPr>
                 <w:sz w:val="26"/>
@@ -3413,7 +2910,6 @@
                 <w:szCs w:val="26"/>
               </w:rPr>
             </w:pPr>
-            <w:proofErr w:type="spellStart"/>
             <w:r>
               <w:rPr>
                 <w:sz w:val="26"/>
@@ -3421,7 +2917,6 @@
               </w:rPr>
               <w:t>Penguji</w:t>
             </w:r>
-            <w:proofErr w:type="spellEnd"/>
           </w:p>
         </w:tc>
       </w:tr>
@@ -3469,33 +2964,8 @@
                 <w:sz w:val="26"/>
                 <w:szCs w:val="26"/>
               </w:rPr>
-              <w:t xml:space="preserve">Nama dan </w:t>
+              <w:t>Nama dan gelar penguji</w:t>
             </w:r>
-            <w:proofErr w:type="spellStart"/>
-            <w:r>
-              <w:rPr>
-                <w:sz w:val="26"/>
-                <w:szCs w:val="26"/>
-              </w:rPr>
-              <w:t>gelar</w:t>
-            </w:r>
-            <w:proofErr w:type="spellEnd"/>
-            <w:r>
-              <w:rPr>
-                <w:sz w:val="26"/>
-                <w:szCs w:val="26"/>
-              </w:rPr>
-              <w:t xml:space="preserve"> </w:t>
-            </w:r>
-            <w:proofErr w:type="spellStart"/>
-            <w:r>
-              <w:rPr>
-                <w:sz w:val="26"/>
-                <w:szCs w:val="26"/>
-              </w:rPr>
-              <w:t>penguji</w:t>
-            </w:r>
-            <w:proofErr w:type="spellEnd"/>
             <w:r>
               <w:rPr>
                 <w:sz w:val="26"/>
@@ -3532,7 +3002,6 @@
                 <w:szCs w:val="26"/>
               </w:rPr>
             </w:pPr>
-            <w:proofErr w:type="spellStart"/>
             <w:r>
               <w:rPr>
                 <w:sz w:val="26"/>
@@ -3540,7 +3009,6 @@
               </w:rPr>
               <w:t>Penguji</w:t>
             </w:r>
-            <w:proofErr w:type="spellEnd"/>
           </w:p>
         </w:tc>
       </w:tr>
@@ -4724,7 +4192,6 @@
               </w:rPr>
               <w:t xml:space="preserve"> </w:t>
             </w:r>
-            <w:proofErr w:type="spellStart"/>
             <w:r>
               <w:rPr>
                 <w:b/>
@@ -4783,15 +4250,7 @@
                 <w:b/>
                 <w:szCs w:val="24"/>
               </w:rPr>
-              <w:t>a</w:t>
-            </w:r>
-            <w:proofErr w:type="spellEnd"/>
-            <w:r>
-              <w:rPr>
-                <w:b/>
-                <w:szCs w:val="24"/>
-              </w:rPr>
-              <w:t xml:space="preserve"> / NRP</w:t>
+              <w:t>a / NRP</w:t>
             </w:r>
           </w:p>
         </w:tc>
@@ -4868,7 +4327,6 @@
                 <w:szCs w:val="24"/>
               </w:rPr>
             </w:pPr>
-            <w:proofErr w:type="spellStart"/>
             <w:r>
               <w:rPr>
                 <w:b/>
@@ -4876,7 +4334,6 @@
               </w:rPr>
               <w:t>Departemen</w:t>
             </w:r>
-            <w:proofErr w:type="spellEnd"/>
           </w:p>
         </w:tc>
         <w:tc>
@@ -4951,7 +4408,6 @@
               </w:rPr>
               <w:t xml:space="preserve"> </w:t>
             </w:r>
-            <w:proofErr w:type="spellStart"/>
             <w:r>
               <w:rPr>
                 <w:b/>
@@ -4960,7 +4416,6 @@
               </w:rPr>
               <w:t>Informatika</w:t>
             </w:r>
-            <w:proofErr w:type="spellEnd"/>
             <w:r>
               <w:rPr>
                 <w:b/>
@@ -5063,7 +4518,6 @@
               </w:rPr>
               <w:t xml:space="preserve"> </w:t>
             </w:r>
-            <w:proofErr w:type="spellStart"/>
             <w:r>
               <w:rPr>
                 <w:b/>
@@ -5126,7 +4580,6 @@
               </w:rPr>
               <w:t>g</w:t>
             </w:r>
-            <w:proofErr w:type="spellEnd"/>
           </w:p>
         </w:tc>
         <w:tc>
@@ -5222,15 +4675,7 @@
                 <w:b/>
                 <w:szCs w:val="24"/>
               </w:rPr>
-              <w:t>Ko-</w:t>
-            </w:r>
-            <w:proofErr w:type="spellStart"/>
-            <w:r>
-              <w:rPr>
-                <w:b/>
-                <w:szCs w:val="24"/>
-              </w:rPr>
-              <w:t>p</w:t>
+              <w:t>Ko-p</w:t>
             </w:r>
             <w:r>
               <w:rPr>
@@ -5287,7 +4732,6 @@
               </w:rPr>
               <w:t>g</w:t>
             </w:r>
-            <w:proofErr w:type="spellEnd"/>
           </w:p>
         </w:tc>
         <w:tc>
@@ -5328,25 +4772,7 @@
                 <w:b/>
                 <w:szCs w:val="24"/>
               </w:rPr>
-              <w:t xml:space="preserve">Dini Adni Navastara, </w:t>
-            </w:r>
-            <w:proofErr w:type="spellStart"/>
-            <w:proofErr w:type="gramStart"/>
-            <w:r>
-              <w:rPr>
-                <w:b/>
-                <w:szCs w:val="24"/>
-              </w:rPr>
-              <w:t>S.Kom</w:t>
-            </w:r>
-            <w:proofErr w:type="spellEnd"/>
-            <w:proofErr w:type="gramEnd"/>
-            <w:r>
-              <w:rPr>
-                <w:b/>
-                <w:szCs w:val="24"/>
-              </w:rPr>
-              <w:t>., M.Sc.</w:t>
+              <w:t>Dini Adni Navastara, S.Kom., M.Sc.</w:t>
             </w:r>
           </w:p>
         </w:tc>
@@ -5946,33 +5372,8 @@
                 <w:b/>
                 <w:szCs w:val="24"/>
               </w:rPr>
-              <w:t xml:space="preserve">Nama </w:t>
+              <w:t>Nama pembimbing dan gelar</w:t>
             </w:r>
-            <w:proofErr w:type="spellStart"/>
-            <w:r>
-              <w:rPr>
-                <w:b/>
-                <w:szCs w:val="24"/>
-              </w:rPr>
-              <w:t>pembimbing</w:t>
-            </w:r>
-            <w:proofErr w:type="spellEnd"/>
-            <w:r>
-              <w:rPr>
-                <w:b/>
-                <w:szCs w:val="24"/>
-              </w:rPr>
-              <w:t xml:space="preserve"> dan </w:t>
-            </w:r>
-            <w:proofErr w:type="spellStart"/>
-            <w:r>
-              <w:rPr>
-                <w:b/>
-                <w:szCs w:val="24"/>
-              </w:rPr>
-              <w:t>gelar</w:t>
-            </w:r>
-            <w:proofErr w:type="spellEnd"/>
             <w:r>
               <w:rPr>
                 <w:b/>
@@ -6054,33 +5455,8 @@
                 <w:b/>
                 <w:szCs w:val="24"/>
               </w:rPr>
-              <w:t xml:space="preserve">Nama </w:t>
+              <w:t>Nama pembimbing dan gelar</w:t>
             </w:r>
-            <w:proofErr w:type="spellStart"/>
-            <w:r>
-              <w:rPr>
-                <w:b/>
-                <w:szCs w:val="24"/>
-              </w:rPr>
-              <w:t>pembimbing</w:t>
-            </w:r>
-            <w:proofErr w:type="spellEnd"/>
-            <w:r>
-              <w:rPr>
-                <w:b/>
-                <w:szCs w:val="24"/>
-              </w:rPr>
-              <w:t xml:space="preserve"> dan </w:t>
-            </w:r>
-            <w:proofErr w:type="spellStart"/>
-            <w:r>
-              <w:rPr>
-                <w:b/>
-                <w:szCs w:val="24"/>
-              </w:rPr>
-              <w:t>gelar</w:t>
-            </w:r>
-            <w:proofErr w:type="spellEnd"/>
             <w:r>
               <w:rPr>
                 <w:b/>
@@ -8966,16 +8342,11 @@
       <w:bookmarkStart w:id="29" w:name="_Toc202858970"/>
       <w:bookmarkStart w:id="30" w:name="_Toc202859162"/>
       <w:r>
-        <w:t xml:space="preserve">Latar </w:t>
-      </w:r>
-      <w:proofErr w:type="spellStart"/>
-      <w:r>
-        <w:t>Belakang</w:t>
+        <w:t>Latar Belakang</w:t>
       </w:r>
       <w:bookmarkEnd w:id="28"/>
       <w:bookmarkEnd w:id="29"/>
       <w:bookmarkEnd w:id="30"/>
-      <w:proofErr w:type="spellEnd"/>
     </w:p>
     <w:p>
       <w:pPr>
@@ -9099,175 +8470,7 @@
         <w:t>.</w:t>
       </w:r>
       <w:r>
-        <w:t xml:space="preserve"> Dibanding metode sebelumnya, </w:t>
-      </w:r>
-      <w:proofErr w:type="spellStart"/>
-      <w:r>
-        <w:t>analisis</w:t>
-      </w:r>
-      <w:proofErr w:type="spellEnd"/>
-      <w:r>
-        <w:t xml:space="preserve"> </w:t>
-      </w:r>
-      <w:proofErr w:type="spellStart"/>
-      <w:r>
-        <w:t>kepribadian</w:t>
-      </w:r>
-      <w:proofErr w:type="spellEnd"/>
-      <w:r>
-        <w:t xml:space="preserve"> </w:t>
-      </w:r>
-      <w:proofErr w:type="spellStart"/>
-      <w:r>
-        <w:t>melalui</w:t>
-      </w:r>
-      <w:proofErr w:type="spellEnd"/>
-      <w:r>
-        <w:t xml:space="preserve"> </w:t>
-      </w:r>
-      <w:proofErr w:type="spellStart"/>
-      <w:r>
-        <w:t>suara</w:t>
-      </w:r>
-      <w:proofErr w:type="spellEnd"/>
-      <w:r>
-        <w:t xml:space="preserve"> </w:t>
-      </w:r>
-      <w:proofErr w:type="spellStart"/>
-      <w:r>
-        <w:t>bisa</w:t>
-      </w:r>
-      <w:proofErr w:type="spellEnd"/>
-      <w:r>
-        <w:t xml:space="preserve"> </w:t>
-      </w:r>
-      <w:proofErr w:type="spellStart"/>
-      <w:r>
-        <w:t>dimanfaatkan</w:t>
-      </w:r>
-      <w:proofErr w:type="spellEnd"/>
-      <w:r>
-        <w:t xml:space="preserve"> </w:t>
-      </w:r>
-      <w:proofErr w:type="spellStart"/>
-      <w:r>
-        <w:t>secara</w:t>
-      </w:r>
-      <w:proofErr w:type="spellEnd"/>
-      <w:r>
-        <w:t xml:space="preserve"> </w:t>
-      </w:r>
-      <w:proofErr w:type="spellStart"/>
-      <w:r>
-        <w:t>efektif</w:t>
-      </w:r>
-      <w:proofErr w:type="spellEnd"/>
-      <w:r>
-        <w:t xml:space="preserve"> </w:t>
-      </w:r>
-      <w:proofErr w:type="spellStart"/>
-      <w:r>
-        <w:t>untuk</w:t>
-      </w:r>
-      <w:proofErr w:type="spellEnd"/>
-      <w:r>
-        <w:t xml:space="preserve"> </w:t>
-      </w:r>
-      <w:proofErr w:type="spellStart"/>
-      <w:r>
-        <w:t>beberapa</w:t>
-      </w:r>
-      <w:proofErr w:type="spellEnd"/>
-      <w:r>
-        <w:t xml:space="preserve"> </w:t>
-      </w:r>
-      <w:proofErr w:type="spellStart"/>
-      <w:r>
-        <w:t>kondisi</w:t>
-      </w:r>
-      <w:proofErr w:type="spellEnd"/>
-      <w:r>
-        <w:t xml:space="preserve"> </w:t>
-      </w:r>
-      <w:proofErr w:type="spellStart"/>
-      <w:r>
-        <w:t>seperti</w:t>
-      </w:r>
-      <w:proofErr w:type="spellEnd"/>
-      <w:r>
-        <w:t xml:space="preserve"> </w:t>
-      </w:r>
-      <w:proofErr w:type="spellStart"/>
-      <w:r>
-        <w:t>wawancara</w:t>
-      </w:r>
-      <w:proofErr w:type="spellEnd"/>
-      <w:r>
-        <w:t xml:space="preserve"> </w:t>
-      </w:r>
-      <w:proofErr w:type="spellStart"/>
-      <w:r>
-        <w:t>kerja</w:t>
-      </w:r>
-      <w:proofErr w:type="spellEnd"/>
-      <w:r>
-        <w:t xml:space="preserve"> </w:t>
-      </w:r>
-      <w:proofErr w:type="spellStart"/>
-      <w:r>
-        <w:t>atau</w:t>
-      </w:r>
-      <w:proofErr w:type="spellEnd"/>
-      <w:r>
-        <w:t xml:space="preserve"> </w:t>
-      </w:r>
-      <w:proofErr w:type="spellStart"/>
-      <w:r>
-        <w:t>layanan</w:t>
-      </w:r>
-      <w:proofErr w:type="spellEnd"/>
-      <w:r>
-        <w:t xml:space="preserve"> </w:t>
-      </w:r>
-      <w:proofErr w:type="spellStart"/>
-      <w:r>
-        <w:t>pelanggan</w:t>
-      </w:r>
-      <w:proofErr w:type="spellEnd"/>
-      <w:r>
-        <w:t xml:space="preserve"> </w:t>
-      </w:r>
-      <w:proofErr w:type="spellStart"/>
-      <w:r>
-        <w:t>karena</w:t>
-      </w:r>
-      <w:proofErr w:type="spellEnd"/>
-      <w:r>
-        <w:t xml:space="preserve"> </w:t>
-      </w:r>
-      <w:proofErr w:type="spellStart"/>
-      <w:r>
-        <w:t>kepribadian</w:t>
-      </w:r>
-      <w:proofErr w:type="spellEnd"/>
-      <w:r>
-        <w:t xml:space="preserve"> </w:t>
-      </w:r>
-      <w:proofErr w:type="spellStart"/>
-      <w:r>
-        <w:t>seseorang</w:t>
-      </w:r>
-      <w:proofErr w:type="spellEnd"/>
-      <w:r>
-        <w:t xml:space="preserve"> sangat </w:t>
-      </w:r>
-      <w:proofErr w:type="spellStart"/>
-      <w:r>
-        <w:t>berpengaruh</w:t>
-      </w:r>
-      <w:proofErr w:type="spellEnd"/>
-      <w:r>
-        <w:t xml:space="preserve"> </w:t>
+        <w:t xml:space="preserve"> Dibanding metode sebelumnya, analisis kepribadian melalui suara bisa dimanfaatkan secara efektif untuk beberapa kondisi seperti wawancara kerja atau layanan pelanggan karena kepribadian seseorang sangat berpengaruh </w:t>
       </w:r>
       <w:r>
         <w:rPr>
@@ -9283,125 +8486,8 @@
       </w:r>
     </w:p>
     <w:p>
-      <w:proofErr w:type="spellStart"/>
-      <w:r>
-        <w:t>Beberapa</w:t>
-      </w:r>
-      <w:proofErr w:type="spellEnd"/>
-      <w:r>
-        <w:t xml:space="preserve"> </w:t>
-      </w:r>
-      <w:proofErr w:type="spellStart"/>
-      <w:r>
-        <w:t>penelitian</w:t>
-      </w:r>
-      <w:proofErr w:type="spellEnd"/>
-      <w:r>
-        <w:t xml:space="preserve"> </w:t>
-      </w:r>
-      <w:proofErr w:type="spellStart"/>
-      <w:r>
-        <w:t>terbaru</w:t>
-      </w:r>
-      <w:proofErr w:type="spellEnd"/>
-      <w:r>
-        <w:t xml:space="preserve"> </w:t>
-      </w:r>
-      <w:proofErr w:type="spellStart"/>
-      <w:r>
-        <w:t>dalam</w:t>
-      </w:r>
-      <w:proofErr w:type="spellEnd"/>
-      <w:r>
-        <w:t xml:space="preserve"> </w:t>
-      </w:r>
-      <w:proofErr w:type="spellStart"/>
-      <w:r>
-        <w:t>teknologi</w:t>
-      </w:r>
-      <w:proofErr w:type="spellEnd"/>
-      <w:r>
-        <w:t xml:space="preserve"> </w:t>
-      </w:r>
-      <w:proofErr w:type="spellStart"/>
-      <w:r>
-        <w:t>analisis</w:t>
-      </w:r>
-      <w:proofErr w:type="spellEnd"/>
-      <w:r>
-        <w:t xml:space="preserve"> </w:t>
-      </w:r>
-      <w:proofErr w:type="spellStart"/>
-      <w:r>
-        <w:t>suara</w:t>
-      </w:r>
-      <w:proofErr w:type="spellEnd"/>
-      <w:r>
-        <w:t xml:space="preserve">, </w:t>
-      </w:r>
-      <w:proofErr w:type="spellStart"/>
-      <w:r>
-        <w:t>sudah</w:t>
-      </w:r>
-      <w:proofErr w:type="spellEnd"/>
-      <w:r>
-        <w:t xml:space="preserve"> </w:t>
-      </w:r>
-      <w:proofErr w:type="spellStart"/>
-      <w:r>
-        <w:t>menggunakan</w:t>
-      </w:r>
-      <w:proofErr w:type="spellEnd"/>
-      <w:r>
-        <w:t xml:space="preserve"> </w:t>
-      </w:r>
-      <w:proofErr w:type="spellStart"/>
-      <w:r>
-        <w:t>teori</w:t>
-      </w:r>
-      <w:proofErr w:type="spellEnd"/>
-      <w:r>
-        <w:t xml:space="preserve"> </w:t>
-      </w:r>
-      <w:proofErr w:type="spellStart"/>
-      <w:r>
-        <w:t>umum</w:t>
-      </w:r>
-      <w:proofErr w:type="spellEnd"/>
-      <w:r>
-        <w:t xml:space="preserve"> yang </w:t>
-      </w:r>
-      <w:proofErr w:type="spellStart"/>
-      <w:r>
-        <w:t>diterima</w:t>
-      </w:r>
-      <w:proofErr w:type="spellEnd"/>
-      <w:r>
-        <w:t xml:space="preserve"> </w:t>
-      </w:r>
-      <w:proofErr w:type="spellStart"/>
-      <w:r>
-        <w:t>secara</w:t>
-      </w:r>
-      <w:proofErr w:type="spellEnd"/>
-      <w:r>
-        <w:t xml:space="preserve"> </w:t>
-      </w:r>
-      <w:proofErr w:type="spellStart"/>
-      <w:r>
-        <w:t>luas</w:t>
-      </w:r>
-      <w:proofErr w:type="spellEnd"/>
-      <w:r>
-        <w:t xml:space="preserve"> </w:t>
-      </w:r>
-      <w:proofErr w:type="spellStart"/>
-      <w:r>
-        <w:t>seperti</w:t>
-      </w:r>
-      <w:proofErr w:type="spellEnd"/>
-      <w:r>
-        <w:t xml:space="preserve"> </w:t>
+      <w:r>
+        <w:t xml:space="preserve">Beberapa penelitian terbaru dalam teknologi analisis suara, sudah menggunakan teori umum yang diterima secara luas seperti </w:t>
       </w:r>
       <w:r>
         <w:rPr>
@@ -9411,127 +8497,7 @@
         <w:t xml:space="preserve">Big Five Personality </w:t>
       </w:r>
       <w:r>
-        <w:t xml:space="preserve">dan </w:t>
-      </w:r>
-      <w:proofErr w:type="spellStart"/>
-      <w:r>
-        <w:t>telah</w:t>
-      </w:r>
-      <w:proofErr w:type="spellEnd"/>
-      <w:r>
-        <w:t xml:space="preserve"> </w:t>
-      </w:r>
-      <w:proofErr w:type="spellStart"/>
-      <w:r>
-        <w:t>menghasilkan</w:t>
-      </w:r>
-      <w:proofErr w:type="spellEnd"/>
-      <w:r>
-        <w:t xml:space="preserve"> </w:t>
-      </w:r>
-      <w:proofErr w:type="spellStart"/>
-      <w:r>
-        <w:t>temuan</w:t>
-      </w:r>
-      <w:proofErr w:type="spellEnd"/>
-      <w:r>
-        <w:t xml:space="preserve"> yang </w:t>
-      </w:r>
-      <w:proofErr w:type="spellStart"/>
-      <w:r>
-        <w:t>lebih</w:t>
-      </w:r>
-      <w:proofErr w:type="spellEnd"/>
-      <w:r>
-        <w:t xml:space="preserve"> </w:t>
-      </w:r>
-      <w:proofErr w:type="spellStart"/>
-      <w:r>
-        <w:t>jelas</w:t>
-      </w:r>
-      <w:proofErr w:type="spellEnd"/>
-      <w:r>
-        <w:t xml:space="preserve"> </w:t>
-      </w:r>
-      <w:proofErr w:type="spellStart"/>
-      <w:r>
-        <w:t>seperti</w:t>
-      </w:r>
-      <w:proofErr w:type="spellEnd"/>
-      <w:r>
-        <w:t xml:space="preserve"> </w:t>
-      </w:r>
-      <w:proofErr w:type="spellStart"/>
-      <w:r>
-        <w:t>fitur-fitur</w:t>
-      </w:r>
-      <w:proofErr w:type="spellEnd"/>
-      <w:r>
-        <w:t xml:space="preserve"> </w:t>
-      </w:r>
-      <w:proofErr w:type="spellStart"/>
-      <w:r>
-        <w:t>akustik</w:t>
-      </w:r>
-      <w:proofErr w:type="spellEnd"/>
-      <w:r>
-        <w:t xml:space="preserve"> </w:t>
-      </w:r>
-      <w:proofErr w:type="spellStart"/>
-      <w:r>
-        <w:t>tertentu</w:t>
-      </w:r>
-      <w:proofErr w:type="spellEnd"/>
-      <w:r>
-        <w:t xml:space="preserve"> yang </w:t>
-      </w:r>
-      <w:proofErr w:type="spellStart"/>
-      <w:r>
-        <w:t>berkorelasi</w:t>
-      </w:r>
-      <w:proofErr w:type="spellEnd"/>
-      <w:r>
-        <w:t xml:space="preserve"> </w:t>
-      </w:r>
-      <w:proofErr w:type="spellStart"/>
-      <w:r>
-        <w:t>dengan</w:t>
-      </w:r>
-      <w:proofErr w:type="spellEnd"/>
-      <w:r>
-        <w:t xml:space="preserve"> </w:t>
-      </w:r>
-      <w:proofErr w:type="spellStart"/>
-      <w:r>
-        <w:t>kepribadian</w:t>
-      </w:r>
-      <w:proofErr w:type="spellEnd"/>
-      <w:r>
-        <w:t xml:space="preserve"> </w:t>
-      </w:r>
-      <w:proofErr w:type="spellStart"/>
-      <w:r>
-        <w:t>manusia</w:t>
-      </w:r>
-      <w:proofErr w:type="spellEnd"/>
-      <w:r>
-        <w:t xml:space="preserve">. </w:t>
-      </w:r>
-      <w:proofErr w:type="spellStart"/>
-      <w:r>
-        <w:t>Misalnya</w:t>
-      </w:r>
-      <w:proofErr w:type="spellEnd"/>
-      <w:r>
-        <w:t xml:space="preserve">, </w:t>
-      </w:r>
-      <w:proofErr w:type="spellStart"/>
-      <w:r>
-        <w:t>variasi</w:t>
-      </w:r>
-      <w:proofErr w:type="spellEnd"/>
-      <w:r>
-        <w:t xml:space="preserve"> </w:t>
+        <w:t xml:space="preserve">dan telah menghasilkan temuan yang lebih jelas seperti fitur-fitur akustik tertentu yang berkorelasi dengan kepribadian manusia. Misalnya, variasi </w:t>
       </w:r>
       <w:r>
         <w:t>prosodic</w:t>
@@ -9543,13 +8509,8 @@
         </w:rPr>
         <w:t xml:space="preserve"> </w:t>
       </w:r>
-      <w:proofErr w:type="spellStart"/>
-      <w:r>
-        <w:t>seperti</w:t>
-      </w:r>
-      <w:proofErr w:type="spellEnd"/>
-      <w:r>
-        <w:t xml:space="preserve"> nada (</w:t>
+      <w:r>
+        <w:t>seperti nada (</w:t>
       </w:r>
       <w:r>
         <w:rPr>
@@ -9559,529 +8520,31 @@
         <w:t>pitch</w:t>
       </w:r>
       <w:r>
-        <w:t xml:space="preserve">) dan </w:t>
-      </w:r>
-      <w:proofErr w:type="spellStart"/>
-      <w:r>
-        <w:t>kecepatan</w:t>
-      </w:r>
-      <w:proofErr w:type="spellEnd"/>
+        <w:t>) dan kecepatan bicara bisa menjadi parameter tingkat Ekstraversi seseorang</w:t>
+      </w:r>
+      <w:r>
+        <w:t xml:space="preserve">. Eksperimen yang telah dilakukan sebelumnya mengklasifikasikan individu dengan sifat tinggi dan rendah fitur suara. Orang dengan karakteristik vokal yang lantang dan lancer dalam berbicara cenderung dinilai lebih ekstrovert, sedangkan frekuensi suara yang monoton atau rendah diklasifikasikan dengan sifat kurang percaya diri atau dominasi yang rendah </w:t>
+      </w:r>
+      <w:r>
+        <w:rPr>
+          <w:lang w:val="sv-SE"/>
+        </w:rPr>
+        <w:t>(</w:t>
+      </w:r>
+      <w:r>
+        <w:t>Rubio et al., 2024</w:t>
+      </w:r>
+      <w:r>
+        <w:t>).</w:t>
+      </w:r>
       <w:r>
         <w:t xml:space="preserve"> </w:t>
       </w:r>
-      <w:proofErr w:type="spellStart"/>
-      <w:r>
-        <w:t>bicara</w:t>
-      </w:r>
-      <w:proofErr w:type="spellEnd"/>
-      <w:r>
-        <w:t xml:space="preserve"> </w:t>
-      </w:r>
-      <w:proofErr w:type="spellStart"/>
-      <w:r>
-        <w:t>bisa</w:t>
-      </w:r>
-      <w:proofErr w:type="spellEnd"/>
-      <w:r>
-        <w:t xml:space="preserve"> </w:t>
-      </w:r>
-      <w:proofErr w:type="spellStart"/>
-      <w:r>
-        <w:t>menjadi</w:t>
-      </w:r>
-      <w:proofErr w:type="spellEnd"/>
-      <w:r>
-        <w:t xml:space="preserve"> parameter </w:t>
-      </w:r>
-      <w:proofErr w:type="spellStart"/>
-      <w:r>
-        <w:t>tingkat</w:t>
-      </w:r>
-      <w:proofErr w:type="spellEnd"/>
-      <w:r>
-        <w:t xml:space="preserve"> </w:t>
-      </w:r>
-      <w:proofErr w:type="spellStart"/>
-      <w:r>
-        <w:t>Ekstraversi</w:t>
-      </w:r>
-      <w:proofErr w:type="spellEnd"/>
-      <w:r>
-        <w:t xml:space="preserve"> </w:t>
-      </w:r>
-      <w:proofErr w:type="spellStart"/>
-      <w:r>
-        <w:t>seseorang</w:t>
-      </w:r>
-      <w:proofErr w:type="spellEnd"/>
-      <w:r>
-        <w:t xml:space="preserve">. </w:t>
-      </w:r>
-      <w:proofErr w:type="spellStart"/>
-      <w:r>
-        <w:t>Eksperimen</w:t>
-      </w:r>
-      <w:proofErr w:type="spellEnd"/>
-      <w:r>
-        <w:t xml:space="preserve"> yang </w:t>
-      </w:r>
-      <w:proofErr w:type="spellStart"/>
-      <w:r>
-        <w:t>telah</w:t>
-      </w:r>
-      <w:proofErr w:type="spellEnd"/>
-      <w:r>
-        <w:t xml:space="preserve"> </w:t>
-      </w:r>
-      <w:proofErr w:type="spellStart"/>
-      <w:r>
-        <w:t>dilakukan</w:t>
-      </w:r>
-      <w:proofErr w:type="spellEnd"/>
-      <w:r>
-        <w:t xml:space="preserve"> sebelumnya </w:t>
-      </w:r>
-      <w:proofErr w:type="spellStart"/>
-      <w:r>
-        <w:t>mengklasifikasikan</w:t>
-      </w:r>
-      <w:proofErr w:type="spellEnd"/>
-      <w:r>
-        <w:t xml:space="preserve"> </w:t>
-      </w:r>
-      <w:proofErr w:type="spellStart"/>
-      <w:r>
-        <w:t>individu</w:t>
-      </w:r>
-      <w:proofErr w:type="spellEnd"/>
-      <w:r>
-        <w:t xml:space="preserve"> </w:t>
-      </w:r>
-      <w:proofErr w:type="spellStart"/>
-      <w:r>
-        <w:t>dengan</w:t>
-      </w:r>
-      <w:proofErr w:type="spellEnd"/>
-      <w:r>
-        <w:t xml:space="preserve"> </w:t>
-      </w:r>
-      <w:proofErr w:type="spellStart"/>
-      <w:r>
-        <w:t>sifat</w:t>
-      </w:r>
-      <w:proofErr w:type="spellEnd"/>
-      <w:r>
-        <w:t xml:space="preserve"> </w:t>
-      </w:r>
-      <w:proofErr w:type="spellStart"/>
-      <w:r>
-        <w:t>tinggi</w:t>
-      </w:r>
-      <w:proofErr w:type="spellEnd"/>
-      <w:r>
-        <w:t xml:space="preserve"> dan </w:t>
-      </w:r>
-      <w:proofErr w:type="spellStart"/>
-      <w:r>
-        <w:t>rendah</w:t>
-      </w:r>
-      <w:proofErr w:type="spellEnd"/>
-      <w:r>
-        <w:t xml:space="preserve"> </w:t>
-      </w:r>
-      <w:proofErr w:type="spellStart"/>
-      <w:r>
-        <w:t>fitur</w:t>
-      </w:r>
-      <w:proofErr w:type="spellEnd"/>
-      <w:r>
-        <w:t xml:space="preserve"> </w:t>
-      </w:r>
-      <w:proofErr w:type="spellStart"/>
-      <w:r>
-        <w:t>suara</w:t>
-      </w:r>
-      <w:proofErr w:type="spellEnd"/>
-      <w:r>
-        <w:t xml:space="preserve">. Orang </w:t>
-      </w:r>
-      <w:proofErr w:type="spellStart"/>
-      <w:r>
-        <w:t>dengan</w:t>
-      </w:r>
-      <w:proofErr w:type="spellEnd"/>
-      <w:r>
-        <w:t xml:space="preserve"> </w:t>
-      </w:r>
-      <w:proofErr w:type="spellStart"/>
-      <w:r>
-        <w:t>karakteristik</w:t>
-      </w:r>
-      <w:proofErr w:type="spellEnd"/>
-      <w:r>
-        <w:t xml:space="preserve"> </w:t>
-      </w:r>
-      <w:proofErr w:type="spellStart"/>
-      <w:r>
-        <w:t>vokal</w:t>
-      </w:r>
-      <w:proofErr w:type="spellEnd"/>
-      <w:r>
-        <w:t xml:space="preserve"> yang </w:t>
-      </w:r>
-      <w:proofErr w:type="spellStart"/>
-      <w:r>
-        <w:t>lantang</w:t>
-      </w:r>
-      <w:proofErr w:type="spellEnd"/>
-      <w:r>
-        <w:t xml:space="preserve"> dan lancer </w:t>
-      </w:r>
-      <w:proofErr w:type="spellStart"/>
-      <w:r>
-        <w:t>dalam</w:t>
-      </w:r>
-      <w:proofErr w:type="spellEnd"/>
-      <w:r>
-        <w:t xml:space="preserve"> </w:t>
-      </w:r>
-      <w:proofErr w:type="spellStart"/>
-      <w:r>
-        <w:t>berbicara</w:t>
-      </w:r>
-      <w:proofErr w:type="spellEnd"/>
-      <w:r>
-        <w:t xml:space="preserve"> </w:t>
-      </w:r>
-      <w:proofErr w:type="spellStart"/>
-      <w:r>
-        <w:t>cenderung</w:t>
-      </w:r>
-      <w:proofErr w:type="spellEnd"/>
-      <w:r>
-        <w:t xml:space="preserve"> </w:t>
-      </w:r>
-      <w:proofErr w:type="spellStart"/>
-      <w:r>
-        <w:t>dinilai</w:t>
-      </w:r>
-      <w:proofErr w:type="spellEnd"/>
-      <w:r>
-        <w:t xml:space="preserve"> </w:t>
-      </w:r>
-      <w:proofErr w:type="spellStart"/>
-      <w:r>
-        <w:t>lebih</w:t>
-      </w:r>
-      <w:proofErr w:type="spellEnd"/>
-      <w:r>
-        <w:t xml:space="preserve"> </w:t>
-      </w:r>
-      <w:proofErr w:type="spellStart"/>
-      <w:r>
-        <w:t>ekstrovert</w:t>
-      </w:r>
-      <w:proofErr w:type="spellEnd"/>
-      <w:r>
-        <w:t xml:space="preserve">, </w:t>
-      </w:r>
-      <w:proofErr w:type="spellStart"/>
-      <w:r>
-        <w:t>sedangkan</w:t>
-      </w:r>
-      <w:proofErr w:type="spellEnd"/>
-      <w:r>
-        <w:t xml:space="preserve"> </w:t>
-      </w:r>
-      <w:proofErr w:type="spellStart"/>
-      <w:r>
-        <w:t>frekuensi</w:t>
-      </w:r>
-      <w:proofErr w:type="spellEnd"/>
-      <w:r>
-        <w:t xml:space="preserve"> </w:t>
-      </w:r>
-      <w:proofErr w:type="spellStart"/>
-      <w:r>
-        <w:t>suara</w:t>
-      </w:r>
-      <w:proofErr w:type="spellEnd"/>
-      <w:r>
-        <w:t xml:space="preserve"> yang </w:t>
-      </w:r>
-      <w:proofErr w:type="spellStart"/>
-      <w:r>
-        <w:t>monoton</w:t>
-      </w:r>
-      <w:proofErr w:type="spellEnd"/>
-      <w:r>
-        <w:t xml:space="preserve"> </w:t>
-      </w:r>
-      <w:proofErr w:type="spellStart"/>
-      <w:r>
-        <w:t>atau</w:t>
-      </w:r>
-      <w:proofErr w:type="spellEnd"/>
-      <w:r>
-        <w:t xml:space="preserve"> </w:t>
-      </w:r>
-      <w:proofErr w:type="spellStart"/>
-      <w:r>
-        <w:t>rendah</w:t>
-      </w:r>
-      <w:proofErr w:type="spellEnd"/>
-      <w:r>
-        <w:t xml:space="preserve"> </w:t>
-      </w:r>
-      <w:proofErr w:type="spellStart"/>
-      <w:r>
-        <w:t>diklasifikasikan</w:t>
-      </w:r>
-      <w:proofErr w:type="spellEnd"/>
-      <w:r>
-        <w:t xml:space="preserve"> </w:t>
-      </w:r>
-      <w:proofErr w:type="spellStart"/>
-      <w:r>
-        <w:t>dengan</w:t>
-      </w:r>
-      <w:proofErr w:type="spellEnd"/>
-      <w:r>
-        <w:t xml:space="preserve"> </w:t>
-      </w:r>
-      <w:proofErr w:type="spellStart"/>
-      <w:r>
-        <w:t>sifat</w:t>
-      </w:r>
-      <w:proofErr w:type="spellEnd"/>
-      <w:r>
-        <w:t xml:space="preserve"> </w:t>
-      </w:r>
-      <w:proofErr w:type="spellStart"/>
-      <w:r>
-        <w:t>kurang</w:t>
-      </w:r>
-      <w:proofErr w:type="spellEnd"/>
-      <w:r>
-        <w:t xml:space="preserve"> </w:t>
-      </w:r>
-      <w:proofErr w:type="spellStart"/>
-      <w:r>
-        <w:t>percaya</w:t>
-      </w:r>
-      <w:proofErr w:type="spellEnd"/>
-      <w:r>
-        <w:t xml:space="preserve"> </w:t>
-      </w:r>
-      <w:proofErr w:type="spellStart"/>
-      <w:r>
-        <w:t>diri</w:t>
-      </w:r>
-      <w:proofErr w:type="spellEnd"/>
-      <w:r>
-        <w:t xml:space="preserve"> </w:t>
-      </w:r>
-      <w:proofErr w:type="spellStart"/>
-      <w:r>
-        <w:t>atau</w:t>
-      </w:r>
-      <w:proofErr w:type="spellEnd"/>
-      <w:r>
-        <w:t xml:space="preserve"> </w:t>
-      </w:r>
-      <w:proofErr w:type="spellStart"/>
-      <w:r>
-        <w:t>dominasi</w:t>
-      </w:r>
-      <w:proofErr w:type="spellEnd"/>
-      <w:r>
-        <w:t xml:space="preserve"> yang </w:t>
-      </w:r>
-      <w:proofErr w:type="spellStart"/>
-      <w:r>
-        <w:t>rendah</w:t>
-      </w:r>
-      <w:proofErr w:type="spellEnd"/>
-      <w:r>
-        <w:t xml:space="preserve"> </w:t>
-      </w:r>
-      <w:r>
-        <w:rPr>
-          <w:lang w:val="sv-SE"/>
-        </w:rPr>
-        <w:t>(</w:t>
-      </w:r>
-      <w:r>
-        <w:t>Rubio et al., 2024</w:t>
-      </w:r>
-      <w:r>
-        <w:t>).</w:t>
-      </w:r>
-      <w:r>
-        <w:t xml:space="preserve"> </w:t>
-      </w:r>
-      <w:r>
-        <w:t xml:space="preserve">Telah </w:t>
-      </w:r>
-      <w:proofErr w:type="spellStart"/>
-      <w:r>
-        <w:t>dilakukan</w:t>
-      </w:r>
-      <w:proofErr w:type="spellEnd"/>
-      <w:r>
-        <w:t xml:space="preserve"> </w:t>
-      </w:r>
-      <w:proofErr w:type="spellStart"/>
-      <w:r>
-        <w:t>eksperimen</w:t>
-      </w:r>
-      <w:proofErr w:type="spellEnd"/>
-      <w:r>
-        <w:t xml:space="preserve"> lain yang </w:t>
-      </w:r>
-      <w:proofErr w:type="spellStart"/>
-      <w:r>
-        <w:t>melibatkan</w:t>
-      </w:r>
-      <w:proofErr w:type="spellEnd"/>
-      <w:r>
-        <w:t xml:space="preserve"> </w:t>
-      </w:r>
-      <w:proofErr w:type="spellStart"/>
-      <w:r>
-        <w:t>enam</w:t>
-      </w:r>
-      <w:proofErr w:type="spellEnd"/>
-      <w:r>
-        <w:t xml:space="preserve"> </w:t>
-      </w:r>
-      <w:proofErr w:type="spellStart"/>
-      <w:r>
-        <w:t>penutur</w:t>
-      </w:r>
-      <w:proofErr w:type="spellEnd"/>
-      <w:r>
-        <w:t xml:space="preserve"> </w:t>
-      </w:r>
-      <w:proofErr w:type="spellStart"/>
-      <w:r>
-        <w:t>asli</w:t>
-      </w:r>
-      <w:proofErr w:type="spellEnd"/>
-      <w:r>
-        <w:t xml:space="preserve"> </w:t>
-      </w:r>
-      <w:proofErr w:type="spellStart"/>
-      <w:r>
-        <w:t>bahasa</w:t>
-      </w:r>
-      <w:proofErr w:type="spellEnd"/>
-      <w:r>
-        <w:t xml:space="preserve"> </w:t>
-      </w:r>
-      <w:proofErr w:type="spellStart"/>
-      <w:r>
-        <w:t>Inggris</w:t>
-      </w:r>
-      <w:proofErr w:type="spellEnd"/>
-      <w:r>
-        <w:t xml:space="preserve"> </w:t>
-      </w:r>
-      <w:proofErr w:type="spellStart"/>
-      <w:r>
-        <w:t>dari</w:t>
-      </w:r>
-      <w:proofErr w:type="spellEnd"/>
-      <w:r>
-        <w:t xml:space="preserve"> Kanada yang </w:t>
-      </w:r>
-      <w:proofErr w:type="spellStart"/>
-      <w:r>
-        <w:t>membacakan</w:t>
-      </w:r>
-      <w:proofErr w:type="spellEnd"/>
-      <w:r>
-        <w:t xml:space="preserve"> </w:t>
-      </w:r>
-      <w:proofErr w:type="spellStart"/>
-      <w:r>
-        <w:t>teks</w:t>
-      </w:r>
-      <w:proofErr w:type="spellEnd"/>
-      <w:r>
-        <w:t xml:space="preserve"> </w:t>
-      </w:r>
-      <w:proofErr w:type="spellStart"/>
-      <w:r>
-        <w:t>dengan</w:t>
-      </w:r>
-      <w:proofErr w:type="spellEnd"/>
-      <w:r>
-        <w:t xml:space="preserve"> lima </w:t>
-      </w:r>
-      <w:proofErr w:type="spellStart"/>
-      <w:r>
-        <w:t>kualitas</w:t>
-      </w:r>
-      <w:proofErr w:type="spellEnd"/>
-      <w:r>
-        <w:t xml:space="preserve"> </w:t>
-      </w:r>
-      <w:proofErr w:type="spellStart"/>
-      <w:r>
-        <w:t>suara</w:t>
-      </w:r>
-      <w:proofErr w:type="spellEnd"/>
-      <w:r>
-        <w:t xml:space="preserve"> yang </w:t>
-      </w:r>
-      <w:proofErr w:type="spellStart"/>
-      <w:r>
-        <w:t>berbeda</w:t>
-      </w:r>
-      <w:proofErr w:type="spellEnd"/>
-      <w:r>
-        <w:t xml:space="preserve">. Jenis </w:t>
-      </w:r>
-      <w:proofErr w:type="spellStart"/>
-      <w:r>
-        <w:t>kualitas</w:t>
-      </w:r>
-      <w:proofErr w:type="spellEnd"/>
-      <w:r>
-        <w:t xml:space="preserve"> </w:t>
-      </w:r>
-      <w:proofErr w:type="spellStart"/>
-      <w:r>
-        <w:t>suara</w:t>
-      </w:r>
-      <w:proofErr w:type="spellEnd"/>
-      <w:r>
-        <w:t xml:space="preserve"> yang </w:t>
-      </w:r>
-      <w:proofErr w:type="spellStart"/>
-      <w:r>
-        <w:t>dihasilkan</w:t>
-      </w:r>
-      <w:proofErr w:type="spellEnd"/>
-      <w:r>
-        <w:t xml:space="preserve"> </w:t>
-      </w:r>
-      <w:proofErr w:type="spellStart"/>
-      <w:r>
-        <w:t>seperti</w:t>
-      </w:r>
-      <w:proofErr w:type="spellEnd"/>
-      <w:r>
-        <w:t xml:space="preserve"> </w:t>
-      </w:r>
-      <w:proofErr w:type="spellStart"/>
-      <w:r>
-        <w:t>suara</w:t>
-      </w:r>
-      <w:proofErr w:type="spellEnd"/>
-      <w:r>
-        <w:t xml:space="preserve"> </w:t>
+      <w:r>
+        <w:t xml:space="preserve">Telah dilakukan eksperimen lain yang melibatkan enam penutur asli bahasa Inggris dari Kanada yang membacakan teks dengan lima kualitas suara yang berbeda. Jenis kualitas suara yang dihasilkan seperti </w:t>
+      </w:r>
+      <w:r>
+        <w:t xml:space="preserve">suara </w:t>
       </w:r>
       <w:r>
         <w:rPr>
@@ -10091,15 +8554,7 @@
         <w:t xml:space="preserve">Modal </w:t>
       </w:r>
       <w:r>
-        <w:t>(</w:t>
-      </w:r>
-      <w:proofErr w:type="spellStart"/>
-      <w:r>
-        <w:t>suara</w:t>
-      </w:r>
-      <w:proofErr w:type="spellEnd"/>
-      <w:r>
-        <w:t xml:space="preserve"> normal), </w:t>
+        <w:t xml:space="preserve">(suara normal), </w:t>
       </w:r>
       <w:r>
         <w:rPr>
@@ -10109,23 +8564,7 @@
         <w:t xml:space="preserve">Creaky </w:t>
       </w:r>
       <w:r>
-        <w:t>(</w:t>
-      </w:r>
-      <w:proofErr w:type="spellStart"/>
-      <w:r>
-        <w:t>suara</w:t>
-      </w:r>
-      <w:proofErr w:type="spellEnd"/>
-      <w:r>
-        <w:t xml:space="preserve"> </w:t>
-      </w:r>
-      <w:proofErr w:type="spellStart"/>
-      <w:r>
-        <w:t>berderit</w:t>
-      </w:r>
-      <w:proofErr w:type="spellEnd"/>
-      <w:r>
-        <w:t xml:space="preserve">), </w:t>
+        <w:t xml:space="preserve">(suara berderit), </w:t>
       </w:r>
       <w:r>
         <w:rPr>
@@ -10135,23 +8574,7 @@
         <w:t xml:space="preserve">Breathy </w:t>
       </w:r>
       <w:r>
-        <w:t>(</w:t>
-      </w:r>
-      <w:proofErr w:type="spellStart"/>
-      <w:r>
-        <w:t>suara</w:t>
-      </w:r>
-      <w:proofErr w:type="spellEnd"/>
-      <w:r>
-        <w:t xml:space="preserve"> </w:t>
-      </w:r>
-      <w:proofErr w:type="spellStart"/>
-      <w:r>
-        <w:t>berdesah</w:t>
-      </w:r>
-      <w:proofErr w:type="spellEnd"/>
-      <w:r>
-        <w:t xml:space="preserve">), </w:t>
+        <w:t xml:space="preserve">(suara berdesah), </w:t>
       </w:r>
       <w:r>
         <w:rPr>
@@ -10161,25 +8584,8 @@
         <w:t>(Hyper-)Nasalization</w:t>
       </w:r>
       <w:r>
-        <w:t xml:space="preserve"> (</w:t>
-      </w:r>
-      <w:proofErr w:type="spellStart"/>
-      <w:r>
-        <w:t>suara</w:t>
-      </w:r>
-      <w:proofErr w:type="spellEnd"/>
-      <w:r>
-        <w:t xml:space="preserve"> </w:t>
-      </w:r>
-      <w:proofErr w:type="spellStart"/>
-      <w:r>
-        <w:t>sengau</w:t>
-      </w:r>
-      <w:proofErr w:type="spellEnd"/>
-      <w:r>
-        <w:t xml:space="preserve">/nasal), dan </w:t>
-      </w:r>
-      <w:proofErr w:type="spellStart"/>
+        <w:t xml:space="preserve"> (suara sengau/nasal), dan </w:t>
+      </w:r>
       <w:r>
         <w:rPr>
           <w:i/>
@@ -10187,406 +8593,17 @@
         </w:rPr>
         <w:t>Smilling</w:t>
       </w:r>
-      <w:proofErr w:type="spellEnd"/>
-      <w:r>
-        <w:t xml:space="preserve"> (</w:t>
-      </w:r>
-      <w:proofErr w:type="spellStart"/>
-      <w:r>
-        <w:t>suara</w:t>
-      </w:r>
-      <w:proofErr w:type="spellEnd"/>
-      <w:r>
-        <w:t xml:space="preserve"> </w:t>
-      </w:r>
-      <w:proofErr w:type="spellStart"/>
-      <w:r>
-        <w:t>tersenyum</w:t>
-      </w:r>
-      <w:proofErr w:type="spellEnd"/>
-      <w:r>
-        <w:t xml:space="preserve">). </w:t>
-      </w:r>
-      <w:proofErr w:type="spellStart"/>
-      <w:r>
-        <w:t>Eksperimen</w:t>
-      </w:r>
-      <w:proofErr w:type="spellEnd"/>
-      <w:r>
-        <w:t xml:space="preserve"> </w:t>
-      </w:r>
-      <w:proofErr w:type="spellStart"/>
-      <w:r>
-        <w:t>dilakukan</w:t>
-      </w:r>
-      <w:proofErr w:type="spellEnd"/>
-      <w:r>
-        <w:t xml:space="preserve"> </w:t>
-      </w:r>
-      <w:proofErr w:type="spellStart"/>
-      <w:r>
-        <w:t>dengan</w:t>
-      </w:r>
-      <w:proofErr w:type="spellEnd"/>
-      <w:r>
-        <w:t xml:space="preserve"> </w:t>
-      </w:r>
-      <w:proofErr w:type="spellStart"/>
-      <w:r>
-        <w:t>melihat</w:t>
-      </w:r>
-      <w:proofErr w:type="spellEnd"/>
-      <w:r>
-        <w:t xml:space="preserve"> </w:t>
-      </w:r>
-      <w:proofErr w:type="spellStart"/>
-      <w:proofErr w:type="gramStart"/>
-      <w:r>
-        <w:t>dari</w:t>
-      </w:r>
-      <w:proofErr w:type="spellEnd"/>
-      <w:r>
-        <w:t xml:space="preserve">  </w:t>
-      </w:r>
-      <w:proofErr w:type="spellStart"/>
-      <w:r>
-        <w:t>persepsi</w:t>
-      </w:r>
-      <w:proofErr w:type="spellEnd"/>
-      <w:proofErr w:type="gramEnd"/>
-      <w:r>
-        <w:t xml:space="preserve"> </w:t>
-      </w:r>
-      <w:proofErr w:type="spellStart"/>
-      <w:r>
-        <w:t>pendengar</w:t>
-      </w:r>
-      <w:proofErr w:type="spellEnd"/>
-      <w:r>
-        <w:t xml:space="preserve"> yang </w:t>
-      </w:r>
-      <w:proofErr w:type="spellStart"/>
-      <w:r>
-        <w:t>menunjukkan</w:t>
-      </w:r>
-      <w:proofErr w:type="spellEnd"/>
-      <w:r>
-        <w:t xml:space="preserve"> </w:t>
-      </w:r>
-      <w:proofErr w:type="spellStart"/>
-      <w:r>
-        <w:t>bahwa</w:t>
-      </w:r>
-      <w:proofErr w:type="spellEnd"/>
-      <w:r>
-        <w:t xml:space="preserve"> </w:t>
-      </w:r>
-      <w:proofErr w:type="spellStart"/>
-      <w:r>
-        <w:t>memodifikasi</w:t>
-      </w:r>
-      <w:proofErr w:type="spellEnd"/>
-      <w:r>
-        <w:t xml:space="preserve"> </w:t>
-      </w:r>
-      <w:proofErr w:type="spellStart"/>
-      <w:r>
-        <w:t>kualitas</w:t>
-      </w:r>
-      <w:proofErr w:type="spellEnd"/>
-      <w:r>
-        <w:t xml:space="preserve"> </w:t>
-      </w:r>
-      <w:proofErr w:type="spellStart"/>
-      <w:r>
-        <w:t>suara</w:t>
-      </w:r>
-      <w:proofErr w:type="spellEnd"/>
-      <w:r>
-        <w:t xml:space="preserve"> </w:t>
-      </w:r>
-      <w:proofErr w:type="spellStart"/>
-      <w:r>
-        <w:t>dapat</w:t>
-      </w:r>
-      <w:proofErr w:type="spellEnd"/>
-      <w:r>
-        <w:t xml:space="preserve"> </w:t>
-      </w:r>
-      <w:proofErr w:type="spellStart"/>
-      <w:r>
-        <w:t>merubah</w:t>
-      </w:r>
-      <w:proofErr w:type="spellEnd"/>
-      <w:r>
-        <w:t xml:space="preserve"> </w:t>
-      </w:r>
-      <w:proofErr w:type="spellStart"/>
-      <w:r>
-        <w:t>kesan</w:t>
-      </w:r>
-      <w:proofErr w:type="spellEnd"/>
-      <w:r>
-        <w:t xml:space="preserve"> </w:t>
-      </w:r>
-      <w:proofErr w:type="spellStart"/>
-      <w:r>
-        <w:t>kepribadian</w:t>
-      </w:r>
-      <w:proofErr w:type="spellEnd"/>
-      <w:r>
-        <w:t xml:space="preserve"> </w:t>
-      </w:r>
-      <w:proofErr w:type="spellStart"/>
-      <w:r>
-        <w:t>seseorang</w:t>
-      </w:r>
-      <w:proofErr w:type="spellEnd"/>
-      <w:r>
-        <w:t xml:space="preserve">. Suara </w:t>
-      </w:r>
-      <w:proofErr w:type="spellStart"/>
-      <w:r>
-        <w:t>tersenyum</w:t>
-      </w:r>
-      <w:proofErr w:type="spellEnd"/>
-      <w:r>
-        <w:t xml:space="preserve"> </w:t>
-      </w:r>
-      <w:proofErr w:type="spellStart"/>
-      <w:r>
-        <w:t>menghasilkan</w:t>
-      </w:r>
-      <w:proofErr w:type="spellEnd"/>
-      <w:r>
-        <w:t xml:space="preserve"> </w:t>
-      </w:r>
-      <w:proofErr w:type="spellStart"/>
-      <w:r>
-        <w:t>penilaian</w:t>
-      </w:r>
-      <w:proofErr w:type="spellEnd"/>
-      <w:r>
-        <w:t xml:space="preserve"> </w:t>
-      </w:r>
-      <w:proofErr w:type="spellStart"/>
-      <w:r>
-        <w:t>positif</w:t>
-      </w:r>
-      <w:proofErr w:type="spellEnd"/>
-      <w:r>
-        <w:t xml:space="preserve">, </w:t>
-      </w:r>
-      <w:proofErr w:type="spellStart"/>
-      <w:r>
-        <w:t>sedangkan</w:t>
-      </w:r>
-      <w:proofErr w:type="spellEnd"/>
-      <w:r>
-        <w:t xml:space="preserve"> </w:t>
-      </w:r>
-      <w:proofErr w:type="spellStart"/>
-      <w:r>
-        <w:t>suara</w:t>
-      </w:r>
-      <w:proofErr w:type="spellEnd"/>
-      <w:r>
-        <w:t xml:space="preserve"> </w:t>
-      </w:r>
-      <w:proofErr w:type="spellStart"/>
-      <w:r>
-        <w:t>berderit</w:t>
-      </w:r>
-      <w:proofErr w:type="spellEnd"/>
-      <w:r>
-        <w:t xml:space="preserve"> </w:t>
-      </w:r>
-      <w:proofErr w:type="spellStart"/>
-      <w:r>
-        <w:t>cenderung</w:t>
-      </w:r>
-      <w:proofErr w:type="spellEnd"/>
-      <w:r>
-        <w:t xml:space="preserve"> </w:t>
-      </w:r>
-      <w:proofErr w:type="spellStart"/>
-      <w:r>
-        <w:t>dinilai</w:t>
-      </w:r>
-      <w:proofErr w:type="spellEnd"/>
-      <w:r>
-        <w:t xml:space="preserve"> </w:t>
-      </w:r>
-      <w:proofErr w:type="spellStart"/>
-      <w:r>
-        <w:t>lebih</w:t>
-      </w:r>
-      <w:proofErr w:type="spellEnd"/>
-      <w:r>
-        <w:t xml:space="preserve"> negative, dan </w:t>
-      </w:r>
-      <w:proofErr w:type="spellStart"/>
-      <w:r>
-        <w:t>hasil</w:t>
-      </w:r>
-      <w:proofErr w:type="spellEnd"/>
-      <w:r>
-        <w:t xml:space="preserve"> </w:t>
-      </w:r>
-      <w:proofErr w:type="spellStart"/>
-      <w:r>
-        <w:t>berbeda</w:t>
-      </w:r>
-      <w:proofErr w:type="spellEnd"/>
-      <w:r>
-        <w:t xml:space="preserve"> juga </w:t>
-      </w:r>
-      <w:proofErr w:type="spellStart"/>
-      <w:r>
-        <w:t>dihasilkan</w:t>
-      </w:r>
-      <w:proofErr w:type="spellEnd"/>
-      <w:r>
-        <w:t xml:space="preserve"> </w:t>
-      </w:r>
-      <w:proofErr w:type="spellStart"/>
-      <w:r>
-        <w:t>dari</w:t>
-      </w:r>
-      <w:proofErr w:type="spellEnd"/>
-      <w:r>
-        <w:t xml:space="preserve"> </w:t>
-      </w:r>
-      <w:proofErr w:type="spellStart"/>
-      <w:r>
-        <w:t>kualitas</w:t>
-      </w:r>
-      <w:proofErr w:type="spellEnd"/>
-      <w:r>
-        <w:t xml:space="preserve"> </w:t>
-      </w:r>
-      <w:proofErr w:type="spellStart"/>
-      <w:r>
-        <w:t>suara</w:t>
-      </w:r>
-      <w:proofErr w:type="spellEnd"/>
-      <w:r>
-        <w:t xml:space="preserve"> </w:t>
-      </w:r>
-      <w:proofErr w:type="spellStart"/>
-      <w:r>
-        <w:t>lainnya</w:t>
-      </w:r>
-      <w:proofErr w:type="spellEnd"/>
-      <w:r>
-        <w:t xml:space="preserve">. Hal </w:t>
-      </w:r>
-      <w:proofErr w:type="spellStart"/>
-      <w:r>
-        <w:t>ini</w:t>
-      </w:r>
-      <w:proofErr w:type="spellEnd"/>
-      <w:r>
-        <w:t xml:space="preserve"> </w:t>
-      </w:r>
-      <w:proofErr w:type="spellStart"/>
-      <w:r>
-        <w:t>menegaskan</w:t>
-      </w:r>
-      <w:proofErr w:type="spellEnd"/>
-      <w:r>
-        <w:t xml:space="preserve"> </w:t>
-      </w:r>
-      <w:proofErr w:type="spellStart"/>
-      <w:r>
-        <w:t>bahwa</w:t>
-      </w:r>
-      <w:proofErr w:type="spellEnd"/>
-      <w:r>
-        <w:t xml:space="preserve"> </w:t>
-      </w:r>
-      <w:proofErr w:type="spellStart"/>
-      <w:r>
-        <w:t>suara</w:t>
-      </w:r>
-      <w:proofErr w:type="spellEnd"/>
-      <w:r>
-        <w:t xml:space="preserve"> </w:t>
-      </w:r>
-      <w:proofErr w:type="spellStart"/>
-      <w:r>
-        <w:t>dapat</w:t>
-      </w:r>
-      <w:proofErr w:type="spellEnd"/>
-      <w:r>
-        <w:t xml:space="preserve"> </w:t>
-      </w:r>
-      <w:proofErr w:type="spellStart"/>
-      <w:r>
-        <w:t>menjadi</w:t>
-      </w:r>
-      <w:proofErr w:type="spellEnd"/>
-      <w:r>
-        <w:t xml:space="preserve"> </w:t>
-      </w:r>
-      <w:proofErr w:type="spellStart"/>
-      <w:r>
-        <w:t>isyarat</w:t>
-      </w:r>
-      <w:proofErr w:type="spellEnd"/>
-      <w:r>
-        <w:t xml:space="preserve"> </w:t>
-      </w:r>
-      <w:proofErr w:type="spellStart"/>
-      <w:r>
-        <w:t>penting</w:t>
-      </w:r>
-      <w:proofErr w:type="spellEnd"/>
-      <w:r>
-        <w:t xml:space="preserve"> </w:t>
-      </w:r>
-      <w:proofErr w:type="spellStart"/>
-      <w:r>
-        <w:t>terkait</w:t>
-      </w:r>
-      <w:proofErr w:type="spellEnd"/>
-      <w:r>
-        <w:t xml:space="preserve"> </w:t>
-      </w:r>
-      <w:proofErr w:type="spellStart"/>
-      <w:r>
-        <w:t>atribut</w:t>
-      </w:r>
-      <w:proofErr w:type="spellEnd"/>
-      <w:r>
-        <w:t xml:space="preserve"> </w:t>
-      </w:r>
-      <w:proofErr w:type="spellStart"/>
-      <w:r>
-        <w:t>kepribadian</w:t>
-      </w:r>
-      <w:proofErr w:type="spellEnd"/>
-      <w:r>
-        <w:t xml:space="preserve"> </w:t>
-      </w:r>
-      <w:proofErr w:type="spellStart"/>
-      <w:r>
-        <w:t>seseorang</w:t>
-      </w:r>
-      <w:proofErr w:type="spellEnd"/>
-      <w:r>
-        <w:t xml:space="preserve"> </w:t>
-      </w:r>
-      <w:r>
-        <w:t>(</w:t>
-      </w:r>
-      <w:proofErr w:type="spellStart"/>
-      <w:r>
-        <w:t>Pearsell</w:t>
-      </w:r>
-      <w:proofErr w:type="spellEnd"/>
-      <w:r>
-        <w:t xml:space="preserve"> &amp; Pape, 2023)</w:t>
+      <w:r>
+        <w:t xml:space="preserve"> (suara tersenyum). Eksperimen dilakukan dengan melihat dari</w:t>
+      </w:r>
+      <w:r>
+        <w:t xml:space="preserve">  persepsi pendengar yang menunjukkan bahwa memodifikasi kualitas suara dapat merubah kesan kepribadian seseorang</w:t>
+      </w:r>
+      <w:r>
+        <w:t xml:space="preserve">. Suara tersenyum menghasilkan penilaian positif, sedangkan suara berderit cenderung dinilai lebih negative, dan hasil berbeda juga dihasilkan dari kualitas suara lainnya. Hal ini menegaskan bahwa suara dapat menjadi isyarat penting terkait atribut kepribadian seseorang </w:t>
+      </w:r>
+      <w:r>
+        <w:t>(Pearsell &amp; Pape, 2023)</w:t>
       </w:r>
       <w:r>
         <w:t>.</w:t>
@@ -10603,55 +8620,7 @@
         <w:t>2024</w:t>
       </w:r>
       <w:r>
-        <w:t xml:space="preserve">) </w:t>
-      </w:r>
-      <w:proofErr w:type="spellStart"/>
-      <w:r>
-        <w:t>mencoba</w:t>
-      </w:r>
-      <w:proofErr w:type="spellEnd"/>
-      <w:r>
-        <w:t xml:space="preserve"> </w:t>
-      </w:r>
-      <w:proofErr w:type="spellStart"/>
-      <w:r>
-        <w:t>mengestimasi</w:t>
-      </w:r>
-      <w:proofErr w:type="spellEnd"/>
-      <w:r>
-        <w:t xml:space="preserve"> </w:t>
-      </w:r>
-      <w:proofErr w:type="spellStart"/>
-      <w:r>
-        <w:t>kepribadian</w:t>
-      </w:r>
-      <w:proofErr w:type="spellEnd"/>
-      <w:r>
-        <w:t xml:space="preserve"> </w:t>
-      </w:r>
-      <w:proofErr w:type="spellStart"/>
-      <w:r>
-        <w:t>seseorang</w:t>
-      </w:r>
-      <w:proofErr w:type="spellEnd"/>
-      <w:r>
-        <w:t xml:space="preserve"> </w:t>
-      </w:r>
-      <w:proofErr w:type="spellStart"/>
-      <w:r>
-        <w:t>dengan</w:t>
-      </w:r>
-      <w:proofErr w:type="spellEnd"/>
-      <w:r>
-        <w:t xml:space="preserve"> </w:t>
-      </w:r>
-      <w:proofErr w:type="spellStart"/>
-      <w:r>
-        <w:t>memanfaatkan</w:t>
-      </w:r>
-      <w:proofErr w:type="spellEnd"/>
-      <w:r>
-        <w:t xml:space="preserve"> </w:t>
+        <w:t xml:space="preserve">) mencoba mengestimasi kepribadian seseorang dengan memanfaatkan </w:t>
       </w:r>
       <w:r>
         <w:rPr>
@@ -10661,31 +8630,7 @@
         <w:t xml:space="preserve">convolutional neural network </w:t>
       </w:r>
       <w:r>
-        <w:t xml:space="preserve">(CNN) dan transformer </w:t>
-      </w:r>
-      <w:proofErr w:type="spellStart"/>
-      <w:r>
-        <w:t>pra-latih</w:t>
-      </w:r>
-      <w:proofErr w:type="spellEnd"/>
-      <w:r>
-        <w:t xml:space="preserve"> </w:t>
-      </w:r>
-      <w:proofErr w:type="spellStart"/>
-      <w:r>
-        <w:t>untuk</w:t>
-      </w:r>
-      <w:proofErr w:type="spellEnd"/>
-      <w:r>
-        <w:t xml:space="preserve"> </w:t>
-      </w:r>
-      <w:proofErr w:type="spellStart"/>
-      <w:r>
-        <w:t>mengekstrak</w:t>
-      </w:r>
-      <w:proofErr w:type="spellEnd"/>
-      <w:r>
-        <w:t xml:space="preserve"> </w:t>
+        <w:t xml:space="preserve">(CNN) dan transformer pra-latih untuk mengekstrak </w:t>
       </w:r>
       <w:r>
         <w:rPr>
@@ -10694,149 +8639,8 @@
         </w:rPr>
         <w:t xml:space="preserve">embedding </w:t>
       </w:r>
-      <w:proofErr w:type="spellStart"/>
-      <w:r>
-        <w:t>akustik</w:t>
-      </w:r>
-      <w:proofErr w:type="spellEnd"/>
-      <w:r>
-        <w:t xml:space="preserve"> </w:t>
-      </w:r>
-      <w:proofErr w:type="spellStart"/>
-      <w:r>
-        <w:t>dari</w:t>
-      </w:r>
-      <w:proofErr w:type="spellEnd"/>
-      <w:r>
-        <w:t xml:space="preserve"> </w:t>
-      </w:r>
-      <w:proofErr w:type="spellStart"/>
-      <w:r>
-        <w:t>suara</w:t>
-      </w:r>
-      <w:proofErr w:type="spellEnd"/>
-      <w:r>
-        <w:t xml:space="preserve"> (</w:t>
-      </w:r>
-      <w:proofErr w:type="spellStart"/>
-      <w:r>
-        <w:t>seperti</w:t>
-      </w:r>
-      <w:proofErr w:type="spellEnd"/>
-      <w:r>
-        <w:t xml:space="preserve"> </w:t>
-      </w:r>
-      <w:proofErr w:type="spellStart"/>
-      <w:r>
-        <w:t>intonasi</w:t>
-      </w:r>
-      <w:proofErr w:type="spellEnd"/>
-      <w:r>
-        <w:t xml:space="preserve">, nada, </w:t>
-      </w:r>
-      <w:proofErr w:type="spellStart"/>
-      <w:r>
-        <w:t>ritme</w:t>
-      </w:r>
-      <w:proofErr w:type="spellEnd"/>
-      <w:r>
-        <w:t>) dan linguistic  (</w:t>
-      </w:r>
-      <w:proofErr w:type="spellStart"/>
-      <w:r>
-        <w:t>makna</w:t>
-      </w:r>
-      <w:proofErr w:type="spellEnd"/>
-      <w:r>
-        <w:t xml:space="preserve"> </w:t>
-      </w:r>
-      <w:proofErr w:type="spellStart"/>
-      <w:r>
-        <w:t>teks</w:t>
-      </w:r>
-      <w:proofErr w:type="spellEnd"/>
-      <w:r>
-        <w:t xml:space="preserve"> </w:t>
-      </w:r>
-      <w:proofErr w:type="spellStart"/>
-      <w:r>
-        <w:t>atau</w:t>
-      </w:r>
-      <w:proofErr w:type="spellEnd"/>
-      <w:r>
-        <w:t xml:space="preserve"> </w:t>
-      </w:r>
-      <w:proofErr w:type="spellStart"/>
-      <w:r>
-        <w:t>transkrip</w:t>
-      </w:r>
-      <w:proofErr w:type="spellEnd"/>
-      <w:r>
-        <w:t xml:space="preserve"> </w:t>
-      </w:r>
-      <w:proofErr w:type="spellStart"/>
-      <w:r>
-        <w:t>percakapan</w:t>
-      </w:r>
-      <w:proofErr w:type="spellEnd"/>
-      <w:r>
-        <w:t xml:space="preserve">). </w:t>
-      </w:r>
-      <w:proofErr w:type="spellStart"/>
-      <w:r>
-        <w:t>Kedua</w:t>
-      </w:r>
-      <w:proofErr w:type="spellEnd"/>
-      <w:r>
-        <w:t xml:space="preserve"> </w:t>
-      </w:r>
-      <w:proofErr w:type="spellStart"/>
-      <w:r>
-        <w:t>jenis</w:t>
-      </w:r>
-      <w:proofErr w:type="spellEnd"/>
-      <w:r>
-        <w:t xml:space="preserve"> </w:t>
-      </w:r>
-      <w:proofErr w:type="spellStart"/>
-      <w:r>
-        <w:t>fitur</w:t>
-      </w:r>
-      <w:proofErr w:type="spellEnd"/>
-      <w:r>
-        <w:t xml:space="preserve"> </w:t>
-      </w:r>
-      <w:proofErr w:type="spellStart"/>
-      <w:r>
-        <w:t>ini</w:t>
-      </w:r>
-      <w:proofErr w:type="spellEnd"/>
-      <w:r>
-        <w:t xml:space="preserve"> </w:t>
-      </w:r>
-      <w:proofErr w:type="spellStart"/>
-      <w:r>
-        <w:t>kemudian</w:t>
-      </w:r>
-      <w:proofErr w:type="spellEnd"/>
-      <w:r>
-        <w:t xml:space="preserve"> </w:t>
-      </w:r>
-      <w:proofErr w:type="spellStart"/>
-      <w:r>
-        <w:t>digabungkan</w:t>
-      </w:r>
-      <w:proofErr w:type="spellEnd"/>
-      <w:r>
-        <w:t xml:space="preserve"> </w:t>
-      </w:r>
-      <w:proofErr w:type="spellStart"/>
-      <w:r>
-        <w:t>dalam</w:t>
-      </w:r>
-      <w:proofErr w:type="spellEnd"/>
-      <w:r>
-        <w:t xml:space="preserve"> model </w:t>
+      <w:r>
+        <w:t xml:space="preserve">akustik dari suara (seperti intonasi, nada, ritme) dan linguistic  (makna teks atau transkrip percakapan). Kedua jenis fitur ini kemudian digabungkan dalam model </w:t>
       </w:r>
       <w:r>
         <w:rPr>
@@ -10846,31 +8650,7 @@
         <w:t>gradient boosted trees</w:t>
       </w:r>
       <w:r>
-        <w:t xml:space="preserve"> </w:t>
-      </w:r>
-      <w:proofErr w:type="spellStart"/>
-      <w:r>
-        <w:t>untuk</w:t>
-      </w:r>
-      <w:proofErr w:type="spellEnd"/>
-      <w:r>
-        <w:t xml:space="preserve"> </w:t>
-      </w:r>
-      <w:proofErr w:type="spellStart"/>
-      <w:r>
-        <w:t>memprediksi</w:t>
-      </w:r>
-      <w:proofErr w:type="spellEnd"/>
-      <w:r>
-        <w:t xml:space="preserve"> </w:t>
-      </w:r>
-      <w:proofErr w:type="spellStart"/>
-      <w:r>
-        <w:t>skor</w:t>
-      </w:r>
-      <w:proofErr w:type="spellEnd"/>
-      <w:r>
-        <w:t xml:space="preserve"> </w:t>
+        <w:t xml:space="preserve"> untuk memprediksi skor </w:t>
       </w:r>
       <w:r>
         <w:rPr>
@@ -10879,133 +8659,8 @@
         </w:rPr>
         <w:t xml:space="preserve">Big Five </w:t>
       </w:r>
-      <w:proofErr w:type="spellStart"/>
-      <w:r>
-        <w:t>tiap</w:t>
-      </w:r>
-      <w:proofErr w:type="spellEnd"/>
-      <w:r>
-        <w:t xml:space="preserve"> </w:t>
-      </w:r>
-      <w:proofErr w:type="spellStart"/>
-      <w:r>
-        <w:t>individu</w:t>
-      </w:r>
-      <w:proofErr w:type="spellEnd"/>
-      <w:r>
-        <w:t xml:space="preserve">. Hasil yang </w:t>
-      </w:r>
-      <w:proofErr w:type="spellStart"/>
-      <w:r>
-        <w:t>didapatkan</w:t>
-      </w:r>
-      <w:proofErr w:type="spellEnd"/>
-      <w:r>
-        <w:t xml:space="preserve"> </w:t>
-      </w:r>
-      <w:proofErr w:type="spellStart"/>
-      <w:r>
-        <w:t>menunjukkan</w:t>
-      </w:r>
-      <w:proofErr w:type="spellEnd"/>
-      <w:r>
-        <w:t xml:space="preserve"> </w:t>
-      </w:r>
-      <w:proofErr w:type="spellStart"/>
-      <w:r>
-        <w:t>bahwa</w:t>
-      </w:r>
-      <w:proofErr w:type="spellEnd"/>
-      <w:r>
-        <w:t xml:space="preserve"> model </w:t>
-      </w:r>
-      <w:proofErr w:type="spellStart"/>
-      <w:r>
-        <w:t>tersebut</w:t>
-      </w:r>
-      <w:proofErr w:type="spellEnd"/>
-      <w:r>
-        <w:t xml:space="preserve"> </w:t>
-      </w:r>
-      <w:proofErr w:type="spellStart"/>
-      <w:r>
-        <w:t>mampu</w:t>
-      </w:r>
-      <w:proofErr w:type="spellEnd"/>
-      <w:r>
-        <w:t xml:space="preserve"> </w:t>
-      </w:r>
-      <w:proofErr w:type="spellStart"/>
-      <w:r>
-        <w:t>memprediksi</w:t>
-      </w:r>
-      <w:proofErr w:type="spellEnd"/>
-      <w:r>
-        <w:t xml:space="preserve"> </w:t>
-      </w:r>
-      <w:proofErr w:type="spellStart"/>
-      <w:r>
-        <w:t>dengan</w:t>
-      </w:r>
-      <w:proofErr w:type="spellEnd"/>
-      <w:r>
-        <w:t xml:space="preserve"> </w:t>
-      </w:r>
-      <w:proofErr w:type="spellStart"/>
-      <w:r>
-        <w:t>tingkat</w:t>
-      </w:r>
-      <w:proofErr w:type="spellEnd"/>
-      <w:r>
-        <w:t xml:space="preserve"> </w:t>
-      </w:r>
-      <w:proofErr w:type="spellStart"/>
-      <w:r>
-        <w:t>akurasi</w:t>
-      </w:r>
-      <w:proofErr w:type="spellEnd"/>
-      <w:r>
-        <w:t xml:space="preserve"> yang </w:t>
-      </w:r>
-      <w:proofErr w:type="spellStart"/>
-      <w:r>
-        <w:t>cukup</w:t>
-      </w:r>
-      <w:proofErr w:type="spellEnd"/>
-      <w:r>
-        <w:t xml:space="preserve"> </w:t>
-      </w:r>
-      <w:proofErr w:type="spellStart"/>
-      <w:r>
-        <w:t>baik</w:t>
-      </w:r>
-      <w:proofErr w:type="spellEnd"/>
-      <w:r>
-        <w:t xml:space="preserve"> </w:t>
-      </w:r>
-      <w:proofErr w:type="spellStart"/>
-      <w:r>
-        <w:t>dengan</w:t>
-      </w:r>
-      <w:proofErr w:type="spellEnd"/>
-      <w:r>
-        <w:t xml:space="preserve"> </w:t>
-      </w:r>
-      <w:proofErr w:type="spellStart"/>
-      <w:r>
-        <w:t>tingkat</w:t>
-      </w:r>
-      <w:proofErr w:type="spellEnd"/>
-      <w:r>
-        <w:t xml:space="preserve"> </w:t>
-      </w:r>
-      <w:proofErr w:type="spellStart"/>
-      <w:r>
-        <w:t>kesesuaian</w:t>
-      </w:r>
-      <w:proofErr w:type="spellEnd"/>
-      <w:r>
-        <w:t xml:space="preserve"> (</w:t>
+      <w:r>
+        <w:t>tiap individu. Hasil yang didapatkan menunjukkan bahwa model tersebut mampu memprediksi dengan tingkat akurasi yang cukup baik dengan tingkat kesesuaian (</w:t>
       </w:r>
       <w:r>
         <w:rPr>
@@ -11018,23 +8673,7 @@
         <w:t>)</w:t>
       </w:r>
       <w:r>
-        <w:t xml:space="preserve"> </w:t>
-      </w:r>
-      <w:proofErr w:type="spellStart"/>
-      <w:r>
-        <w:t>dengan</w:t>
-      </w:r>
-      <w:proofErr w:type="spellEnd"/>
-      <w:r>
-        <w:t xml:space="preserve"> </w:t>
-      </w:r>
-      <w:proofErr w:type="spellStart"/>
-      <w:r>
-        <w:t>skor</w:t>
-      </w:r>
-      <w:proofErr w:type="spellEnd"/>
-      <w:r>
-        <w:t xml:space="preserve"> </w:t>
+        <w:t xml:space="preserve"> dengan skor </w:t>
       </w:r>
       <w:r>
         <w:rPr>
@@ -11044,334 +8683,24 @@
         <w:t>Big Five</w:t>
       </w:r>
       <w:r>
-        <w:t xml:space="preserve"> </w:t>
-      </w:r>
-      <w:proofErr w:type="spellStart"/>
-      <w:r>
-        <w:t>berkisar</w:t>
-      </w:r>
-      <w:proofErr w:type="spellEnd"/>
-      <w:r>
-        <w:t xml:space="preserve"> </w:t>
-      </w:r>
-      <w:proofErr w:type="spellStart"/>
-      <w:r>
-        <w:t>antara</w:t>
-      </w:r>
-      <w:proofErr w:type="spellEnd"/>
-      <w:r>
-        <w:t xml:space="preserve"> </w:t>
+        <w:t xml:space="preserve"> berkisar antara </w:t>
       </w:r>
       <w:r>
         <w:lastRenderedPageBreak/>
-        <w:t xml:space="preserve">0.26 </w:t>
-      </w:r>
-      <w:proofErr w:type="spellStart"/>
-      <w:r>
-        <w:t>hingga</w:t>
-      </w:r>
-      <w:proofErr w:type="spellEnd"/>
-      <w:r>
-        <w:t xml:space="preserve"> 0.39. </w:t>
-      </w:r>
-      <w:proofErr w:type="spellStart"/>
-      <w:r>
-        <w:t>Setelah</w:t>
-      </w:r>
-      <w:proofErr w:type="spellEnd"/>
-      <w:r>
-        <w:t xml:space="preserve"> </w:t>
-      </w:r>
-      <w:proofErr w:type="spellStart"/>
-      <w:r>
-        <w:t>dilakukan</w:t>
-      </w:r>
-      <w:proofErr w:type="spellEnd"/>
-      <w:r>
-        <w:t xml:space="preserve"> </w:t>
-      </w:r>
-      <w:proofErr w:type="spellStart"/>
-      <w:r>
-        <w:t>koreksi</w:t>
-      </w:r>
-      <w:proofErr w:type="spellEnd"/>
-      <w:r>
-        <w:t xml:space="preserve"> </w:t>
-      </w:r>
-      <w:r>
-        <w:t xml:space="preserve">statistic </w:t>
-      </w:r>
-      <w:proofErr w:type="spellStart"/>
-      <w:r>
-        <w:t>untuk</w:t>
-      </w:r>
-      <w:proofErr w:type="spellEnd"/>
-      <w:r>
-        <w:t xml:space="preserve"> </w:t>
-      </w:r>
-      <w:proofErr w:type="spellStart"/>
-      <w:r>
-        <w:t>menghilangkan</w:t>
-      </w:r>
-      <w:proofErr w:type="spellEnd"/>
-      <w:r>
-        <w:t xml:space="preserve"> “</w:t>
-      </w:r>
-      <w:proofErr w:type="spellStart"/>
-      <w:r>
-        <w:t>gangguan</w:t>
-      </w:r>
-      <w:proofErr w:type="spellEnd"/>
-      <w:r>
-        <w:t xml:space="preserve">” </w:t>
-      </w:r>
-      <w:proofErr w:type="spellStart"/>
-      <w:r>
-        <w:t>dalam</w:t>
-      </w:r>
-      <w:proofErr w:type="spellEnd"/>
-      <w:r>
-        <w:t xml:space="preserve"> data (</w:t>
-      </w:r>
-      <w:proofErr w:type="spellStart"/>
+        <w:t xml:space="preserve">0.26 hingga 0.39. Setelah dilakukan koreksi </w:t>
+      </w:r>
+      <w:r>
+        <w:t>statistic untuk menghilangkan “gangguan” dalam data (</w:t>
+      </w:r>
       <w:r>
         <w:rPr>
           <w:i/>
           <w:iCs/>
         </w:rPr>
-        <w:t>disattenuated</w:t>
-      </w:r>
-      <w:proofErr w:type="spellEnd"/>
-      <w:r>
-        <w:rPr>
-          <w:i/>
-          <w:iCs/>
-        </w:rPr>
-        <w:t xml:space="preserve"> correlations) </w:t>
-      </w:r>
-      <w:proofErr w:type="spellStart"/>
-      <w:r>
-        <w:t>terjadi</w:t>
-      </w:r>
-      <w:proofErr w:type="spellEnd"/>
-      <w:r>
-        <w:t xml:space="preserve"> </w:t>
-      </w:r>
-      <w:proofErr w:type="spellStart"/>
-      <w:r>
-        <w:t>peningkatan</w:t>
-      </w:r>
-      <w:proofErr w:type="spellEnd"/>
-      <w:r>
-        <w:t xml:space="preserve"> di </w:t>
-      </w:r>
-      <w:proofErr w:type="spellStart"/>
-      <w:r>
-        <w:t>tingkat</w:t>
-      </w:r>
-      <w:proofErr w:type="spellEnd"/>
-      <w:r>
-        <w:t xml:space="preserve"> </w:t>
-      </w:r>
-      <w:proofErr w:type="spellStart"/>
-      <w:r>
-        <w:t>kesesuaiannya</w:t>
-      </w:r>
-      <w:proofErr w:type="spellEnd"/>
-      <w:r>
-        <w:t xml:space="preserve"> </w:t>
-      </w:r>
-      <w:proofErr w:type="spellStart"/>
-      <w:r>
-        <w:t>yaitu</w:t>
-      </w:r>
-      <w:proofErr w:type="spellEnd"/>
-      <w:r>
-        <w:t xml:space="preserve"> 0.39 </w:t>
-      </w:r>
-      <w:proofErr w:type="spellStart"/>
-      <w:r>
-        <w:t>hingga</w:t>
-      </w:r>
-      <w:proofErr w:type="spellEnd"/>
-      <w:r>
-        <w:t xml:space="preserve"> 0.60. </w:t>
-      </w:r>
-      <w:proofErr w:type="spellStart"/>
-      <w:r>
-        <w:t>Penemuan</w:t>
-      </w:r>
-      <w:proofErr w:type="spellEnd"/>
-      <w:r>
-        <w:t xml:space="preserve"> </w:t>
-      </w:r>
-      <w:proofErr w:type="spellStart"/>
-      <w:r>
-        <w:t>ini</w:t>
-      </w:r>
-      <w:proofErr w:type="spellEnd"/>
-      <w:r>
-        <w:t xml:space="preserve"> </w:t>
-      </w:r>
-      <w:proofErr w:type="spellStart"/>
-      <w:r>
-        <w:t>membuka</w:t>
-      </w:r>
-      <w:proofErr w:type="spellEnd"/>
-      <w:r>
-        <w:t xml:space="preserve"> </w:t>
-      </w:r>
-      <w:proofErr w:type="spellStart"/>
-      <w:r>
-        <w:t>potensi</w:t>
-      </w:r>
-      <w:proofErr w:type="spellEnd"/>
-      <w:r>
-        <w:t xml:space="preserve"> </w:t>
-      </w:r>
-      <w:proofErr w:type="spellStart"/>
-      <w:r>
-        <w:t>penggunaan</w:t>
-      </w:r>
-      <w:proofErr w:type="spellEnd"/>
-      <w:r>
-        <w:t xml:space="preserve"> </w:t>
-      </w:r>
-      <w:proofErr w:type="spellStart"/>
-      <w:r>
-        <w:t>analisis</w:t>
-      </w:r>
-      <w:proofErr w:type="spellEnd"/>
-      <w:r>
-        <w:t xml:space="preserve"> </w:t>
-      </w:r>
-      <w:proofErr w:type="spellStart"/>
-      <w:r>
-        <w:t>suara</w:t>
-      </w:r>
-      <w:proofErr w:type="spellEnd"/>
-      <w:r>
-        <w:t xml:space="preserve"> </w:t>
-      </w:r>
-      <w:proofErr w:type="spellStart"/>
-      <w:r>
-        <w:t>sebagai</w:t>
-      </w:r>
-      <w:proofErr w:type="spellEnd"/>
-      <w:r>
-        <w:t xml:space="preserve"> </w:t>
-      </w:r>
-      <w:proofErr w:type="spellStart"/>
-      <w:r>
-        <w:t>alat</w:t>
-      </w:r>
-      <w:proofErr w:type="spellEnd"/>
-      <w:r>
-        <w:t xml:space="preserve"> </w:t>
-      </w:r>
-      <w:proofErr w:type="spellStart"/>
-      <w:r>
-        <w:t>untuk</w:t>
-      </w:r>
-      <w:proofErr w:type="spellEnd"/>
-      <w:r>
-        <w:t xml:space="preserve"> </w:t>
-      </w:r>
-      <w:proofErr w:type="spellStart"/>
-      <w:r>
-        <w:t>mengestimasi</w:t>
-      </w:r>
-      <w:proofErr w:type="spellEnd"/>
-      <w:r>
-        <w:t xml:space="preserve"> </w:t>
-      </w:r>
-      <w:proofErr w:type="spellStart"/>
-      <w:r>
-        <w:t>kepribadian</w:t>
-      </w:r>
-      <w:proofErr w:type="spellEnd"/>
-      <w:r>
-        <w:t xml:space="preserve"> </w:t>
-      </w:r>
-      <w:proofErr w:type="spellStart"/>
-      <w:r>
-        <w:t>manusia</w:t>
-      </w:r>
-      <w:proofErr w:type="spellEnd"/>
-      <w:r>
-        <w:t xml:space="preserve">, dan juga </w:t>
-      </w:r>
-      <w:proofErr w:type="spellStart"/>
-      <w:r>
-        <w:t>memberikan</w:t>
-      </w:r>
-      <w:proofErr w:type="spellEnd"/>
-      <w:r>
-        <w:t xml:space="preserve"> </w:t>
-      </w:r>
-      <w:proofErr w:type="spellStart"/>
-      <w:r>
-        <w:t>cara</w:t>
-      </w:r>
-      <w:proofErr w:type="spellEnd"/>
-      <w:r>
-        <w:t xml:space="preserve"> </w:t>
-      </w:r>
-      <w:proofErr w:type="spellStart"/>
-      <w:r>
-        <w:t>baru</w:t>
-      </w:r>
-      <w:proofErr w:type="spellEnd"/>
-      <w:r>
-        <w:t xml:space="preserve"> </w:t>
-      </w:r>
-      <w:proofErr w:type="spellStart"/>
-      <w:r>
-        <w:t>untuk</w:t>
-      </w:r>
-      <w:proofErr w:type="spellEnd"/>
-      <w:r>
-        <w:t xml:space="preserve"> </w:t>
-      </w:r>
-      <w:proofErr w:type="spellStart"/>
-      <w:r>
-        <w:t>memahami</w:t>
-      </w:r>
-      <w:proofErr w:type="spellEnd"/>
-      <w:r>
-        <w:t xml:space="preserve"> </w:t>
-      </w:r>
-      <w:proofErr w:type="spellStart"/>
-      <w:r>
-        <w:t>hubungan</w:t>
-      </w:r>
-      <w:proofErr w:type="spellEnd"/>
-      <w:r>
-        <w:t xml:space="preserve"> </w:t>
-      </w:r>
-      <w:proofErr w:type="spellStart"/>
-      <w:r>
-        <w:t>antara</w:t>
-      </w:r>
-      <w:proofErr w:type="spellEnd"/>
-      <w:r>
-        <w:t xml:space="preserve"> </w:t>
-      </w:r>
-      <w:proofErr w:type="spellStart"/>
-      <w:r>
-        <w:t>suara</w:t>
-      </w:r>
-      <w:proofErr w:type="spellEnd"/>
-      <w:r>
-        <w:t xml:space="preserve"> dan </w:t>
-      </w:r>
-      <w:proofErr w:type="spellStart"/>
-      <w:r>
-        <w:t>kepribadian</w:t>
-      </w:r>
-      <w:proofErr w:type="spellEnd"/>
-      <w:r>
-        <w:t xml:space="preserve"> </w:t>
+        <w:t xml:space="preserve">disattenuated correlations) </w:t>
+      </w:r>
+      <w:r>
+        <w:t xml:space="preserve">terjadi peningkatan di tingkat kesesuaiannya yaitu 0.39 hingga 0.60. Penemuan ini membuka potensi penggunaan analisis suara sebagai alat untuk mengestimasi kepribadian manusia, dan juga memberikan cara baru untuk memahami hubungan antara suara dan kepribadian </w:t>
       </w:r>
       <w:r>
         <w:t>(Lukac, 2024)</w:t>
@@ -11386,648 +8715,14 @@
           <w:lang w:val="sv-SE"/>
         </w:rPr>
       </w:pPr>
-      <w:proofErr w:type="spellStart"/>
-      <w:r>
-        <w:t>Berdasarkan</w:t>
-      </w:r>
-      <w:proofErr w:type="spellEnd"/>
-      <w:r>
-        <w:t xml:space="preserve"> </w:t>
-      </w:r>
-      <w:proofErr w:type="spellStart"/>
-      <w:r>
-        <w:t>penelitian</w:t>
-      </w:r>
-      <w:proofErr w:type="spellEnd"/>
-      <w:r>
-        <w:t xml:space="preserve"> yang </w:t>
-      </w:r>
-      <w:proofErr w:type="spellStart"/>
-      <w:r>
-        <w:t>telah</w:t>
-      </w:r>
-      <w:proofErr w:type="spellEnd"/>
-      <w:r>
-        <w:t xml:space="preserve"> </w:t>
-      </w:r>
-      <w:proofErr w:type="spellStart"/>
-      <w:r>
-        <w:t>dilakukan</w:t>
-      </w:r>
-      <w:proofErr w:type="spellEnd"/>
-      <w:r>
-        <w:t xml:space="preserve"> sebelumnya, </w:t>
-      </w:r>
-      <w:proofErr w:type="spellStart"/>
-      <w:r>
-        <w:t>analisis</w:t>
-      </w:r>
-      <w:proofErr w:type="spellEnd"/>
-      <w:r>
-        <w:t xml:space="preserve"> </w:t>
-      </w:r>
-      <w:proofErr w:type="spellStart"/>
-      <w:r>
-        <w:t>kepribadian</w:t>
-      </w:r>
-      <w:proofErr w:type="spellEnd"/>
-      <w:r>
-        <w:t xml:space="preserve"> </w:t>
-      </w:r>
-      <w:proofErr w:type="spellStart"/>
-      <w:r>
-        <w:t>melalui</w:t>
-      </w:r>
-      <w:proofErr w:type="spellEnd"/>
-      <w:r>
-        <w:t xml:space="preserve"> data </w:t>
-      </w:r>
-      <w:proofErr w:type="spellStart"/>
-      <w:r>
-        <w:t>suara</w:t>
-      </w:r>
-      <w:proofErr w:type="spellEnd"/>
-      <w:r>
-        <w:t xml:space="preserve"> </w:t>
-      </w:r>
-      <w:proofErr w:type="spellStart"/>
-      <w:r>
-        <w:t>semakin</w:t>
-      </w:r>
-      <w:proofErr w:type="spellEnd"/>
-      <w:r>
-        <w:t xml:space="preserve"> </w:t>
-      </w:r>
-      <w:proofErr w:type="spellStart"/>
-      <w:r>
-        <w:t>diakui</w:t>
-      </w:r>
-      <w:proofErr w:type="spellEnd"/>
-      <w:r>
-        <w:t xml:space="preserve"> </w:t>
-      </w:r>
-      <w:proofErr w:type="spellStart"/>
-      <w:r>
-        <w:t>manfaatnya</w:t>
-      </w:r>
-      <w:proofErr w:type="spellEnd"/>
-      <w:r>
-        <w:t xml:space="preserve"> </w:t>
-      </w:r>
-      <w:proofErr w:type="spellStart"/>
-      <w:r>
-        <w:t>dalam</w:t>
-      </w:r>
-      <w:proofErr w:type="spellEnd"/>
-      <w:r>
-        <w:t xml:space="preserve"> </w:t>
-      </w:r>
-      <w:proofErr w:type="spellStart"/>
-      <w:r>
-        <w:t>berbagai</w:t>
-      </w:r>
-      <w:proofErr w:type="spellEnd"/>
-      <w:r>
-        <w:t xml:space="preserve"> </w:t>
-      </w:r>
-      <w:proofErr w:type="spellStart"/>
-      <w:r>
-        <w:t>aplikasi</w:t>
-      </w:r>
-      <w:proofErr w:type="spellEnd"/>
-      <w:r>
-        <w:t xml:space="preserve"> </w:t>
-      </w:r>
-      <w:proofErr w:type="spellStart"/>
-      <w:r>
-        <w:t>praktis</w:t>
-      </w:r>
-      <w:proofErr w:type="spellEnd"/>
-      <w:r>
-        <w:t xml:space="preserve">. </w:t>
-      </w:r>
-      <w:proofErr w:type="spellStart"/>
-      <w:r>
-        <w:t>Misalnya</w:t>
-      </w:r>
-      <w:proofErr w:type="spellEnd"/>
-      <w:r>
-        <w:t xml:space="preserve">, </w:t>
-      </w:r>
-      <w:proofErr w:type="spellStart"/>
-      <w:r>
-        <w:t>dalam</w:t>
-      </w:r>
-      <w:proofErr w:type="spellEnd"/>
-      <w:r>
-        <w:t xml:space="preserve"> </w:t>
-      </w:r>
-      <w:proofErr w:type="spellStart"/>
-      <w:r>
-        <w:t>konteks</w:t>
-      </w:r>
-      <w:proofErr w:type="spellEnd"/>
-      <w:r>
-        <w:t xml:space="preserve"> </w:t>
-      </w:r>
-      <w:proofErr w:type="spellStart"/>
-      <w:r>
-        <w:t>rekrutmen</w:t>
-      </w:r>
-      <w:proofErr w:type="spellEnd"/>
-      <w:r>
-        <w:t xml:space="preserve"> dan </w:t>
-      </w:r>
-      <w:proofErr w:type="spellStart"/>
-      <w:r>
-        <w:t>wawancara</w:t>
-      </w:r>
-      <w:proofErr w:type="spellEnd"/>
-      <w:r>
-        <w:t xml:space="preserve"> </w:t>
-      </w:r>
-      <w:proofErr w:type="spellStart"/>
-      <w:r>
-        <w:t>kerja</w:t>
-      </w:r>
-      <w:proofErr w:type="spellEnd"/>
-      <w:r>
-        <w:t xml:space="preserve">, </w:t>
-      </w:r>
-      <w:proofErr w:type="spellStart"/>
-      <w:r>
-        <w:t>kepribadian</w:t>
-      </w:r>
-      <w:proofErr w:type="spellEnd"/>
-      <w:r>
-        <w:t xml:space="preserve"> </w:t>
-      </w:r>
-      <w:proofErr w:type="spellStart"/>
-      <w:r>
-        <w:t>kandidat</w:t>
-      </w:r>
-      <w:proofErr w:type="spellEnd"/>
-      <w:r>
-        <w:t xml:space="preserve"> </w:t>
-      </w:r>
-      <w:proofErr w:type="spellStart"/>
-      <w:r>
-        <w:t>dapat</w:t>
-      </w:r>
-      <w:proofErr w:type="spellEnd"/>
-      <w:r>
-        <w:t xml:space="preserve"> </w:t>
-      </w:r>
-      <w:proofErr w:type="spellStart"/>
-      <w:r>
-        <w:t>diestimasi</w:t>
-      </w:r>
-      <w:proofErr w:type="spellEnd"/>
-      <w:r>
-        <w:t xml:space="preserve"> </w:t>
-      </w:r>
-      <w:proofErr w:type="spellStart"/>
-      <w:r>
-        <w:t>secara</w:t>
-      </w:r>
-      <w:proofErr w:type="spellEnd"/>
-      <w:r>
-        <w:t xml:space="preserve"> </w:t>
-      </w:r>
-      <w:proofErr w:type="spellStart"/>
-      <w:r>
-        <w:t>lebih</w:t>
-      </w:r>
-      <w:proofErr w:type="spellEnd"/>
-      <w:r>
-        <w:t xml:space="preserve"> </w:t>
-      </w:r>
-      <w:proofErr w:type="spellStart"/>
-      <w:r>
-        <w:t>objektif</w:t>
-      </w:r>
-      <w:proofErr w:type="spellEnd"/>
-      <w:r>
-        <w:t xml:space="preserve"> </w:t>
-      </w:r>
-      <w:proofErr w:type="spellStart"/>
-      <w:r>
-        <w:t>melalui</w:t>
-      </w:r>
-      <w:proofErr w:type="spellEnd"/>
-      <w:r>
-        <w:t xml:space="preserve"> </w:t>
-      </w:r>
-      <w:proofErr w:type="spellStart"/>
-      <w:r>
-        <w:t>rekaman</w:t>
-      </w:r>
-      <w:proofErr w:type="spellEnd"/>
-      <w:r>
-        <w:t xml:space="preserve"> </w:t>
-      </w:r>
-      <w:proofErr w:type="spellStart"/>
-      <w:r>
-        <w:t>suara</w:t>
-      </w:r>
-      <w:proofErr w:type="spellEnd"/>
-      <w:r>
-        <w:t xml:space="preserve"> </w:t>
-      </w:r>
-      <w:proofErr w:type="spellStart"/>
-      <w:r>
-        <w:t>wawancara</w:t>
-      </w:r>
-      <w:proofErr w:type="spellEnd"/>
-      <w:r>
-        <w:t xml:space="preserve"> dan </w:t>
-      </w:r>
-      <w:proofErr w:type="spellStart"/>
-      <w:r>
-        <w:t>bisa</w:t>
-      </w:r>
-      <w:proofErr w:type="spellEnd"/>
-      <w:r>
-        <w:t xml:space="preserve"> </w:t>
-      </w:r>
-      <w:proofErr w:type="spellStart"/>
-      <w:r>
-        <w:t>membantu</w:t>
-      </w:r>
-      <w:proofErr w:type="spellEnd"/>
-      <w:r>
-        <w:t xml:space="preserve"> </w:t>
-      </w:r>
-      <w:proofErr w:type="spellStart"/>
-      <w:r>
-        <w:t>pengambil</w:t>
-      </w:r>
-      <w:proofErr w:type="spellEnd"/>
-      <w:r>
-        <w:t xml:space="preserve"> </w:t>
-      </w:r>
-      <w:proofErr w:type="spellStart"/>
-      <w:r>
-        <w:t>keputusan</w:t>
-      </w:r>
-      <w:proofErr w:type="spellEnd"/>
-      <w:r>
-        <w:t xml:space="preserve"> </w:t>
-      </w:r>
-      <w:proofErr w:type="spellStart"/>
-      <w:r>
-        <w:t>dalam</w:t>
-      </w:r>
-      <w:proofErr w:type="spellEnd"/>
-      <w:r>
-        <w:t xml:space="preserve"> </w:t>
-      </w:r>
-      <w:proofErr w:type="spellStart"/>
-      <w:r>
-        <w:t>mengurangi</w:t>
-      </w:r>
-      <w:proofErr w:type="spellEnd"/>
-      <w:r>
-        <w:t xml:space="preserve"> </w:t>
-      </w:r>
-      <w:proofErr w:type="spellStart"/>
-      <w:r>
-        <w:t>penilaian</w:t>
-      </w:r>
-      <w:proofErr w:type="spellEnd"/>
-      <w:r>
-        <w:t xml:space="preserve"> </w:t>
-      </w:r>
-      <w:proofErr w:type="spellStart"/>
-      <w:r>
-        <w:t>secara</w:t>
-      </w:r>
-      <w:proofErr w:type="spellEnd"/>
-      <w:r>
-        <w:t xml:space="preserve"> </w:t>
-      </w:r>
-      <w:proofErr w:type="spellStart"/>
-      <w:r>
-        <w:t>subyektif</w:t>
-      </w:r>
-      <w:proofErr w:type="spellEnd"/>
-      <w:r>
-        <w:t>.</w:t>
-      </w:r>
-      <w:r>
-        <w:t xml:space="preserve"> Di </w:t>
-      </w:r>
-      <w:proofErr w:type="spellStart"/>
-      <w:r>
-        <w:t>bidang</w:t>
-      </w:r>
-      <w:proofErr w:type="spellEnd"/>
-      <w:r>
-        <w:t xml:space="preserve"> lain </w:t>
-      </w:r>
-      <w:proofErr w:type="spellStart"/>
-      <w:r>
-        <w:t>seperti</w:t>
-      </w:r>
-      <w:proofErr w:type="spellEnd"/>
-      <w:r>
-        <w:t xml:space="preserve"> </w:t>
-      </w:r>
-      <w:proofErr w:type="spellStart"/>
-      <w:r>
-        <w:t>interaksi</w:t>
-      </w:r>
-      <w:proofErr w:type="spellEnd"/>
-      <w:r>
-        <w:t xml:space="preserve"> </w:t>
-      </w:r>
-      <w:proofErr w:type="spellStart"/>
-      <w:r>
-        <w:t>manusia</w:t>
-      </w:r>
-      <w:proofErr w:type="spellEnd"/>
-      <w:r>
-        <w:t xml:space="preserve"> dan computer, </w:t>
-      </w:r>
-      <w:proofErr w:type="spellStart"/>
-      <w:r>
-        <w:t>antarmuka</w:t>
-      </w:r>
-      <w:proofErr w:type="spellEnd"/>
-      <w:r>
-        <w:t xml:space="preserve"> </w:t>
-      </w:r>
-      <w:proofErr w:type="spellStart"/>
-      <w:r>
-        <w:t>cerdas</w:t>
-      </w:r>
-      <w:proofErr w:type="spellEnd"/>
-      <w:r>
-        <w:t xml:space="preserve"> </w:t>
-      </w:r>
-      <w:proofErr w:type="spellStart"/>
-      <w:r>
-        <w:t>dapat</w:t>
-      </w:r>
-      <w:proofErr w:type="spellEnd"/>
-      <w:r>
-        <w:t xml:space="preserve"> </w:t>
-      </w:r>
-      <w:proofErr w:type="spellStart"/>
-      <w:r>
-        <w:t>menyesuaikan</w:t>
-      </w:r>
-      <w:proofErr w:type="spellEnd"/>
-      <w:r>
-        <w:t xml:space="preserve"> </w:t>
-      </w:r>
-      <w:proofErr w:type="spellStart"/>
-      <w:r>
-        <w:t>responsnya</w:t>
-      </w:r>
-      <w:proofErr w:type="spellEnd"/>
-      <w:r>
-        <w:t xml:space="preserve"> </w:t>
-      </w:r>
-      <w:proofErr w:type="spellStart"/>
-      <w:r>
-        <w:t>berdasarkan</w:t>
-      </w:r>
-      <w:proofErr w:type="spellEnd"/>
-      <w:r>
-        <w:t xml:space="preserve"> </w:t>
-      </w:r>
-      <w:proofErr w:type="spellStart"/>
-      <w:r>
-        <w:t>kepribadian</w:t>
-      </w:r>
-      <w:proofErr w:type="spellEnd"/>
-      <w:r>
-        <w:t xml:space="preserve"> </w:t>
-      </w:r>
-      <w:proofErr w:type="spellStart"/>
-      <w:r>
-        <w:t>pengguna</w:t>
-      </w:r>
-      <w:proofErr w:type="spellEnd"/>
-      <w:r>
-        <w:t xml:space="preserve"> </w:t>
-      </w:r>
-      <w:proofErr w:type="spellStart"/>
-      <w:r>
-        <w:t>dengan</w:t>
-      </w:r>
-      <w:proofErr w:type="spellEnd"/>
-      <w:r>
-        <w:t xml:space="preserve"> </w:t>
-      </w:r>
-      <w:proofErr w:type="spellStart"/>
-      <w:r>
-        <w:t>deteksi</w:t>
-      </w:r>
-      <w:proofErr w:type="spellEnd"/>
-      <w:r>
-        <w:t xml:space="preserve"> </w:t>
-      </w:r>
-      <w:proofErr w:type="spellStart"/>
-      <w:r>
-        <w:t>suara</w:t>
-      </w:r>
-      <w:proofErr w:type="spellEnd"/>
-      <w:r>
-        <w:t xml:space="preserve">, </w:t>
-      </w:r>
-      <w:proofErr w:type="spellStart"/>
-      <w:r>
-        <w:t>sehingga</w:t>
-      </w:r>
-      <w:proofErr w:type="spellEnd"/>
-      <w:r>
-        <w:t xml:space="preserve"> </w:t>
-      </w:r>
-      <w:proofErr w:type="spellStart"/>
-      <w:r>
-        <w:t>meningkatkan</w:t>
-      </w:r>
-      <w:proofErr w:type="spellEnd"/>
-      <w:r>
-        <w:t xml:space="preserve"> </w:t>
-      </w:r>
-      <w:proofErr w:type="spellStart"/>
-      <w:r>
-        <w:t>pengalaman</w:t>
-      </w:r>
-      <w:proofErr w:type="spellEnd"/>
-      <w:r>
-        <w:t xml:space="preserve"> </w:t>
-      </w:r>
-      <w:proofErr w:type="spellStart"/>
-      <w:r>
-        <w:t>pengguna</w:t>
-      </w:r>
-      <w:proofErr w:type="spellEnd"/>
-      <w:r>
-        <w:t xml:space="preserve"> </w:t>
-      </w:r>
-      <w:proofErr w:type="spellStart"/>
-      <w:r>
-        <w:t>secara</w:t>
-      </w:r>
-      <w:proofErr w:type="spellEnd"/>
-      <w:r>
-        <w:t xml:space="preserve"> personal. </w:t>
-      </w:r>
-      <w:proofErr w:type="spellStart"/>
-      <w:r>
-        <w:t>Dengan</w:t>
-      </w:r>
-      <w:proofErr w:type="spellEnd"/>
-      <w:r>
-        <w:t xml:space="preserve"> </w:t>
-      </w:r>
-      <w:proofErr w:type="spellStart"/>
-      <w:r>
-        <w:t>terus</w:t>
-      </w:r>
-      <w:proofErr w:type="spellEnd"/>
-      <w:r>
-        <w:t xml:space="preserve"> </w:t>
-      </w:r>
-      <w:proofErr w:type="spellStart"/>
-      <w:r>
-        <w:t>berkembangnya</w:t>
-      </w:r>
-      <w:proofErr w:type="spellEnd"/>
-      <w:r>
-        <w:t xml:space="preserve"> </w:t>
-      </w:r>
-      <w:proofErr w:type="spellStart"/>
-      <w:r>
-        <w:t>riset</w:t>
-      </w:r>
-      <w:proofErr w:type="spellEnd"/>
-      <w:r>
-        <w:t xml:space="preserve"> di </w:t>
-      </w:r>
-      <w:proofErr w:type="spellStart"/>
-      <w:r>
-        <w:t>rentang</w:t>
-      </w:r>
-      <w:proofErr w:type="spellEnd"/>
-      <w:r>
-        <w:t xml:space="preserve"> </w:t>
-      </w:r>
-      <w:proofErr w:type="spellStart"/>
-      <w:r>
-        <w:t>tahun</w:t>
-      </w:r>
-      <w:proofErr w:type="spellEnd"/>
-      <w:r>
-        <w:t xml:space="preserve"> 2020–2025 </w:t>
-      </w:r>
-      <w:proofErr w:type="spellStart"/>
-      <w:r>
-        <w:t>ini</w:t>
-      </w:r>
-      <w:proofErr w:type="spellEnd"/>
-      <w:r>
-        <w:t xml:space="preserve">, </w:t>
-      </w:r>
-      <w:proofErr w:type="spellStart"/>
-      <w:r>
-        <w:t>pendekatan</w:t>
-      </w:r>
-      <w:proofErr w:type="spellEnd"/>
-      <w:r>
-        <w:t xml:space="preserve"> </w:t>
-      </w:r>
-      <w:proofErr w:type="spellStart"/>
-      <w:r>
-        <w:t>estimasi</w:t>
-      </w:r>
-      <w:proofErr w:type="spellEnd"/>
-      <w:r>
-        <w:t xml:space="preserve"> </w:t>
-      </w:r>
-      <w:proofErr w:type="spellStart"/>
-      <w:r>
-        <w:t>kepribadian</w:t>
-      </w:r>
-      <w:proofErr w:type="spellEnd"/>
-      <w:r>
-        <w:t xml:space="preserve"> </w:t>
-      </w:r>
-      <w:proofErr w:type="spellStart"/>
-      <w:r>
-        <w:t>dari</w:t>
-      </w:r>
-      <w:proofErr w:type="spellEnd"/>
-      <w:r>
-        <w:t xml:space="preserve"> data </w:t>
-      </w:r>
-      <w:proofErr w:type="spellStart"/>
-      <w:r>
-        <w:t>suara</w:t>
-      </w:r>
-      <w:proofErr w:type="spellEnd"/>
-      <w:r>
-        <w:t xml:space="preserve"> </w:t>
-      </w:r>
-      <w:proofErr w:type="spellStart"/>
-      <w:r>
-        <w:t>diharapkan</w:t>
-      </w:r>
-      <w:proofErr w:type="spellEnd"/>
-      <w:r>
-        <w:t xml:space="preserve"> </w:t>
-      </w:r>
-      <w:proofErr w:type="spellStart"/>
-      <w:r>
-        <w:t>semakin</w:t>
-      </w:r>
-      <w:proofErr w:type="spellEnd"/>
-      <w:r>
-        <w:t xml:space="preserve"> </w:t>
-      </w:r>
-      <w:proofErr w:type="spellStart"/>
-      <w:r>
-        <w:t>matang</w:t>
-      </w:r>
-      <w:proofErr w:type="spellEnd"/>
-      <w:r>
-        <w:t xml:space="preserve"> dan </w:t>
-      </w:r>
-      <w:proofErr w:type="spellStart"/>
-      <w:r>
-        <w:t>siap</w:t>
-      </w:r>
-      <w:proofErr w:type="spellEnd"/>
-      <w:r>
-        <w:t xml:space="preserve"> </w:t>
-      </w:r>
-      <w:proofErr w:type="spellStart"/>
-      <w:r>
-        <w:t>diimplementasikan</w:t>
-      </w:r>
-      <w:proofErr w:type="spellEnd"/>
-      <w:r>
-        <w:t xml:space="preserve"> </w:t>
-      </w:r>
-      <w:proofErr w:type="spellStart"/>
-      <w:r>
-        <w:t>secara</w:t>
-      </w:r>
-      <w:proofErr w:type="spellEnd"/>
-      <w:r>
-        <w:t xml:space="preserve"> </w:t>
-      </w:r>
-      <w:proofErr w:type="spellStart"/>
-      <w:r>
-        <w:t>luas</w:t>
-      </w:r>
-      <w:proofErr w:type="spellEnd"/>
-      <w:r>
-        <w:t>.</w:t>
+      <w:r>
+        <w:t>Berdasarkan penelitian yang telah dilakukan sebelumnya, analisis kepribadian melalui data suara semakin diakui manfaatnya dalam berbagai aplikasi praktis. Misalnya, dalam konteks rekrutmen dan wawancara kerja, kepribadian kandidat dapat diestimasi secara lebih objektif melalui rekaman suara wawancara dan bisa membantu pengambil keputusan dalam mengurangi penilaian secara subyektif.</w:t>
+      </w:r>
+      <w:r>
+        <w:t xml:space="preserve"> Di bidang lain seperti interaksi manusia dan computer, antarmuka cerdas dapat menyesuaikan responsnya berdasarkan kepribadian pengguna dengan deteksi suara, sehingga meningkatkan pengalaman pengguna secara personal. </w:t>
+      </w:r>
+      <w:r>
+        <w:t>Dengan terus berkembangnya riset di rentang tahun 2020–2025 ini, pendekatan estimasi kepribadian dari data suara diharapkan semakin matang dan siap diimplementasikan secara luas.</w:t>
       </w:r>
       <w:r>
         <w:t xml:space="preserve"> </w:t>
@@ -12052,22 +8747,12 @@
       <w:bookmarkStart w:id="31" w:name="_Toc192853324"/>
       <w:bookmarkStart w:id="32" w:name="_Toc202858971"/>
       <w:bookmarkStart w:id="33" w:name="_Toc202859163"/>
-      <w:proofErr w:type="spellStart"/>
-      <w:r>
-        <w:t>Rumusan</w:t>
-      </w:r>
-      <w:proofErr w:type="spellEnd"/>
-      <w:r>
-        <w:t xml:space="preserve"> </w:t>
-      </w:r>
-      <w:proofErr w:type="spellStart"/>
-      <w:r>
-        <w:t>Masalah</w:t>
+      <w:r>
+        <w:t>Rumusan Masalah</w:t>
       </w:r>
       <w:bookmarkEnd w:id="31"/>
       <w:bookmarkEnd w:id="32"/>
       <w:bookmarkEnd w:id="33"/>
-      <w:proofErr w:type="spellEnd"/>
     </w:p>
     <w:p>
       <w:pPr>
@@ -12257,16 +8942,11 @@
       <w:bookmarkStart w:id="35" w:name="_Toc202858972"/>
       <w:bookmarkStart w:id="36" w:name="_Toc202859164"/>
       <w:r>
-        <w:t xml:space="preserve">Batasan </w:t>
-      </w:r>
-      <w:proofErr w:type="spellStart"/>
-      <w:r>
-        <w:t>Masalah</w:t>
+        <w:t>Batasan Masalah</w:t>
       </w:r>
       <w:bookmarkEnd w:id="34"/>
       <w:bookmarkEnd w:id="35"/>
       <w:bookmarkEnd w:id="36"/>
-      <w:proofErr w:type="spellEnd"/>
     </w:p>
     <w:p>
       <w:pPr>
@@ -12810,305 +9490,206 @@
       <w:bookmarkStart w:id="53" w:name="_Toc202858979"/>
       <w:bookmarkStart w:id="54" w:name="_Toc202859171"/>
       <w:r>
-        <w:t xml:space="preserve">Hasil </w:t>
-      </w:r>
-      <w:proofErr w:type="spellStart"/>
-      <w:r>
-        <w:t>Penelitian</w:t>
-      </w:r>
-      <w:proofErr w:type="spellEnd"/>
-      <w:r>
-        <w:t xml:space="preserve"> </w:t>
-      </w:r>
-      <w:proofErr w:type="spellStart"/>
-      <w:r>
-        <w:t>Terdahulu</w:t>
+        <w:t>Hasil Penelitian Terdahulu</w:t>
       </w:r>
       <w:bookmarkEnd w:id="52"/>
       <w:bookmarkEnd w:id="53"/>
       <w:bookmarkEnd w:id="54"/>
-      <w:proofErr w:type="spellEnd"/>
-    </w:p>
-    <w:p>
-      <w:pPr>
-        <w:rPr>
-          <w:lang w:val="sv-SE"/>
-        </w:rPr>
-      </w:pPr>
-      <w:r>
-        <w:t xml:space="preserve">Lorem ipsum </w:t>
-      </w:r>
-      <w:proofErr w:type="spellStart"/>
+    </w:p>
+    <w:p>
+      <w:pPr>
+        <w:rPr>
+          <w:lang w:val="sv-SE"/>
+        </w:rPr>
+      </w:pPr>
+      <w:r>
+        <w:t>Lorem ipsum ipsum</w:t>
+      </w:r>
+      <w:r>
+        <w:t xml:space="preserve"> </w:t>
+      </w:r>
       <w:r>
         <w:t>ipsum</w:t>
       </w:r>
-      <w:proofErr w:type="spellEnd"/>
       <w:r>
         <w:t xml:space="preserve"> </w:t>
       </w:r>
-      <w:proofErr w:type="spellStart"/>
       <w:r>
         <w:t>ipsum</w:t>
       </w:r>
-      <w:proofErr w:type="spellEnd"/>
       <w:r>
         <w:t xml:space="preserve"> </w:t>
       </w:r>
-      <w:proofErr w:type="spellStart"/>
       <w:r>
         <w:t>ipsum</w:t>
       </w:r>
-      <w:proofErr w:type="spellEnd"/>
       <w:r>
         <w:t xml:space="preserve"> </w:t>
       </w:r>
-      <w:proofErr w:type="spellStart"/>
       <w:r>
         <w:t>ipsum</w:t>
       </w:r>
-      <w:proofErr w:type="spellEnd"/>
       <w:r>
         <w:t xml:space="preserve"> </w:t>
       </w:r>
-      <w:proofErr w:type="spellStart"/>
       <w:r>
         <w:t>ipsum</w:t>
       </w:r>
-      <w:proofErr w:type="spellEnd"/>
       <w:r>
         <w:t xml:space="preserve"> </w:t>
       </w:r>
-      <w:proofErr w:type="spellStart"/>
       <w:r>
         <w:t>ipsum</w:t>
       </w:r>
-      <w:proofErr w:type="spellEnd"/>
       <w:r>
         <w:t xml:space="preserve"> </w:t>
       </w:r>
-      <w:proofErr w:type="spellStart"/>
       <w:r>
         <w:t>ipsum</w:t>
       </w:r>
-      <w:proofErr w:type="spellEnd"/>
       <w:r>
         <w:t xml:space="preserve"> </w:t>
       </w:r>
-      <w:proofErr w:type="spellStart"/>
       <w:r>
         <w:t>ipsum</w:t>
       </w:r>
-      <w:proofErr w:type="spellEnd"/>
       <w:r>
         <w:t xml:space="preserve"> </w:t>
       </w:r>
-      <w:proofErr w:type="spellStart"/>
       <w:r>
         <w:t>ipsum</w:t>
       </w:r>
-      <w:proofErr w:type="spellEnd"/>
       <w:r>
         <w:t xml:space="preserve"> </w:t>
       </w:r>
-      <w:proofErr w:type="spellStart"/>
       <w:r>
         <w:t>ipsum</w:t>
       </w:r>
-      <w:proofErr w:type="spellEnd"/>
       <w:r>
         <w:t xml:space="preserve"> </w:t>
       </w:r>
-      <w:proofErr w:type="spellStart"/>
       <w:r>
         <w:t>ipsum</w:t>
       </w:r>
-      <w:proofErr w:type="spellEnd"/>
       <w:r>
         <w:t xml:space="preserve"> </w:t>
       </w:r>
-      <w:proofErr w:type="spellStart"/>
       <w:r>
         <w:t>ipsum</w:t>
       </w:r>
-      <w:proofErr w:type="spellEnd"/>
       <w:r>
         <w:t xml:space="preserve"> </w:t>
       </w:r>
-      <w:proofErr w:type="spellStart"/>
       <w:r>
         <w:t>ipsum</w:t>
       </w:r>
-      <w:proofErr w:type="spellEnd"/>
       <w:r>
         <w:t xml:space="preserve"> </w:t>
       </w:r>
-      <w:proofErr w:type="spellStart"/>
       <w:r>
         <w:t>ipsum</w:t>
       </w:r>
-      <w:proofErr w:type="spellEnd"/>
       <w:r>
         <w:t xml:space="preserve"> </w:t>
       </w:r>
-      <w:proofErr w:type="spellStart"/>
       <w:r>
         <w:t>ipsum</w:t>
       </w:r>
-      <w:proofErr w:type="spellEnd"/>
       <w:r>
         <w:t xml:space="preserve"> </w:t>
       </w:r>
-      <w:proofErr w:type="spellStart"/>
       <w:r>
         <w:t>ipsum</w:t>
       </w:r>
-      <w:proofErr w:type="spellEnd"/>
       <w:r>
         <w:t xml:space="preserve"> </w:t>
       </w:r>
-      <w:proofErr w:type="spellStart"/>
       <w:r>
         <w:t>ipsum</w:t>
       </w:r>
-      <w:proofErr w:type="spellEnd"/>
       <w:r>
         <w:t xml:space="preserve"> </w:t>
       </w:r>
-      <w:proofErr w:type="spellStart"/>
       <w:r>
         <w:t>ipsum</w:t>
       </w:r>
-      <w:proofErr w:type="spellEnd"/>
       <w:r>
         <w:t xml:space="preserve"> </w:t>
       </w:r>
-      <w:proofErr w:type="spellStart"/>
       <w:r>
         <w:t>ipsum</w:t>
       </w:r>
-      <w:proofErr w:type="spellEnd"/>
       <w:r>
         <w:t xml:space="preserve"> </w:t>
       </w:r>
-      <w:proofErr w:type="spellStart"/>
       <w:r>
         <w:t>ipsum</w:t>
       </w:r>
-      <w:proofErr w:type="spellEnd"/>
       <w:r>
         <w:t xml:space="preserve"> </w:t>
       </w:r>
-      <w:proofErr w:type="spellStart"/>
       <w:r>
         <w:t>ipsum</w:t>
       </w:r>
-      <w:proofErr w:type="spellEnd"/>
       <w:r>
         <w:t xml:space="preserve"> </w:t>
       </w:r>
-      <w:proofErr w:type="spellStart"/>
       <w:r>
         <w:t>ipsum</w:t>
       </w:r>
-      <w:proofErr w:type="spellEnd"/>
       <w:r>
         <w:t xml:space="preserve"> </w:t>
       </w:r>
-      <w:proofErr w:type="spellStart"/>
       <w:r>
         <w:t>ipsum</w:t>
       </w:r>
-      <w:proofErr w:type="spellEnd"/>
       <w:r>
         <w:t xml:space="preserve"> </w:t>
       </w:r>
-      <w:proofErr w:type="spellStart"/>
       <w:r>
         <w:t>ipsum</w:t>
       </w:r>
-      <w:proofErr w:type="spellEnd"/>
       <w:r>
         <w:t xml:space="preserve"> </w:t>
       </w:r>
-      <w:proofErr w:type="spellStart"/>
       <w:r>
         <w:t>ipsum</w:t>
       </w:r>
-      <w:proofErr w:type="spellEnd"/>
       <w:r>
         <w:t xml:space="preserve"> </w:t>
       </w:r>
-      <w:proofErr w:type="spellStart"/>
       <w:r>
         <w:t>ipsum</w:t>
       </w:r>
-      <w:proofErr w:type="spellEnd"/>
       <w:r>
         <w:t xml:space="preserve"> </w:t>
       </w:r>
-      <w:proofErr w:type="spellStart"/>
       <w:r>
         <w:t>ipsum</w:t>
       </w:r>
-      <w:proofErr w:type="spellEnd"/>
       <w:r>
         <w:t xml:space="preserve"> </w:t>
       </w:r>
-      <w:proofErr w:type="spellStart"/>
       <w:r>
         <w:t>ipsum</w:t>
       </w:r>
-      <w:proofErr w:type="spellEnd"/>
       <w:r>
         <w:t xml:space="preserve"> </w:t>
       </w:r>
-      <w:proofErr w:type="spellStart"/>
       <w:r>
         <w:t>ipsum</w:t>
       </w:r>
-      <w:proofErr w:type="spellEnd"/>
       <w:r>
         <w:t xml:space="preserve"> </w:t>
       </w:r>
-      <w:proofErr w:type="spellStart"/>
       <w:r>
         <w:t>ipsum</w:t>
       </w:r>
-      <w:proofErr w:type="spellEnd"/>
       <w:r>
         <w:t xml:space="preserve"> </w:t>
       </w:r>
-      <w:proofErr w:type="spellStart"/>
-      <w:r>
-        <w:t>ipsum</w:t>
-      </w:r>
-      <w:proofErr w:type="spellEnd"/>
-      <w:r>
-        <w:t xml:space="preserve"> </w:t>
-      </w:r>
-      <w:proofErr w:type="spellStart"/>
-      <w:r>
-        <w:t>ipsum</w:t>
-      </w:r>
-      <w:proofErr w:type="spellEnd"/>
-      <w:r>
-        <w:t xml:space="preserve"> </w:t>
-      </w:r>
-      <w:proofErr w:type="spellStart"/>
-      <w:r>
-        <w:t>sebagaimana</w:t>
-      </w:r>
-      <w:proofErr w:type="spellEnd"/>
-      <w:r>
-        <w:t xml:space="preserve"> </w:t>
-      </w:r>
-      <w:proofErr w:type="spellStart"/>
-      <w:r>
-        <w:t>tampak</w:t>
-      </w:r>
-      <w:proofErr w:type="spellEnd"/>
-      <w:r>
-        <w:t xml:space="preserve"> pada </w:t>
+      <w:r>
+        <w:t xml:space="preserve">ipsum sebagaimana tampak pada </w:t>
       </w:r>
       <w:r>
         <w:fldChar w:fldCharType="begin"/>
@@ -13310,22 +9891,9 @@
       </w:r>
       <w:bookmarkEnd w:id="55"/>
       <w:r>
-        <w:t xml:space="preserve"> Kotak </w:t>
-      </w:r>
-      <w:proofErr w:type="spellStart"/>
-      <w:r>
-        <w:t>berwarna</w:t>
-      </w:r>
-      <w:proofErr w:type="spellEnd"/>
-      <w:r>
-        <w:t xml:space="preserve"> </w:t>
-      </w:r>
-      <w:proofErr w:type="spellStart"/>
-      <w:r>
-        <w:t>biru</w:t>
+        <w:t xml:space="preserve"> Kotak berwarna biru</w:t>
       </w:r>
       <w:bookmarkEnd w:id="56"/>
-      <w:proofErr w:type="spellEnd"/>
     </w:p>
     <w:p/>
     <w:p>
@@ -13476,7 +10044,6 @@
       <w:r>
         <w:t xml:space="preserve">Metode yang </w:t>
       </w:r>
-      <w:proofErr w:type="spellStart"/>
       <w:r>
         <w:t>D</w:t>
       </w:r>
@@ -13486,7 +10053,6 @@
       <w:bookmarkEnd w:id="63"/>
       <w:bookmarkEnd w:id="64"/>
       <w:bookmarkEnd w:id="65"/>
-      <w:proofErr w:type="spellEnd"/>
     </w:p>
     <w:p>
       <w:pPr>
@@ -13545,26 +10111,15 @@
       <w:bookmarkStart w:id="69" w:name="_Toc192853334"/>
       <w:bookmarkStart w:id="70" w:name="_Toc202858984"/>
       <w:bookmarkStart w:id="71" w:name="_Toc202859176"/>
-      <w:proofErr w:type="spellStart"/>
-      <w:r>
-        <w:t>Urutan</w:t>
-      </w:r>
-      <w:proofErr w:type="spellEnd"/>
-      <w:r>
-        <w:t xml:space="preserve"> </w:t>
-      </w:r>
-      <w:proofErr w:type="spellStart"/>
+      <w:r>
+        <w:t xml:space="preserve">Urutan </w:t>
+      </w:r>
       <w:r>
         <w:t>P</w:t>
       </w:r>
       <w:r>
-        <w:t>elaksanaan</w:t>
-      </w:r>
-      <w:proofErr w:type="spellEnd"/>
-      <w:r>
-        <w:t xml:space="preserve"> </w:t>
-      </w:r>
-      <w:proofErr w:type="spellStart"/>
+        <w:t xml:space="preserve">elaksanaan </w:t>
+      </w:r>
       <w:r>
         <w:t>P</w:t>
       </w:r>
@@ -13574,7 +10129,6 @@
       <w:bookmarkEnd w:id="69"/>
       <w:bookmarkEnd w:id="70"/>
       <w:bookmarkEnd w:id="71"/>
-      <w:proofErr w:type="spellEnd"/>
     </w:p>
     <w:p>
       <w:pPr>
@@ -15104,37 +11658,6 @@
         </w:rPr>
       </w:sdtEndPr>
       <w:sdtContent>
-        <w:p>
-          <w:pPr>
-            <w:autoSpaceDE w:val="0"/>
-            <w:autoSpaceDN w:val="0"/>
-            <w:ind w:hanging="480"/>
-            <w:divId w:val="1113862141"/>
-            <w:rPr>
-              <w:rFonts w:eastAsia="Times New Roman"/>
-              <w:color w:val="000000"/>
-              <w:szCs w:val="24"/>
-            </w:rPr>
-          </w:pPr>
-          <w:r>
-            <w:rPr>
-              <w:rFonts w:eastAsia="Times New Roman"/>
-              <w:color w:val="000000"/>
-              <w:szCs w:val="24"/>
-            </w:rPr>
-            <w:t xml:space="preserve">Guo, A., Li, Y., Wang, Z., Wu, J., &amp; Xu, B. (2024). Personality prediction from task-oriented and open-domain human–machine dialogues. Scientific Reports, 14(1), 3868. </w:t>
-          </w:r>
-          <w:hyperlink r:id="rId20" w:history="1">
-            <w:r>
-              <w:rPr>
-                <w:rStyle w:val="Hyperlink"/>
-                <w:rFonts w:eastAsia="Times New Roman"/>
-                <w:szCs w:val="24"/>
-              </w:rPr>
-              <w:t>https://doi.org/10.1038/s41598-024-59702-1</w:t>
-            </w:r>
-          </w:hyperlink>
-        </w:p>
         <w:p>
           <w:pPr>
             <w:autoSpaceDE w:val="0"/>
@@ -15171,7 +11694,7 @@
             </w:rPr>
             <w:t xml:space="preserve">14, 30149. </w:t>
           </w:r>
-          <w:hyperlink r:id="rId21" w:history="1">
+          <w:hyperlink r:id="rId20" w:history="1">
             <w:r>
               <w:rPr>
                 <w:rStyle w:val="Hyperlink"/>
@@ -15277,123 +11800,33 @@
             </w:rPr>
             <w:t xml:space="preserve">, 909427. </w:t>
           </w:r>
-          <w:r>
-            <w:rPr>
-              <w:rFonts w:eastAsia="Times New Roman"/>
-              <w:color w:val="000000"/>
-              <w:szCs w:val="24"/>
-              <w:lang w:val="id-ID"/>
-            </w:rPr>
-            <w:fldChar w:fldCharType="begin"/>
-          </w:r>
-          <w:r>
-            <w:rPr>
-              <w:rFonts w:eastAsia="Times New Roman"/>
-              <w:color w:val="000000"/>
-              <w:szCs w:val="24"/>
-              <w:lang w:val="id-ID"/>
-            </w:rPr>
-            <w:instrText>HYPERLINK "https://doi.org/10.3389/fcomm.2022.909427" \t "_blank"</w:instrText>
-          </w:r>
-          <w:r>
-            <w:rPr>
-              <w:rFonts w:eastAsia="Times New Roman"/>
-              <w:color w:val="000000"/>
-              <w:szCs w:val="24"/>
-              <w:lang w:val="id-ID"/>
-            </w:rPr>
-          </w:r>
-          <w:r>
-            <w:rPr>
-              <w:rFonts w:eastAsia="Times New Roman"/>
-              <w:color w:val="000000"/>
-              <w:szCs w:val="24"/>
-              <w:lang w:val="id-ID"/>
-            </w:rPr>
-            <w:fldChar w:fldCharType="separate"/>
-          </w:r>
-          <w:r>
-            <w:rPr>
-              <w:rStyle w:val="Hyperlink"/>
-              <w:rFonts w:eastAsia="Times New Roman"/>
-              <w:szCs w:val="24"/>
-              <w:lang w:val="id-ID"/>
-            </w:rPr>
-            <w:t>https://doi.org/10.3389/fcomm.2022.9</w:t>
-          </w:r>
-          <w:r>
-            <w:rPr>
-              <w:rStyle w:val="Hyperlink"/>
-              <w:rFonts w:eastAsia="Times New Roman"/>
-              <w:szCs w:val="24"/>
-              <w:lang w:val="id-ID"/>
-            </w:rPr>
-            <w:t>0</w:t>
-          </w:r>
-          <w:r>
-            <w:rPr>
-              <w:rStyle w:val="Hyperlink"/>
-              <w:rFonts w:eastAsia="Times New Roman"/>
-              <w:szCs w:val="24"/>
-              <w:lang w:val="id-ID"/>
-            </w:rPr>
-            <w:t>9427</w:t>
-          </w:r>
-          <w:r>
-            <w:rPr>
-              <w:rFonts w:eastAsia="Times New Roman"/>
-              <w:color w:val="000000"/>
-              <w:szCs w:val="24"/>
-            </w:rPr>
-            <w:fldChar w:fldCharType="end"/>
-          </w:r>
-        </w:p>
-        <w:p>
-          <w:pPr>
-            <w:autoSpaceDE w:val="0"/>
-            <w:autoSpaceDN w:val="0"/>
-            <w:ind w:hanging="480"/>
-            <w:divId w:val="1113862141"/>
-            <w:rPr>
-              <w:rFonts w:eastAsia="Times New Roman"/>
-              <w:color w:val="000000"/>
-              <w:szCs w:val="24"/>
-            </w:rPr>
-          </w:pPr>
-          <w:r>
-            <w:rPr>
-              <w:rFonts w:eastAsia="Times New Roman"/>
-              <w:color w:val="000000"/>
-              <w:szCs w:val="24"/>
-            </w:rPr>
-            <w:t xml:space="preserve">Marrero, Z. N. K., Gosling, S. D., Pennebaker, J. W., &amp; Harari, G. M. (2022). Evaluating voice samples as a potential source of information about personality. Acta </w:t>
-          </w:r>
-          <w:proofErr w:type="spellStart"/>
-          <w:r>
-            <w:rPr>
-              <w:rFonts w:eastAsia="Times New Roman"/>
-              <w:color w:val="000000"/>
-              <w:szCs w:val="24"/>
-            </w:rPr>
-            <w:t>Psychologica</w:t>
-          </w:r>
-          <w:proofErr w:type="spellEnd"/>
-          <w:r>
-            <w:rPr>
-              <w:rFonts w:eastAsia="Times New Roman"/>
-              <w:color w:val="000000"/>
-              <w:szCs w:val="24"/>
-            </w:rPr>
-            <w:t xml:space="preserve">, 230, 103740. </w:t>
-          </w:r>
-          <w:hyperlink r:id="rId22" w:history="1">
+          <w:hyperlink r:id="rId21" w:tgtFrame="_blank" w:history="1">
             <w:r>
               <w:rPr>
                 <w:rStyle w:val="Hyperlink"/>
                 <w:rFonts w:eastAsia="Times New Roman"/>
                 <w:szCs w:val="24"/>
-              </w:rPr>
-              <w:t>https://doi.org/10.1016/j.actpsy.2022.103740</w:t>
+                <w:lang w:val="id-ID"/>
+              </w:rPr>
+              <w:t>https://doi.org/10.3389/fcomm.2022.9</w:t>
+            </w:r>
+            <w:r>
+              <w:rPr>
+                <w:rStyle w:val="Hyperlink"/>
+                <w:rFonts w:eastAsia="Times New Roman"/>
+                <w:szCs w:val="24"/>
+                <w:lang w:val="id-ID"/>
+              </w:rPr>
+              <w:t>0</w:t>
+            </w:r>
+            <w:r>
+              <w:rPr>
+                <w:rStyle w:val="Hyperlink"/>
+                <w:rFonts w:eastAsia="Times New Roman"/>
+                <w:szCs w:val="24"/>
+                <w:lang w:val="id-ID"/>
+              </w:rPr>
+              <w:t>9427</w:t>
             </w:r>
           </w:hyperlink>
         </w:p>
@@ -15469,7 +11902,7 @@
             </w:rPr>
             <w:t xml:space="preserve"> </w:t>
           </w:r>
-          <w:hyperlink r:id="rId23" w:history="1">
+          <w:hyperlink r:id="rId22" w:history="1">
             <w:r>
               <w:rPr>
                 <w:rStyle w:val="Hyperlink"/>
@@ -15592,9 +12025,9 @@
       </w:pPr>
     </w:p>
     <w:sectPr>
-      <w:headerReference w:type="even" r:id="rId24"/>
-      <w:headerReference w:type="default" r:id="rId25"/>
-      <w:footerReference w:type="default" r:id="rId26"/>
+      <w:headerReference w:type="even" r:id="rId23"/>
+      <w:headerReference w:type="default" r:id="rId24"/>
+      <w:footerReference w:type="default" r:id="rId25"/>
       <w:pgSz w:w="11907" w:h="16840" w:code="9"/>
       <w:pgMar w:top="1418" w:right="1418" w:bottom="1418" w:left="1418" w:header="720" w:footer="720" w:gutter="0"/>
       <w:pgNumType w:start="1"/>
@@ -19406,10 +15839,10 @@
     <w:rsid w:val="00030210"/>
     <w:rsid w:val="00077DD6"/>
     <w:rsid w:val="002977B0"/>
+    <w:rsid w:val="00681D02"/>
     <w:rsid w:val="006E715E"/>
     <w:rsid w:val="00712D21"/>
     <w:rsid w:val="00777018"/>
-    <w:rsid w:val="008A6EBD"/>
     <w:rsid w:val="0097352D"/>
     <w:rsid w:val="00A940FB"/>
     <w:rsid w:val="00B52FEE"/>

</xml_diff>

<commit_message>
feat: add rumusan masalah, batasan masalah, tujuan dan manfaat
</commit_message>
<xml_diff>
--- a/ProposalTAMuhammadAqilFarrukh.docx
+++ b/ProposalTAMuhammadAqilFarrukh.docx
@@ -295,6 +295,7 @@
                                 <w:lang w:val="sv-SE"/>
                               </w:rPr>
                             </w:pPr>
+                            <w:proofErr w:type="spellStart"/>
                             <w:r>
                               <w:rPr>
                                 <w:rFonts w:ascii="Trebuchet MS" w:hAnsi="Trebuchet MS"/>
@@ -304,7 +305,187 @@
                                 <w:sz w:val="36"/>
                                 <w:szCs w:val="36"/>
                               </w:rPr>
-                              <w:t>Analisis Komparatif Pendekatan Machine Learning dan Transformer Pra-latih untuk Prediksi Kepribadian dari Data Suara</w:t>
+                              <w:t>Analisis</w:t>
+                            </w:r>
+                            <w:proofErr w:type="spellEnd"/>
+                            <w:r>
+                              <w:rPr>
+                                <w:rFonts w:ascii="Trebuchet MS" w:hAnsi="Trebuchet MS"/>
+                                <w:b/>
+                                <w:bCs/>
+                                <w:color w:val="000000" w:themeColor="text1"/>
+                                <w:sz w:val="36"/>
+                                <w:szCs w:val="36"/>
+                              </w:rPr>
+                              <w:t xml:space="preserve"> </w:t>
+                            </w:r>
+                            <w:proofErr w:type="spellStart"/>
+                            <w:r>
+                              <w:rPr>
+                                <w:rFonts w:ascii="Trebuchet MS" w:hAnsi="Trebuchet MS"/>
+                                <w:b/>
+                                <w:bCs/>
+                                <w:color w:val="000000" w:themeColor="text1"/>
+                                <w:sz w:val="36"/>
+                                <w:szCs w:val="36"/>
+                              </w:rPr>
+                              <w:t>Komparatif</w:t>
+                            </w:r>
+                            <w:proofErr w:type="spellEnd"/>
+                            <w:r>
+                              <w:rPr>
+                                <w:rFonts w:ascii="Trebuchet MS" w:hAnsi="Trebuchet MS"/>
+                                <w:b/>
+                                <w:bCs/>
+                                <w:color w:val="000000" w:themeColor="text1"/>
+                                <w:sz w:val="36"/>
+                                <w:szCs w:val="36"/>
+                              </w:rPr>
+                              <w:t xml:space="preserve"> </w:t>
+                            </w:r>
+                            <w:proofErr w:type="spellStart"/>
+                            <w:r>
+                              <w:rPr>
+                                <w:rFonts w:ascii="Trebuchet MS" w:hAnsi="Trebuchet MS"/>
+                                <w:b/>
+                                <w:bCs/>
+                                <w:color w:val="000000" w:themeColor="text1"/>
+                                <w:sz w:val="36"/>
+                                <w:szCs w:val="36"/>
+                              </w:rPr>
+                              <w:t>Pendekatan</w:t>
+                            </w:r>
+                            <w:proofErr w:type="spellEnd"/>
+                            <w:r>
+                              <w:rPr>
+                                <w:rFonts w:ascii="Trebuchet MS" w:hAnsi="Trebuchet MS"/>
+                                <w:b/>
+                                <w:bCs/>
+                                <w:color w:val="000000" w:themeColor="text1"/>
+                                <w:sz w:val="36"/>
+                                <w:szCs w:val="36"/>
+                              </w:rPr>
+                              <w:t xml:space="preserve"> Machine Learning dan Transformer </w:t>
+                            </w:r>
+                            <w:proofErr w:type="spellStart"/>
+                            <w:r>
+                              <w:rPr>
+                                <w:rFonts w:ascii="Trebuchet MS" w:hAnsi="Trebuchet MS"/>
+                                <w:b/>
+                                <w:bCs/>
+                                <w:color w:val="000000" w:themeColor="text1"/>
+                                <w:sz w:val="36"/>
+                                <w:szCs w:val="36"/>
+                              </w:rPr>
+                              <w:t>Pra-latih</w:t>
+                            </w:r>
+                            <w:proofErr w:type="spellEnd"/>
+                            <w:r>
+                              <w:rPr>
+                                <w:rFonts w:ascii="Trebuchet MS" w:hAnsi="Trebuchet MS"/>
+                                <w:b/>
+                                <w:bCs/>
+                                <w:color w:val="000000" w:themeColor="text1"/>
+                                <w:sz w:val="36"/>
+                                <w:szCs w:val="36"/>
+                              </w:rPr>
+                              <w:t xml:space="preserve"> </w:t>
+                            </w:r>
+                            <w:proofErr w:type="spellStart"/>
+                            <w:r>
+                              <w:rPr>
+                                <w:rFonts w:ascii="Trebuchet MS" w:hAnsi="Trebuchet MS"/>
+                                <w:b/>
+                                <w:bCs/>
+                                <w:color w:val="000000" w:themeColor="text1"/>
+                                <w:sz w:val="36"/>
+                                <w:szCs w:val="36"/>
+                              </w:rPr>
+                              <w:t>untuk</w:t>
+                            </w:r>
+                            <w:proofErr w:type="spellEnd"/>
+                            <w:r>
+                              <w:rPr>
+                                <w:rFonts w:ascii="Trebuchet MS" w:hAnsi="Trebuchet MS"/>
+                                <w:b/>
+                                <w:bCs/>
+                                <w:color w:val="000000" w:themeColor="text1"/>
+                                <w:sz w:val="36"/>
+                                <w:szCs w:val="36"/>
+                              </w:rPr>
+                              <w:t xml:space="preserve"> </w:t>
+                            </w:r>
+                            <w:proofErr w:type="spellStart"/>
+                            <w:r>
+                              <w:rPr>
+                                <w:rFonts w:ascii="Trebuchet MS" w:hAnsi="Trebuchet MS"/>
+                                <w:b/>
+                                <w:bCs/>
+                                <w:color w:val="000000" w:themeColor="text1"/>
+                                <w:sz w:val="36"/>
+                                <w:szCs w:val="36"/>
+                              </w:rPr>
+                              <w:t>Prediksi</w:t>
+                            </w:r>
+                            <w:proofErr w:type="spellEnd"/>
+                            <w:r>
+                              <w:rPr>
+                                <w:rFonts w:ascii="Trebuchet MS" w:hAnsi="Trebuchet MS"/>
+                                <w:b/>
+                                <w:bCs/>
+                                <w:color w:val="000000" w:themeColor="text1"/>
+                                <w:sz w:val="36"/>
+                                <w:szCs w:val="36"/>
+                              </w:rPr>
+                              <w:t xml:space="preserve"> </w:t>
+                            </w:r>
+                            <w:proofErr w:type="spellStart"/>
+                            <w:r>
+                              <w:rPr>
+                                <w:rFonts w:ascii="Trebuchet MS" w:hAnsi="Trebuchet MS"/>
+                                <w:b/>
+                                <w:bCs/>
+                                <w:color w:val="000000" w:themeColor="text1"/>
+                                <w:sz w:val="36"/>
+                                <w:szCs w:val="36"/>
+                              </w:rPr>
+                              <w:t>Kepribadian</w:t>
+                            </w:r>
+                            <w:proofErr w:type="spellEnd"/>
+                            <w:r>
+                              <w:rPr>
+                                <w:rFonts w:ascii="Trebuchet MS" w:hAnsi="Trebuchet MS"/>
+                                <w:b/>
+                                <w:bCs/>
+                                <w:color w:val="000000" w:themeColor="text1"/>
+                                <w:sz w:val="36"/>
+                                <w:szCs w:val="36"/>
+                              </w:rPr>
+                              <w:t xml:space="preserve"> </w:t>
+                            </w:r>
+                            <w:proofErr w:type="spellStart"/>
+                            <w:r>
+                              <w:rPr>
+                                <w:rFonts w:ascii="Trebuchet MS" w:hAnsi="Trebuchet MS"/>
+                                <w:b/>
+                                <w:bCs/>
+                                <w:color w:val="000000" w:themeColor="text1"/>
+                                <w:sz w:val="36"/>
+                                <w:szCs w:val="36"/>
+                              </w:rPr>
+                              <w:t>dari</w:t>
+                            </w:r>
+                            <w:proofErr w:type="spellEnd"/>
+                            <w:r>
+                              <w:rPr>
+                                <w:rFonts w:ascii="Trebuchet MS" w:hAnsi="Trebuchet MS"/>
+                                <w:b/>
+                                <w:bCs/>
+                                <w:color w:val="000000" w:themeColor="text1"/>
+                                <w:sz w:val="36"/>
+                                <w:szCs w:val="36"/>
+                              </w:rPr>
+                              <w:t xml:space="preserve"> Data Suara</w:t>
                             </w:r>
                           </w:p>
                           <w:p>
@@ -533,7 +714,27 @@
                                 <w:sz w:val="28"/>
                                 <w:szCs w:val="28"/>
                               </w:rPr>
-                              <w:t>Dini Adni Navastara, S.Kom., M.Sc.</w:t>
+                              <w:t xml:space="preserve">Dini Adni Navastara, </w:t>
+                            </w:r>
+                            <w:proofErr w:type="spellStart"/>
+                            <w:r>
+                              <w:rPr>
+                                <w:rFonts w:ascii="Trebuchet MS" w:hAnsi="Trebuchet MS"/>
+                                <w:color w:val="000000" w:themeColor="text1"/>
+                                <w:sz w:val="28"/>
+                                <w:szCs w:val="28"/>
+                              </w:rPr>
+                              <w:t>S.Kom</w:t>
+                            </w:r>
+                            <w:proofErr w:type="spellEnd"/>
+                            <w:r>
+                              <w:rPr>
+                                <w:rFonts w:ascii="Trebuchet MS" w:hAnsi="Trebuchet MS"/>
+                                <w:color w:val="000000" w:themeColor="text1"/>
+                                <w:sz w:val="28"/>
+                                <w:szCs w:val="28"/>
+                              </w:rPr>
+                              <w:t>., M.Sc.</w:t>
                             </w:r>
                           </w:p>
                           <w:p>
@@ -834,6 +1035,7 @@
                           <w:lang w:val="sv-SE"/>
                         </w:rPr>
                       </w:pPr>
+                      <w:proofErr w:type="spellStart"/>
                       <w:r>
                         <w:rPr>
                           <w:rFonts w:ascii="Trebuchet MS" w:hAnsi="Trebuchet MS"/>
@@ -843,7 +1045,187 @@
                           <w:sz w:val="36"/>
                           <w:szCs w:val="36"/>
                         </w:rPr>
-                        <w:t>Analisis Komparatif Pendekatan Machine Learning dan Transformer Pra-latih untuk Prediksi Kepribadian dari Data Suara</w:t>
+                        <w:t>Analisis</w:t>
+                      </w:r>
+                      <w:proofErr w:type="spellEnd"/>
+                      <w:r>
+                        <w:rPr>
+                          <w:rFonts w:ascii="Trebuchet MS" w:hAnsi="Trebuchet MS"/>
+                          <w:b/>
+                          <w:bCs/>
+                          <w:color w:val="000000" w:themeColor="text1"/>
+                          <w:sz w:val="36"/>
+                          <w:szCs w:val="36"/>
+                        </w:rPr>
+                        <w:t xml:space="preserve"> </w:t>
+                      </w:r>
+                      <w:proofErr w:type="spellStart"/>
+                      <w:r>
+                        <w:rPr>
+                          <w:rFonts w:ascii="Trebuchet MS" w:hAnsi="Trebuchet MS"/>
+                          <w:b/>
+                          <w:bCs/>
+                          <w:color w:val="000000" w:themeColor="text1"/>
+                          <w:sz w:val="36"/>
+                          <w:szCs w:val="36"/>
+                        </w:rPr>
+                        <w:t>Komparatif</w:t>
+                      </w:r>
+                      <w:proofErr w:type="spellEnd"/>
+                      <w:r>
+                        <w:rPr>
+                          <w:rFonts w:ascii="Trebuchet MS" w:hAnsi="Trebuchet MS"/>
+                          <w:b/>
+                          <w:bCs/>
+                          <w:color w:val="000000" w:themeColor="text1"/>
+                          <w:sz w:val="36"/>
+                          <w:szCs w:val="36"/>
+                        </w:rPr>
+                        <w:t xml:space="preserve"> </w:t>
+                      </w:r>
+                      <w:proofErr w:type="spellStart"/>
+                      <w:r>
+                        <w:rPr>
+                          <w:rFonts w:ascii="Trebuchet MS" w:hAnsi="Trebuchet MS"/>
+                          <w:b/>
+                          <w:bCs/>
+                          <w:color w:val="000000" w:themeColor="text1"/>
+                          <w:sz w:val="36"/>
+                          <w:szCs w:val="36"/>
+                        </w:rPr>
+                        <w:t>Pendekatan</w:t>
+                      </w:r>
+                      <w:proofErr w:type="spellEnd"/>
+                      <w:r>
+                        <w:rPr>
+                          <w:rFonts w:ascii="Trebuchet MS" w:hAnsi="Trebuchet MS"/>
+                          <w:b/>
+                          <w:bCs/>
+                          <w:color w:val="000000" w:themeColor="text1"/>
+                          <w:sz w:val="36"/>
+                          <w:szCs w:val="36"/>
+                        </w:rPr>
+                        <w:t xml:space="preserve"> Machine Learning dan Transformer </w:t>
+                      </w:r>
+                      <w:proofErr w:type="spellStart"/>
+                      <w:r>
+                        <w:rPr>
+                          <w:rFonts w:ascii="Trebuchet MS" w:hAnsi="Trebuchet MS"/>
+                          <w:b/>
+                          <w:bCs/>
+                          <w:color w:val="000000" w:themeColor="text1"/>
+                          <w:sz w:val="36"/>
+                          <w:szCs w:val="36"/>
+                        </w:rPr>
+                        <w:t>Pra-latih</w:t>
+                      </w:r>
+                      <w:proofErr w:type="spellEnd"/>
+                      <w:r>
+                        <w:rPr>
+                          <w:rFonts w:ascii="Trebuchet MS" w:hAnsi="Trebuchet MS"/>
+                          <w:b/>
+                          <w:bCs/>
+                          <w:color w:val="000000" w:themeColor="text1"/>
+                          <w:sz w:val="36"/>
+                          <w:szCs w:val="36"/>
+                        </w:rPr>
+                        <w:t xml:space="preserve"> </w:t>
+                      </w:r>
+                      <w:proofErr w:type="spellStart"/>
+                      <w:r>
+                        <w:rPr>
+                          <w:rFonts w:ascii="Trebuchet MS" w:hAnsi="Trebuchet MS"/>
+                          <w:b/>
+                          <w:bCs/>
+                          <w:color w:val="000000" w:themeColor="text1"/>
+                          <w:sz w:val="36"/>
+                          <w:szCs w:val="36"/>
+                        </w:rPr>
+                        <w:t>untuk</w:t>
+                      </w:r>
+                      <w:proofErr w:type="spellEnd"/>
+                      <w:r>
+                        <w:rPr>
+                          <w:rFonts w:ascii="Trebuchet MS" w:hAnsi="Trebuchet MS"/>
+                          <w:b/>
+                          <w:bCs/>
+                          <w:color w:val="000000" w:themeColor="text1"/>
+                          <w:sz w:val="36"/>
+                          <w:szCs w:val="36"/>
+                        </w:rPr>
+                        <w:t xml:space="preserve"> </w:t>
+                      </w:r>
+                      <w:proofErr w:type="spellStart"/>
+                      <w:r>
+                        <w:rPr>
+                          <w:rFonts w:ascii="Trebuchet MS" w:hAnsi="Trebuchet MS"/>
+                          <w:b/>
+                          <w:bCs/>
+                          <w:color w:val="000000" w:themeColor="text1"/>
+                          <w:sz w:val="36"/>
+                          <w:szCs w:val="36"/>
+                        </w:rPr>
+                        <w:t>Prediksi</w:t>
+                      </w:r>
+                      <w:proofErr w:type="spellEnd"/>
+                      <w:r>
+                        <w:rPr>
+                          <w:rFonts w:ascii="Trebuchet MS" w:hAnsi="Trebuchet MS"/>
+                          <w:b/>
+                          <w:bCs/>
+                          <w:color w:val="000000" w:themeColor="text1"/>
+                          <w:sz w:val="36"/>
+                          <w:szCs w:val="36"/>
+                        </w:rPr>
+                        <w:t xml:space="preserve"> </w:t>
+                      </w:r>
+                      <w:proofErr w:type="spellStart"/>
+                      <w:r>
+                        <w:rPr>
+                          <w:rFonts w:ascii="Trebuchet MS" w:hAnsi="Trebuchet MS"/>
+                          <w:b/>
+                          <w:bCs/>
+                          <w:color w:val="000000" w:themeColor="text1"/>
+                          <w:sz w:val="36"/>
+                          <w:szCs w:val="36"/>
+                        </w:rPr>
+                        <w:t>Kepribadian</w:t>
+                      </w:r>
+                      <w:proofErr w:type="spellEnd"/>
+                      <w:r>
+                        <w:rPr>
+                          <w:rFonts w:ascii="Trebuchet MS" w:hAnsi="Trebuchet MS"/>
+                          <w:b/>
+                          <w:bCs/>
+                          <w:color w:val="000000" w:themeColor="text1"/>
+                          <w:sz w:val="36"/>
+                          <w:szCs w:val="36"/>
+                        </w:rPr>
+                        <w:t xml:space="preserve"> </w:t>
+                      </w:r>
+                      <w:proofErr w:type="spellStart"/>
+                      <w:r>
+                        <w:rPr>
+                          <w:rFonts w:ascii="Trebuchet MS" w:hAnsi="Trebuchet MS"/>
+                          <w:b/>
+                          <w:bCs/>
+                          <w:color w:val="000000" w:themeColor="text1"/>
+                          <w:sz w:val="36"/>
+                          <w:szCs w:val="36"/>
+                        </w:rPr>
+                        <w:t>dari</w:t>
+                      </w:r>
+                      <w:proofErr w:type="spellEnd"/>
+                      <w:r>
+                        <w:rPr>
+                          <w:rFonts w:ascii="Trebuchet MS" w:hAnsi="Trebuchet MS"/>
+                          <w:b/>
+                          <w:bCs/>
+                          <w:color w:val="000000" w:themeColor="text1"/>
+                          <w:sz w:val="36"/>
+                          <w:szCs w:val="36"/>
+                        </w:rPr>
+                        <w:t xml:space="preserve"> Data Suara</w:t>
                       </w:r>
                     </w:p>
                     <w:p>
@@ -1072,7 +1454,27 @@
                           <w:sz w:val="28"/>
                           <w:szCs w:val="28"/>
                         </w:rPr>
-                        <w:t>Dini Adni Navastara, S.Kom., M.Sc.</w:t>
+                        <w:t xml:space="preserve">Dini Adni Navastara, </w:t>
+                      </w:r>
+                      <w:proofErr w:type="spellStart"/>
+                      <w:r>
+                        <w:rPr>
+                          <w:rFonts w:ascii="Trebuchet MS" w:hAnsi="Trebuchet MS"/>
+                          <w:color w:val="000000" w:themeColor="text1"/>
+                          <w:sz w:val="28"/>
+                          <w:szCs w:val="28"/>
+                        </w:rPr>
+                        <w:t>S.Kom</w:t>
+                      </w:r>
+                      <w:proofErr w:type="spellEnd"/>
+                      <w:r>
+                        <w:rPr>
+                          <w:rFonts w:ascii="Trebuchet MS" w:hAnsi="Trebuchet MS"/>
+                          <w:color w:val="000000" w:themeColor="text1"/>
+                          <w:sz w:val="28"/>
+                          <w:szCs w:val="28"/>
+                        </w:rPr>
+                        <w:t>., M.Sc.</w:t>
                       </w:r>
                     </w:p>
                     <w:p>
@@ -2693,13 +3095,63 @@
                 <w:szCs w:val="26"/>
               </w:rPr>
             </w:pPr>
+            <w:proofErr w:type="spellStart"/>
             <w:r>
               <w:rPr>
                 <w:sz w:val="26"/>
                 <w:szCs w:val="26"/>
               </w:rPr>
-              <w:t>Shintami Chusnul Hidayati, S.Kom., M.Sc., Ph.D</w:t>
+              <w:t>Shintami</w:t>
             </w:r>
+            <w:proofErr w:type="spellEnd"/>
+            <w:r>
+              <w:rPr>
+                <w:sz w:val="26"/>
+                <w:szCs w:val="26"/>
+              </w:rPr>
+              <w:t xml:space="preserve"> </w:t>
+            </w:r>
+            <w:proofErr w:type="spellStart"/>
+            <w:r>
+              <w:rPr>
+                <w:sz w:val="26"/>
+                <w:szCs w:val="26"/>
+              </w:rPr>
+              <w:t>Chusnul</w:t>
+            </w:r>
+            <w:proofErr w:type="spellEnd"/>
+            <w:r>
+              <w:rPr>
+                <w:sz w:val="26"/>
+                <w:szCs w:val="26"/>
+              </w:rPr>
+              <w:t xml:space="preserve"> Hidayati, </w:t>
+            </w:r>
+            <w:proofErr w:type="spellStart"/>
+            <w:r>
+              <w:rPr>
+                <w:sz w:val="26"/>
+                <w:szCs w:val="26"/>
+              </w:rPr>
+              <w:t>S.Kom</w:t>
+            </w:r>
+            <w:proofErr w:type="spellEnd"/>
+            <w:r>
+              <w:rPr>
+                <w:sz w:val="26"/>
+                <w:szCs w:val="26"/>
+              </w:rPr>
+              <w:t xml:space="preserve">., M.Sc., </w:t>
+            </w:r>
+            <w:proofErr w:type="spellStart"/>
+            <w:r>
+              <w:rPr>
+                <w:sz w:val="26"/>
+                <w:szCs w:val="26"/>
+              </w:rPr>
+              <w:t>Ph.D</w:t>
+            </w:r>
+            <w:proofErr w:type="spellEnd"/>
             <w:r>
               <w:rPr>
                 <w:sz w:val="26"/>
@@ -2736,12 +3188,21 @@
                 <w:szCs w:val="26"/>
               </w:rPr>
             </w:pPr>
+            <w:proofErr w:type="spellStart"/>
             <w:r>
               <w:rPr>
                 <w:sz w:val="26"/>
                 <w:szCs w:val="26"/>
               </w:rPr>
-              <w:t xml:space="preserve">Pembimbing </w:t>
+              <w:t>Pembimbing</w:t>
+            </w:r>
+            <w:proofErr w:type="spellEnd"/>
+            <w:r>
+              <w:rPr>
+                <w:sz w:val="26"/>
+                <w:szCs w:val="26"/>
+              </w:rPr>
+              <w:t xml:space="preserve"> </w:t>
             </w:r>
           </w:p>
         </w:tc>
@@ -2823,8 +3284,17 @@
                 <w:sz w:val="26"/>
                 <w:szCs w:val="26"/>
               </w:rPr>
-              <w:t>Ko-pembimbing</w:t>
+              <w:t>Ko-</w:t>
             </w:r>
+            <w:proofErr w:type="spellStart"/>
+            <w:r>
+              <w:rPr>
+                <w:sz w:val="26"/>
+                <w:szCs w:val="26"/>
+              </w:rPr>
+              <w:t>pembimbing</w:t>
+            </w:r>
+            <w:proofErr w:type="spellEnd"/>
           </w:p>
         </w:tc>
       </w:tr>
@@ -2872,8 +3342,33 @@
                 <w:sz w:val="26"/>
                 <w:szCs w:val="26"/>
               </w:rPr>
-              <w:t>Nama dan gelar penguji</w:t>
+              <w:t xml:space="preserve">Nama dan </w:t>
             </w:r>
+            <w:proofErr w:type="spellStart"/>
+            <w:r>
+              <w:rPr>
+                <w:sz w:val="26"/>
+                <w:szCs w:val="26"/>
+              </w:rPr>
+              <w:t>gelar</w:t>
+            </w:r>
+            <w:proofErr w:type="spellEnd"/>
+            <w:r>
+              <w:rPr>
+                <w:sz w:val="26"/>
+                <w:szCs w:val="26"/>
+              </w:rPr>
+              <w:t xml:space="preserve"> </w:t>
+            </w:r>
+            <w:proofErr w:type="spellStart"/>
+            <w:r>
+              <w:rPr>
+                <w:sz w:val="26"/>
+                <w:szCs w:val="26"/>
+              </w:rPr>
+              <w:t>penguji</w:t>
+            </w:r>
+            <w:proofErr w:type="spellEnd"/>
             <w:r>
               <w:rPr>
                 <w:sz w:val="26"/>
@@ -2910,6 +3405,7 @@
                 <w:szCs w:val="26"/>
               </w:rPr>
             </w:pPr>
+            <w:proofErr w:type="spellStart"/>
             <w:r>
               <w:rPr>
                 <w:sz w:val="26"/>
@@ -2917,6 +3413,7 @@
               </w:rPr>
               <w:t>Penguji</w:t>
             </w:r>
+            <w:proofErr w:type="spellEnd"/>
           </w:p>
         </w:tc>
       </w:tr>
@@ -2964,8 +3461,33 @@
                 <w:sz w:val="26"/>
                 <w:szCs w:val="26"/>
               </w:rPr>
-              <w:t>Nama dan gelar penguji</w:t>
+              <w:t xml:space="preserve">Nama dan </w:t>
             </w:r>
+            <w:proofErr w:type="spellStart"/>
+            <w:r>
+              <w:rPr>
+                <w:sz w:val="26"/>
+                <w:szCs w:val="26"/>
+              </w:rPr>
+              <w:t>gelar</w:t>
+            </w:r>
+            <w:proofErr w:type="spellEnd"/>
+            <w:r>
+              <w:rPr>
+                <w:sz w:val="26"/>
+                <w:szCs w:val="26"/>
+              </w:rPr>
+              <w:t xml:space="preserve"> </w:t>
+            </w:r>
+            <w:proofErr w:type="spellStart"/>
+            <w:r>
+              <w:rPr>
+                <w:sz w:val="26"/>
+                <w:szCs w:val="26"/>
+              </w:rPr>
+              <w:t>penguji</w:t>
+            </w:r>
+            <w:proofErr w:type="spellEnd"/>
             <w:r>
               <w:rPr>
                 <w:sz w:val="26"/>
@@ -3002,6 +3524,7 @@
                 <w:szCs w:val="26"/>
               </w:rPr>
             </w:pPr>
+            <w:proofErr w:type="spellStart"/>
             <w:r>
               <w:rPr>
                 <w:sz w:val="26"/>
@@ -3009,6 +3532,7 @@
               </w:rPr>
               <w:t>Penguji</w:t>
             </w:r>
+            <w:proofErr w:type="spellEnd"/>
           </w:p>
         </w:tc>
       </w:tr>
@@ -4192,6 +4716,7 @@
               </w:rPr>
               <w:t xml:space="preserve"> </w:t>
             </w:r>
+            <w:proofErr w:type="spellStart"/>
             <w:r>
               <w:rPr>
                 <w:b/>
@@ -4250,7 +4775,15 @@
                 <w:b/>
                 <w:szCs w:val="24"/>
               </w:rPr>
-              <w:t>a / NRP</w:t>
+              <w:t>a</w:t>
+            </w:r>
+            <w:proofErr w:type="spellEnd"/>
+            <w:r>
+              <w:rPr>
+                <w:b/>
+                <w:szCs w:val="24"/>
+              </w:rPr>
+              <w:t xml:space="preserve"> / NRP</w:t>
             </w:r>
           </w:p>
         </w:tc>
@@ -4327,6 +4860,7 @@
                 <w:szCs w:val="24"/>
               </w:rPr>
             </w:pPr>
+            <w:proofErr w:type="spellStart"/>
             <w:r>
               <w:rPr>
                 <w:b/>
@@ -4334,6 +4868,7 @@
               </w:rPr>
               <w:t>Departemen</w:t>
             </w:r>
+            <w:proofErr w:type="spellEnd"/>
           </w:p>
         </w:tc>
         <w:tc>
@@ -4408,6 +4943,7 @@
               </w:rPr>
               <w:t xml:space="preserve"> </w:t>
             </w:r>
+            <w:proofErr w:type="spellStart"/>
             <w:r>
               <w:rPr>
                 <w:b/>
@@ -4416,6 +4952,7 @@
               </w:rPr>
               <w:t>Informatika</w:t>
             </w:r>
+            <w:proofErr w:type="spellEnd"/>
             <w:r>
               <w:rPr>
                 <w:b/>
@@ -4518,6 +5055,7 @@
               </w:rPr>
               <w:t xml:space="preserve"> </w:t>
             </w:r>
+            <w:proofErr w:type="spellStart"/>
             <w:r>
               <w:rPr>
                 <w:b/>
@@ -4580,6 +5118,7 @@
               </w:rPr>
               <w:t>g</w:t>
             </w:r>
+            <w:proofErr w:type="spellEnd"/>
           </w:p>
         </w:tc>
         <w:tc>
@@ -4675,7 +5214,15 @@
                 <w:b/>
                 <w:szCs w:val="24"/>
               </w:rPr>
-              <w:t>Ko-p</w:t>
+              <w:t>Ko-</w:t>
+            </w:r>
+            <w:proofErr w:type="spellStart"/>
+            <w:r>
+              <w:rPr>
+                <w:b/>
+                <w:szCs w:val="24"/>
+              </w:rPr>
+              <w:t>p</w:t>
             </w:r>
             <w:r>
               <w:rPr>
@@ -4732,6 +5279,7 @@
               </w:rPr>
               <w:t>g</w:t>
             </w:r>
+            <w:proofErr w:type="spellEnd"/>
           </w:p>
         </w:tc>
         <w:tc>
@@ -4772,7 +5320,23 @@
                 <w:b/>
                 <w:szCs w:val="24"/>
               </w:rPr>
-              <w:t>Dini Adni Navastara, S.Kom., M.Sc.</w:t>
+              <w:t xml:space="preserve">Dini Adni Navastara, </w:t>
+            </w:r>
+            <w:proofErr w:type="spellStart"/>
+            <w:r>
+              <w:rPr>
+                <w:b/>
+                <w:szCs w:val="24"/>
+              </w:rPr>
+              <w:t>S.Kom</w:t>
+            </w:r>
+            <w:proofErr w:type="spellEnd"/>
+            <w:r>
+              <w:rPr>
+                <w:b/>
+                <w:szCs w:val="24"/>
+              </w:rPr>
+              <w:t>., M.Sc.</w:t>
             </w:r>
           </w:p>
         </w:tc>
@@ -5372,8 +5936,33 @@
                 <w:b/>
                 <w:szCs w:val="24"/>
               </w:rPr>
-              <w:t>Nama pembimbing dan gelar</w:t>
+              <w:t xml:space="preserve">Nama </w:t>
             </w:r>
+            <w:proofErr w:type="spellStart"/>
+            <w:r>
+              <w:rPr>
+                <w:b/>
+                <w:szCs w:val="24"/>
+              </w:rPr>
+              <w:t>pembimbing</w:t>
+            </w:r>
+            <w:proofErr w:type="spellEnd"/>
+            <w:r>
+              <w:rPr>
+                <w:b/>
+                <w:szCs w:val="24"/>
+              </w:rPr>
+              <w:t xml:space="preserve"> dan </w:t>
+            </w:r>
+            <w:proofErr w:type="spellStart"/>
+            <w:r>
+              <w:rPr>
+                <w:b/>
+                <w:szCs w:val="24"/>
+              </w:rPr>
+              <w:t>gelar</w:t>
+            </w:r>
+            <w:proofErr w:type="spellEnd"/>
             <w:r>
               <w:rPr>
                 <w:b/>
@@ -5455,8 +6044,33 @@
                 <w:b/>
                 <w:szCs w:val="24"/>
               </w:rPr>
-              <w:t>Nama pembimbing dan gelar</w:t>
+              <w:t xml:space="preserve">Nama </w:t>
             </w:r>
+            <w:proofErr w:type="spellStart"/>
+            <w:r>
+              <w:rPr>
+                <w:b/>
+                <w:szCs w:val="24"/>
+              </w:rPr>
+              <w:t>pembimbing</w:t>
+            </w:r>
+            <w:proofErr w:type="spellEnd"/>
+            <w:r>
+              <w:rPr>
+                <w:b/>
+                <w:szCs w:val="24"/>
+              </w:rPr>
+              <w:t xml:space="preserve"> dan </w:t>
+            </w:r>
+            <w:proofErr w:type="spellStart"/>
+            <w:r>
+              <w:rPr>
+                <w:b/>
+                <w:szCs w:val="24"/>
+              </w:rPr>
+              <w:t>gelar</w:t>
+            </w:r>
+            <w:proofErr w:type="spellEnd"/>
             <w:r>
               <w:rPr>
                 <w:b/>
@@ -8342,11 +8956,16 @@
       <w:bookmarkStart w:id="29" w:name="_Toc202858970"/>
       <w:bookmarkStart w:id="30" w:name="_Toc202859162"/>
       <w:r>
-        <w:t>Latar Belakang</w:t>
+        <w:t xml:space="preserve">Latar </w:t>
+      </w:r>
+      <w:proofErr w:type="spellStart"/>
+      <w:r>
+        <w:t>Belakang</w:t>
       </w:r>
       <w:bookmarkEnd w:id="28"/>
       <w:bookmarkEnd w:id="29"/>
       <w:bookmarkEnd w:id="30"/>
+      <w:proofErr w:type="spellEnd"/>
     </w:p>
     <w:p>
       <w:pPr>
@@ -8470,7 +9089,175 @@
         <w:t>.</w:t>
       </w:r>
       <w:r>
-        <w:t xml:space="preserve"> Dibanding metode sebelumnya, analisis kepribadian melalui suara bisa dimanfaatkan secara efektif untuk beberapa kondisi seperti wawancara kerja atau layanan pelanggan karena kepribadian seseorang sangat berpengaruh </w:t>
+        <w:t xml:space="preserve"> Dibanding metode sebelumnya, </w:t>
+      </w:r>
+      <w:proofErr w:type="spellStart"/>
+      <w:r>
+        <w:t>analisis</w:t>
+      </w:r>
+      <w:proofErr w:type="spellEnd"/>
+      <w:r>
+        <w:t xml:space="preserve"> </w:t>
+      </w:r>
+      <w:proofErr w:type="spellStart"/>
+      <w:r>
+        <w:t>kepribadian</w:t>
+      </w:r>
+      <w:proofErr w:type="spellEnd"/>
+      <w:r>
+        <w:t xml:space="preserve"> </w:t>
+      </w:r>
+      <w:proofErr w:type="spellStart"/>
+      <w:r>
+        <w:t>melalui</w:t>
+      </w:r>
+      <w:proofErr w:type="spellEnd"/>
+      <w:r>
+        <w:t xml:space="preserve"> </w:t>
+      </w:r>
+      <w:proofErr w:type="spellStart"/>
+      <w:r>
+        <w:t>suara</w:t>
+      </w:r>
+      <w:proofErr w:type="spellEnd"/>
+      <w:r>
+        <w:t xml:space="preserve"> </w:t>
+      </w:r>
+      <w:proofErr w:type="spellStart"/>
+      <w:r>
+        <w:t>bisa</w:t>
+      </w:r>
+      <w:proofErr w:type="spellEnd"/>
+      <w:r>
+        <w:t xml:space="preserve"> </w:t>
+      </w:r>
+      <w:proofErr w:type="spellStart"/>
+      <w:r>
+        <w:t>dimanfaatkan</w:t>
+      </w:r>
+      <w:proofErr w:type="spellEnd"/>
+      <w:r>
+        <w:t xml:space="preserve"> </w:t>
+      </w:r>
+      <w:proofErr w:type="spellStart"/>
+      <w:r>
+        <w:t>secara</w:t>
+      </w:r>
+      <w:proofErr w:type="spellEnd"/>
+      <w:r>
+        <w:t xml:space="preserve"> </w:t>
+      </w:r>
+      <w:proofErr w:type="spellStart"/>
+      <w:r>
+        <w:t>efektif</w:t>
+      </w:r>
+      <w:proofErr w:type="spellEnd"/>
+      <w:r>
+        <w:t xml:space="preserve"> </w:t>
+      </w:r>
+      <w:proofErr w:type="spellStart"/>
+      <w:r>
+        <w:t>untuk</w:t>
+      </w:r>
+      <w:proofErr w:type="spellEnd"/>
+      <w:r>
+        <w:t xml:space="preserve"> </w:t>
+      </w:r>
+      <w:proofErr w:type="spellStart"/>
+      <w:r>
+        <w:t>beberapa</w:t>
+      </w:r>
+      <w:proofErr w:type="spellEnd"/>
+      <w:r>
+        <w:t xml:space="preserve"> </w:t>
+      </w:r>
+      <w:proofErr w:type="spellStart"/>
+      <w:r>
+        <w:t>kondisi</w:t>
+      </w:r>
+      <w:proofErr w:type="spellEnd"/>
+      <w:r>
+        <w:t xml:space="preserve"> </w:t>
+      </w:r>
+      <w:proofErr w:type="spellStart"/>
+      <w:r>
+        <w:t>seperti</w:t>
+      </w:r>
+      <w:proofErr w:type="spellEnd"/>
+      <w:r>
+        <w:t xml:space="preserve"> </w:t>
+      </w:r>
+      <w:proofErr w:type="spellStart"/>
+      <w:r>
+        <w:t>wawancara</w:t>
+      </w:r>
+      <w:proofErr w:type="spellEnd"/>
+      <w:r>
+        <w:t xml:space="preserve"> </w:t>
+      </w:r>
+      <w:proofErr w:type="spellStart"/>
+      <w:r>
+        <w:t>kerja</w:t>
+      </w:r>
+      <w:proofErr w:type="spellEnd"/>
+      <w:r>
+        <w:t xml:space="preserve"> </w:t>
+      </w:r>
+      <w:proofErr w:type="spellStart"/>
+      <w:r>
+        <w:t>atau</w:t>
+      </w:r>
+      <w:proofErr w:type="spellEnd"/>
+      <w:r>
+        <w:t xml:space="preserve"> </w:t>
+      </w:r>
+      <w:proofErr w:type="spellStart"/>
+      <w:r>
+        <w:t>layanan</w:t>
+      </w:r>
+      <w:proofErr w:type="spellEnd"/>
+      <w:r>
+        <w:t xml:space="preserve"> </w:t>
+      </w:r>
+      <w:proofErr w:type="spellStart"/>
+      <w:r>
+        <w:t>pelanggan</w:t>
+      </w:r>
+      <w:proofErr w:type="spellEnd"/>
+      <w:r>
+        <w:t xml:space="preserve"> </w:t>
+      </w:r>
+      <w:proofErr w:type="spellStart"/>
+      <w:r>
+        <w:t>karena</w:t>
+      </w:r>
+      <w:proofErr w:type="spellEnd"/>
+      <w:r>
+        <w:t xml:space="preserve"> </w:t>
+      </w:r>
+      <w:proofErr w:type="spellStart"/>
+      <w:r>
+        <w:t>kepribadian</w:t>
+      </w:r>
+      <w:proofErr w:type="spellEnd"/>
+      <w:r>
+        <w:t xml:space="preserve"> </w:t>
+      </w:r>
+      <w:proofErr w:type="spellStart"/>
+      <w:r>
+        <w:t>seseorang</w:t>
+      </w:r>
+      <w:proofErr w:type="spellEnd"/>
+      <w:r>
+        <w:t xml:space="preserve"> sangat </w:t>
+      </w:r>
+      <w:proofErr w:type="spellStart"/>
+      <w:r>
+        <w:t>berpengaruh</w:t>
+      </w:r>
+      <w:proofErr w:type="spellEnd"/>
+      <w:r>
+        <w:t xml:space="preserve"> </w:t>
       </w:r>
       <w:r>
         <w:rPr>
@@ -8486,8 +9273,125 @@
       </w:r>
     </w:p>
     <w:p>
-      <w:r>
-        <w:t xml:space="preserve">Beberapa penelitian terbaru dalam teknologi analisis suara, sudah menggunakan teori umum yang diterima secara luas seperti </w:t>
+      <w:proofErr w:type="spellStart"/>
+      <w:r>
+        <w:t>Beberapa</w:t>
+      </w:r>
+      <w:proofErr w:type="spellEnd"/>
+      <w:r>
+        <w:t xml:space="preserve"> </w:t>
+      </w:r>
+      <w:proofErr w:type="spellStart"/>
+      <w:r>
+        <w:t>penelitian</w:t>
+      </w:r>
+      <w:proofErr w:type="spellEnd"/>
+      <w:r>
+        <w:t xml:space="preserve"> </w:t>
+      </w:r>
+      <w:proofErr w:type="spellStart"/>
+      <w:r>
+        <w:t>terbaru</w:t>
+      </w:r>
+      <w:proofErr w:type="spellEnd"/>
+      <w:r>
+        <w:t xml:space="preserve"> </w:t>
+      </w:r>
+      <w:proofErr w:type="spellStart"/>
+      <w:r>
+        <w:t>dalam</w:t>
+      </w:r>
+      <w:proofErr w:type="spellEnd"/>
+      <w:r>
+        <w:t xml:space="preserve"> </w:t>
+      </w:r>
+      <w:proofErr w:type="spellStart"/>
+      <w:r>
+        <w:t>teknologi</w:t>
+      </w:r>
+      <w:proofErr w:type="spellEnd"/>
+      <w:r>
+        <w:t xml:space="preserve"> </w:t>
+      </w:r>
+      <w:proofErr w:type="spellStart"/>
+      <w:r>
+        <w:t>analisis</w:t>
+      </w:r>
+      <w:proofErr w:type="spellEnd"/>
+      <w:r>
+        <w:t xml:space="preserve"> </w:t>
+      </w:r>
+      <w:proofErr w:type="spellStart"/>
+      <w:r>
+        <w:t>suara</w:t>
+      </w:r>
+      <w:proofErr w:type="spellEnd"/>
+      <w:r>
+        <w:t xml:space="preserve">, </w:t>
+      </w:r>
+      <w:proofErr w:type="spellStart"/>
+      <w:r>
+        <w:t>sudah</w:t>
+      </w:r>
+      <w:proofErr w:type="spellEnd"/>
+      <w:r>
+        <w:t xml:space="preserve"> </w:t>
+      </w:r>
+      <w:proofErr w:type="spellStart"/>
+      <w:r>
+        <w:t>menggunakan</w:t>
+      </w:r>
+      <w:proofErr w:type="spellEnd"/>
+      <w:r>
+        <w:t xml:space="preserve"> </w:t>
+      </w:r>
+      <w:proofErr w:type="spellStart"/>
+      <w:r>
+        <w:t>teori</w:t>
+      </w:r>
+      <w:proofErr w:type="spellEnd"/>
+      <w:r>
+        <w:t xml:space="preserve"> </w:t>
+      </w:r>
+      <w:proofErr w:type="spellStart"/>
+      <w:r>
+        <w:t>umum</w:t>
+      </w:r>
+      <w:proofErr w:type="spellEnd"/>
+      <w:r>
+        <w:t xml:space="preserve"> yang </w:t>
+      </w:r>
+      <w:proofErr w:type="spellStart"/>
+      <w:r>
+        <w:t>diterima</w:t>
+      </w:r>
+      <w:proofErr w:type="spellEnd"/>
+      <w:r>
+        <w:t xml:space="preserve"> </w:t>
+      </w:r>
+      <w:proofErr w:type="spellStart"/>
+      <w:r>
+        <w:t>secara</w:t>
+      </w:r>
+      <w:proofErr w:type="spellEnd"/>
+      <w:r>
+        <w:t xml:space="preserve"> </w:t>
+      </w:r>
+      <w:proofErr w:type="spellStart"/>
+      <w:r>
+        <w:t>luas</w:t>
+      </w:r>
+      <w:proofErr w:type="spellEnd"/>
+      <w:r>
+        <w:t xml:space="preserve"> </w:t>
+      </w:r>
+      <w:proofErr w:type="spellStart"/>
+      <w:r>
+        <w:t>seperti</w:t>
+      </w:r>
+      <w:proofErr w:type="spellEnd"/>
+      <w:r>
+        <w:t xml:space="preserve"> </w:t>
       </w:r>
       <w:r>
         <w:rPr>
@@ -8497,7 +9401,127 @@
         <w:t xml:space="preserve">Big Five Personality </w:t>
       </w:r>
       <w:r>
-        <w:t xml:space="preserve">dan telah menghasilkan temuan yang lebih jelas seperti fitur-fitur akustik tertentu yang berkorelasi dengan kepribadian manusia. Misalnya, variasi </w:t>
+        <w:t xml:space="preserve">dan </w:t>
+      </w:r>
+      <w:proofErr w:type="spellStart"/>
+      <w:r>
+        <w:t>telah</w:t>
+      </w:r>
+      <w:proofErr w:type="spellEnd"/>
+      <w:r>
+        <w:t xml:space="preserve"> </w:t>
+      </w:r>
+      <w:proofErr w:type="spellStart"/>
+      <w:r>
+        <w:t>menghasilkan</w:t>
+      </w:r>
+      <w:proofErr w:type="spellEnd"/>
+      <w:r>
+        <w:t xml:space="preserve"> </w:t>
+      </w:r>
+      <w:proofErr w:type="spellStart"/>
+      <w:r>
+        <w:t>temuan</w:t>
+      </w:r>
+      <w:proofErr w:type="spellEnd"/>
+      <w:r>
+        <w:t xml:space="preserve"> yang </w:t>
+      </w:r>
+      <w:proofErr w:type="spellStart"/>
+      <w:r>
+        <w:t>lebih</w:t>
+      </w:r>
+      <w:proofErr w:type="spellEnd"/>
+      <w:r>
+        <w:t xml:space="preserve"> </w:t>
+      </w:r>
+      <w:proofErr w:type="spellStart"/>
+      <w:r>
+        <w:t>jelas</w:t>
+      </w:r>
+      <w:proofErr w:type="spellEnd"/>
+      <w:r>
+        <w:t xml:space="preserve"> </w:t>
+      </w:r>
+      <w:proofErr w:type="spellStart"/>
+      <w:r>
+        <w:t>seperti</w:t>
+      </w:r>
+      <w:proofErr w:type="spellEnd"/>
+      <w:r>
+        <w:t xml:space="preserve"> </w:t>
+      </w:r>
+      <w:proofErr w:type="spellStart"/>
+      <w:r>
+        <w:t>fitur-fitur</w:t>
+      </w:r>
+      <w:proofErr w:type="spellEnd"/>
+      <w:r>
+        <w:t xml:space="preserve"> </w:t>
+      </w:r>
+      <w:proofErr w:type="spellStart"/>
+      <w:r>
+        <w:t>akustik</w:t>
+      </w:r>
+      <w:proofErr w:type="spellEnd"/>
+      <w:r>
+        <w:t xml:space="preserve"> </w:t>
+      </w:r>
+      <w:proofErr w:type="spellStart"/>
+      <w:r>
+        <w:t>tertentu</w:t>
+      </w:r>
+      <w:proofErr w:type="spellEnd"/>
+      <w:r>
+        <w:t xml:space="preserve"> yang </w:t>
+      </w:r>
+      <w:proofErr w:type="spellStart"/>
+      <w:r>
+        <w:t>berkorelasi</w:t>
+      </w:r>
+      <w:proofErr w:type="spellEnd"/>
+      <w:r>
+        <w:t xml:space="preserve"> </w:t>
+      </w:r>
+      <w:proofErr w:type="spellStart"/>
+      <w:r>
+        <w:t>dengan</w:t>
+      </w:r>
+      <w:proofErr w:type="spellEnd"/>
+      <w:r>
+        <w:t xml:space="preserve"> </w:t>
+      </w:r>
+      <w:proofErr w:type="spellStart"/>
+      <w:r>
+        <w:t>kepribadian</w:t>
+      </w:r>
+      <w:proofErr w:type="spellEnd"/>
+      <w:r>
+        <w:t xml:space="preserve"> </w:t>
+      </w:r>
+      <w:proofErr w:type="spellStart"/>
+      <w:r>
+        <w:t>manusia</w:t>
+      </w:r>
+      <w:proofErr w:type="spellEnd"/>
+      <w:r>
+        <w:t xml:space="preserve">. </w:t>
+      </w:r>
+      <w:proofErr w:type="spellStart"/>
+      <w:r>
+        <w:t>Misalnya</w:t>
+      </w:r>
+      <w:proofErr w:type="spellEnd"/>
+      <w:r>
+        <w:t xml:space="preserve">, </w:t>
+      </w:r>
+      <w:proofErr w:type="spellStart"/>
+      <w:r>
+        <w:t>variasi</w:t>
+      </w:r>
+      <w:proofErr w:type="spellEnd"/>
+      <w:r>
+        <w:t xml:space="preserve"> </w:t>
       </w:r>
       <w:r>
         <w:t>prosodic</w:t>
@@ -8509,8 +9533,13 @@
         </w:rPr>
         <w:t xml:space="preserve"> </w:t>
       </w:r>
-      <w:r>
-        <w:t>seperti nada (</w:t>
+      <w:proofErr w:type="spellStart"/>
+      <w:r>
+        <w:t>seperti</w:t>
+      </w:r>
+      <w:proofErr w:type="spellEnd"/>
+      <w:r>
+        <w:t xml:space="preserve"> nada (</w:t>
       </w:r>
       <w:r>
         <w:rPr>
@@ -8520,10 +9549,351 @@
         <w:t>pitch</w:t>
       </w:r>
       <w:r>
-        <w:t>) dan kecepatan bicara bisa menjadi parameter tingkat Ekstraversi seseorang</w:t>
-      </w:r>
-      <w:r>
-        <w:t xml:space="preserve">. Eksperimen yang telah dilakukan sebelumnya mengklasifikasikan individu dengan sifat tinggi dan rendah fitur suara. Orang dengan karakteristik vokal yang lantang dan lancer dalam berbicara cenderung dinilai lebih ekstrovert, sedangkan frekuensi suara yang monoton atau rendah diklasifikasikan dengan sifat kurang percaya diri atau dominasi yang rendah </w:t>
+        <w:t xml:space="preserve">) dan </w:t>
+      </w:r>
+      <w:proofErr w:type="spellStart"/>
+      <w:r>
+        <w:t>kecepatan</w:t>
+      </w:r>
+      <w:proofErr w:type="spellEnd"/>
+      <w:r>
+        <w:t xml:space="preserve"> </w:t>
+      </w:r>
+      <w:proofErr w:type="spellStart"/>
+      <w:r>
+        <w:t>bicara</w:t>
+      </w:r>
+      <w:proofErr w:type="spellEnd"/>
+      <w:r>
+        <w:t xml:space="preserve"> </w:t>
+      </w:r>
+      <w:proofErr w:type="spellStart"/>
+      <w:r>
+        <w:t>bisa</w:t>
+      </w:r>
+      <w:proofErr w:type="spellEnd"/>
+      <w:r>
+        <w:t xml:space="preserve"> </w:t>
+      </w:r>
+      <w:proofErr w:type="spellStart"/>
+      <w:r>
+        <w:t>menjadi</w:t>
+      </w:r>
+      <w:proofErr w:type="spellEnd"/>
+      <w:r>
+        <w:t xml:space="preserve"> parameter </w:t>
+      </w:r>
+      <w:proofErr w:type="spellStart"/>
+      <w:r>
+        <w:t>tingkat</w:t>
+      </w:r>
+      <w:proofErr w:type="spellEnd"/>
+      <w:r>
+        <w:t xml:space="preserve"> </w:t>
+      </w:r>
+      <w:proofErr w:type="spellStart"/>
+      <w:r>
+        <w:t>Ekstraversi</w:t>
+      </w:r>
+      <w:proofErr w:type="spellEnd"/>
+      <w:r>
+        <w:t xml:space="preserve"> </w:t>
+      </w:r>
+      <w:proofErr w:type="spellStart"/>
+      <w:r>
+        <w:t>seseorang</w:t>
+      </w:r>
+      <w:proofErr w:type="spellEnd"/>
+      <w:r>
+        <w:t xml:space="preserve">. </w:t>
+      </w:r>
+      <w:proofErr w:type="spellStart"/>
+      <w:r>
+        <w:t>Eksperimen</w:t>
+      </w:r>
+      <w:proofErr w:type="spellEnd"/>
+      <w:r>
+        <w:t xml:space="preserve"> yang </w:t>
+      </w:r>
+      <w:proofErr w:type="spellStart"/>
+      <w:r>
+        <w:t>telah</w:t>
+      </w:r>
+      <w:proofErr w:type="spellEnd"/>
+      <w:r>
+        <w:t xml:space="preserve"> </w:t>
+      </w:r>
+      <w:proofErr w:type="spellStart"/>
+      <w:r>
+        <w:t>dilakukan</w:t>
+      </w:r>
+      <w:proofErr w:type="spellEnd"/>
+      <w:r>
+        <w:t xml:space="preserve"> sebelumnya </w:t>
+      </w:r>
+      <w:proofErr w:type="spellStart"/>
+      <w:r>
+        <w:t>mengklasifikasikan</w:t>
+      </w:r>
+      <w:proofErr w:type="spellEnd"/>
+      <w:r>
+        <w:t xml:space="preserve"> </w:t>
+      </w:r>
+      <w:proofErr w:type="spellStart"/>
+      <w:r>
+        <w:t>individu</w:t>
+      </w:r>
+      <w:proofErr w:type="spellEnd"/>
+      <w:r>
+        <w:t xml:space="preserve"> </w:t>
+      </w:r>
+      <w:proofErr w:type="spellStart"/>
+      <w:r>
+        <w:t>dengan</w:t>
+      </w:r>
+      <w:proofErr w:type="spellEnd"/>
+      <w:r>
+        <w:t xml:space="preserve"> </w:t>
+      </w:r>
+      <w:proofErr w:type="spellStart"/>
+      <w:r>
+        <w:t>sifat</w:t>
+      </w:r>
+      <w:proofErr w:type="spellEnd"/>
+      <w:r>
+        <w:t xml:space="preserve"> </w:t>
+      </w:r>
+      <w:proofErr w:type="spellStart"/>
+      <w:r>
+        <w:t>tinggi</w:t>
+      </w:r>
+      <w:proofErr w:type="spellEnd"/>
+      <w:r>
+        <w:t xml:space="preserve"> dan </w:t>
+      </w:r>
+      <w:proofErr w:type="spellStart"/>
+      <w:r>
+        <w:t>rendah</w:t>
+      </w:r>
+      <w:proofErr w:type="spellEnd"/>
+      <w:r>
+        <w:t xml:space="preserve"> </w:t>
+      </w:r>
+      <w:proofErr w:type="spellStart"/>
+      <w:r>
+        <w:t>fitur</w:t>
+      </w:r>
+      <w:proofErr w:type="spellEnd"/>
+      <w:r>
+        <w:t xml:space="preserve"> </w:t>
+      </w:r>
+      <w:proofErr w:type="spellStart"/>
+      <w:r>
+        <w:t>suara</w:t>
+      </w:r>
+      <w:proofErr w:type="spellEnd"/>
+      <w:r>
+        <w:t xml:space="preserve">. Orang </w:t>
+      </w:r>
+      <w:proofErr w:type="spellStart"/>
+      <w:r>
+        <w:t>dengan</w:t>
+      </w:r>
+      <w:proofErr w:type="spellEnd"/>
+      <w:r>
+        <w:t xml:space="preserve"> </w:t>
+      </w:r>
+      <w:proofErr w:type="spellStart"/>
+      <w:r>
+        <w:t>karakteristik</w:t>
+      </w:r>
+      <w:proofErr w:type="spellEnd"/>
+      <w:r>
+        <w:t xml:space="preserve"> </w:t>
+      </w:r>
+      <w:proofErr w:type="spellStart"/>
+      <w:r>
+        <w:t>vokal</w:t>
+      </w:r>
+      <w:proofErr w:type="spellEnd"/>
+      <w:r>
+        <w:t xml:space="preserve"> yang </w:t>
+      </w:r>
+      <w:proofErr w:type="spellStart"/>
+      <w:r>
+        <w:t>lantang</w:t>
+      </w:r>
+      <w:proofErr w:type="spellEnd"/>
+      <w:r>
+        <w:t xml:space="preserve"> dan lancer </w:t>
+      </w:r>
+      <w:proofErr w:type="spellStart"/>
+      <w:r>
+        <w:t>dalam</w:t>
+      </w:r>
+      <w:proofErr w:type="spellEnd"/>
+      <w:r>
+        <w:t xml:space="preserve"> </w:t>
+      </w:r>
+      <w:proofErr w:type="spellStart"/>
+      <w:r>
+        <w:t>berbicara</w:t>
+      </w:r>
+      <w:proofErr w:type="spellEnd"/>
+      <w:r>
+        <w:t xml:space="preserve"> </w:t>
+      </w:r>
+      <w:proofErr w:type="spellStart"/>
+      <w:r>
+        <w:t>cenderung</w:t>
+      </w:r>
+      <w:proofErr w:type="spellEnd"/>
+      <w:r>
+        <w:t xml:space="preserve"> </w:t>
+      </w:r>
+      <w:proofErr w:type="spellStart"/>
+      <w:r>
+        <w:t>dinilai</w:t>
+      </w:r>
+      <w:proofErr w:type="spellEnd"/>
+      <w:r>
+        <w:t xml:space="preserve"> </w:t>
+      </w:r>
+      <w:proofErr w:type="spellStart"/>
+      <w:r>
+        <w:t>lebih</w:t>
+      </w:r>
+      <w:proofErr w:type="spellEnd"/>
+      <w:r>
+        <w:t xml:space="preserve"> </w:t>
+      </w:r>
+      <w:proofErr w:type="spellStart"/>
+      <w:r>
+        <w:t>ekstrovert</w:t>
+      </w:r>
+      <w:proofErr w:type="spellEnd"/>
+      <w:r>
+        <w:t xml:space="preserve">, </w:t>
+      </w:r>
+      <w:proofErr w:type="spellStart"/>
+      <w:r>
+        <w:t>sedangkan</w:t>
+      </w:r>
+      <w:proofErr w:type="spellEnd"/>
+      <w:r>
+        <w:t xml:space="preserve"> </w:t>
+      </w:r>
+      <w:proofErr w:type="spellStart"/>
+      <w:r>
+        <w:t>frekuensi</w:t>
+      </w:r>
+      <w:proofErr w:type="spellEnd"/>
+      <w:r>
+        <w:t xml:space="preserve"> </w:t>
+      </w:r>
+      <w:proofErr w:type="spellStart"/>
+      <w:r>
+        <w:t>suara</w:t>
+      </w:r>
+      <w:proofErr w:type="spellEnd"/>
+      <w:r>
+        <w:t xml:space="preserve"> yang </w:t>
+      </w:r>
+      <w:proofErr w:type="spellStart"/>
+      <w:r>
+        <w:t>monoton</w:t>
+      </w:r>
+      <w:proofErr w:type="spellEnd"/>
+      <w:r>
+        <w:t xml:space="preserve"> </w:t>
+      </w:r>
+      <w:proofErr w:type="spellStart"/>
+      <w:r>
+        <w:t>atau</w:t>
+      </w:r>
+      <w:proofErr w:type="spellEnd"/>
+      <w:r>
+        <w:t xml:space="preserve"> </w:t>
+      </w:r>
+      <w:proofErr w:type="spellStart"/>
+      <w:r>
+        <w:t>rendah</w:t>
+      </w:r>
+      <w:proofErr w:type="spellEnd"/>
+      <w:r>
+        <w:t xml:space="preserve"> </w:t>
+      </w:r>
+      <w:proofErr w:type="spellStart"/>
+      <w:r>
+        <w:t>diklasifikasikan</w:t>
+      </w:r>
+      <w:proofErr w:type="spellEnd"/>
+      <w:r>
+        <w:t xml:space="preserve"> </w:t>
+      </w:r>
+      <w:proofErr w:type="spellStart"/>
+      <w:r>
+        <w:t>dengan</w:t>
+      </w:r>
+      <w:proofErr w:type="spellEnd"/>
+      <w:r>
+        <w:t xml:space="preserve"> </w:t>
+      </w:r>
+      <w:proofErr w:type="spellStart"/>
+      <w:r>
+        <w:t>sifat</w:t>
+      </w:r>
+      <w:proofErr w:type="spellEnd"/>
+      <w:r>
+        <w:t xml:space="preserve"> </w:t>
+      </w:r>
+      <w:proofErr w:type="spellStart"/>
+      <w:r>
+        <w:t>kurang</w:t>
+      </w:r>
+      <w:proofErr w:type="spellEnd"/>
+      <w:r>
+        <w:t xml:space="preserve"> </w:t>
+      </w:r>
+      <w:proofErr w:type="spellStart"/>
+      <w:r>
+        <w:t>percaya</w:t>
+      </w:r>
+      <w:proofErr w:type="spellEnd"/>
+      <w:r>
+        <w:t xml:space="preserve"> </w:t>
+      </w:r>
+      <w:proofErr w:type="spellStart"/>
+      <w:r>
+        <w:t>diri</w:t>
+      </w:r>
+      <w:proofErr w:type="spellEnd"/>
+      <w:r>
+        <w:t xml:space="preserve"> </w:t>
+      </w:r>
+      <w:proofErr w:type="spellStart"/>
+      <w:r>
+        <w:t>atau</w:t>
+      </w:r>
+      <w:proofErr w:type="spellEnd"/>
+      <w:r>
+        <w:t xml:space="preserve"> </w:t>
+      </w:r>
+      <w:proofErr w:type="spellStart"/>
+      <w:r>
+        <w:t>dominasi</w:t>
+      </w:r>
+      <w:proofErr w:type="spellEnd"/>
+      <w:r>
+        <w:t xml:space="preserve"> yang </w:t>
+      </w:r>
+      <w:proofErr w:type="spellStart"/>
+      <w:r>
+        <w:t>rendah</w:t>
+      </w:r>
+      <w:proofErr w:type="spellEnd"/>
+      <w:r>
+        <w:t xml:space="preserve"> </w:t>
       </w:r>
       <w:r>
         <w:rPr>
@@ -8541,10 +9911,167 @@
         <w:t xml:space="preserve"> </w:t>
       </w:r>
       <w:r>
-        <w:t xml:space="preserve">Telah dilakukan eksperimen lain yang melibatkan enam penutur asli bahasa Inggris dari Kanada yang membacakan teks dengan lima kualitas suara yang berbeda. Jenis kualitas suara yang dihasilkan seperti </w:t>
-      </w:r>
-      <w:r>
-        <w:t xml:space="preserve">suara </w:t>
+        <w:t xml:space="preserve">Telah </w:t>
+      </w:r>
+      <w:proofErr w:type="spellStart"/>
+      <w:r>
+        <w:t>dilakukan</w:t>
+      </w:r>
+      <w:proofErr w:type="spellEnd"/>
+      <w:r>
+        <w:t xml:space="preserve"> </w:t>
+      </w:r>
+      <w:proofErr w:type="spellStart"/>
+      <w:r>
+        <w:t>eksperimen</w:t>
+      </w:r>
+      <w:proofErr w:type="spellEnd"/>
+      <w:r>
+        <w:t xml:space="preserve"> lain yang </w:t>
+      </w:r>
+      <w:proofErr w:type="spellStart"/>
+      <w:r>
+        <w:t>melibatkan</w:t>
+      </w:r>
+      <w:proofErr w:type="spellEnd"/>
+      <w:r>
+        <w:t xml:space="preserve"> </w:t>
+      </w:r>
+      <w:proofErr w:type="spellStart"/>
+      <w:r>
+        <w:t>enam</w:t>
+      </w:r>
+      <w:proofErr w:type="spellEnd"/>
+      <w:r>
+        <w:t xml:space="preserve"> </w:t>
+      </w:r>
+      <w:proofErr w:type="spellStart"/>
+      <w:r>
+        <w:t>penutur</w:t>
+      </w:r>
+      <w:proofErr w:type="spellEnd"/>
+      <w:r>
+        <w:t xml:space="preserve"> </w:t>
+      </w:r>
+      <w:proofErr w:type="spellStart"/>
+      <w:r>
+        <w:t>asli</w:t>
+      </w:r>
+      <w:proofErr w:type="spellEnd"/>
+      <w:r>
+        <w:t xml:space="preserve"> </w:t>
+      </w:r>
+      <w:proofErr w:type="spellStart"/>
+      <w:r>
+        <w:t>bahasa</w:t>
+      </w:r>
+      <w:proofErr w:type="spellEnd"/>
+      <w:r>
+        <w:t xml:space="preserve"> </w:t>
+      </w:r>
+      <w:proofErr w:type="spellStart"/>
+      <w:r>
+        <w:t>Inggris</w:t>
+      </w:r>
+      <w:proofErr w:type="spellEnd"/>
+      <w:r>
+        <w:t xml:space="preserve"> </w:t>
+      </w:r>
+      <w:proofErr w:type="spellStart"/>
+      <w:r>
+        <w:t>dari</w:t>
+      </w:r>
+      <w:proofErr w:type="spellEnd"/>
+      <w:r>
+        <w:t xml:space="preserve"> Kanada yang </w:t>
+      </w:r>
+      <w:proofErr w:type="spellStart"/>
+      <w:r>
+        <w:t>membacakan</w:t>
+      </w:r>
+      <w:proofErr w:type="spellEnd"/>
+      <w:r>
+        <w:t xml:space="preserve"> </w:t>
+      </w:r>
+      <w:proofErr w:type="spellStart"/>
+      <w:r>
+        <w:t>teks</w:t>
+      </w:r>
+      <w:proofErr w:type="spellEnd"/>
+      <w:r>
+        <w:t xml:space="preserve"> </w:t>
+      </w:r>
+      <w:proofErr w:type="spellStart"/>
+      <w:r>
+        <w:t>dengan</w:t>
+      </w:r>
+      <w:proofErr w:type="spellEnd"/>
+      <w:r>
+        <w:t xml:space="preserve"> lima </w:t>
+      </w:r>
+      <w:proofErr w:type="spellStart"/>
+      <w:r>
+        <w:t>kualitas</w:t>
+      </w:r>
+      <w:proofErr w:type="spellEnd"/>
+      <w:r>
+        <w:t xml:space="preserve"> </w:t>
+      </w:r>
+      <w:proofErr w:type="spellStart"/>
+      <w:r>
+        <w:t>suara</w:t>
+      </w:r>
+      <w:proofErr w:type="spellEnd"/>
+      <w:r>
+        <w:t xml:space="preserve"> yang </w:t>
+      </w:r>
+      <w:proofErr w:type="spellStart"/>
+      <w:r>
+        <w:t>berbeda</w:t>
+      </w:r>
+      <w:proofErr w:type="spellEnd"/>
+      <w:r>
+        <w:t xml:space="preserve">. Jenis </w:t>
+      </w:r>
+      <w:proofErr w:type="spellStart"/>
+      <w:r>
+        <w:t>kualitas</w:t>
+      </w:r>
+      <w:proofErr w:type="spellEnd"/>
+      <w:r>
+        <w:t xml:space="preserve"> </w:t>
+      </w:r>
+      <w:proofErr w:type="spellStart"/>
+      <w:r>
+        <w:t>suara</w:t>
+      </w:r>
+      <w:proofErr w:type="spellEnd"/>
+      <w:r>
+        <w:t xml:space="preserve"> yang </w:t>
+      </w:r>
+      <w:proofErr w:type="spellStart"/>
+      <w:r>
+        <w:t>dihasilkan</w:t>
+      </w:r>
+      <w:proofErr w:type="spellEnd"/>
+      <w:r>
+        <w:t xml:space="preserve"> </w:t>
+      </w:r>
+      <w:proofErr w:type="spellStart"/>
+      <w:r>
+        <w:t>seperti</w:t>
+      </w:r>
+      <w:proofErr w:type="spellEnd"/>
+      <w:r>
+        <w:t xml:space="preserve"> </w:t>
+      </w:r>
+      <w:proofErr w:type="spellStart"/>
+      <w:r>
+        <w:t>suara</w:t>
+      </w:r>
+      <w:proofErr w:type="spellEnd"/>
+      <w:r>
+        <w:t xml:space="preserve"> </w:t>
       </w:r>
       <w:r>
         <w:rPr>
@@ -8554,7 +10081,15 @@
         <w:t xml:space="preserve">Modal </w:t>
       </w:r>
       <w:r>
-        <w:t xml:space="preserve">(suara normal), </w:t>
+        <w:t>(</w:t>
+      </w:r>
+      <w:proofErr w:type="spellStart"/>
+      <w:r>
+        <w:t>suara</w:t>
+      </w:r>
+      <w:proofErr w:type="spellEnd"/>
+      <w:r>
+        <w:t xml:space="preserve"> normal), </w:t>
       </w:r>
       <w:r>
         <w:rPr>
@@ -8564,7 +10099,23 @@
         <w:t xml:space="preserve">Creaky </w:t>
       </w:r>
       <w:r>
-        <w:t xml:space="preserve">(suara berderit), </w:t>
+        <w:t>(</w:t>
+      </w:r>
+      <w:proofErr w:type="spellStart"/>
+      <w:r>
+        <w:t>suara</w:t>
+      </w:r>
+      <w:proofErr w:type="spellEnd"/>
+      <w:r>
+        <w:t xml:space="preserve"> </w:t>
+      </w:r>
+      <w:proofErr w:type="spellStart"/>
+      <w:r>
+        <w:t>berderit</w:t>
+      </w:r>
+      <w:proofErr w:type="spellEnd"/>
+      <w:r>
+        <w:t xml:space="preserve">), </w:t>
       </w:r>
       <w:r>
         <w:rPr>
@@ -8574,7 +10125,23 @@
         <w:t xml:space="preserve">Breathy </w:t>
       </w:r>
       <w:r>
-        <w:t xml:space="preserve">(suara berdesah), </w:t>
+        <w:t>(</w:t>
+      </w:r>
+      <w:proofErr w:type="spellStart"/>
+      <w:r>
+        <w:t>suara</w:t>
+      </w:r>
+      <w:proofErr w:type="spellEnd"/>
+      <w:r>
+        <w:t xml:space="preserve"> </w:t>
+      </w:r>
+      <w:proofErr w:type="spellStart"/>
+      <w:r>
+        <w:t>berdesah</w:t>
+      </w:r>
+      <w:proofErr w:type="spellEnd"/>
+      <w:r>
+        <w:t xml:space="preserve">), </w:t>
       </w:r>
       <w:r>
         <w:rPr>
@@ -8584,8 +10151,25 @@
         <w:t>(Hyper-)Nasalization</w:t>
       </w:r>
       <w:r>
-        <w:t xml:space="preserve"> (suara sengau/nasal), dan </w:t>
-      </w:r>
+        <w:t xml:space="preserve"> (</w:t>
+      </w:r>
+      <w:proofErr w:type="spellStart"/>
+      <w:r>
+        <w:t>suara</w:t>
+      </w:r>
+      <w:proofErr w:type="spellEnd"/>
+      <w:r>
+        <w:t xml:space="preserve"> </w:t>
+      </w:r>
+      <w:proofErr w:type="spellStart"/>
+      <w:r>
+        <w:t>sengau</w:t>
+      </w:r>
+      <w:proofErr w:type="spellEnd"/>
+      <w:r>
+        <w:t xml:space="preserve">/nasal), dan </w:t>
+      </w:r>
+      <w:proofErr w:type="spellStart"/>
       <w:r>
         <w:rPr>
           <w:i/>
@@ -8593,17 +10177,404 @@
         </w:rPr>
         <w:t>Smilling</w:t>
       </w:r>
-      <w:r>
-        <w:t xml:space="preserve"> (suara tersenyum). Eksperimen dilakukan dengan melihat dari</w:t>
-      </w:r>
-      <w:r>
-        <w:t xml:space="preserve">  persepsi pendengar yang menunjukkan bahwa memodifikasi kualitas suara dapat merubah kesan kepribadian seseorang</w:t>
-      </w:r>
-      <w:r>
-        <w:t xml:space="preserve">. Suara tersenyum menghasilkan penilaian positif, sedangkan suara berderit cenderung dinilai lebih negative, dan hasil berbeda juga dihasilkan dari kualitas suara lainnya. Hal ini menegaskan bahwa suara dapat menjadi isyarat penting terkait atribut kepribadian seseorang </w:t>
-      </w:r>
-      <w:r>
-        <w:t>(Pearsell &amp; Pape, 2023)</w:t>
+      <w:proofErr w:type="spellEnd"/>
+      <w:r>
+        <w:t xml:space="preserve"> (</w:t>
+      </w:r>
+      <w:proofErr w:type="spellStart"/>
+      <w:r>
+        <w:t>suara</w:t>
+      </w:r>
+      <w:proofErr w:type="spellEnd"/>
+      <w:r>
+        <w:t xml:space="preserve"> </w:t>
+      </w:r>
+      <w:proofErr w:type="spellStart"/>
+      <w:r>
+        <w:t>tersenyum</w:t>
+      </w:r>
+      <w:proofErr w:type="spellEnd"/>
+      <w:r>
+        <w:t xml:space="preserve">). </w:t>
+      </w:r>
+      <w:proofErr w:type="spellStart"/>
+      <w:r>
+        <w:t>Eksperimen</w:t>
+      </w:r>
+      <w:proofErr w:type="spellEnd"/>
+      <w:r>
+        <w:t xml:space="preserve"> </w:t>
+      </w:r>
+      <w:proofErr w:type="spellStart"/>
+      <w:r>
+        <w:t>dilakukan</w:t>
+      </w:r>
+      <w:proofErr w:type="spellEnd"/>
+      <w:r>
+        <w:t xml:space="preserve"> </w:t>
+      </w:r>
+      <w:proofErr w:type="spellStart"/>
+      <w:r>
+        <w:t>dengan</w:t>
+      </w:r>
+      <w:proofErr w:type="spellEnd"/>
+      <w:r>
+        <w:t xml:space="preserve"> </w:t>
+      </w:r>
+      <w:proofErr w:type="spellStart"/>
+      <w:r>
+        <w:t>melihat</w:t>
+      </w:r>
+      <w:proofErr w:type="spellEnd"/>
+      <w:r>
+        <w:t xml:space="preserve"> </w:t>
+      </w:r>
+      <w:proofErr w:type="spellStart"/>
+      <w:r>
+        <w:t>dari</w:t>
+      </w:r>
+      <w:proofErr w:type="spellEnd"/>
+      <w:r>
+        <w:t xml:space="preserve">  </w:t>
+      </w:r>
+      <w:proofErr w:type="spellStart"/>
+      <w:r>
+        <w:t>persepsi</w:t>
+      </w:r>
+      <w:proofErr w:type="spellEnd"/>
+      <w:r>
+        <w:t xml:space="preserve"> </w:t>
+      </w:r>
+      <w:proofErr w:type="spellStart"/>
+      <w:r>
+        <w:t>pendengar</w:t>
+      </w:r>
+      <w:proofErr w:type="spellEnd"/>
+      <w:r>
+        <w:t xml:space="preserve"> yang </w:t>
+      </w:r>
+      <w:proofErr w:type="spellStart"/>
+      <w:r>
+        <w:t>menunjukkan</w:t>
+      </w:r>
+      <w:proofErr w:type="spellEnd"/>
+      <w:r>
+        <w:t xml:space="preserve"> </w:t>
+      </w:r>
+      <w:proofErr w:type="spellStart"/>
+      <w:r>
+        <w:t>bahwa</w:t>
+      </w:r>
+      <w:proofErr w:type="spellEnd"/>
+      <w:r>
+        <w:t xml:space="preserve"> </w:t>
+      </w:r>
+      <w:proofErr w:type="spellStart"/>
+      <w:r>
+        <w:t>memodifikasi</w:t>
+      </w:r>
+      <w:proofErr w:type="spellEnd"/>
+      <w:r>
+        <w:t xml:space="preserve"> </w:t>
+      </w:r>
+      <w:proofErr w:type="spellStart"/>
+      <w:r>
+        <w:t>kualitas</w:t>
+      </w:r>
+      <w:proofErr w:type="spellEnd"/>
+      <w:r>
+        <w:t xml:space="preserve"> </w:t>
+      </w:r>
+      <w:proofErr w:type="spellStart"/>
+      <w:r>
+        <w:t>suara</w:t>
+      </w:r>
+      <w:proofErr w:type="spellEnd"/>
+      <w:r>
+        <w:t xml:space="preserve"> </w:t>
+      </w:r>
+      <w:proofErr w:type="spellStart"/>
+      <w:r>
+        <w:t>dapat</w:t>
+      </w:r>
+      <w:proofErr w:type="spellEnd"/>
+      <w:r>
+        <w:t xml:space="preserve"> </w:t>
+      </w:r>
+      <w:proofErr w:type="spellStart"/>
+      <w:r>
+        <w:t>merubah</w:t>
+      </w:r>
+      <w:proofErr w:type="spellEnd"/>
+      <w:r>
+        <w:t xml:space="preserve"> </w:t>
+      </w:r>
+      <w:proofErr w:type="spellStart"/>
+      <w:r>
+        <w:t>kesan</w:t>
+      </w:r>
+      <w:proofErr w:type="spellEnd"/>
+      <w:r>
+        <w:t xml:space="preserve"> </w:t>
+      </w:r>
+      <w:proofErr w:type="spellStart"/>
+      <w:r>
+        <w:t>kepribadian</w:t>
+      </w:r>
+      <w:proofErr w:type="spellEnd"/>
+      <w:r>
+        <w:t xml:space="preserve"> </w:t>
+      </w:r>
+      <w:proofErr w:type="spellStart"/>
+      <w:r>
+        <w:t>seseorang</w:t>
+      </w:r>
+      <w:proofErr w:type="spellEnd"/>
+      <w:r>
+        <w:t xml:space="preserve">. Suara </w:t>
+      </w:r>
+      <w:proofErr w:type="spellStart"/>
+      <w:r>
+        <w:t>tersenyum</w:t>
+      </w:r>
+      <w:proofErr w:type="spellEnd"/>
+      <w:r>
+        <w:t xml:space="preserve"> </w:t>
+      </w:r>
+      <w:proofErr w:type="spellStart"/>
+      <w:r>
+        <w:t>menghasilkan</w:t>
+      </w:r>
+      <w:proofErr w:type="spellEnd"/>
+      <w:r>
+        <w:t xml:space="preserve"> </w:t>
+      </w:r>
+      <w:proofErr w:type="spellStart"/>
+      <w:r>
+        <w:t>penilaian</w:t>
+      </w:r>
+      <w:proofErr w:type="spellEnd"/>
+      <w:r>
+        <w:t xml:space="preserve"> </w:t>
+      </w:r>
+      <w:proofErr w:type="spellStart"/>
+      <w:r>
+        <w:t>positif</w:t>
+      </w:r>
+      <w:proofErr w:type="spellEnd"/>
+      <w:r>
+        <w:t xml:space="preserve">, </w:t>
+      </w:r>
+      <w:proofErr w:type="spellStart"/>
+      <w:r>
+        <w:t>sedangkan</w:t>
+      </w:r>
+      <w:proofErr w:type="spellEnd"/>
+      <w:r>
+        <w:t xml:space="preserve"> </w:t>
+      </w:r>
+      <w:proofErr w:type="spellStart"/>
+      <w:r>
+        <w:t>suara</w:t>
+      </w:r>
+      <w:proofErr w:type="spellEnd"/>
+      <w:r>
+        <w:t xml:space="preserve"> </w:t>
+      </w:r>
+      <w:proofErr w:type="spellStart"/>
+      <w:r>
+        <w:t>berderit</w:t>
+      </w:r>
+      <w:proofErr w:type="spellEnd"/>
+      <w:r>
+        <w:t xml:space="preserve"> </w:t>
+      </w:r>
+      <w:proofErr w:type="spellStart"/>
+      <w:r>
+        <w:t>cenderung</w:t>
+      </w:r>
+      <w:proofErr w:type="spellEnd"/>
+      <w:r>
+        <w:t xml:space="preserve"> </w:t>
+      </w:r>
+      <w:proofErr w:type="spellStart"/>
+      <w:r>
+        <w:t>dinilai</w:t>
+      </w:r>
+      <w:proofErr w:type="spellEnd"/>
+      <w:r>
+        <w:t xml:space="preserve"> </w:t>
+      </w:r>
+      <w:proofErr w:type="spellStart"/>
+      <w:r>
+        <w:t>lebih</w:t>
+      </w:r>
+      <w:proofErr w:type="spellEnd"/>
+      <w:r>
+        <w:t xml:space="preserve"> negative, dan </w:t>
+      </w:r>
+      <w:proofErr w:type="spellStart"/>
+      <w:r>
+        <w:t>hasil</w:t>
+      </w:r>
+      <w:proofErr w:type="spellEnd"/>
+      <w:r>
+        <w:t xml:space="preserve"> </w:t>
+      </w:r>
+      <w:proofErr w:type="spellStart"/>
+      <w:r>
+        <w:t>berbeda</w:t>
+      </w:r>
+      <w:proofErr w:type="spellEnd"/>
+      <w:r>
+        <w:t xml:space="preserve"> juga </w:t>
+      </w:r>
+      <w:proofErr w:type="spellStart"/>
+      <w:r>
+        <w:t>dihasilkan</w:t>
+      </w:r>
+      <w:proofErr w:type="spellEnd"/>
+      <w:r>
+        <w:t xml:space="preserve"> </w:t>
+      </w:r>
+      <w:proofErr w:type="spellStart"/>
+      <w:r>
+        <w:t>dari</w:t>
+      </w:r>
+      <w:proofErr w:type="spellEnd"/>
+      <w:r>
+        <w:t xml:space="preserve"> </w:t>
+      </w:r>
+      <w:proofErr w:type="spellStart"/>
+      <w:r>
+        <w:t>kualitas</w:t>
+      </w:r>
+      <w:proofErr w:type="spellEnd"/>
+      <w:r>
+        <w:t xml:space="preserve"> </w:t>
+      </w:r>
+      <w:proofErr w:type="spellStart"/>
+      <w:r>
+        <w:t>suara</w:t>
+      </w:r>
+      <w:proofErr w:type="spellEnd"/>
+      <w:r>
+        <w:t xml:space="preserve"> </w:t>
+      </w:r>
+      <w:proofErr w:type="spellStart"/>
+      <w:r>
+        <w:t>lainnya</w:t>
+      </w:r>
+      <w:proofErr w:type="spellEnd"/>
+      <w:r>
+        <w:t xml:space="preserve">. Hal </w:t>
+      </w:r>
+      <w:proofErr w:type="spellStart"/>
+      <w:r>
+        <w:t>ini</w:t>
+      </w:r>
+      <w:proofErr w:type="spellEnd"/>
+      <w:r>
+        <w:t xml:space="preserve"> </w:t>
+      </w:r>
+      <w:proofErr w:type="spellStart"/>
+      <w:r>
+        <w:t>menegaskan</w:t>
+      </w:r>
+      <w:proofErr w:type="spellEnd"/>
+      <w:r>
+        <w:t xml:space="preserve"> </w:t>
+      </w:r>
+      <w:proofErr w:type="spellStart"/>
+      <w:r>
+        <w:t>bahwa</w:t>
+      </w:r>
+      <w:proofErr w:type="spellEnd"/>
+      <w:r>
+        <w:t xml:space="preserve"> </w:t>
+      </w:r>
+      <w:proofErr w:type="spellStart"/>
+      <w:r>
+        <w:t>suara</w:t>
+      </w:r>
+      <w:proofErr w:type="spellEnd"/>
+      <w:r>
+        <w:t xml:space="preserve"> </w:t>
+      </w:r>
+      <w:proofErr w:type="spellStart"/>
+      <w:r>
+        <w:t>dapat</w:t>
+      </w:r>
+      <w:proofErr w:type="spellEnd"/>
+      <w:r>
+        <w:t xml:space="preserve"> </w:t>
+      </w:r>
+      <w:proofErr w:type="spellStart"/>
+      <w:r>
+        <w:t>menjadi</w:t>
+      </w:r>
+      <w:proofErr w:type="spellEnd"/>
+      <w:r>
+        <w:t xml:space="preserve"> </w:t>
+      </w:r>
+      <w:proofErr w:type="spellStart"/>
+      <w:r>
+        <w:t>isyarat</w:t>
+      </w:r>
+      <w:proofErr w:type="spellEnd"/>
+      <w:r>
+        <w:t xml:space="preserve"> </w:t>
+      </w:r>
+      <w:proofErr w:type="spellStart"/>
+      <w:r>
+        <w:t>penting</w:t>
+      </w:r>
+      <w:proofErr w:type="spellEnd"/>
+      <w:r>
+        <w:t xml:space="preserve"> </w:t>
+      </w:r>
+      <w:proofErr w:type="spellStart"/>
+      <w:r>
+        <w:t>terkait</w:t>
+      </w:r>
+      <w:proofErr w:type="spellEnd"/>
+      <w:r>
+        <w:t xml:space="preserve"> </w:t>
+      </w:r>
+      <w:proofErr w:type="spellStart"/>
+      <w:r>
+        <w:t>atribut</w:t>
+      </w:r>
+      <w:proofErr w:type="spellEnd"/>
+      <w:r>
+        <w:t xml:space="preserve"> </w:t>
+      </w:r>
+      <w:proofErr w:type="spellStart"/>
+      <w:r>
+        <w:t>kepribadian</w:t>
+      </w:r>
+      <w:proofErr w:type="spellEnd"/>
+      <w:r>
+        <w:t xml:space="preserve"> </w:t>
+      </w:r>
+      <w:proofErr w:type="spellStart"/>
+      <w:r>
+        <w:t>seseorang</w:t>
+      </w:r>
+      <w:proofErr w:type="spellEnd"/>
+      <w:r>
+        <w:t xml:space="preserve"> </w:t>
+      </w:r>
+      <w:r>
+        <w:t>(</w:t>
+      </w:r>
+      <w:proofErr w:type="spellStart"/>
+      <w:r>
+        <w:t>Pearsell</w:t>
+      </w:r>
+      <w:proofErr w:type="spellEnd"/>
+      <w:r>
+        <w:t xml:space="preserve"> &amp; Pape, 2023)</w:t>
       </w:r>
       <w:r>
         <w:t>.</w:t>
@@ -8620,7 +10591,55 @@
         <w:t>2024</w:t>
       </w:r>
       <w:r>
-        <w:t xml:space="preserve">) mencoba mengestimasi kepribadian seseorang dengan memanfaatkan </w:t>
+        <w:t xml:space="preserve">) </w:t>
+      </w:r>
+      <w:proofErr w:type="spellStart"/>
+      <w:r>
+        <w:t>mencoba</w:t>
+      </w:r>
+      <w:proofErr w:type="spellEnd"/>
+      <w:r>
+        <w:t xml:space="preserve"> </w:t>
+      </w:r>
+      <w:proofErr w:type="spellStart"/>
+      <w:r>
+        <w:t>mengestimasi</w:t>
+      </w:r>
+      <w:proofErr w:type="spellEnd"/>
+      <w:r>
+        <w:t xml:space="preserve"> </w:t>
+      </w:r>
+      <w:proofErr w:type="spellStart"/>
+      <w:r>
+        <w:t>kepribadian</w:t>
+      </w:r>
+      <w:proofErr w:type="spellEnd"/>
+      <w:r>
+        <w:t xml:space="preserve"> </w:t>
+      </w:r>
+      <w:proofErr w:type="spellStart"/>
+      <w:r>
+        <w:t>seseorang</w:t>
+      </w:r>
+      <w:proofErr w:type="spellEnd"/>
+      <w:r>
+        <w:t xml:space="preserve"> </w:t>
+      </w:r>
+      <w:proofErr w:type="spellStart"/>
+      <w:r>
+        <w:t>dengan</w:t>
+      </w:r>
+      <w:proofErr w:type="spellEnd"/>
+      <w:r>
+        <w:t xml:space="preserve"> </w:t>
+      </w:r>
+      <w:proofErr w:type="spellStart"/>
+      <w:r>
+        <w:t>memanfaatkan</w:t>
+      </w:r>
+      <w:proofErr w:type="spellEnd"/>
+      <w:r>
+        <w:t xml:space="preserve"> </w:t>
       </w:r>
       <w:r>
         <w:rPr>
@@ -8630,7 +10649,31 @@
         <w:t xml:space="preserve">convolutional neural network </w:t>
       </w:r>
       <w:r>
-        <w:t xml:space="preserve">(CNN) dan transformer pra-latih untuk mengekstrak </w:t>
+        <w:t xml:space="preserve">(CNN) dan transformer </w:t>
+      </w:r>
+      <w:proofErr w:type="spellStart"/>
+      <w:r>
+        <w:t>pra-latih</w:t>
+      </w:r>
+      <w:proofErr w:type="spellEnd"/>
+      <w:r>
+        <w:t xml:space="preserve"> </w:t>
+      </w:r>
+      <w:proofErr w:type="spellStart"/>
+      <w:r>
+        <w:t>untuk</w:t>
+      </w:r>
+      <w:proofErr w:type="spellEnd"/>
+      <w:r>
+        <w:t xml:space="preserve"> </w:t>
+      </w:r>
+      <w:proofErr w:type="spellStart"/>
+      <w:r>
+        <w:t>mengekstrak</w:t>
+      </w:r>
+      <w:proofErr w:type="spellEnd"/>
+      <w:r>
+        <w:t xml:space="preserve"> </w:t>
       </w:r>
       <w:r>
         <w:rPr>
@@ -8639,8 +10682,149 @@
         </w:rPr>
         <w:t xml:space="preserve">embedding </w:t>
       </w:r>
-      <w:r>
-        <w:t xml:space="preserve">akustik dari suara (seperti intonasi, nada, ritme) dan linguistic  (makna teks atau transkrip percakapan). Kedua jenis fitur ini kemudian digabungkan dalam model </w:t>
+      <w:proofErr w:type="spellStart"/>
+      <w:r>
+        <w:t>akustik</w:t>
+      </w:r>
+      <w:proofErr w:type="spellEnd"/>
+      <w:r>
+        <w:t xml:space="preserve"> </w:t>
+      </w:r>
+      <w:proofErr w:type="spellStart"/>
+      <w:r>
+        <w:t>dari</w:t>
+      </w:r>
+      <w:proofErr w:type="spellEnd"/>
+      <w:r>
+        <w:t xml:space="preserve"> </w:t>
+      </w:r>
+      <w:proofErr w:type="spellStart"/>
+      <w:r>
+        <w:t>suara</w:t>
+      </w:r>
+      <w:proofErr w:type="spellEnd"/>
+      <w:r>
+        <w:t xml:space="preserve"> (</w:t>
+      </w:r>
+      <w:proofErr w:type="spellStart"/>
+      <w:r>
+        <w:t>seperti</w:t>
+      </w:r>
+      <w:proofErr w:type="spellEnd"/>
+      <w:r>
+        <w:t xml:space="preserve"> </w:t>
+      </w:r>
+      <w:proofErr w:type="spellStart"/>
+      <w:r>
+        <w:t>intonasi</w:t>
+      </w:r>
+      <w:proofErr w:type="spellEnd"/>
+      <w:r>
+        <w:t xml:space="preserve">, nada, </w:t>
+      </w:r>
+      <w:proofErr w:type="spellStart"/>
+      <w:r>
+        <w:t>ritme</w:t>
+      </w:r>
+      <w:proofErr w:type="spellEnd"/>
+      <w:r>
+        <w:t>) dan linguistic  (</w:t>
+      </w:r>
+      <w:proofErr w:type="spellStart"/>
+      <w:r>
+        <w:t>makna</w:t>
+      </w:r>
+      <w:proofErr w:type="spellEnd"/>
+      <w:r>
+        <w:t xml:space="preserve"> </w:t>
+      </w:r>
+      <w:proofErr w:type="spellStart"/>
+      <w:r>
+        <w:t>teks</w:t>
+      </w:r>
+      <w:proofErr w:type="spellEnd"/>
+      <w:r>
+        <w:t xml:space="preserve"> </w:t>
+      </w:r>
+      <w:proofErr w:type="spellStart"/>
+      <w:r>
+        <w:t>atau</w:t>
+      </w:r>
+      <w:proofErr w:type="spellEnd"/>
+      <w:r>
+        <w:t xml:space="preserve"> </w:t>
+      </w:r>
+      <w:proofErr w:type="spellStart"/>
+      <w:r>
+        <w:t>transkrip</w:t>
+      </w:r>
+      <w:proofErr w:type="spellEnd"/>
+      <w:r>
+        <w:t xml:space="preserve"> </w:t>
+      </w:r>
+      <w:proofErr w:type="spellStart"/>
+      <w:r>
+        <w:t>percakapan</w:t>
+      </w:r>
+      <w:proofErr w:type="spellEnd"/>
+      <w:r>
+        <w:t xml:space="preserve">). </w:t>
+      </w:r>
+      <w:proofErr w:type="spellStart"/>
+      <w:r>
+        <w:t>Kedua</w:t>
+      </w:r>
+      <w:proofErr w:type="spellEnd"/>
+      <w:r>
+        <w:t xml:space="preserve"> </w:t>
+      </w:r>
+      <w:proofErr w:type="spellStart"/>
+      <w:r>
+        <w:t>jenis</w:t>
+      </w:r>
+      <w:proofErr w:type="spellEnd"/>
+      <w:r>
+        <w:t xml:space="preserve"> </w:t>
+      </w:r>
+      <w:proofErr w:type="spellStart"/>
+      <w:r>
+        <w:t>fitur</w:t>
+      </w:r>
+      <w:proofErr w:type="spellEnd"/>
+      <w:r>
+        <w:t xml:space="preserve"> </w:t>
+      </w:r>
+      <w:proofErr w:type="spellStart"/>
+      <w:r>
+        <w:t>ini</w:t>
+      </w:r>
+      <w:proofErr w:type="spellEnd"/>
+      <w:r>
+        <w:t xml:space="preserve"> </w:t>
+      </w:r>
+      <w:proofErr w:type="spellStart"/>
+      <w:r>
+        <w:t>kemudian</w:t>
+      </w:r>
+      <w:proofErr w:type="spellEnd"/>
+      <w:r>
+        <w:t xml:space="preserve"> </w:t>
+      </w:r>
+      <w:proofErr w:type="spellStart"/>
+      <w:r>
+        <w:t>digabungkan</w:t>
+      </w:r>
+      <w:proofErr w:type="spellEnd"/>
+      <w:r>
+        <w:t xml:space="preserve"> </w:t>
+      </w:r>
+      <w:proofErr w:type="spellStart"/>
+      <w:r>
+        <w:t>dalam</w:t>
+      </w:r>
+      <w:proofErr w:type="spellEnd"/>
+      <w:r>
+        <w:t xml:space="preserve"> model </w:t>
       </w:r>
       <w:r>
         <w:rPr>
@@ -8650,7 +10834,31 @@
         <w:t>gradient boosted trees</w:t>
       </w:r>
       <w:r>
-        <w:t xml:space="preserve"> untuk memprediksi skor </w:t>
+        <w:t xml:space="preserve"> </w:t>
+      </w:r>
+      <w:proofErr w:type="spellStart"/>
+      <w:r>
+        <w:t>untuk</w:t>
+      </w:r>
+      <w:proofErr w:type="spellEnd"/>
+      <w:r>
+        <w:t xml:space="preserve"> </w:t>
+      </w:r>
+      <w:proofErr w:type="spellStart"/>
+      <w:r>
+        <w:t>memprediksi</w:t>
+      </w:r>
+      <w:proofErr w:type="spellEnd"/>
+      <w:r>
+        <w:t xml:space="preserve"> </w:t>
+      </w:r>
+      <w:proofErr w:type="spellStart"/>
+      <w:r>
+        <w:t>skor</w:t>
+      </w:r>
+      <w:proofErr w:type="spellEnd"/>
+      <w:r>
+        <w:t xml:space="preserve"> </w:t>
       </w:r>
       <w:r>
         <w:rPr>
@@ -8659,8 +10867,133 @@
         </w:rPr>
         <w:t xml:space="preserve">Big Five </w:t>
       </w:r>
-      <w:r>
-        <w:t>tiap individu. Hasil yang didapatkan menunjukkan bahwa model tersebut mampu memprediksi dengan tingkat akurasi yang cukup baik dengan tingkat kesesuaian (</w:t>
+      <w:proofErr w:type="spellStart"/>
+      <w:r>
+        <w:t>tiap</w:t>
+      </w:r>
+      <w:proofErr w:type="spellEnd"/>
+      <w:r>
+        <w:t xml:space="preserve"> </w:t>
+      </w:r>
+      <w:proofErr w:type="spellStart"/>
+      <w:r>
+        <w:t>individu</w:t>
+      </w:r>
+      <w:proofErr w:type="spellEnd"/>
+      <w:r>
+        <w:t xml:space="preserve">. Hasil yang </w:t>
+      </w:r>
+      <w:proofErr w:type="spellStart"/>
+      <w:r>
+        <w:t>didapatkan</w:t>
+      </w:r>
+      <w:proofErr w:type="spellEnd"/>
+      <w:r>
+        <w:t xml:space="preserve"> </w:t>
+      </w:r>
+      <w:proofErr w:type="spellStart"/>
+      <w:r>
+        <w:t>menunjukkan</w:t>
+      </w:r>
+      <w:proofErr w:type="spellEnd"/>
+      <w:r>
+        <w:t xml:space="preserve"> </w:t>
+      </w:r>
+      <w:proofErr w:type="spellStart"/>
+      <w:r>
+        <w:t>bahwa</w:t>
+      </w:r>
+      <w:proofErr w:type="spellEnd"/>
+      <w:r>
+        <w:t xml:space="preserve"> model </w:t>
+      </w:r>
+      <w:proofErr w:type="spellStart"/>
+      <w:r>
+        <w:t>tersebut</w:t>
+      </w:r>
+      <w:proofErr w:type="spellEnd"/>
+      <w:r>
+        <w:t xml:space="preserve"> </w:t>
+      </w:r>
+      <w:proofErr w:type="spellStart"/>
+      <w:r>
+        <w:t>mampu</w:t>
+      </w:r>
+      <w:proofErr w:type="spellEnd"/>
+      <w:r>
+        <w:t xml:space="preserve"> </w:t>
+      </w:r>
+      <w:proofErr w:type="spellStart"/>
+      <w:r>
+        <w:t>memprediksi</w:t>
+      </w:r>
+      <w:proofErr w:type="spellEnd"/>
+      <w:r>
+        <w:t xml:space="preserve"> </w:t>
+      </w:r>
+      <w:proofErr w:type="spellStart"/>
+      <w:r>
+        <w:t>dengan</w:t>
+      </w:r>
+      <w:proofErr w:type="spellEnd"/>
+      <w:r>
+        <w:t xml:space="preserve"> </w:t>
+      </w:r>
+      <w:proofErr w:type="spellStart"/>
+      <w:r>
+        <w:t>tingkat</w:t>
+      </w:r>
+      <w:proofErr w:type="spellEnd"/>
+      <w:r>
+        <w:t xml:space="preserve"> </w:t>
+      </w:r>
+      <w:proofErr w:type="spellStart"/>
+      <w:r>
+        <w:t>akurasi</w:t>
+      </w:r>
+      <w:proofErr w:type="spellEnd"/>
+      <w:r>
+        <w:t xml:space="preserve"> yang </w:t>
+      </w:r>
+      <w:proofErr w:type="spellStart"/>
+      <w:r>
+        <w:t>cukup</w:t>
+      </w:r>
+      <w:proofErr w:type="spellEnd"/>
+      <w:r>
+        <w:t xml:space="preserve"> </w:t>
+      </w:r>
+      <w:proofErr w:type="spellStart"/>
+      <w:r>
+        <w:t>baik</w:t>
+      </w:r>
+      <w:proofErr w:type="spellEnd"/>
+      <w:r>
+        <w:t xml:space="preserve"> </w:t>
+      </w:r>
+      <w:proofErr w:type="spellStart"/>
+      <w:r>
+        <w:t>dengan</w:t>
+      </w:r>
+      <w:proofErr w:type="spellEnd"/>
+      <w:r>
+        <w:t xml:space="preserve"> </w:t>
+      </w:r>
+      <w:proofErr w:type="spellStart"/>
+      <w:r>
+        <w:t>tingkat</w:t>
+      </w:r>
+      <w:proofErr w:type="spellEnd"/>
+      <w:r>
+        <w:t xml:space="preserve"> </w:t>
+      </w:r>
+      <w:proofErr w:type="spellStart"/>
+      <w:r>
+        <w:t>kesesuaian</w:t>
+      </w:r>
+      <w:proofErr w:type="spellEnd"/>
+      <w:r>
+        <w:t xml:space="preserve"> (</w:t>
       </w:r>
       <w:r>
         <w:rPr>
@@ -8673,7 +11006,23 @@
         <w:t>)</w:t>
       </w:r>
       <w:r>
-        <w:t xml:space="preserve"> dengan skor </w:t>
+        <w:t xml:space="preserve"> </w:t>
+      </w:r>
+      <w:proofErr w:type="spellStart"/>
+      <w:r>
+        <w:t>dengan</w:t>
+      </w:r>
+      <w:proofErr w:type="spellEnd"/>
+      <w:r>
+        <w:t xml:space="preserve"> </w:t>
+      </w:r>
+      <w:proofErr w:type="spellStart"/>
+      <w:r>
+        <w:t>skor</w:t>
+      </w:r>
+      <w:proofErr w:type="spellEnd"/>
+      <w:r>
+        <w:t xml:space="preserve"> </w:t>
       </w:r>
       <w:r>
         <w:rPr>
@@ -8683,24 +11032,334 @@
         <w:t>Big Five</w:t>
       </w:r>
       <w:r>
-        <w:t xml:space="preserve"> berkisar antara </w:t>
+        <w:t xml:space="preserve"> </w:t>
+      </w:r>
+      <w:proofErr w:type="spellStart"/>
+      <w:r>
+        <w:t>berkisar</w:t>
+      </w:r>
+      <w:proofErr w:type="spellEnd"/>
+      <w:r>
+        <w:t xml:space="preserve"> </w:t>
+      </w:r>
+      <w:proofErr w:type="spellStart"/>
+      <w:r>
+        <w:t>antara</w:t>
+      </w:r>
+      <w:proofErr w:type="spellEnd"/>
+      <w:r>
+        <w:t xml:space="preserve"> </w:t>
       </w:r>
       <w:r>
         <w:lastRenderedPageBreak/>
-        <w:t xml:space="preserve">0.26 hingga 0.39. Setelah dilakukan koreksi </w:t>
-      </w:r>
-      <w:r>
-        <w:t>statistic untuk menghilangkan “gangguan” dalam data (</w:t>
-      </w:r>
+        <w:t xml:space="preserve">0.26 </w:t>
+      </w:r>
+      <w:proofErr w:type="spellStart"/>
+      <w:r>
+        <w:t>hingga</w:t>
+      </w:r>
+      <w:proofErr w:type="spellEnd"/>
+      <w:r>
+        <w:t xml:space="preserve"> 0.39. </w:t>
+      </w:r>
+      <w:proofErr w:type="spellStart"/>
+      <w:r>
+        <w:t>Setelah</w:t>
+      </w:r>
+      <w:proofErr w:type="spellEnd"/>
+      <w:r>
+        <w:t xml:space="preserve"> </w:t>
+      </w:r>
+      <w:proofErr w:type="spellStart"/>
+      <w:r>
+        <w:t>dilakukan</w:t>
+      </w:r>
+      <w:proofErr w:type="spellEnd"/>
+      <w:r>
+        <w:t xml:space="preserve"> </w:t>
+      </w:r>
+      <w:proofErr w:type="spellStart"/>
+      <w:r>
+        <w:t>koreksi</w:t>
+      </w:r>
+      <w:proofErr w:type="spellEnd"/>
+      <w:r>
+        <w:t xml:space="preserve"> </w:t>
+      </w:r>
+      <w:r>
+        <w:t xml:space="preserve">statistic </w:t>
+      </w:r>
+      <w:proofErr w:type="spellStart"/>
+      <w:r>
+        <w:t>untuk</w:t>
+      </w:r>
+      <w:proofErr w:type="spellEnd"/>
+      <w:r>
+        <w:t xml:space="preserve"> </w:t>
+      </w:r>
+      <w:proofErr w:type="spellStart"/>
+      <w:r>
+        <w:t>menghilangkan</w:t>
+      </w:r>
+      <w:proofErr w:type="spellEnd"/>
+      <w:r>
+        <w:t xml:space="preserve"> “</w:t>
+      </w:r>
+      <w:proofErr w:type="spellStart"/>
+      <w:r>
+        <w:t>gangguan</w:t>
+      </w:r>
+      <w:proofErr w:type="spellEnd"/>
+      <w:r>
+        <w:t xml:space="preserve">” </w:t>
+      </w:r>
+      <w:proofErr w:type="spellStart"/>
+      <w:r>
+        <w:t>dalam</w:t>
+      </w:r>
+      <w:proofErr w:type="spellEnd"/>
+      <w:r>
+        <w:t xml:space="preserve"> data (</w:t>
+      </w:r>
+      <w:proofErr w:type="spellStart"/>
       <w:r>
         <w:rPr>
           <w:i/>
           <w:iCs/>
         </w:rPr>
-        <w:t xml:space="preserve">disattenuated correlations) </w:t>
-      </w:r>
-      <w:r>
-        <w:t xml:space="preserve">terjadi peningkatan di tingkat kesesuaiannya yaitu 0.39 hingga 0.60. Penemuan ini membuka potensi penggunaan analisis suara sebagai alat untuk mengestimasi kepribadian manusia, dan juga memberikan cara baru untuk memahami hubungan antara suara dan kepribadian </w:t>
+        <w:t>disattenuated</w:t>
+      </w:r>
+      <w:proofErr w:type="spellEnd"/>
+      <w:r>
+        <w:rPr>
+          <w:i/>
+          <w:iCs/>
+        </w:rPr>
+        <w:t xml:space="preserve"> correlations) </w:t>
+      </w:r>
+      <w:proofErr w:type="spellStart"/>
+      <w:r>
+        <w:t>terjadi</w:t>
+      </w:r>
+      <w:proofErr w:type="spellEnd"/>
+      <w:r>
+        <w:t xml:space="preserve"> </w:t>
+      </w:r>
+      <w:proofErr w:type="spellStart"/>
+      <w:r>
+        <w:t>peningkatan</w:t>
+      </w:r>
+      <w:proofErr w:type="spellEnd"/>
+      <w:r>
+        <w:t xml:space="preserve"> di </w:t>
+      </w:r>
+      <w:proofErr w:type="spellStart"/>
+      <w:r>
+        <w:t>tingkat</w:t>
+      </w:r>
+      <w:proofErr w:type="spellEnd"/>
+      <w:r>
+        <w:t xml:space="preserve"> </w:t>
+      </w:r>
+      <w:proofErr w:type="spellStart"/>
+      <w:r>
+        <w:t>kesesuaiannya</w:t>
+      </w:r>
+      <w:proofErr w:type="spellEnd"/>
+      <w:r>
+        <w:t xml:space="preserve"> </w:t>
+      </w:r>
+      <w:proofErr w:type="spellStart"/>
+      <w:r>
+        <w:t>yaitu</w:t>
+      </w:r>
+      <w:proofErr w:type="spellEnd"/>
+      <w:r>
+        <w:t xml:space="preserve"> 0.39 </w:t>
+      </w:r>
+      <w:proofErr w:type="spellStart"/>
+      <w:r>
+        <w:t>hingga</w:t>
+      </w:r>
+      <w:proofErr w:type="spellEnd"/>
+      <w:r>
+        <w:t xml:space="preserve"> 0.60. </w:t>
+      </w:r>
+      <w:proofErr w:type="spellStart"/>
+      <w:r>
+        <w:t>Penemuan</w:t>
+      </w:r>
+      <w:proofErr w:type="spellEnd"/>
+      <w:r>
+        <w:t xml:space="preserve"> </w:t>
+      </w:r>
+      <w:proofErr w:type="spellStart"/>
+      <w:r>
+        <w:t>ini</w:t>
+      </w:r>
+      <w:proofErr w:type="spellEnd"/>
+      <w:r>
+        <w:t xml:space="preserve"> </w:t>
+      </w:r>
+      <w:proofErr w:type="spellStart"/>
+      <w:r>
+        <w:t>membuka</w:t>
+      </w:r>
+      <w:proofErr w:type="spellEnd"/>
+      <w:r>
+        <w:t xml:space="preserve"> </w:t>
+      </w:r>
+      <w:proofErr w:type="spellStart"/>
+      <w:r>
+        <w:t>potensi</w:t>
+      </w:r>
+      <w:proofErr w:type="spellEnd"/>
+      <w:r>
+        <w:t xml:space="preserve"> </w:t>
+      </w:r>
+      <w:proofErr w:type="spellStart"/>
+      <w:r>
+        <w:t>penggunaan</w:t>
+      </w:r>
+      <w:proofErr w:type="spellEnd"/>
+      <w:r>
+        <w:t xml:space="preserve"> </w:t>
+      </w:r>
+      <w:proofErr w:type="spellStart"/>
+      <w:r>
+        <w:t>analisis</w:t>
+      </w:r>
+      <w:proofErr w:type="spellEnd"/>
+      <w:r>
+        <w:t xml:space="preserve"> </w:t>
+      </w:r>
+      <w:proofErr w:type="spellStart"/>
+      <w:r>
+        <w:t>suara</w:t>
+      </w:r>
+      <w:proofErr w:type="spellEnd"/>
+      <w:r>
+        <w:t xml:space="preserve"> </w:t>
+      </w:r>
+      <w:proofErr w:type="spellStart"/>
+      <w:r>
+        <w:t>sebagai</w:t>
+      </w:r>
+      <w:proofErr w:type="spellEnd"/>
+      <w:r>
+        <w:t xml:space="preserve"> </w:t>
+      </w:r>
+      <w:proofErr w:type="spellStart"/>
+      <w:r>
+        <w:t>alat</w:t>
+      </w:r>
+      <w:proofErr w:type="spellEnd"/>
+      <w:r>
+        <w:t xml:space="preserve"> </w:t>
+      </w:r>
+      <w:proofErr w:type="spellStart"/>
+      <w:r>
+        <w:t>untuk</w:t>
+      </w:r>
+      <w:proofErr w:type="spellEnd"/>
+      <w:r>
+        <w:t xml:space="preserve"> </w:t>
+      </w:r>
+      <w:proofErr w:type="spellStart"/>
+      <w:r>
+        <w:t>mengestimasi</w:t>
+      </w:r>
+      <w:proofErr w:type="spellEnd"/>
+      <w:r>
+        <w:t xml:space="preserve"> </w:t>
+      </w:r>
+      <w:proofErr w:type="spellStart"/>
+      <w:r>
+        <w:t>kepribadian</w:t>
+      </w:r>
+      <w:proofErr w:type="spellEnd"/>
+      <w:r>
+        <w:t xml:space="preserve"> </w:t>
+      </w:r>
+      <w:proofErr w:type="spellStart"/>
+      <w:r>
+        <w:t>manusia</w:t>
+      </w:r>
+      <w:proofErr w:type="spellEnd"/>
+      <w:r>
+        <w:t xml:space="preserve">, dan juga </w:t>
+      </w:r>
+      <w:proofErr w:type="spellStart"/>
+      <w:r>
+        <w:t>memberikan</w:t>
+      </w:r>
+      <w:proofErr w:type="spellEnd"/>
+      <w:r>
+        <w:t xml:space="preserve"> </w:t>
+      </w:r>
+      <w:proofErr w:type="spellStart"/>
+      <w:r>
+        <w:t>cara</w:t>
+      </w:r>
+      <w:proofErr w:type="spellEnd"/>
+      <w:r>
+        <w:t xml:space="preserve"> </w:t>
+      </w:r>
+      <w:proofErr w:type="spellStart"/>
+      <w:r>
+        <w:t>baru</w:t>
+      </w:r>
+      <w:proofErr w:type="spellEnd"/>
+      <w:r>
+        <w:t xml:space="preserve"> </w:t>
+      </w:r>
+      <w:proofErr w:type="spellStart"/>
+      <w:r>
+        <w:t>untuk</w:t>
+      </w:r>
+      <w:proofErr w:type="spellEnd"/>
+      <w:r>
+        <w:t xml:space="preserve"> </w:t>
+      </w:r>
+      <w:proofErr w:type="spellStart"/>
+      <w:r>
+        <w:t>memahami</w:t>
+      </w:r>
+      <w:proofErr w:type="spellEnd"/>
+      <w:r>
+        <w:t xml:space="preserve"> </w:t>
+      </w:r>
+      <w:proofErr w:type="spellStart"/>
+      <w:r>
+        <w:t>hubungan</w:t>
+      </w:r>
+      <w:proofErr w:type="spellEnd"/>
+      <w:r>
+        <w:t xml:space="preserve"> </w:t>
+      </w:r>
+      <w:proofErr w:type="spellStart"/>
+      <w:r>
+        <w:t>antara</w:t>
+      </w:r>
+      <w:proofErr w:type="spellEnd"/>
+      <w:r>
+        <w:t xml:space="preserve"> </w:t>
+      </w:r>
+      <w:proofErr w:type="spellStart"/>
+      <w:r>
+        <w:t>suara</w:t>
+      </w:r>
+      <w:proofErr w:type="spellEnd"/>
+      <w:r>
+        <w:t xml:space="preserve"> dan </w:t>
+      </w:r>
+      <w:proofErr w:type="spellStart"/>
+      <w:r>
+        <w:t>kepribadian</w:t>
+      </w:r>
+      <w:proofErr w:type="spellEnd"/>
+      <w:r>
+        <w:t xml:space="preserve"> </w:t>
       </w:r>
       <w:r>
         <w:t>(Lukac, 2024)</w:t>
@@ -8715,14 +11374,648 @@
           <w:lang w:val="sv-SE"/>
         </w:rPr>
       </w:pPr>
-      <w:r>
-        <w:t>Berdasarkan penelitian yang telah dilakukan sebelumnya, analisis kepribadian melalui data suara semakin diakui manfaatnya dalam berbagai aplikasi praktis. Misalnya, dalam konteks rekrutmen dan wawancara kerja, kepribadian kandidat dapat diestimasi secara lebih objektif melalui rekaman suara wawancara dan bisa membantu pengambil keputusan dalam mengurangi penilaian secara subyektif.</w:t>
-      </w:r>
-      <w:r>
-        <w:t xml:space="preserve"> Di bidang lain seperti interaksi manusia dan computer, antarmuka cerdas dapat menyesuaikan responsnya berdasarkan kepribadian pengguna dengan deteksi suara, sehingga meningkatkan pengalaman pengguna secara personal. </w:t>
-      </w:r>
-      <w:r>
-        <w:t>Dengan terus berkembangnya riset di rentang tahun 2020–2025 ini, pendekatan estimasi kepribadian dari data suara diharapkan semakin matang dan siap diimplementasikan secara luas.</w:t>
+      <w:proofErr w:type="spellStart"/>
+      <w:r>
+        <w:t>Berdasarkan</w:t>
+      </w:r>
+      <w:proofErr w:type="spellEnd"/>
+      <w:r>
+        <w:t xml:space="preserve"> </w:t>
+      </w:r>
+      <w:proofErr w:type="spellStart"/>
+      <w:r>
+        <w:t>penelitian</w:t>
+      </w:r>
+      <w:proofErr w:type="spellEnd"/>
+      <w:r>
+        <w:t xml:space="preserve"> yang </w:t>
+      </w:r>
+      <w:proofErr w:type="spellStart"/>
+      <w:r>
+        <w:t>telah</w:t>
+      </w:r>
+      <w:proofErr w:type="spellEnd"/>
+      <w:r>
+        <w:t xml:space="preserve"> </w:t>
+      </w:r>
+      <w:proofErr w:type="spellStart"/>
+      <w:r>
+        <w:t>dilakukan</w:t>
+      </w:r>
+      <w:proofErr w:type="spellEnd"/>
+      <w:r>
+        <w:t xml:space="preserve"> sebelumnya, </w:t>
+      </w:r>
+      <w:proofErr w:type="spellStart"/>
+      <w:r>
+        <w:t>analisis</w:t>
+      </w:r>
+      <w:proofErr w:type="spellEnd"/>
+      <w:r>
+        <w:t xml:space="preserve"> </w:t>
+      </w:r>
+      <w:proofErr w:type="spellStart"/>
+      <w:r>
+        <w:t>kepribadian</w:t>
+      </w:r>
+      <w:proofErr w:type="spellEnd"/>
+      <w:r>
+        <w:t xml:space="preserve"> </w:t>
+      </w:r>
+      <w:proofErr w:type="spellStart"/>
+      <w:r>
+        <w:t>melalui</w:t>
+      </w:r>
+      <w:proofErr w:type="spellEnd"/>
+      <w:r>
+        <w:t xml:space="preserve"> data </w:t>
+      </w:r>
+      <w:proofErr w:type="spellStart"/>
+      <w:r>
+        <w:t>suara</w:t>
+      </w:r>
+      <w:proofErr w:type="spellEnd"/>
+      <w:r>
+        <w:t xml:space="preserve"> </w:t>
+      </w:r>
+      <w:proofErr w:type="spellStart"/>
+      <w:r>
+        <w:t>semakin</w:t>
+      </w:r>
+      <w:proofErr w:type="spellEnd"/>
+      <w:r>
+        <w:t xml:space="preserve"> </w:t>
+      </w:r>
+      <w:proofErr w:type="spellStart"/>
+      <w:r>
+        <w:t>diakui</w:t>
+      </w:r>
+      <w:proofErr w:type="spellEnd"/>
+      <w:r>
+        <w:t xml:space="preserve"> </w:t>
+      </w:r>
+      <w:proofErr w:type="spellStart"/>
+      <w:r>
+        <w:t>manfaatnya</w:t>
+      </w:r>
+      <w:proofErr w:type="spellEnd"/>
+      <w:r>
+        <w:t xml:space="preserve"> </w:t>
+      </w:r>
+      <w:proofErr w:type="spellStart"/>
+      <w:r>
+        <w:t>dalam</w:t>
+      </w:r>
+      <w:proofErr w:type="spellEnd"/>
+      <w:r>
+        <w:t xml:space="preserve"> </w:t>
+      </w:r>
+      <w:proofErr w:type="spellStart"/>
+      <w:r>
+        <w:t>berbagai</w:t>
+      </w:r>
+      <w:proofErr w:type="spellEnd"/>
+      <w:r>
+        <w:t xml:space="preserve"> </w:t>
+      </w:r>
+      <w:proofErr w:type="spellStart"/>
+      <w:r>
+        <w:t>aplikasi</w:t>
+      </w:r>
+      <w:proofErr w:type="spellEnd"/>
+      <w:r>
+        <w:t xml:space="preserve"> </w:t>
+      </w:r>
+      <w:proofErr w:type="spellStart"/>
+      <w:r>
+        <w:t>praktis</w:t>
+      </w:r>
+      <w:proofErr w:type="spellEnd"/>
+      <w:r>
+        <w:t xml:space="preserve">. </w:t>
+      </w:r>
+      <w:proofErr w:type="spellStart"/>
+      <w:r>
+        <w:t>Misalnya</w:t>
+      </w:r>
+      <w:proofErr w:type="spellEnd"/>
+      <w:r>
+        <w:t xml:space="preserve">, </w:t>
+      </w:r>
+      <w:proofErr w:type="spellStart"/>
+      <w:r>
+        <w:t>dalam</w:t>
+      </w:r>
+      <w:proofErr w:type="spellEnd"/>
+      <w:r>
+        <w:t xml:space="preserve"> </w:t>
+      </w:r>
+      <w:proofErr w:type="spellStart"/>
+      <w:r>
+        <w:t>konteks</w:t>
+      </w:r>
+      <w:proofErr w:type="spellEnd"/>
+      <w:r>
+        <w:t xml:space="preserve"> </w:t>
+      </w:r>
+      <w:proofErr w:type="spellStart"/>
+      <w:r>
+        <w:t>rekrutmen</w:t>
+      </w:r>
+      <w:proofErr w:type="spellEnd"/>
+      <w:r>
+        <w:t xml:space="preserve"> dan </w:t>
+      </w:r>
+      <w:proofErr w:type="spellStart"/>
+      <w:r>
+        <w:t>wawancara</w:t>
+      </w:r>
+      <w:proofErr w:type="spellEnd"/>
+      <w:r>
+        <w:t xml:space="preserve"> </w:t>
+      </w:r>
+      <w:proofErr w:type="spellStart"/>
+      <w:r>
+        <w:t>kerja</w:t>
+      </w:r>
+      <w:proofErr w:type="spellEnd"/>
+      <w:r>
+        <w:t xml:space="preserve">, </w:t>
+      </w:r>
+      <w:proofErr w:type="spellStart"/>
+      <w:r>
+        <w:t>kepribadian</w:t>
+      </w:r>
+      <w:proofErr w:type="spellEnd"/>
+      <w:r>
+        <w:t xml:space="preserve"> </w:t>
+      </w:r>
+      <w:proofErr w:type="spellStart"/>
+      <w:r>
+        <w:t>kandidat</w:t>
+      </w:r>
+      <w:proofErr w:type="spellEnd"/>
+      <w:r>
+        <w:t xml:space="preserve"> </w:t>
+      </w:r>
+      <w:proofErr w:type="spellStart"/>
+      <w:r>
+        <w:t>dapat</w:t>
+      </w:r>
+      <w:proofErr w:type="spellEnd"/>
+      <w:r>
+        <w:t xml:space="preserve"> </w:t>
+      </w:r>
+      <w:proofErr w:type="spellStart"/>
+      <w:r>
+        <w:t>diestimasi</w:t>
+      </w:r>
+      <w:proofErr w:type="spellEnd"/>
+      <w:r>
+        <w:t xml:space="preserve"> </w:t>
+      </w:r>
+      <w:proofErr w:type="spellStart"/>
+      <w:r>
+        <w:t>secara</w:t>
+      </w:r>
+      <w:proofErr w:type="spellEnd"/>
+      <w:r>
+        <w:t xml:space="preserve"> </w:t>
+      </w:r>
+      <w:proofErr w:type="spellStart"/>
+      <w:r>
+        <w:t>lebih</w:t>
+      </w:r>
+      <w:proofErr w:type="spellEnd"/>
+      <w:r>
+        <w:t xml:space="preserve"> </w:t>
+      </w:r>
+      <w:proofErr w:type="spellStart"/>
+      <w:r>
+        <w:t>objektif</w:t>
+      </w:r>
+      <w:proofErr w:type="spellEnd"/>
+      <w:r>
+        <w:t xml:space="preserve"> </w:t>
+      </w:r>
+      <w:proofErr w:type="spellStart"/>
+      <w:r>
+        <w:t>melalui</w:t>
+      </w:r>
+      <w:proofErr w:type="spellEnd"/>
+      <w:r>
+        <w:t xml:space="preserve"> </w:t>
+      </w:r>
+      <w:proofErr w:type="spellStart"/>
+      <w:r>
+        <w:t>rekaman</w:t>
+      </w:r>
+      <w:proofErr w:type="spellEnd"/>
+      <w:r>
+        <w:t xml:space="preserve"> </w:t>
+      </w:r>
+      <w:proofErr w:type="spellStart"/>
+      <w:r>
+        <w:t>suara</w:t>
+      </w:r>
+      <w:proofErr w:type="spellEnd"/>
+      <w:r>
+        <w:t xml:space="preserve"> </w:t>
+      </w:r>
+      <w:proofErr w:type="spellStart"/>
+      <w:r>
+        <w:t>wawancara</w:t>
+      </w:r>
+      <w:proofErr w:type="spellEnd"/>
+      <w:r>
+        <w:t xml:space="preserve"> dan </w:t>
+      </w:r>
+      <w:proofErr w:type="spellStart"/>
+      <w:r>
+        <w:t>bisa</w:t>
+      </w:r>
+      <w:proofErr w:type="spellEnd"/>
+      <w:r>
+        <w:t xml:space="preserve"> </w:t>
+      </w:r>
+      <w:proofErr w:type="spellStart"/>
+      <w:r>
+        <w:t>membantu</w:t>
+      </w:r>
+      <w:proofErr w:type="spellEnd"/>
+      <w:r>
+        <w:t xml:space="preserve"> </w:t>
+      </w:r>
+      <w:proofErr w:type="spellStart"/>
+      <w:r>
+        <w:t>pengambil</w:t>
+      </w:r>
+      <w:proofErr w:type="spellEnd"/>
+      <w:r>
+        <w:t xml:space="preserve"> </w:t>
+      </w:r>
+      <w:proofErr w:type="spellStart"/>
+      <w:r>
+        <w:t>keputusan</w:t>
+      </w:r>
+      <w:proofErr w:type="spellEnd"/>
+      <w:r>
+        <w:t xml:space="preserve"> </w:t>
+      </w:r>
+      <w:proofErr w:type="spellStart"/>
+      <w:r>
+        <w:t>dalam</w:t>
+      </w:r>
+      <w:proofErr w:type="spellEnd"/>
+      <w:r>
+        <w:t xml:space="preserve"> </w:t>
+      </w:r>
+      <w:proofErr w:type="spellStart"/>
+      <w:r>
+        <w:t>mengurangi</w:t>
+      </w:r>
+      <w:proofErr w:type="spellEnd"/>
+      <w:r>
+        <w:t xml:space="preserve"> </w:t>
+      </w:r>
+      <w:proofErr w:type="spellStart"/>
+      <w:r>
+        <w:t>penilaian</w:t>
+      </w:r>
+      <w:proofErr w:type="spellEnd"/>
+      <w:r>
+        <w:t xml:space="preserve"> </w:t>
+      </w:r>
+      <w:proofErr w:type="spellStart"/>
+      <w:r>
+        <w:t>secara</w:t>
+      </w:r>
+      <w:proofErr w:type="spellEnd"/>
+      <w:r>
+        <w:t xml:space="preserve"> </w:t>
+      </w:r>
+      <w:proofErr w:type="spellStart"/>
+      <w:r>
+        <w:t>subyektif</w:t>
+      </w:r>
+      <w:proofErr w:type="spellEnd"/>
+      <w:r>
+        <w:t>.</w:t>
+      </w:r>
+      <w:r>
+        <w:t xml:space="preserve"> Di </w:t>
+      </w:r>
+      <w:proofErr w:type="spellStart"/>
+      <w:r>
+        <w:t>bidang</w:t>
+      </w:r>
+      <w:proofErr w:type="spellEnd"/>
+      <w:r>
+        <w:t xml:space="preserve"> lain </w:t>
+      </w:r>
+      <w:proofErr w:type="spellStart"/>
+      <w:r>
+        <w:t>seperti</w:t>
+      </w:r>
+      <w:proofErr w:type="spellEnd"/>
+      <w:r>
+        <w:t xml:space="preserve"> </w:t>
+      </w:r>
+      <w:proofErr w:type="spellStart"/>
+      <w:r>
+        <w:t>interaksi</w:t>
+      </w:r>
+      <w:proofErr w:type="spellEnd"/>
+      <w:r>
+        <w:t xml:space="preserve"> </w:t>
+      </w:r>
+      <w:proofErr w:type="spellStart"/>
+      <w:r>
+        <w:t>manusia</w:t>
+      </w:r>
+      <w:proofErr w:type="spellEnd"/>
+      <w:r>
+        <w:t xml:space="preserve"> dan computer, </w:t>
+      </w:r>
+      <w:proofErr w:type="spellStart"/>
+      <w:r>
+        <w:t>antarmuka</w:t>
+      </w:r>
+      <w:proofErr w:type="spellEnd"/>
+      <w:r>
+        <w:t xml:space="preserve"> </w:t>
+      </w:r>
+      <w:proofErr w:type="spellStart"/>
+      <w:r>
+        <w:t>cerdas</w:t>
+      </w:r>
+      <w:proofErr w:type="spellEnd"/>
+      <w:r>
+        <w:t xml:space="preserve"> </w:t>
+      </w:r>
+      <w:proofErr w:type="spellStart"/>
+      <w:r>
+        <w:t>dapat</w:t>
+      </w:r>
+      <w:proofErr w:type="spellEnd"/>
+      <w:r>
+        <w:t xml:space="preserve"> </w:t>
+      </w:r>
+      <w:proofErr w:type="spellStart"/>
+      <w:r>
+        <w:t>menyesuaikan</w:t>
+      </w:r>
+      <w:proofErr w:type="spellEnd"/>
+      <w:r>
+        <w:t xml:space="preserve"> </w:t>
+      </w:r>
+      <w:proofErr w:type="spellStart"/>
+      <w:r>
+        <w:t>responsnya</w:t>
+      </w:r>
+      <w:proofErr w:type="spellEnd"/>
+      <w:r>
+        <w:t xml:space="preserve"> </w:t>
+      </w:r>
+      <w:proofErr w:type="spellStart"/>
+      <w:r>
+        <w:t>berdasarkan</w:t>
+      </w:r>
+      <w:proofErr w:type="spellEnd"/>
+      <w:r>
+        <w:t xml:space="preserve"> </w:t>
+      </w:r>
+      <w:proofErr w:type="spellStart"/>
+      <w:r>
+        <w:t>kepribadian</w:t>
+      </w:r>
+      <w:proofErr w:type="spellEnd"/>
+      <w:r>
+        <w:t xml:space="preserve"> </w:t>
+      </w:r>
+      <w:proofErr w:type="spellStart"/>
+      <w:r>
+        <w:t>pengguna</w:t>
+      </w:r>
+      <w:proofErr w:type="spellEnd"/>
+      <w:r>
+        <w:t xml:space="preserve"> </w:t>
+      </w:r>
+      <w:proofErr w:type="spellStart"/>
+      <w:r>
+        <w:t>dengan</w:t>
+      </w:r>
+      <w:proofErr w:type="spellEnd"/>
+      <w:r>
+        <w:t xml:space="preserve"> </w:t>
+      </w:r>
+      <w:proofErr w:type="spellStart"/>
+      <w:r>
+        <w:t>deteksi</w:t>
+      </w:r>
+      <w:proofErr w:type="spellEnd"/>
+      <w:r>
+        <w:t xml:space="preserve"> </w:t>
+      </w:r>
+      <w:proofErr w:type="spellStart"/>
+      <w:r>
+        <w:t>suara</w:t>
+      </w:r>
+      <w:proofErr w:type="spellEnd"/>
+      <w:r>
+        <w:t xml:space="preserve">, </w:t>
+      </w:r>
+      <w:proofErr w:type="spellStart"/>
+      <w:r>
+        <w:t>sehingga</w:t>
+      </w:r>
+      <w:proofErr w:type="spellEnd"/>
+      <w:r>
+        <w:t xml:space="preserve"> </w:t>
+      </w:r>
+      <w:proofErr w:type="spellStart"/>
+      <w:r>
+        <w:t>meningkatkan</w:t>
+      </w:r>
+      <w:proofErr w:type="spellEnd"/>
+      <w:r>
+        <w:t xml:space="preserve"> </w:t>
+      </w:r>
+      <w:proofErr w:type="spellStart"/>
+      <w:r>
+        <w:t>pengalaman</w:t>
+      </w:r>
+      <w:proofErr w:type="spellEnd"/>
+      <w:r>
+        <w:t xml:space="preserve"> </w:t>
+      </w:r>
+      <w:proofErr w:type="spellStart"/>
+      <w:r>
+        <w:t>pengguna</w:t>
+      </w:r>
+      <w:proofErr w:type="spellEnd"/>
+      <w:r>
+        <w:t xml:space="preserve"> </w:t>
+      </w:r>
+      <w:proofErr w:type="spellStart"/>
+      <w:r>
+        <w:t>secara</w:t>
+      </w:r>
+      <w:proofErr w:type="spellEnd"/>
+      <w:r>
+        <w:t xml:space="preserve"> personal. </w:t>
+      </w:r>
+      <w:proofErr w:type="spellStart"/>
+      <w:r>
+        <w:t>Dengan</w:t>
+      </w:r>
+      <w:proofErr w:type="spellEnd"/>
+      <w:r>
+        <w:t xml:space="preserve"> </w:t>
+      </w:r>
+      <w:proofErr w:type="spellStart"/>
+      <w:r>
+        <w:t>terus</w:t>
+      </w:r>
+      <w:proofErr w:type="spellEnd"/>
+      <w:r>
+        <w:t xml:space="preserve"> </w:t>
+      </w:r>
+      <w:proofErr w:type="spellStart"/>
+      <w:r>
+        <w:t>berkembangnya</w:t>
+      </w:r>
+      <w:proofErr w:type="spellEnd"/>
+      <w:r>
+        <w:t xml:space="preserve"> </w:t>
+      </w:r>
+      <w:proofErr w:type="spellStart"/>
+      <w:r>
+        <w:t>riset</w:t>
+      </w:r>
+      <w:proofErr w:type="spellEnd"/>
+      <w:r>
+        <w:t xml:space="preserve"> di </w:t>
+      </w:r>
+      <w:proofErr w:type="spellStart"/>
+      <w:r>
+        <w:t>rentang</w:t>
+      </w:r>
+      <w:proofErr w:type="spellEnd"/>
+      <w:r>
+        <w:t xml:space="preserve"> </w:t>
+      </w:r>
+      <w:proofErr w:type="spellStart"/>
+      <w:r>
+        <w:t>tahun</w:t>
+      </w:r>
+      <w:proofErr w:type="spellEnd"/>
+      <w:r>
+        <w:t xml:space="preserve"> 2020–2025 </w:t>
+      </w:r>
+      <w:proofErr w:type="spellStart"/>
+      <w:r>
+        <w:t>ini</w:t>
+      </w:r>
+      <w:proofErr w:type="spellEnd"/>
+      <w:r>
+        <w:t xml:space="preserve">, </w:t>
+      </w:r>
+      <w:proofErr w:type="spellStart"/>
+      <w:r>
+        <w:t>pendekatan</w:t>
+      </w:r>
+      <w:proofErr w:type="spellEnd"/>
+      <w:r>
+        <w:t xml:space="preserve"> </w:t>
+      </w:r>
+      <w:proofErr w:type="spellStart"/>
+      <w:r>
+        <w:t>estimasi</w:t>
+      </w:r>
+      <w:proofErr w:type="spellEnd"/>
+      <w:r>
+        <w:t xml:space="preserve"> </w:t>
+      </w:r>
+      <w:proofErr w:type="spellStart"/>
+      <w:r>
+        <w:t>kepribadian</w:t>
+      </w:r>
+      <w:proofErr w:type="spellEnd"/>
+      <w:r>
+        <w:t xml:space="preserve"> </w:t>
+      </w:r>
+      <w:proofErr w:type="spellStart"/>
+      <w:r>
+        <w:t>dari</w:t>
+      </w:r>
+      <w:proofErr w:type="spellEnd"/>
+      <w:r>
+        <w:t xml:space="preserve"> data </w:t>
+      </w:r>
+      <w:proofErr w:type="spellStart"/>
+      <w:r>
+        <w:t>suara</w:t>
+      </w:r>
+      <w:proofErr w:type="spellEnd"/>
+      <w:r>
+        <w:t xml:space="preserve"> </w:t>
+      </w:r>
+      <w:proofErr w:type="spellStart"/>
+      <w:r>
+        <w:t>diharapkan</w:t>
+      </w:r>
+      <w:proofErr w:type="spellEnd"/>
+      <w:r>
+        <w:t xml:space="preserve"> </w:t>
+      </w:r>
+      <w:proofErr w:type="spellStart"/>
+      <w:r>
+        <w:t>semakin</w:t>
+      </w:r>
+      <w:proofErr w:type="spellEnd"/>
+      <w:r>
+        <w:t xml:space="preserve"> </w:t>
+      </w:r>
+      <w:proofErr w:type="spellStart"/>
+      <w:r>
+        <w:t>matang</w:t>
+      </w:r>
+      <w:proofErr w:type="spellEnd"/>
+      <w:r>
+        <w:t xml:space="preserve"> dan </w:t>
+      </w:r>
+      <w:proofErr w:type="spellStart"/>
+      <w:r>
+        <w:t>siap</w:t>
+      </w:r>
+      <w:proofErr w:type="spellEnd"/>
+      <w:r>
+        <w:t xml:space="preserve"> </w:t>
+      </w:r>
+      <w:proofErr w:type="spellStart"/>
+      <w:r>
+        <w:t>diimplementasikan</w:t>
+      </w:r>
+      <w:proofErr w:type="spellEnd"/>
+      <w:r>
+        <w:t xml:space="preserve"> </w:t>
+      </w:r>
+      <w:proofErr w:type="spellStart"/>
+      <w:r>
+        <w:t>secara</w:t>
+      </w:r>
+      <w:proofErr w:type="spellEnd"/>
+      <w:r>
+        <w:t xml:space="preserve"> </w:t>
+      </w:r>
+      <w:proofErr w:type="spellStart"/>
+      <w:r>
+        <w:t>luas</w:t>
+      </w:r>
+      <w:proofErr w:type="spellEnd"/>
+      <w:r>
+        <w:t>.</w:t>
       </w:r>
       <w:r>
         <w:t xml:space="preserve"> </w:t>
@@ -8747,12 +12040,22 @@
       <w:bookmarkStart w:id="31" w:name="_Toc192853324"/>
       <w:bookmarkStart w:id="32" w:name="_Toc202858971"/>
       <w:bookmarkStart w:id="33" w:name="_Toc202859163"/>
-      <w:r>
-        <w:t>Rumusan Masalah</w:t>
+      <w:proofErr w:type="spellStart"/>
+      <w:r>
+        <w:t>Rumusan</w:t>
+      </w:r>
+      <w:proofErr w:type="spellEnd"/>
+      <w:r>
+        <w:t xml:space="preserve"> </w:t>
+      </w:r>
+      <w:proofErr w:type="spellStart"/>
+      <w:r>
+        <w:t>Masalah</w:t>
       </w:r>
       <w:bookmarkEnd w:id="31"/>
       <w:bookmarkEnd w:id="32"/>
       <w:bookmarkEnd w:id="33"/>
+      <w:proofErr w:type="spellEnd"/>
     </w:p>
     <w:p>
       <w:pPr>
@@ -8764,44 +12067,20 @@
         <w:rPr>
           <w:lang w:val="sv-SE"/>
         </w:rPr>
-        <w:t xml:space="preserve">Permasalahan penelitian harus dituliskan dalam bentuk deklaratif atau kalimat-kalimat pertanyaan yang tegas dan jelas. Masalah penelitian merupakan perumusan kesenjangan antara keadaan yang ada dengan keadaan yang ingin dicapai. Perumusan masalah dilakukan berdasarkan identifikasi masalah dan ruang lingkup penelitian yang akan dipecahkan. Perumusan masalah ini </w:t>
-      </w:r>
-      <w:r>
-        <w:rPr>
-          <w:lang w:val="sv-SE"/>
-        </w:rPr>
-        <w:t xml:space="preserve">dapat diawali dengan paragraf pembuka yang menekankan kembali </w:t>
-      </w:r>
-      <w:r>
-        <w:rPr>
-          <w:lang w:val="sv-SE"/>
-        </w:rPr>
-        <w:t xml:space="preserve">garis permasalahan penelitian yang dihadapi, lalu diikuti dengan beberapa pertanyaan penelitian yang terdaftar dalam </w:t>
-      </w:r>
-      <w:r>
-        <w:rPr>
-          <w:lang w:val="sv-SE"/>
-        </w:rPr>
-        <w:t>angka.</w:t>
+        <w:t>Penelitian mengenai estimasi kepribadian berbasis suara berkembang pesat dengan adanya kemajuan machine learning dan deep learning. Akan tetapi, masih terdapat kesenjangan dalam menentukan pendekatan mana yang paling efektif antara metode berbasis fitur akustik klasik dan model berbasis Transformer pra-latih. Selain itu, belum banyak penelitian yang secara sistematis membandingkan performa model klasik dengan model pra-latih pada data suara untuk prediksi kepribadian Big Five.</w:t>
       </w:r>
     </w:p>
     <w:p>
       <w:pPr>
-        <w:spacing w:before="100" w:beforeAutospacing="1" w:after="100" w:afterAutospacing="1" w:line="240" w:lineRule="auto"/>
-        <w:rPr>
-          <w:rFonts w:eastAsia="Times New Roman" w:cs="Times New Roman"/>
-          <w:szCs w:val="24"/>
-          <w:lang w:val="sv-SE" w:eastAsia="zh-TW"/>
-        </w:rPr>
-      </w:pPr>
-      <w:bookmarkStart w:id="34" w:name="_Toc192853325"/>
-      <w:r>
-        <w:rPr>
-          <w:rFonts w:eastAsia="Times New Roman" w:cs="Times New Roman"/>
-          <w:szCs w:val="24"/>
-          <w:lang w:val="sv-SE" w:eastAsia="zh-TW"/>
-        </w:rPr>
-        <w:t>Dalam pengembangan sistem VR untuk simulasi interaksi manusia-mesin, terdapat beberapa tantangan yang perlu diatasi untuk mencapai tingkat kenyamanan dan efektivitas yang tinggi. Interaksi yang buruk dalam lingkungan VR dapat mengurangi efektivitas pelatihan dan menyebabkan ketidaknyamanan bagi pengguna. Oleh karena itu, penelitian ini bertujuan untuk mengidentifikasi dan mengatasi berbagai masalah yang terkait dengan pengembangan sistem VR yang lebih baik. Berdasarkan latar belakang tersebut, rumusan masalah dalam penelitian ini adalah sebagai berikut:</w:t>
+        <w:rPr>
+          <w:lang w:val="sv-SE"/>
+        </w:rPr>
+      </w:pPr>
+      <w:r>
+        <w:rPr>
+          <w:lang w:val="sv-SE"/>
+        </w:rPr>
+        <w:t>Berdasarkan latar belakang tersebut, rumusan masalah penelitian ini adalah sebagai berikut:</w:t>
       </w:r>
     </w:p>
     <w:p>
@@ -8818,29 +12097,14 @@
           <w:lang w:val="sv-SE" w:eastAsia="zh-TW"/>
         </w:rPr>
       </w:pPr>
+      <w:bookmarkStart w:id="34" w:name="_Toc192853325"/>
       <w:r>
         <w:rPr>
           <w:rFonts w:eastAsia="Times New Roman" w:cs="Times New Roman"/>
           <w:szCs w:val="24"/>
           <w:lang w:val="sv-SE" w:eastAsia="zh-TW"/>
         </w:rPr>
-        <w:t xml:space="preserve">Bagaimana mengembangkan sistem </w:t>
-      </w:r>
-      <w:r>
-        <w:rPr>
-          <w:rFonts w:eastAsia="Times New Roman" w:cs="Times New Roman"/>
-          <w:szCs w:val="24"/>
-          <w:lang w:val="sv-SE" w:eastAsia="zh-TW"/>
-        </w:rPr>
-        <w:t>VR</w:t>
-      </w:r>
-      <w:r>
-        <w:rPr>
-          <w:rFonts w:eastAsia="Times New Roman" w:cs="Times New Roman"/>
-          <w:szCs w:val="24"/>
-          <w:lang w:val="sv-SE" w:eastAsia="zh-TW"/>
-        </w:rPr>
-        <w:t xml:space="preserve"> yang mampu mensimulasikan interaksi manusia-mesin dengan tingkat kenyamanan dan efektivitas yang tinggi?</w:t>
+        <w:t>Bagaimana performa model berbasis fitur akustik klasik dengan metode machine learning (misalnya SVM, XGBoost) dalam melakukan prediksi kepribadian dari data suara?</w:t>
       </w:r>
     </w:p>
     <w:p>
@@ -8863,7 +12127,7 @@
           <w:szCs w:val="24"/>
           <w:lang w:val="sv-SE" w:eastAsia="zh-TW"/>
         </w:rPr>
-        <w:t>Apa saja faktor-faktor yang mempengaruhi respons pengguna terhadap berbagai skenario simulasi dalam lingkungan VR?</w:t>
+        <w:t>Bagaimana performa model Transformer pra-latih (misalnya Wav2Vec2, HuBERT) dibandingkan dengan metode klasik dalam tugas prediksi kepribadian berbasis suara?</w:t>
       </w:r>
     </w:p>
     <w:p>
@@ -8886,7 +12150,7 @@
           <w:szCs w:val="24"/>
           <w:lang w:val="sv-SE" w:eastAsia="zh-TW"/>
         </w:rPr>
-        <w:t>Bagaimana metode pengumpulan data yang paling efektif untuk menganalisis interaksi manusia-mesin dalam sistem VR?</w:t>
+        <w:t>Bagaimana perbedaan hasil antara pendekatan feature extraction (frozen embedding) dan fine-tuning pada model Transformer pra-latih untuk estimasi kepribadian?</w:t>
       </w:r>
     </w:p>
     <w:p>
@@ -8909,44 +12173,26 @@
           <w:szCs w:val="24"/>
           <w:lang w:val="sv-SE" w:eastAsia="zh-TW"/>
         </w:rPr>
-        <w:t>Sejauh mana sistem VR yang dikembangkan dapat meningkatkan kualitas pelatihan dibandingkan metode konvensional?</w:t>
+        <w:t>Apakah kombinasi fitur akustik klasik dengan embedding Transformer pra-latih dapat meningkatkan akurasi prediksi kepribadian dibanding penggunaan salah satu pendekatan saja?</w:t>
       </w:r>
     </w:p>
     <w:p>
       <w:pPr>
-        <w:numPr>
-          <w:ilvl w:val="0"/>
-          <w:numId w:val="13"/>
-        </w:numPr>
-        <w:spacing w:before="100" w:beforeAutospacing="1" w:after="100" w:afterAutospacing="1" w:line="240" w:lineRule="auto"/>
-        <w:jc w:val="left"/>
-        <w:rPr>
-          <w:rFonts w:eastAsia="Times New Roman" w:cs="Times New Roman"/>
-          <w:szCs w:val="24"/>
-          <w:lang w:val="sv-SE" w:eastAsia="zh-TW"/>
-        </w:rPr>
-      </w:pPr>
-      <w:r>
-        <w:rPr>
-          <w:rFonts w:eastAsia="Times New Roman" w:cs="Times New Roman"/>
-          <w:szCs w:val="24"/>
-          <w:lang w:val="sv-SE" w:eastAsia="zh-TW"/>
-        </w:rPr>
-        <w:t>Bagaimana sistem VR dapat diadaptasi untuk berbagai aplikasi lain, seperti simulasi medis, pelatihan militer, dan pendidikan teknik?</w:t>
-      </w:r>
-    </w:p>
-    <w:p>
-      <w:pPr>
         <w:pStyle w:val="Heading2"/>
       </w:pPr>
       <w:bookmarkStart w:id="35" w:name="_Toc202858972"/>
       <w:bookmarkStart w:id="36" w:name="_Toc202859164"/>
       <w:r>
-        <w:t>Batasan Masalah</w:t>
+        <w:t xml:space="preserve">Batasan </w:t>
+      </w:r>
+      <w:proofErr w:type="spellStart"/>
+      <w:r>
+        <w:t>Masalah</w:t>
       </w:r>
       <w:bookmarkEnd w:id="34"/>
       <w:bookmarkEnd w:id="35"/>
       <w:bookmarkEnd w:id="36"/>
+      <w:proofErr w:type="spellEnd"/>
     </w:p>
     <w:p>
       <w:pPr>
@@ -8958,20 +12204,13 @@
         <w:rPr>
           <w:lang w:val="sv-SE"/>
         </w:rPr>
-        <w:t xml:space="preserve">Penelitian ini memiliki beberapa batasan yang perlu diperhatikan untuk memastikan fokus dan keterbatasan dalam pengembangan sistem VR untuk simulasi interaksi manusia-mesin. </w:t>
-      </w:r>
-      <w:r>
-        <w:rPr>
-          <w:lang w:val="sv-SE"/>
-        </w:rPr>
-        <w:t xml:space="preserve">Batasan-batasan ini ditetapkan untuk mengarahkan penelitian agar tetap berada dalam lingkup </w:t>
-      </w:r>
-      <w:r>
-        <w:rPr>
-          <w:lang w:val="sv-SE"/>
-        </w:rPr>
-        <w:lastRenderedPageBreak/>
-        <w:t>yang dapat dikelola dan menghasilkan hasil yang relevan. Adapun batasan masalah dalam penelitian ini adalah sebagai berikut:</w:t>
+        <w:t>Untuk menjaga fokus dan keterkelolaan penelitian, maka batasan masalah yang ditetapkan adalah sebagai berikut:</w:t>
+      </w:r>
+      <w:r>
+        <w:rPr>
+          <w:lang w:val="sv-SE"/>
+        </w:rPr>
+        <w:t xml:space="preserve"> </w:t>
       </w:r>
     </w:p>
     <w:p>
@@ -8989,7 +12228,35 @@
         <w:rPr>
           <w:lang w:val="sv-SE"/>
         </w:rPr>
-        <w:t>Penelitian ini hanya mencakup simulasi interaksi manusia-mesin dalam konteks pelatihan dan pendidikan. Aplikasi VR untuk hiburan, permainan, atau bidang lain tidak termasuk dalam lingkup penelitian ini.</w:t>
+        <w:t xml:space="preserve">Penelitian hanya membahas prediksi kepribadian </w:t>
+      </w:r>
+      <w:r>
+        <w:rPr>
+          <w:i/>
+          <w:iCs/>
+          <w:lang w:val="sv-SE"/>
+        </w:rPr>
+        <w:t>Big Five</w:t>
+      </w:r>
+      <w:r>
+        <w:rPr>
+          <w:lang w:val="sv-SE"/>
+        </w:rPr>
+        <w:t xml:space="preserve"> (</w:t>
+      </w:r>
+      <w:r>
+        <w:rPr>
+          <w:i/>
+          <w:iCs/>
+          <w:lang w:val="sv-SE"/>
+        </w:rPr>
+        <w:t>Openness, Conscientiousness, Extraversion, Agreeableness, Neuroticism</w:t>
+      </w:r>
+      <w:r>
+        <w:rPr>
+          <w:lang w:val="sv-SE"/>
+        </w:rPr>
+        <w:t>).</w:t>
       </w:r>
     </w:p>
     <w:p>
@@ -9007,7 +12274,7 @@
         <w:rPr>
           <w:lang w:val="sv-SE"/>
         </w:rPr>
-        <w:t>Sistem VR yang dikembangkan menggunakan perangkat keras dan perangkat lunak yang tersedia secara komersial pada saat penelitian dilakukan. Penggunaan teknologi eksperimental atau prototipe tidak termasuk dalam penelitian ini.</w:t>
+        <w:t>Dataset yang digunakan adalah dataset publik yang tersedia dan telah memiliki label kepribadian.</w:t>
       </w:r>
     </w:p>
     <w:p>
@@ -9025,7 +12292,19 @@
         <w:rPr>
           <w:lang w:val="sv-SE"/>
         </w:rPr>
-        <w:t>Pengumpulan data dilakukan melalui survei, wawancara, dan pengamatan langsung. Metode lain seperti eksperimen laboratorium atau studi longitudinal tidak digunakan dalam penelitian ini.</w:t>
+        <w:t>Data yang dianalisis hanya berupa suara/audio</w:t>
+      </w:r>
+      <w:r>
+        <w:rPr>
+          <w:lang w:val="sv-SE"/>
+        </w:rPr>
+        <w:t>. D</w:t>
+      </w:r>
+      <w:r>
+        <w:rPr>
+          <w:lang w:val="sv-SE"/>
+        </w:rPr>
+        <w:t>ata visual atau multimodal lain tidak termasuk dalam lingkup penelitian ini.</w:t>
       </w:r>
     </w:p>
     <w:p>
@@ -9043,7 +12322,8 @@
         <w:rPr>
           <w:lang w:val="sv-SE"/>
         </w:rPr>
-        <w:t>Penelitian ini melibatkan partisipan yang memiliki latar belakang pendidikan dan pelatihan yang relevan dengan konteks simulasi. Partisipan dari latar belakang yang tidak relevan tidak termasuk dalam penelitian ini.</w:t>
+        <w:lastRenderedPageBreak/>
+        <w:t>Model yang dibandingkan terbatas pada machine learning klasik (SVM, XGBoost) dan Transformer pra-latih (misalnya Wav2Vec2, HuBERT), serta variasinya (frozen vs fine-tuning).</w:t>
       </w:r>
     </w:p>
     <w:p>
@@ -9061,7 +12341,7 @@
         <w:rPr>
           <w:lang w:val="sv-SE"/>
         </w:rPr>
-        <w:t>Analisis data dilakukan menggunakan teknik statistik dasar dan metode kualitatif. Penggunaan teknik analisis data yang lebih kompleks atau canggih tidak termasuk dalam lingkup penelitian ini.</w:t>
+        <w:t>Evaluasi dilakukan menggunakan metrik kuantitatif (Pearson correlation, RMSE, MAE) dengan metode cross-validation, tanpa melibatkan uji persepsi manusia.</w:t>
       </w:r>
     </w:p>
     <w:p>
@@ -9083,10 +12363,9 @@
         <w:rPr>
           <w:lang w:val="sv-SE"/>
         </w:rPr>
-        <w:t>Penelitian ini bertujuan untuk mengembangkan sistem VR yang dapat digunakan untuk simulasi interaksi manusia-mesin dalam konteks pelatihan dan pendidikan. Adapun tujuan spesifik dari penelitian ini adalah sebagai berikut:</w:t>
+        <w:t>Tujuan penelitian ini adalah untuk melakukan analisis komparatif pendekatan machine learning klasik dan Transformer pra-latih dalam estimasi kepribadian berbasis suara. Tujuan spesifik dari penelitian ini adalah:</w:t>
       </w:r>
     </w:p>
-    <w:p/>
     <w:p>
       <w:pPr>
         <w:pStyle w:val="ListParagraph"/>
@@ -9102,7 +12381,13 @@
         <w:rPr>
           <w:lang w:val="sv-SE"/>
         </w:rPr>
-        <w:t>Mengembangkan sistem VR yang mampu mensimulasikan interaksi manusia-mesin dengan tingkat kenyamanan dan efektivitas yang tinggi.</w:t>
+        <w:t>Mengevaluasi performa model berbasis fitur akustik klasik dengan metode machine learning (SVM, XGBoost)</w:t>
+      </w:r>
+      <w:r>
+        <w:rPr>
+          <w:lang w:val="sv-SE"/>
+        </w:rPr>
+        <w:t>.</w:t>
       </w:r>
     </w:p>
     <w:p>
@@ -9120,7 +12405,13 @@
         <w:rPr>
           <w:lang w:val="sv-SE"/>
         </w:rPr>
-        <w:t>Menganalisis faktor-faktor yang mempengaruhi respons pengguna terhadap berbagai skenario simulasi dalam lingkungan VR.</w:t>
+        <w:t>Menganalisis efektivitas model Transformer pra-latih (Wav2Vec2, HuBERT) untuk prediksi kepribadian berbasis suara</w:t>
+      </w:r>
+      <w:r>
+        <w:rPr>
+          <w:lang w:val="sv-SE"/>
+        </w:rPr>
+        <w:t>.</w:t>
       </w:r>
     </w:p>
     <w:p>
@@ -9138,7 +12429,13 @@
         <w:rPr>
           <w:lang w:val="sv-SE"/>
         </w:rPr>
-        <w:t>Menentukan metode pengumpulan data yang paling efektif untuk menganalisis interaksi manusia-mesin dalam sistem VR.</w:t>
+        <w:t>Membandingkan hasil antara feature extraction (frozen) dan fine-tuning pada model Transformer pra-latih</w:t>
+      </w:r>
+      <w:r>
+        <w:rPr>
+          <w:lang w:val="sv-SE"/>
+        </w:rPr>
+        <w:t>.</w:t>
       </w:r>
     </w:p>
     <w:p>
@@ -9156,7 +12453,13 @@
         <w:rPr>
           <w:lang w:val="sv-SE"/>
         </w:rPr>
-        <w:t>Mengevaluasi sejauh mana sistem VR yang dikembangkan dapat meningkatkan kualitas pelatihan dibandingkan metode konvensional.</w:t>
+        <w:t>Mengkaji potensi fusion antara fitur akustik klasik dan embedding Transformer dalam meningkatkan akurasi prediksi</w:t>
+      </w:r>
+      <w:r>
+        <w:rPr>
+          <w:lang w:val="sv-SE"/>
+        </w:rPr>
+        <w:t>.</w:t>
       </w:r>
     </w:p>
     <w:p>
@@ -9174,7 +12477,13 @@
         <w:rPr>
           <w:lang w:val="sv-SE"/>
         </w:rPr>
-        <w:t>Mengidentifikasi potensi adaptasi sistem VR untuk berbagai aplikasi lain, seperti simulasi medis, pelatihan militer, dan pendidikan teknik.</w:t>
+        <w:t>Mengidentifikasi model terbaik yang dapat digunakan sebagai acuan untuk penelitian lebih lanjut dalam bidang personality computing berbasis suara</w:t>
+      </w:r>
+      <w:r>
+        <w:rPr>
+          <w:lang w:val="sv-SE"/>
+        </w:rPr>
+        <w:t>.</w:t>
       </w:r>
     </w:p>
     <w:p>
@@ -9196,7 +12505,7 @@
         <w:rPr>
           <w:lang w:val="sv-SE"/>
         </w:rPr>
-        <w:t>Penelitian Tugas Akhir ini diharapkan dapat memberikan berbagai manfaat, baik secara teoritis maupun praktis, dalam pengembangan teknologi VR untuk simulasi interaksi manusia-mesin. Adapun manfaat penelitian ini adalah sebagai berikut</w:t>
+        <w:t>Penelitian ini diharapkan dapat memberikan manfaat baik secara teoritis, praktis, maupun sosial</w:t>
       </w:r>
       <w:r>
         <w:rPr>
@@ -9232,19 +12541,7 @@
         <w:rPr>
           <w:lang w:val="sv-SE"/>
         </w:rPr>
-        <w:t xml:space="preserve">Menambah wawasan dan pengetahuan dalam bidang </w:t>
-      </w:r>
-      <w:r>
-        <w:rPr>
-          <w:lang w:val="sv-SE"/>
-        </w:rPr>
-        <w:t>VR</w:t>
-      </w:r>
-      <w:r>
-        <w:rPr>
-          <w:lang w:val="sv-SE"/>
-        </w:rPr>
-        <w:t>, khususnya terkait dengan interaksi manusia-mesin.</w:t>
+        <w:t>Menambah wawasan dan pengetahuan dalam bidang computational personality assessment berbasis suara.</w:t>
       </w:r>
     </w:p>
     <w:p>
@@ -9262,7 +12559,7 @@
         <w:rPr>
           <w:lang w:val="sv-SE"/>
         </w:rPr>
-        <w:t>Memberikan kontribusi terhadap literatur ilmiah mengenai metode pengembangan dan evaluasi sistem VR.</w:t>
+        <w:t>Memberikan kontribusi pada literatur mengenai perbandingan performa model klasik dan Transformer pra-latih dalam analisis kepribadian.</w:t>
       </w:r>
     </w:p>
     <w:p>
@@ -9280,8 +12577,7 @@
         <w:rPr>
           <w:lang w:val="sv-SE"/>
         </w:rPr>
-        <w:lastRenderedPageBreak/>
-        <w:t>Mengidentifikasi faktor-faktor yang mempengaruhi efektivitas dan kenyamanan pengguna dalam lingkungan VR.</w:t>
+        <w:t>Mengidentifikasi faktor teknis (fitur, model, strategi training) yang memengaruhi akurasi prediksi kepribadian berbasis audio.</w:t>
       </w:r>
     </w:p>
     <w:p>
@@ -9311,7 +12607,7 @@
         <w:rPr>
           <w:lang w:val="sv-SE"/>
         </w:rPr>
-        <w:t>Mengembangkan sistem VR yang dapat digunakan untuk meningkatkan kualitas pelatihan dan pendidikan.</w:t>
+        <w:t>Memberikan acuan model AI yang efektif untuk prediksi kepribadian berbasis suara.</w:t>
       </w:r>
     </w:p>
     <w:p>
@@ -9329,7 +12625,7 @@
         <w:rPr>
           <w:lang w:val="sv-SE"/>
         </w:rPr>
-        <w:t>Memberikan solusi praktis untuk simulasi interaksi manusia-mesin yang lebih efektif dan nyaman.</w:t>
+        <w:t>Memberikan rekomendasi pendekatan (klasik vs Transformer pra-latih) yang lebih tepat untuk digunakan pada aplikasi nyata.</w:t>
       </w:r>
     </w:p>
     <w:p>
@@ -9347,25 +12643,13 @@
         <w:rPr>
           <w:lang w:val="sv-SE"/>
         </w:rPr>
-        <w:t>Memungkinkan adaptasi sistem VR untuk berbagai aplikasi lain, seperti simulasi medis, pelatihan militer, dan pendidikan teknik.</w:t>
-      </w:r>
-    </w:p>
-    <w:p>
-      <w:pPr>
-        <w:pStyle w:val="ListParagraph"/>
-        <w:numPr>
-          <w:ilvl w:val="0"/>
-          <w:numId w:val="17"/>
-        </w:numPr>
-        <w:rPr>
-          <w:lang w:val="sv-SE"/>
-        </w:rPr>
-      </w:pPr>
-      <w:r>
-        <w:rPr>
-          <w:lang w:val="sv-SE"/>
-        </w:rPr>
-        <w:t>Meningkatkan kemampuan pengguna dalam menghadapi situasi kompleks dan berbahaya melalui simulasi yang aman dan terkendali.</w:t>
+        <w:t>Menyediakan kerangka eksperimen yang dapat direplikasi oleh peneliti lain atau pengembang sistem AI</w:t>
+      </w:r>
+      <w:r>
+        <w:rPr>
+          <w:lang w:val="sv-SE"/>
+        </w:rPr>
+        <w:t>.</w:t>
       </w:r>
     </w:p>
     <w:p>
@@ -9395,7 +12679,7 @@
         <w:rPr>
           <w:lang w:val="sv-SE"/>
         </w:rPr>
-        <w:t>Meningkatkan aksesibilitas teknologi VR dalam bidang pendidikan dan pelatihan, sehingga lebih banyak individu dapat merasakan manfaatnya.</w:t>
+        <w:t>Mendukung pengembangan aplikasi AI yang dapat memahami karakteristik individu secara lebih personal melalui suara.</w:t>
       </w:r>
     </w:p>
     <w:p>
@@ -9413,7 +12697,7 @@
         <w:rPr>
           <w:lang w:val="sv-SE"/>
         </w:rPr>
-        <w:t>Mengurangi risiko cedera dan kesalahan dalam pelatihan praktis melalui penggunaan simulasi VR.</w:t>
+        <w:t>Membuka peluang pemanfaatan teknologi ini di bidang rekrutmen, pendidikan, dan layanan pelanggan dengan tetap memperhatikan etika dan privasi.</w:t>
       </w:r>
     </w:p>
     <w:p>
@@ -9431,7 +12715,13 @@
         <w:rPr>
           <w:lang w:val="sv-SE"/>
         </w:rPr>
-        <w:t>Mendorong inovasi dan pengembangan teknologi VR di Indonesia, sehingga dapat bersaing dengan negara lain dalam bidang teknologi informasi.</w:t>
+        <w:t>Mendorong inovasi riset interdisipliner di Indonesia dalam bidang psikologi komputasional dan kecerdasan buatan.</w:t>
+      </w:r>
+      <w:r>
+        <w:rPr>
+          <w:lang w:val="sv-SE"/>
+        </w:rPr>
+        <w:t>.</w:t>
       </w:r>
     </w:p>
     <w:p>
@@ -9490,11 +12780,24 @@
       <w:bookmarkStart w:id="53" w:name="_Toc202858979"/>
       <w:bookmarkStart w:id="54" w:name="_Toc202859171"/>
       <w:r>
-        <w:t>Hasil Penelitian Terdahulu</w:t>
+        <w:t xml:space="preserve">Hasil </w:t>
+      </w:r>
+      <w:proofErr w:type="spellStart"/>
+      <w:r>
+        <w:t>Penelitian</w:t>
+      </w:r>
+      <w:proofErr w:type="spellEnd"/>
+      <w:r>
+        <w:t xml:space="preserve"> </w:t>
+      </w:r>
+      <w:proofErr w:type="spellStart"/>
+      <w:r>
+        <w:t>Terdahulu</w:t>
       </w:r>
       <w:bookmarkEnd w:id="52"/>
       <w:bookmarkEnd w:id="53"/>
       <w:bookmarkEnd w:id="54"/>
+      <w:proofErr w:type="spellEnd"/>
     </w:p>
     <w:p>
       <w:pPr>
@@ -9503,193 +12806,279 @@
         </w:rPr>
       </w:pPr>
       <w:r>
-        <w:t>Lorem ipsum ipsum</w:t>
-      </w:r>
-      <w:r>
-        <w:t xml:space="preserve"> </w:t>
-      </w:r>
+        <w:t xml:space="preserve">Lorem ipsum </w:t>
+      </w:r>
+      <w:proofErr w:type="spellStart"/>
       <w:r>
         <w:t>ipsum</w:t>
       </w:r>
-      <w:r>
-        <w:t xml:space="preserve"> </w:t>
-      </w:r>
+      <w:proofErr w:type="spellEnd"/>
+      <w:r>
+        <w:t xml:space="preserve"> </w:t>
+      </w:r>
+      <w:proofErr w:type="spellStart"/>
       <w:r>
         <w:t>ipsum</w:t>
       </w:r>
-      <w:r>
-        <w:t xml:space="preserve"> </w:t>
-      </w:r>
+      <w:proofErr w:type="spellEnd"/>
+      <w:r>
+        <w:t xml:space="preserve"> </w:t>
+      </w:r>
+      <w:proofErr w:type="spellStart"/>
       <w:r>
         <w:t>ipsum</w:t>
       </w:r>
-      <w:r>
-        <w:t xml:space="preserve"> </w:t>
-      </w:r>
+      <w:proofErr w:type="spellEnd"/>
+      <w:r>
+        <w:t xml:space="preserve"> </w:t>
+      </w:r>
+      <w:proofErr w:type="spellStart"/>
       <w:r>
         <w:t>ipsum</w:t>
       </w:r>
-      <w:r>
-        <w:t xml:space="preserve"> </w:t>
-      </w:r>
+      <w:proofErr w:type="spellEnd"/>
+      <w:r>
+        <w:t xml:space="preserve"> </w:t>
+      </w:r>
+      <w:proofErr w:type="spellStart"/>
       <w:r>
         <w:t>ipsum</w:t>
       </w:r>
-      <w:r>
-        <w:t xml:space="preserve"> </w:t>
-      </w:r>
+      <w:proofErr w:type="spellEnd"/>
+      <w:r>
+        <w:t xml:space="preserve"> </w:t>
+      </w:r>
+      <w:proofErr w:type="spellStart"/>
       <w:r>
         <w:t>ipsum</w:t>
       </w:r>
-      <w:r>
-        <w:t xml:space="preserve"> </w:t>
-      </w:r>
+      <w:proofErr w:type="spellEnd"/>
+      <w:r>
+        <w:t xml:space="preserve"> </w:t>
+      </w:r>
+      <w:proofErr w:type="spellStart"/>
       <w:r>
         <w:t>ipsum</w:t>
       </w:r>
-      <w:r>
-        <w:t xml:space="preserve"> </w:t>
-      </w:r>
+      <w:proofErr w:type="spellEnd"/>
+      <w:r>
+        <w:t xml:space="preserve"> </w:t>
+      </w:r>
+      <w:proofErr w:type="spellStart"/>
       <w:r>
         <w:t>ipsum</w:t>
       </w:r>
-      <w:r>
-        <w:t xml:space="preserve"> </w:t>
-      </w:r>
+      <w:proofErr w:type="spellEnd"/>
+      <w:r>
+        <w:t xml:space="preserve"> </w:t>
+      </w:r>
+      <w:proofErr w:type="spellStart"/>
       <w:r>
         <w:t>ipsum</w:t>
       </w:r>
-      <w:r>
-        <w:t xml:space="preserve"> </w:t>
-      </w:r>
+      <w:proofErr w:type="spellEnd"/>
+      <w:r>
+        <w:t xml:space="preserve"> </w:t>
+      </w:r>
+      <w:proofErr w:type="spellStart"/>
       <w:r>
         <w:t>ipsum</w:t>
       </w:r>
-      <w:r>
-        <w:t xml:space="preserve"> </w:t>
-      </w:r>
+      <w:proofErr w:type="spellEnd"/>
+      <w:r>
+        <w:t xml:space="preserve"> </w:t>
+      </w:r>
+      <w:proofErr w:type="spellStart"/>
       <w:r>
         <w:t>ipsum</w:t>
       </w:r>
-      <w:r>
-        <w:t xml:space="preserve"> </w:t>
-      </w:r>
+      <w:proofErr w:type="spellEnd"/>
+      <w:r>
+        <w:t xml:space="preserve"> </w:t>
+      </w:r>
+      <w:proofErr w:type="spellStart"/>
       <w:r>
         <w:t>ipsum</w:t>
       </w:r>
-      <w:r>
-        <w:t xml:space="preserve"> </w:t>
-      </w:r>
+      <w:proofErr w:type="spellEnd"/>
+      <w:r>
+        <w:t xml:space="preserve"> </w:t>
+      </w:r>
+      <w:proofErr w:type="spellStart"/>
       <w:r>
         <w:t>ipsum</w:t>
       </w:r>
-      <w:r>
-        <w:t xml:space="preserve"> </w:t>
-      </w:r>
+      <w:proofErr w:type="spellEnd"/>
+      <w:r>
+        <w:t xml:space="preserve"> </w:t>
+      </w:r>
+      <w:proofErr w:type="spellStart"/>
       <w:r>
         <w:t>ipsum</w:t>
       </w:r>
-      <w:r>
-        <w:t xml:space="preserve"> </w:t>
-      </w:r>
+      <w:proofErr w:type="spellEnd"/>
+      <w:r>
+        <w:t xml:space="preserve"> </w:t>
+      </w:r>
+      <w:proofErr w:type="spellStart"/>
       <w:r>
         <w:t>ipsum</w:t>
       </w:r>
-      <w:r>
-        <w:t xml:space="preserve"> </w:t>
-      </w:r>
+      <w:proofErr w:type="spellEnd"/>
+      <w:r>
+        <w:t xml:space="preserve"> </w:t>
+      </w:r>
+      <w:proofErr w:type="spellStart"/>
       <w:r>
         <w:t>ipsum</w:t>
       </w:r>
-      <w:r>
-        <w:t xml:space="preserve"> </w:t>
-      </w:r>
+      <w:proofErr w:type="spellEnd"/>
+      <w:r>
+        <w:t xml:space="preserve"> </w:t>
+      </w:r>
+      <w:proofErr w:type="spellStart"/>
       <w:r>
         <w:t>ipsum</w:t>
       </w:r>
-      <w:r>
-        <w:t xml:space="preserve"> </w:t>
-      </w:r>
+      <w:proofErr w:type="spellEnd"/>
+      <w:r>
+        <w:t xml:space="preserve"> </w:t>
+      </w:r>
+      <w:proofErr w:type="spellStart"/>
       <w:r>
         <w:t>ipsum</w:t>
       </w:r>
-      <w:r>
-        <w:t xml:space="preserve"> </w:t>
-      </w:r>
+      <w:proofErr w:type="spellEnd"/>
+      <w:r>
+        <w:t xml:space="preserve"> </w:t>
+      </w:r>
+      <w:proofErr w:type="spellStart"/>
       <w:r>
         <w:t>ipsum</w:t>
       </w:r>
-      <w:r>
-        <w:t xml:space="preserve"> </w:t>
-      </w:r>
+      <w:proofErr w:type="spellEnd"/>
+      <w:r>
+        <w:t xml:space="preserve"> </w:t>
+      </w:r>
+      <w:proofErr w:type="spellStart"/>
       <w:r>
         <w:t>ipsum</w:t>
       </w:r>
-      <w:r>
-        <w:t xml:space="preserve"> </w:t>
-      </w:r>
+      <w:proofErr w:type="spellEnd"/>
+      <w:r>
+        <w:t xml:space="preserve"> </w:t>
+      </w:r>
+      <w:proofErr w:type="spellStart"/>
       <w:r>
         <w:t>ipsum</w:t>
       </w:r>
-      <w:r>
-        <w:t xml:space="preserve"> </w:t>
-      </w:r>
+      <w:proofErr w:type="spellEnd"/>
+      <w:r>
+        <w:t xml:space="preserve"> </w:t>
+      </w:r>
+      <w:proofErr w:type="spellStart"/>
       <w:r>
         <w:t>ipsum</w:t>
       </w:r>
-      <w:r>
-        <w:t xml:space="preserve"> </w:t>
-      </w:r>
+      <w:proofErr w:type="spellEnd"/>
+      <w:r>
+        <w:t xml:space="preserve"> </w:t>
+      </w:r>
+      <w:proofErr w:type="spellStart"/>
       <w:r>
         <w:t>ipsum</w:t>
       </w:r>
-      <w:r>
-        <w:t xml:space="preserve"> </w:t>
-      </w:r>
+      <w:proofErr w:type="spellEnd"/>
+      <w:r>
+        <w:t xml:space="preserve"> </w:t>
+      </w:r>
+      <w:proofErr w:type="spellStart"/>
       <w:r>
         <w:t>ipsum</w:t>
       </w:r>
-      <w:r>
-        <w:t xml:space="preserve"> </w:t>
-      </w:r>
+      <w:proofErr w:type="spellEnd"/>
+      <w:r>
+        <w:t xml:space="preserve"> </w:t>
+      </w:r>
+      <w:proofErr w:type="spellStart"/>
       <w:r>
         <w:t>ipsum</w:t>
       </w:r>
-      <w:r>
-        <w:t xml:space="preserve"> </w:t>
-      </w:r>
+      <w:proofErr w:type="spellEnd"/>
+      <w:r>
+        <w:t xml:space="preserve"> </w:t>
+      </w:r>
+      <w:proofErr w:type="spellStart"/>
       <w:r>
         <w:t>ipsum</w:t>
       </w:r>
-      <w:r>
-        <w:t xml:space="preserve"> </w:t>
-      </w:r>
+      <w:proofErr w:type="spellEnd"/>
+      <w:r>
+        <w:t xml:space="preserve"> </w:t>
+      </w:r>
+      <w:proofErr w:type="spellStart"/>
       <w:r>
         <w:t>ipsum</w:t>
       </w:r>
-      <w:r>
-        <w:t xml:space="preserve"> </w:t>
-      </w:r>
+      <w:proofErr w:type="spellEnd"/>
+      <w:r>
+        <w:t xml:space="preserve"> </w:t>
+      </w:r>
+      <w:proofErr w:type="spellStart"/>
       <w:r>
         <w:t>ipsum</w:t>
       </w:r>
-      <w:r>
-        <w:t xml:space="preserve"> </w:t>
-      </w:r>
+      <w:proofErr w:type="spellEnd"/>
+      <w:r>
+        <w:t xml:space="preserve"> </w:t>
+      </w:r>
+      <w:proofErr w:type="spellStart"/>
       <w:r>
         <w:t>ipsum</w:t>
       </w:r>
-      <w:r>
-        <w:t xml:space="preserve"> </w:t>
-      </w:r>
+      <w:proofErr w:type="spellEnd"/>
+      <w:r>
+        <w:t xml:space="preserve"> </w:t>
+      </w:r>
+      <w:proofErr w:type="spellStart"/>
       <w:r>
         <w:t>ipsum</w:t>
       </w:r>
-      <w:r>
-        <w:t xml:space="preserve"> </w:t>
-      </w:r>
-      <w:r>
-        <w:t xml:space="preserve">ipsum sebagaimana tampak pada </w:t>
+      <w:proofErr w:type="spellEnd"/>
+      <w:r>
+        <w:t xml:space="preserve"> </w:t>
+      </w:r>
+      <w:proofErr w:type="spellStart"/>
+      <w:r>
+        <w:t>ipsum</w:t>
+      </w:r>
+      <w:proofErr w:type="spellEnd"/>
+      <w:r>
+        <w:t xml:space="preserve"> </w:t>
+      </w:r>
+      <w:proofErr w:type="spellStart"/>
+      <w:r>
+        <w:t>ipsum</w:t>
+      </w:r>
+      <w:proofErr w:type="spellEnd"/>
+      <w:r>
+        <w:t xml:space="preserve"> </w:t>
+      </w:r>
+      <w:proofErr w:type="spellStart"/>
+      <w:r>
+        <w:t>sebagaimana</w:t>
+      </w:r>
+      <w:proofErr w:type="spellEnd"/>
+      <w:r>
+        <w:t xml:space="preserve"> </w:t>
+      </w:r>
+      <w:proofErr w:type="spellStart"/>
+      <w:r>
+        <w:t>tampak</w:t>
+      </w:r>
+      <w:proofErr w:type="spellEnd"/>
+      <w:r>
+        <w:t xml:space="preserve"> pada </w:t>
       </w:r>
       <w:r>
         <w:fldChar w:fldCharType="begin"/>
@@ -9891,9 +13280,22 @@
       </w:r>
       <w:bookmarkEnd w:id="55"/>
       <w:r>
-        <w:t xml:space="preserve"> Kotak berwarna biru</w:t>
+        <w:t xml:space="preserve"> Kotak </w:t>
+      </w:r>
+      <w:proofErr w:type="spellStart"/>
+      <w:r>
+        <w:t>berwarna</w:t>
+      </w:r>
+      <w:proofErr w:type="spellEnd"/>
+      <w:r>
+        <w:t xml:space="preserve"> </w:t>
+      </w:r>
+      <w:proofErr w:type="spellStart"/>
+      <w:r>
+        <w:t>biru</w:t>
       </w:r>
       <w:bookmarkEnd w:id="56"/>
+      <w:proofErr w:type="spellEnd"/>
     </w:p>
     <w:p/>
     <w:p>
@@ -10044,6 +13446,7 @@
       <w:r>
         <w:t xml:space="preserve">Metode yang </w:t>
       </w:r>
+      <w:proofErr w:type="spellStart"/>
       <w:r>
         <w:t>D</w:t>
       </w:r>
@@ -10053,6 +13456,7 @@
       <w:bookmarkEnd w:id="63"/>
       <w:bookmarkEnd w:id="64"/>
       <w:bookmarkEnd w:id="65"/>
+      <w:proofErr w:type="spellEnd"/>
     </w:p>
     <w:p>
       <w:pPr>
@@ -10111,15 +13515,26 @@
       <w:bookmarkStart w:id="69" w:name="_Toc192853334"/>
       <w:bookmarkStart w:id="70" w:name="_Toc202858984"/>
       <w:bookmarkStart w:id="71" w:name="_Toc202859176"/>
-      <w:r>
-        <w:t xml:space="preserve">Urutan </w:t>
-      </w:r>
+      <w:proofErr w:type="spellStart"/>
+      <w:r>
+        <w:t>Urutan</w:t>
+      </w:r>
+      <w:proofErr w:type="spellEnd"/>
+      <w:r>
+        <w:t xml:space="preserve"> </w:t>
+      </w:r>
+      <w:proofErr w:type="spellStart"/>
       <w:r>
         <w:t>P</w:t>
       </w:r>
       <w:r>
-        <w:t xml:space="preserve">elaksanaan </w:t>
-      </w:r>
+        <w:t>elaksanaan</w:t>
+      </w:r>
+      <w:proofErr w:type="spellEnd"/>
+      <w:r>
+        <w:t xml:space="preserve"> </w:t>
+      </w:r>
+      <w:proofErr w:type="spellStart"/>
       <w:r>
         <w:t>P</w:t>
       </w:r>
@@ -10129,6 +13544,7 @@
       <w:bookmarkEnd w:id="69"/>
       <w:bookmarkEnd w:id="70"/>
       <w:bookmarkEnd w:id="71"/>
+      <w:proofErr w:type="spellEnd"/>
     </w:p>
     <w:p>
       <w:pPr>
@@ -15838,8 +19254,8 @@
     <w:rsidRoot w:val="00A940FB"/>
     <w:rsid w:val="00030210"/>
     <w:rsid w:val="00077DD6"/>
+    <w:rsid w:val="002447EA"/>
     <w:rsid w:val="002977B0"/>
-    <w:rsid w:val="00681D02"/>
     <w:rsid w:val="006E715E"/>
     <w:rsid w:val="00712D21"/>
     <w:rsid w:val="00777018"/>

</xml_diff>

<commit_message>
feat: add bab 1 tanpa bimbingan
</commit_message>
<xml_diff>
--- a/ProposalTAMuhammadAqilFarrukh.docx
+++ b/ProposalTAMuhammadAqilFarrukh.docx
@@ -8,7 +8,7 @@
           <w:noProof/>
         </w:rPr>
         <w:drawing>
-          <wp:anchor distT="0" distB="0" distL="114300" distR="114300" simplePos="0" relativeHeight="251658242" behindDoc="0" locked="0" layoutInCell="1" allowOverlap="1" wp14:anchorId="15C3C5E3" wp14:editId="4B446071">
+          <wp:anchor distT="0" distB="0" distL="114300" distR="114300" simplePos="0" relativeHeight="251658242" behindDoc="0" locked="0" layoutInCell="1" allowOverlap="1" wp14:anchorId="15C3C5E3" wp14:editId="404B7431">
             <wp:simplePos x="0" y="0"/>
             <wp:positionH relativeFrom="column">
               <wp:posOffset>3175</wp:posOffset>
@@ -478,6 +478,7 @@
                                 <w:color w:val="000000" w:themeColor="text1"/>
                                 <w:sz w:val="28"/>
                                 <w:szCs w:val="28"/>
+                                <w:lang w:val="sv-SE"/>
                               </w:rPr>
                               <w:t>1987202012004</w:t>
                             </w:r>
@@ -524,6 +525,7 @@
                                 <w:color w:val="000000" w:themeColor="text1"/>
                                 <w:sz w:val="28"/>
                                 <w:szCs w:val="28"/>
+                                <w:lang w:val="sv-SE"/>
                               </w:rPr>
                             </w:pPr>
                             <w:r>
@@ -532,6 +534,7 @@
                                 <w:color w:val="000000" w:themeColor="text1"/>
                                 <w:sz w:val="28"/>
                                 <w:szCs w:val="28"/>
+                                <w:lang w:val="sv-SE"/>
                               </w:rPr>
                               <w:t>Dini Adni Navastara, S.Kom., M.Sc.</w:t>
                             </w:r>
@@ -565,6 +568,7 @@
                                 <w:color w:val="000000" w:themeColor="text1"/>
                                 <w:sz w:val="28"/>
                                 <w:szCs w:val="28"/>
+                                <w:lang w:val="sv-SE"/>
                               </w:rPr>
                               <w:t>198510172015042001</w:t>
                             </w:r>
@@ -1017,6 +1021,7 @@
                           <w:color w:val="000000" w:themeColor="text1"/>
                           <w:sz w:val="28"/>
                           <w:szCs w:val="28"/>
+                          <w:lang w:val="sv-SE"/>
                         </w:rPr>
                         <w:t>1987202012004</w:t>
                       </w:r>
@@ -1063,6 +1068,7 @@
                           <w:color w:val="000000" w:themeColor="text1"/>
                           <w:sz w:val="28"/>
                           <w:szCs w:val="28"/>
+                          <w:lang w:val="sv-SE"/>
                         </w:rPr>
                       </w:pPr>
                       <w:r>
@@ -1071,6 +1077,7 @@
                           <w:color w:val="000000" w:themeColor="text1"/>
                           <w:sz w:val="28"/>
                           <w:szCs w:val="28"/>
+                          <w:lang w:val="sv-SE"/>
                         </w:rPr>
                         <w:t>Dini Adni Navastara, S.Kom., M.Sc.</w:t>
                       </w:r>
@@ -1104,6 +1111,7 @@
                           <w:color w:val="000000" w:themeColor="text1"/>
                           <w:sz w:val="28"/>
                           <w:szCs w:val="28"/>
+                          <w:lang w:val="sv-SE"/>
                         </w:rPr>
                         <w:t>198510172015042001</w:t>
                       </w:r>
@@ -2695,13 +2703,67 @@
                 <w:szCs w:val="26"/>
               </w:rPr>
             </w:pPr>
+            <w:proofErr w:type="spellStart"/>
             <w:r>
               <w:rPr>
                 <w:sz w:val="26"/>
                 <w:szCs w:val="26"/>
               </w:rPr>
-              <w:t>Shintami Chusnul Hidayati, S.Kom., M.Sc., Ph.D</w:t>
-            </w:r>
+              <w:t>Shintami</w:t>
+            </w:r>
+            <w:proofErr w:type="spellEnd"/>
+            <w:r>
+              <w:rPr>
+                <w:sz w:val="26"/>
+                <w:szCs w:val="26"/>
+              </w:rPr>
+              <w:t xml:space="preserve"> </w:t>
+            </w:r>
+            <w:proofErr w:type="spellStart"/>
+            <w:r>
+              <w:rPr>
+                <w:sz w:val="26"/>
+                <w:szCs w:val="26"/>
+              </w:rPr>
+              <w:t>Chusnul</w:t>
+            </w:r>
+            <w:proofErr w:type="spellEnd"/>
+            <w:r>
+              <w:rPr>
+                <w:sz w:val="26"/>
+                <w:szCs w:val="26"/>
+              </w:rPr>
+              <w:t xml:space="preserve"> Hidayati, </w:t>
+            </w:r>
+            <w:proofErr w:type="spellStart"/>
+            <w:proofErr w:type="gramStart"/>
+            <w:r>
+              <w:rPr>
+                <w:sz w:val="26"/>
+                <w:szCs w:val="26"/>
+              </w:rPr>
+              <w:t>S.Kom</w:t>
+            </w:r>
+            <w:proofErr w:type="spellEnd"/>
+            <w:proofErr w:type="gramEnd"/>
+            <w:r>
+              <w:rPr>
+                <w:sz w:val="26"/>
+                <w:szCs w:val="26"/>
+              </w:rPr>
+              <w:t xml:space="preserve">., M.Sc., </w:t>
+            </w:r>
+            <w:proofErr w:type="spellStart"/>
+            <w:proofErr w:type="gramStart"/>
+            <w:r>
+              <w:rPr>
+                <w:sz w:val="26"/>
+                <w:szCs w:val="26"/>
+              </w:rPr>
+              <w:t>Ph.D</w:t>
+            </w:r>
+            <w:proofErr w:type="spellEnd"/>
+            <w:proofErr w:type="gramEnd"/>
             <w:r>
               <w:rPr>
                 <w:sz w:val="26"/>
@@ -2738,12 +2800,21 @@
                 <w:szCs w:val="26"/>
               </w:rPr>
             </w:pPr>
+            <w:proofErr w:type="spellStart"/>
             <w:r>
               <w:rPr>
                 <w:sz w:val="26"/>
                 <w:szCs w:val="26"/>
               </w:rPr>
-              <w:t xml:space="preserve">Pembimbing </w:t>
+              <w:t>Pembimbing</w:t>
+            </w:r>
+            <w:proofErr w:type="spellEnd"/>
+            <w:r>
+              <w:rPr>
+                <w:sz w:val="26"/>
+                <w:szCs w:val="26"/>
+              </w:rPr>
+              <w:t xml:space="preserve"> </w:t>
             </w:r>
           </w:p>
         </w:tc>
@@ -2825,8 +2896,17 @@
                 <w:sz w:val="26"/>
                 <w:szCs w:val="26"/>
               </w:rPr>
-              <w:t>Ko-pembimbing</w:t>
-            </w:r>
+              <w:t>Ko-</w:t>
+            </w:r>
+            <w:proofErr w:type="spellStart"/>
+            <w:r>
+              <w:rPr>
+                <w:sz w:val="26"/>
+                <w:szCs w:val="26"/>
+              </w:rPr>
+              <w:t>pembimbing</w:t>
+            </w:r>
+            <w:proofErr w:type="spellEnd"/>
           </w:p>
         </w:tc>
       </w:tr>
@@ -2874,8 +2954,33 @@
                 <w:sz w:val="26"/>
                 <w:szCs w:val="26"/>
               </w:rPr>
-              <w:t>Nama dan gelar penguji</w:t>
-            </w:r>
+              <w:t xml:space="preserve">Nama dan </w:t>
+            </w:r>
+            <w:proofErr w:type="spellStart"/>
+            <w:r>
+              <w:rPr>
+                <w:sz w:val="26"/>
+                <w:szCs w:val="26"/>
+              </w:rPr>
+              <w:t>gelar</w:t>
+            </w:r>
+            <w:proofErr w:type="spellEnd"/>
+            <w:r>
+              <w:rPr>
+                <w:sz w:val="26"/>
+                <w:szCs w:val="26"/>
+              </w:rPr>
+              <w:t xml:space="preserve"> </w:t>
+            </w:r>
+            <w:proofErr w:type="spellStart"/>
+            <w:r>
+              <w:rPr>
+                <w:sz w:val="26"/>
+                <w:szCs w:val="26"/>
+              </w:rPr>
+              <w:t>penguji</w:t>
+            </w:r>
+            <w:proofErr w:type="spellEnd"/>
             <w:r>
               <w:rPr>
                 <w:sz w:val="26"/>
@@ -2912,6 +3017,7 @@
                 <w:szCs w:val="26"/>
               </w:rPr>
             </w:pPr>
+            <w:proofErr w:type="spellStart"/>
             <w:r>
               <w:rPr>
                 <w:sz w:val="26"/>
@@ -2919,6 +3025,7 @@
               </w:rPr>
               <w:t>Penguji</w:t>
             </w:r>
+            <w:proofErr w:type="spellEnd"/>
           </w:p>
         </w:tc>
       </w:tr>
@@ -2966,8 +3073,33 @@
                 <w:sz w:val="26"/>
                 <w:szCs w:val="26"/>
               </w:rPr>
-              <w:t>Nama dan gelar penguji</w:t>
-            </w:r>
+              <w:t xml:space="preserve">Nama dan </w:t>
+            </w:r>
+            <w:proofErr w:type="spellStart"/>
+            <w:r>
+              <w:rPr>
+                <w:sz w:val="26"/>
+                <w:szCs w:val="26"/>
+              </w:rPr>
+              <w:t>gelar</w:t>
+            </w:r>
+            <w:proofErr w:type="spellEnd"/>
+            <w:r>
+              <w:rPr>
+                <w:sz w:val="26"/>
+                <w:szCs w:val="26"/>
+              </w:rPr>
+              <w:t xml:space="preserve"> </w:t>
+            </w:r>
+            <w:proofErr w:type="spellStart"/>
+            <w:r>
+              <w:rPr>
+                <w:sz w:val="26"/>
+                <w:szCs w:val="26"/>
+              </w:rPr>
+              <w:t>penguji</w:t>
+            </w:r>
+            <w:proofErr w:type="spellEnd"/>
             <w:r>
               <w:rPr>
                 <w:sz w:val="26"/>
@@ -3004,6 +3136,7 @@
                 <w:szCs w:val="26"/>
               </w:rPr>
             </w:pPr>
+            <w:proofErr w:type="spellStart"/>
             <w:r>
               <w:rPr>
                 <w:sz w:val="26"/>
@@ -3011,6 +3144,7 @@
               </w:rPr>
               <w:t>Penguji</w:t>
             </w:r>
+            <w:proofErr w:type="spellEnd"/>
           </w:p>
         </w:tc>
       </w:tr>
@@ -3169,15 +3303,11 @@
     <w:p>
       <w:pPr>
         <w:jc w:val="center"/>
-        <w:rPr>
-          <w:lang w:val="sv-SE"/>
-        </w:rPr>
       </w:pPr>
       <w:r>
         <w:rPr>
           <w:b/>
           <w:spacing w:val="-3"/>
-          <w:lang w:val="sv-SE"/>
         </w:rPr>
         <w:t>&lt;</w:t>
       </w:r>
@@ -3185,7 +3315,6 @@
         <w:rPr>
           <w:b/>
           <w:spacing w:val="-3"/>
-          <w:lang w:val="sv-SE"/>
         </w:rPr>
         <w:t>FINAL PROJECT TITLE SHOULD BE WRITTEN IN BRIEF,</w:t>
       </w:r>
@@ -3193,7 +3322,6 @@
         <w:rPr>
           <w:b/>
           <w:spacing w:val="-3"/>
-          <w:lang w:val="sv-SE"/>
         </w:rPr>
         <w:br/>
       </w:r>
@@ -3201,7 +3329,6 @@
         <w:rPr>
           <w:b/>
           <w:spacing w:val="-3"/>
-          <w:lang w:val="sv-SE"/>
         </w:rPr>
         <w:t>YET CLEAR AND REPRESENTING THE MAIN THEME OF THE RESEARCH</w:t>
       </w:r>
@@ -3209,7 +3336,6 @@
         <w:rPr>
           <w:b/>
           <w:spacing w:val="-3"/>
-          <w:lang w:val="sv-SE"/>
         </w:rPr>
         <w:t>&gt;</w:t>
       </w:r>
@@ -3217,9 +3343,6 @@
     <w:p>
       <w:pPr>
         <w:jc w:val="center"/>
-        <w:rPr>
-          <w:lang w:val="sv-SE"/>
-        </w:rPr>
       </w:pPr>
     </w:p>
     <w:p>
@@ -3228,14 +3351,12 @@
         <w:rPr>
           <w:b/>
           <w:spacing w:val="1"/>
-          <w:lang w:val="sv-SE"/>
         </w:rPr>
       </w:pPr>
       <w:r>
         <w:rPr>
           <w:b/>
           <w:spacing w:val="1"/>
-          <w:lang w:val="sv-SE"/>
         </w:rPr>
         <w:t>FINAL PROJECT PROPOSAL</w:t>
       </w:r>
@@ -3246,14 +3367,12 @@
         <w:rPr>
           <w:bCs/>
           <w:spacing w:val="1"/>
-          <w:lang w:val="sv-SE"/>
         </w:rPr>
       </w:pPr>
       <w:r>
         <w:rPr>
           <w:bCs/>
           <w:spacing w:val="1"/>
-          <w:lang w:val="sv-SE"/>
         </w:rPr>
         <w:t>Submitted to fulfill one of the requirements</w:t>
       </w:r>
@@ -3264,14 +3383,12 @@
         <w:rPr>
           <w:bCs/>
           <w:spacing w:val="1"/>
-          <w:lang w:val="sv-SE"/>
         </w:rPr>
       </w:pPr>
       <w:r>
         <w:rPr>
           <w:bCs/>
           <w:spacing w:val="1"/>
-          <w:lang w:val="sv-SE"/>
         </w:rPr>
         <w:t xml:space="preserve">for obtaining a Bachelor of Computer </w:t>
       </w:r>
@@ -3279,7 +3396,6 @@
         <w:rPr>
           <w:bCs/>
           <w:spacing w:val="1"/>
-          <w:lang w:val="sv-SE"/>
         </w:rPr>
         <w:t xml:space="preserve">Science </w:t>
       </w:r>
@@ -3287,61 +3403,63 @@
         <w:rPr>
           <w:bCs/>
           <w:spacing w:val="1"/>
-          <w:lang w:val="sv-SE"/>
-        </w:rPr>
-        <w:t xml:space="preserve">degree </w:t>
-      </w:r>
-      <w:r>
+        </w:rPr>
+        <w:t>degree at</w:t>
+      </w:r>
+    </w:p>
+    <w:p>
+      <w:pPr>
+        <w:jc w:val="center"/>
         <w:rPr>
           <w:bCs/>
           <w:spacing w:val="1"/>
-          <w:lang w:val="sv-SE"/>
-        </w:rPr>
-        <w:t>at</w:t>
-      </w:r>
-    </w:p>
-    <w:p>
-      <w:pPr>
-        <w:jc w:val="center"/>
+        </w:rPr>
+      </w:pPr>
+      <w:r>
         <w:rPr>
           <w:bCs/>
           <w:spacing w:val="1"/>
-          <w:lang w:val="sv-SE"/>
-        </w:rPr>
-      </w:pPr>
-      <w:r>
+        </w:rPr>
+        <w:t>Undergraduate Study Program of Informatics</w:t>
+      </w:r>
+    </w:p>
+    <w:p>
+      <w:pPr>
+        <w:jc w:val="center"/>
         <w:rPr>
           <w:bCs/>
           <w:spacing w:val="1"/>
-          <w:lang w:val="sv-SE"/>
-        </w:rPr>
-        <w:t>Undergraduate Study Program of Informatics</w:t>
-      </w:r>
-    </w:p>
-    <w:p>
-      <w:pPr>
-        <w:jc w:val="center"/>
+        </w:rPr>
+      </w:pPr>
+      <w:r>
         <w:rPr>
           <w:bCs/>
           <w:spacing w:val="1"/>
-          <w:lang w:val="sv-SE"/>
-        </w:rPr>
-      </w:pPr>
-      <w:r>
+        </w:rPr>
+        <w:t>Department of Informatics</w:t>
+      </w:r>
+    </w:p>
+    <w:p>
+      <w:pPr>
+        <w:jc w:val="center"/>
         <w:rPr>
           <w:bCs/>
           <w:spacing w:val="1"/>
-          <w:lang w:val="sv-SE"/>
-        </w:rPr>
-        <w:t>Department of Informatics</w:t>
-      </w:r>
-    </w:p>
-    <w:p>
-      <w:pPr>
-        <w:jc w:val="center"/>
+        </w:rPr>
+      </w:pPr>
+      <w:r>
         <w:rPr>
           <w:bCs/>
           <w:spacing w:val="1"/>
+        </w:rPr>
+        <w:t>Faculty of Intelligent Electrical and Informatics Technology</w:t>
+      </w:r>
+    </w:p>
+    <w:p>
+      <w:pPr>
+        <w:jc w:val="center"/>
+        <w:rPr>
+          <w:bCs/>
           <w:lang w:val="sv-SE"/>
         </w:rPr>
       </w:pPr>
@@ -3351,23 +3469,6 @@
           <w:spacing w:val="1"/>
           <w:lang w:val="sv-SE"/>
         </w:rPr>
-        <w:t>Faculty of Intelligent Electrical and Informatics Technology</w:t>
-      </w:r>
-    </w:p>
-    <w:p>
-      <w:pPr>
-        <w:jc w:val="center"/>
-        <w:rPr>
-          <w:bCs/>
-          <w:lang w:val="sv-SE"/>
-        </w:rPr>
-      </w:pPr>
-      <w:r>
-        <w:rPr>
-          <w:bCs/>
-          <w:spacing w:val="1"/>
-          <w:lang w:val="sv-SE"/>
-        </w:rPr>
         <w:t>Institut Teknologi Sepuluh Nopember</w:t>
       </w:r>
     </w:p>
@@ -3420,43 +3521,25 @@
     <w:p>
       <w:pPr>
         <w:jc w:val="center"/>
-        <w:rPr>
-          <w:lang w:val="sv-SE"/>
-        </w:rPr>
-      </w:pPr>
-      <w:r>
-        <w:rPr>
-          <w:lang w:val="sv-SE"/>
-        </w:rPr>
+      </w:pPr>
+      <w:r>
         <w:t>NRP</w:t>
       </w:r>
       <w:r>
-        <w:rPr>
-          <w:lang w:val="sv-SE"/>
-        </w:rPr>
         <w:t xml:space="preserve">. </w:t>
       </w:r>
       <w:r>
-        <w:rPr>
-          <w:lang w:val="sv-SE"/>
-        </w:rPr>
         <w:t>5025221158</w:t>
       </w:r>
     </w:p>
     <w:p>
       <w:pPr>
         <w:jc w:val="center"/>
-        <w:rPr>
-          <w:lang w:val="sv-SE"/>
-        </w:rPr>
       </w:pPr>
     </w:p>
     <w:p>
       <w:pPr>
         <w:jc w:val="center"/>
-        <w:rPr>
-          <w:lang w:val="sv-SE"/>
-        </w:rPr>
       </w:pPr>
       <w:r>
         <w:rPr>
@@ -3469,9 +3552,6 @@
     <w:p>
       <w:pPr>
         <w:jc w:val="center"/>
-        <w:rPr>
-          <w:lang w:val="sv-SE"/>
-        </w:rPr>
       </w:pPr>
     </w:p>
     <w:tbl>
@@ -3525,13 +3605,67 @@
                 <w:szCs w:val="26"/>
               </w:rPr>
             </w:pPr>
+            <w:proofErr w:type="spellStart"/>
             <w:r>
               <w:rPr>
                 <w:sz w:val="26"/>
                 <w:szCs w:val="26"/>
               </w:rPr>
-              <w:t>Shintami Chusnul Hidayati, S.Kom., M.Sc., Ph.D</w:t>
-            </w:r>
+              <w:t>Shintami</w:t>
+            </w:r>
+            <w:proofErr w:type="spellEnd"/>
+            <w:r>
+              <w:rPr>
+                <w:sz w:val="26"/>
+                <w:szCs w:val="26"/>
+              </w:rPr>
+              <w:t xml:space="preserve"> </w:t>
+            </w:r>
+            <w:proofErr w:type="spellStart"/>
+            <w:r>
+              <w:rPr>
+                <w:sz w:val="26"/>
+                <w:szCs w:val="26"/>
+              </w:rPr>
+              <w:t>Chusnul</w:t>
+            </w:r>
+            <w:proofErr w:type="spellEnd"/>
+            <w:r>
+              <w:rPr>
+                <w:sz w:val="26"/>
+                <w:szCs w:val="26"/>
+              </w:rPr>
+              <w:t xml:space="preserve"> Hidayati, </w:t>
+            </w:r>
+            <w:proofErr w:type="spellStart"/>
+            <w:proofErr w:type="gramStart"/>
+            <w:r>
+              <w:rPr>
+                <w:sz w:val="26"/>
+                <w:szCs w:val="26"/>
+              </w:rPr>
+              <w:t>S.Kom</w:t>
+            </w:r>
+            <w:proofErr w:type="spellEnd"/>
+            <w:proofErr w:type="gramEnd"/>
+            <w:r>
+              <w:rPr>
+                <w:sz w:val="26"/>
+                <w:szCs w:val="26"/>
+              </w:rPr>
+              <w:t xml:space="preserve">., M.Sc., </w:t>
+            </w:r>
+            <w:proofErr w:type="spellStart"/>
+            <w:proofErr w:type="gramStart"/>
+            <w:r>
+              <w:rPr>
+                <w:sz w:val="26"/>
+                <w:szCs w:val="26"/>
+              </w:rPr>
+              <w:t>Ph.D</w:t>
+            </w:r>
+            <w:proofErr w:type="spellEnd"/>
+            <w:proofErr w:type="gramEnd"/>
             <w:r>
               <w:rPr>
                 <w:sz w:val="26"/>
@@ -4126,6 +4260,7 @@
               </w:rPr>
               <w:t xml:space="preserve"> </w:t>
             </w:r>
+            <w:proofErr w:type="spellStart"/>
             <w:r>
               <w:rPr>
                 <w:b/>
@@ -4184,7 +4319,15 @@
                 <w:b/>
                 <w:szCs w:val="24"/>
               </w:rPr>
-              <w:t>a / NRP</w:t>
+              <w:t>a</w:t>
+            </w:r>
+            <w:proofErr w:type="spellEnd"/>
+            <w:r>
+              <w:rPr>
+                <w:b/>
+                <w:szCs w:val="24"/>
+              </w:rPr>
+              <w:t xml:space="preserve"> / NRP</w:t>
             </w:r>
           </w:p>
         </w:tc>
@@ -4261,6 +4404,7 @@
                 <w:szCs w:val="24"/>
               </w:rPr>
             </w:pPr>
+            <w:proofErr w:type="spellStart"/>
             <w:r>
               <w:rPr>
                 <w:b/>
@@ -4268,6 +4412,7 @@
               </w:rPr>
               <w:t>Departemen</w:t>
             </w:r>
+            <w:proofErr w:type="spellEnd"/>
           </w:p>
         </w:tc>
         <w:tc>
@@ -4342,6 +4487,7 @@
               </w:rPr>
               <w:t xml:space="preserve"> </w:t>
             </w:r>
+            <w:proofErr w:type="spellStart"/>
             <w:r>
               <w:rPr>
                 <w:b/>
@@ -4350,6 +4496,7 @@
               </w:rPr>
               <w:t>Informatika</w:t>
             </w:r>
+            <w:proofErr w:type="spellEnd"/>
             <w:r>
               <w:rPr>
                 <w:b/>
@@ -4452,6 +4599,7 @@
               </w:rPr>
               <w:t xml:space="preserve"> </w:t>
             </w:r>
+            <w:proofErr w:type="spellStart"/>
             <w:r>
               <w:rPr>
                 <w:b/>
@@ -4514,6 +4662,7 @@
               </w:rPr>
               <w:t>g</w:t>
             </w:r>
+            <w:proofErr w:type="spellEnd"/>
           </w:p>
         </w:tc>
         <w:tc>
@@ -4547,17 +4696,69 @@
               <w:rPr>
                 <w:b/>
                 <w:szCs w:val="24"/>
-                <w:lang w:val="sv-SE"/>
               </w:rPr>
             </w:pPr>
+            <w:proofErr w:type="spellStart"/>
             <w:r>
               <w:rPr>
                 <w:b/>
                 <w:szCs w:val="24"/>
-                <w:lang w:val="sv-SE"/>
-              </w:rPr>
-              <w:t>Shintami Chusnul Hidayati, S.Kom., M.Sc., Ph.D</w:t>
-            </w:r>
+              </w:rPr>
+              <w:t>Shintami</w:t>
+            </w:r>
+            <w:proofErr w:type="spellEnd"/>
+            <w:r>
+              <w:rPr>
+                <w:b/>
+                <w:szCs w:val="24"/>
+              </w:rPr>
+              <w:t xml:space="preserve"> </w:t>
+            </w:r>
+            <w:proofErr w:type="spellStart"/>
+            <w:r>
+              <w:rPr>
+                <w:b/>
+                <w:szCs w:val="24"/>
+              </w:rPr>
+              <w:t>Chusnul</w:t>
+            </w:r>
+            <w:proofErr w:type="spellEnd"/>
+            <w:r>
+              <w:rPr>
+                <w:b/>
+                <w:szCs w:val="24"/>
+              </w:rPr>
+              <w:t xml:space="preserve"> Hidayati, </w:t>
+            </w:r>
+            <w:proofErr w:type="spellStart"/>
+            <w:proofErr w:type="gramStart"/>
+            <w:r>
+              <w:rPr>
+                <w:b/>
+                <w:szCs w:val="24"/>
+              </w:rPr>
+              <w:t>S.Kom</w:t>
+            </w:r>
+            <w:proofErr w:type="spellEnd"/>
+            <w:proofErr w:type="gramEnd"/>
+            <w:r>
+              <w:rPr>
+                <w:b/>
+                <w:szCs w:val="24"/>
+              </w:rPr>
+              <w:t xml:space="preserve">., M.Sc., </w:t>
+            </w:r>
+            <w:proofErr w:type="spellStart"/>
+            <w:proofErr w:type="gramStart"/>
+            <w:r>
+              <w:rPr>
+                <w:b/>
+                <w:szCs w:val="24"/>
+              </w:rPr>
+              <w:t>Ph.D</w:t>
+            </w:r>
+            <w:proofErr w:type="spellEnd"/>
+            <w:proofErr w:type="gramEnd"/>
           </w:p>
         </w:tc>
       </w:tr>
@@ -4609,7 +4810,15 @@
                 <w:b/>
                 <w:szCs w:val="24"/>
               </w:rPr>
-              <w:t>Ko-p</w:t>
+              <w:t>Ko-</w:t>
+            </w:r>
+            <w:proofErr w:type="spellStart"/>
+            <w:r>
+              <w:rPr>
+                <w:b/>
+                <w:szCs w:val="24"/>
+              </w:rPr>
+              <w:t>p</w:t>
             </w:r>
             <w:r>
               <w:rPr>
@@ -4666,6 +4875,7 @@
               </w:rPr>
               <w:t>g</w:t>
             </w:r>
+            <w:proofErr w:type="spellEnd"/>
           </w:p>
         </w:tc>
         <w:tc>
@@ -4699,12 +4909,14 @@
               <w:rPr>
                 <w:b/>
                 <w:szCs w:val="24"/>
+                <w:lang w:val="sv-SE"/>
               </w:rPr>
             </w:pPr>
             <w:r>
               <w:rPr>
                 <w:b/>
                 <w:szCs w:val="24"/>
+                <w:lang w:val="sv-SE"/>
               </w:rPr>
               <w:t>Dini Adni Navastara, S.Kom., M.Sc.</w:t>
             </w:r>
@@ -4712,7 +4924,13 @@
         </w:tc>
       </w:tr>
     </w:tbl>
-    <w:p/>
+    <w:p>
+      <w:pPr>
+        <w:rPr>
+          <w:lang w:val="sv-SE"/>
+        </w:rPr>
+      </w:pPr>
+    </w:p>
     <w:p>
       <w:pPr>
         <w:rPr>
@@ -4872,23 +5090,64 @@
     <w:p>
       <w:pPr>
         <w:jc w:val="center"/>
-        <w:rPr>
-          <w:lang w:val="sv-SE"/>
-        </w:rPr>
       </w:pPr>
       <w:r>
         <w:rPr>
           <w:i/>
           <w:iCs/>
-          <w:lang w:val="sv-SE"/>
         </w:rPr>
         <w:lastRenderedPageBreak/>
-        <w:t>Halaman ini sengaja dikosongkan.</w:t>
-      </w:r>
-      <w:r>
-        <w:rPr>
-          <w:lang w:val="sv-SE"/>
-        </w:rPr>
+        <w:t xml:space="preserve">Halaman </w:t>
+      </w:r>
+      <w:proofErr w:type="spellStart"/>
+      <w:r>
+        <w:rPr>
+          <w:i/>
+          <w:iCs/>
+        </w:rPr>
+        <w:t>ini</w:t>
+      </w:r>
+      <w:proofErr w:type="spellEnd"/>
+      <w:r>
+        <w:rPr>
+          <w:i/>
+          <w:iCs/>
+        </w:rPr>
+        <w:t xml:space="preserve"> </w:t>
+      </w:r>
+      <w:proofErr w:type="spellStart"/>
+      <w:r>
+        <w:rPr>
+          <w:i/>
+          <w:iCs/>
+        </w:rPr>
+        <w:t>sengaja</w:t>
+      </w:r>
+      <w:proofErr w:type="spellEnd"/>
+      <w:r>
+        <w:rPr>
+          <w:i/>
+          <w:iCs/>
+        </w:rPr>
+        <w:t xml:space="preserve"> </w:t>
+      </w:r>
+      <w:proofErr w:type="spellStart"/>
+      <w:r>
+        <w:rPr>
+          <w:i/>
+          <w:iCs/>
+        </w:rPr>
+        <w:t>dikosongkan</w:t>
+      </w:r>
+      <w:proofErr w:type="spellEnd"/>
+      <w:r>
+        <w:rPr>
+          <w:i/>
+          <w:iCs/>
+        </w:rPr>
+        <w:t>.</w:t>
+      </w:r>
+      <w:r>
         <w:br w:type="page"/>
       </w:r>
     </w:p>
@@ -5276,14 +5535,67 @@
                 <w:szCs w:val="24"/>
               </w:rPr>
             </w:pPr>
+            <w:proofErr w:type="spellStart"/>
             <w:r>
               <w:rPr>
                 <w:b/>
                 <w:szCs w:val="24"/>
-                <w:lang w:val="sv-SE"/>
-              </w:rPr>
-              <w:t>Shintami Chusnul Hidayati, S.Kom., M.Sc., Ph.D</w:t>
-            </w:r>
+              </w:rPr>
+              <w:t>Shintami</w:t>
+            </w:r>
+            <w:proofErr w:type="spellEnd"/>
+            <w:r>
+              <w:rPr>
+                <w:b/>
+                <w:szCs w:val="24"/>
+              </w:rPr>
+              <w:t xml:space="preserve"> </w:t>
+            </w:r>
+            <w:proofErr w:type="spellStart"/>
+            <w:r>
+              <w:rPr>
+                <w:b/>
+                <w:szCs w:val="24"/>
+              </w:rPr>
+              <w:t>Chusnul</w:t>
+            </w:r>
+            <w:proofErr w:type="spellEnd"/>
+            <w:r>
+              <w:rPr>
+                <w:b/>
+                <w:szCs w:val="24"/>
+              </w:rPr>
+              <w:t xml:space="preserve"> Hidayati, </w:t>
+            </w:r>
+            <w:proofErr w:type="spellStart"/>
+            <w:proofErr w:type="gramStart"/>
+            <w:r>
+              <w:rPr>
+                <w:b/>
+                <w:szCs w:val="24"/>
+              </w:rPr>
+              <w:t>S.Kom</w:t>
+            </w:r>
+            <w:proofErr w:type="spellEnd"/>
+            <w:proofErr w:type="gramEnd"/>
+            <w:r>
+              <w:rPr>
+                <w:b/>
+                <w:szCs w:val="24"/>
+              </w:rPr>
+              <w:t xml:space="preserve">., M.Sc., </w:t>
+            </w:r>
+            <w:proofErr w:type="spellStart"/>
+            <w:proofErr w:type="gramStart"/>
+            <w:r>
+              <w:rPr>
+                <w:b/>
+                <w:szCs w:val="24"/>
+              </w:rPr>
+              <w:t>Ph.D</w:t>
+            </w:r>
+            <w:proofErr w:type="spellEnd"/>
+            <w:proofErr w:type="gramEnd"/>
           </w:p>
         </w:tc>
       </w:tr>
@@ -5344,12 +5656,14 @@
               <w:rPr>
                 <w:b/>
                 <w:szCs w:val="24"/>
+                <w:lang w:val="sv-SE"/>
               </w:rPr>
             </w:pPr>
             <w:r>
               <w:rPr>
                 <w:b/>
                 <w:szCs w:val="24"/>
+                <w:lang w:val="sv-SE"/>
               </w:rPr>
               <w:t>Dini Adni Navastara, S.Kom., M.Sc.</w:t>
             </w:r>
@@ -5357,7 +5671,13 @@
         </w:tc>
       </w:tr>
     </w:tbl>
-    <w:p/>
+    <w:p>
+      <w:pPr>
+        <w:rPr>
+          <w:lang w:val="sv-SE"/>
+        </w:rPr>
+      </w:pPr>
+    </w:p>
     <w:p>
       <w:pPr>
         <w:rPr>
@@ -5577,6 +5897,7 @@
         <w:jc w:val="center"/>
         <w:rPr>
           <w:szCs w:val="24"/>
+          <w:lang w:val="sv-SE"/>
         </w:rPr>
       </w:pPr>
       <w:r>
@@ -5591,6 +5912,7 @@
       <w:r>
         <w:rPr>
           <w:szCs w:val="24"/>
+          <w:lang w:val="sv-SE"/>
         </w:rPr>
         <w:br w:type="page"/>
       </w:r>
@@ -5598,11 +5920,17 @@
     <w:p>
       <w:pPr>
         <w:pStyle w:val="Heading0"/>
+        <w:rPr>
+          <w:lang w:val="sv-SE"/>
+        </w:rPr>
       </w:pPr>
       <w:bookmarkStart w:id="14" w:name="_Toc192853318"/>
       <w:bookmarkStart w:id="15" w:name="_Toc202858965"/>
       <w:bookmarkStart w:id="16" w:name="_Toc208028974"/>
       <w:r>
+        <w:rPr>
+          <w:lang w:val="sv-SE"/>
+        </w:rPr>
         <w:lastRenderedPageBreak/>
         <w:t>DAFTAR ISI</w:t>
       </w:r>
@@ -5610,7 +5938,13 @@
       <w:bookmarkEnd w:id="15"/>
       <w:bookmarkEnd w:id="16"/>
     </w:p>
-    <w:p/>
+    <w:p>
+      <w:pPr>
+        <w:rPr>
+          <w:lang w:val="sv-SE"/>
+        </w:rPr>
+      </w:pPr>
+    </w:p>
     <w:p>
       <w:pPr>
         <w:pStyle w:val="TOC1"/>
@@ -7832,6 +8166,9 @@
     <w:p>
       <w:pPr>
         <w:jc w:val="center"/>
+        <w:rPr>
+          <w:lang w:val="sv-SE"/>
+        </w:rPr>
       </w:pPr>
       <w:r>
         <w:rPr>
@@ -7843,9 +8180,23 @@
         <w:t>Halaman ini sengaja dikosongkan.</w:t>
       </w:r>
     </w:p>
-    <w:p/>
-    <w:p>
-      <w:r>
+    <w:p>
+      <w:pPr>
+        <w:rPr>
+          <w:lang w:val="sv-SE"/>
+        </w:rPr>
+      </w:pPr>
+    </w:p>
+    <w:p>
+      <w:pPr>
+        <w:rPr>
+          <w:lang w:val="sv-SE"/>
+        </w:rPr>
+      </w:pPr>
+      <w:r>
+        <w:rPr>
+          <w:lang w:val="sv-SE"/>
+        </w:rPr>
         <w:br w:type="page"/>
       </w:r>
     </w:p>
@@ -8081,23 +8432,7 @@
             <w:noProof/>
             <w:lang w:val="sv-SE"/>
           </w:rPr>
-          <w:t>Tabel 3.1 Lini Masa Pengerjaan</w:t>
-        </w:r>
-        <w:r>
-          <w:rPr>
-            <w:rStyle w:val="Hyperlink"/>
-            <w:noProof/>
-            <w:lang w:val="sv-SE"/>
-          </w:rPr>
-          <w:t xml:space="preserve"> </w:t>
-        </w:r>
-        <w:r>
-          <w:rPr>
-            <w:rStyle w:val="Hyperlink"/>
-            <w:noProof/>
-            <w:lang w:val="sv-SE"/>
-          </w:rPr>
-          <w:t>Tugas Akhir</w:t>
+          <w:t>Tabel 3.1 Lini Masa Pengerjaan Tugas Akhir</w:t>
         </w:r>
         <w:r>
           <w:rPr>
@@ -8303,11 +8638,16 @@
       <w:bookmarkStart w:id="30" w:name="_Toc202858970"/>
       <w:bookmarkStart w:id="31" w:name="_Toc208028979"/>
       <w:r>
-        <w:t>Latar Belakang</w:t>
+        <w:t xml:space="preserve">Latar </w:t>
+      </w:r>
+      <w:proofErr w:type="spellStart"/>
+      <w:r>
+        <w:t>Belakang</w:t>
       </w:r>
       <w:bookmarkEnd w:id="29"/>
       <w:bookmarkEnd w:id="30"/>
       <w:bookmarkEnd w:id="31"/>
+      <w:proofErr w:type="spellEnd"/>
     </w:p>
     <w:p>
       <w:pPr>
@@ -8328,12 +8668,21 @@
         <w:t xml:space="preserve"> </w:t>
       </w:r>
       <w:r>
+        <w:rPr>
+          <w:lang w:val="sv-SE"/>
+        </w:rPr>
         <w:t>(Lukac, 2024)</w:t>
       </w:r>
       <w:r>
+        <w:rPr>
+          <w:lang w:val="sv-SE"/>
+        </w:rPr>
         <w:t>.</w:t>
       </w:r>
       <w:r>
+        <w:rPr>
+          <w:lang w:val="sv-SE"/>
+        </w:rPr>
         <w:t xml:space="preserve"> </w:t>
       </w:r>
       <w:r>
@@ -8349,6 +8698,9 @@
         <w:t xml:space="preserve">tahun 1930-an sudah berusaha mengaitkan ciri-ciri vokal dengan kepribadian individu. Meskipun demikian, temuan di era awal tersebut cenderung belum konsisten, sehingga keterkaitan antara vokal dengan kepribadian manusia tetap menjadi teka-teki ilmiah selama beberapa dekade </w:t>
       </w:r>
       <w:r>
+        <w:rPr>
+          <w:lang w:val="sv-SE"/>
+        </w:rPr>
         <w:t>(Lukac, 2024; Rubio et al., 2024)</w:t>
       </w:r>
       <w:r>
@@ -8359,6 +8711,11 @@
       </w:r>
     </w:p>
     <w:p>
+      <w:pPr>
+        <w:rPr>
+          <w:lang w:val="sv-SE"/>
+        </w:rPr>
+      </w:pPr>
       <w:r>
         <w:rPr>
           <w:lang w:val="sv-SE"/>
@@ -8386,19 +8743,16 @@
         <w:t>menciptakan kesempatan besar untuk mengestimasi kepribadian manusia berdasarkan kekuatan fitur dalam suara manusia (</w:t>
       </w:r>
       <w:r>
+        <w:rPr>
+          <w:lang w:val="sv-SE"/>
+        </w:rPr>
         <w:t>Rubio et al., 2024)</w:t>
       </w:r>
       <w:r>
         <w:rPr>
           <w:lang w:val="sv-SE"/>
         </w:rPr>
-        <w:t>.</w:t>
-      </w:r>
-      <w:r>
-        <w:rPr>
-          <w:lang w:val="sv-SE"/>
-        </w:rPr>
-        <w:t xml:space="preserve"> </w:t>
+        <w:t xml:space="preserve">. </w:t>
       </w:r>
       <w:r>
         <w:rPr>
@@ -8425,12 +8779,15 @@
         <w:t xml:space="preserve"> telah berkembang pesat dimana kita bisa menilai kepribadian seseorang dari sosial media, komunikasi personal, gerakan mata, teks atau tulisan umum, sampai foto wajah seseorang </w:t>
       </w:r>
       <w:r>
-        <w:t>(Lukac, 2024)</w:t>
-      </w:r>
-      <w:r>
-        <w:t>.</w:t>
-      </w:r>
-      <w:r>
+        <w:rPr>
+          <w:lang w:val="sv-SE"/>
+        </w:rPr>
+        <w:t>(Lukac, 2024).</w:t>
+      </w:r>
+      <w:r>
+        <w:rPr>
+          <w:lang w:val="sv-SE"/>
+        </w:rPr>
         <w:t xml:space="preserve"> Dibanding metode sebelumnya, analisis kepribadian melalui suara bisa dimanfaatkan secara efektif untuk beberapa kondisi seperti wawancara kerja atau layanan pelanggan karena kepribadian seseorang sangat berpengaruh </w:t>
       </w:r>
       <w:r>
@@ -8440,51 +8797,89 @@
         <w:t>(</w:t>
       </w:r>
       <w:r>
-        <w:t>Rubio et al., 2024</w:t>
-      </w:r>
-      <w:r>
-        <w:t xml:space="preserve">). </w:t>
-      </w:r>
-    </w:p>
-    <w:p>
-      <w:r>
+        <w:rPr>
+          <w:lang w:val="sv-SE"/>
+        </w:rPr>
+        <w:t xml:space="preserve">Rubio et al., 2024). </w:t>
+      </w:r>
+    </w:p>
+    <w:p>
+      <w:pPr>
+        <w:rPr>
+          <w:lang w:val="sv-SE"/>
+        </w:rPr>
+      </w:pPr>
+      <w:r>
+        <w:rPr>
+          <w:lang w:val="sv-SE"/>
+        </w:rPr>
         <w:t xml:space="preserve">Beberapa penelitian terbaru dalam teknologi analisis suara, sudah menggunakan teori umum yang diterima secara luas seperti </w:t>
       </w:r>
       <w:r>
         <w:rPr>
           <w:i/>
           <w:iCs/>
+          <w:lang w:val="sv-SE"/>
         </w:rPr>
         <w:t xml:space="preserve">Big Five Personality </w:t>
       </w:r>
       <w:r>
-        <w:t xml:space="preserve">dan telah menghasilkan temuan yang lebih jelas seperti fitur-fitur akustik tertentu yang berkorelasi dengan kepribadian manusia. Misalnya, variasi </w:t>
-      </w:r>
-      <w:r>
-        <w:t>prosodic</w:t>
+        <w:rPr>
+          <w:lang w:val="sv-SE"/>
+        </w:rPr>
+        <w:t>dan telah menghasilkan temuan yang lebih jelas seperti fitur-fitur akustik tertentu yang berkorelasi dengan kepribadian manusia. Misalnya, variasi prosodi</w:t>
+      </w:r>
+      <w:r>
+        <w:rPr>
+          <w:lang w:val="sv-SE"/>
+        </w:rPr>
+        <w:t>k</w:t>
       </w:r>
       <w:r>
         <w:rPr>
           <w:i/>
           <w:iCs/>
+          <w:lang w:val="sv-SE"/>
         </w:rPr>
         <w:t xml:space="preserve"> </w:t>
       </w:r>
       <w:r>
+        <w:rPr>
+          <w:lang w:val="sv-SE"/>
+        </w:rPr>
         <w:t>seperti nada (</w:t>
       </w:r>
       <w:r>
         <w:rPr>
           <w:i/>
           <w:iCs/>
+          <w:lang w:val="sv-SE"/>
         </w:rPr>
         <w:t>pitch</w:t>
       </w:r>
       <w:r>
+        <w:rPr>
+          <w:lang w:val="sv-SE"/>
+        </w:rPr>
         <w:t>) dan kecepatan bicara bisa menjadi parameter tingkat Ekstraversi seseorang</w:t>
       </w:r>
       <w:r>
-        <w:t xml:space="preserve">. Eksperimen yang telah dilakukan sebelumnya mengklasifikasikan individu dengan sifat tinggi dan rendah fitur suara. Orang dengan karakteristik vokal yang lantang dan lancer dalam berbicara cenderung dinilai lebih ekstrovert, sedangkan frekuensi suara yang monoton atau rendah diklasifikasikan dengan sifat kurang percaya diri atau dominasi yang rendah </w:t>
+        <w:rPr>
+          <w:lang w:val="sv-SE"/>
+        </w:rPr>
+        <w:t>. Eksperimen yang telah dilakukan sebelumnya mengklasifikasikan individu dengan sifat tinggi dan rendah fitur suara. Orang dengan karakteristik vokal yang lantang dan lanc</w:t>
+      </w:r>
+      <w:r>
+        <w:rPr>
+          <w:lang w:val="sv-SE"/>
+        </w:rPr>
+        <w:t>a</w:t>
+      </w:r>
+      <w:r>
+        <w:rPr>
+          <w:lang w:val="sv-SE"/>
+        </w:rPr>
+        <w:t xml:space="preserve">r dalam berbicara cenderung dinilai lebih ekstrovert, sedangkan frekuensi suara yang monoton atau rendah diklasifikasikan dengan sifat kurang percaya diri atau dominasi yang rendah </w:t>
       </w:r>
       <w:r>
         <w:rPr>
@@ -8493,200 +8888,459 @@
         <w:t>(</w:t>
       </w:r>
       <w:r>
-        <w:t>Rubio et al., 2024</w:t>
-      </w:r>
-      <w:r>
-        <w:t>).</w:t>
-      </w:r>
-      <w:r>
+        <w:rPr>
+          <w:lang w:val="sv-SE"/>
+        </w:rPr>
+        <w:t>Rubio et al., 2024).</w:t>
+      </w:r>
+      <w:r>
+        <w:rPr>
+          <w:lang w:val="sv-SE"/>
+        </w:rPr>
         <w:t xml:space="preserve"> </w:t>
       </w:r>
-      <w:r>
-        <w:t xml:space="preserve">Telah dilakukan eksperimen lain yang melibatkan enam penutur asli bahasa Inggris dari Kanada yang membacakan teks dengan lima kualitas suara yang berbeda. Jenis kualitas suara yang dihasilkan seperti </w:t>
-      </w:r>
-      <w:r>
-        <w:t xml:space="preserve">suara </w:t>
+    </w:p>
+    <w:p>
+      <w:pPr>
+        <w:rPr>
+          <w:lang w:val="sv-SE"/>
+        </w:rPr>
+      </w:pPr>
+      <w:r>
+        <w:rPr>
+          <w:lang w:val="sv-SE"/>
+        </w:rPr>
+        <w:t>Penelitian yang dilakukan oleh Lukac (</w:t>
+      </w:r>
+      <w:r>
+        <w:rPr>
+          <w:lang w:val="sv-SE"/>
+        </w:rPr>
+        <w:t xml:space="preserve">2024) mencoba mengestimasi kepribadian seseorang dengan memanfaatkan </w:t>
       </w:r>
       <w:r>
         <w:rPr>
           <w:i/>
           <w:iCs/>
-        </w:rPr>
-        <w:t xml:space="preserve">Modal </w:t>
-      </w:r>
-      <w:r>
-        <w:t xml:space="preserve">(suara normal), </w:t>
+          <w:lang w:val="sv-SE"/>
+        </w:rPr>
+        <w:t xml:space="preserve">convolutional neural network </w:t>
+      </w:r>
+      <w:r>
+        <w:rPr>
+          <w:lang w:val="sv-SE"/>
+        </w:rPr>
+        <w:t xml:space="preserve">(CNN) dan transformer pra-latih untuk mengekstrak </w:t>
       </w:r>
       <w:r>
         <w:rPr>
           <w:i/>
           <w:iCs/>
-        </w:rPr>
-        <w:t xml:space="preserve">Creaky </w:t>
-      </w:r>
-      <w:r>
-        <w:t xml:space="preserve">(suara berderit), </w:t>
+          <w:lang w:val="sv-SE"/>
+        </w:rPr>
+        <w:t xml:space="preserve">embedding </w:t>
+      </w:r>
+      <w:r>
+        <w:rPr>
+          <w:lang w:val="sv-SE"/>
+        </w:rPr>
+        <w:t>akustik dari suara (seperti intonasi, nada, ritme) dan linguisti</w:t>
+      </w:r>
+      <w:r>
+        <w:rPr>
+          <w:lang w:val="sv-SE"/>
+        </w:rPr>
+        <w:t>k</w:t>
+      </w:r>
+      <w:r>
+        <w:rPr>
+          <w:lang w:val="sv-SE"/>
+        </w:rPr>
+        <w:t xml:space="preserve">  (makna teks atau transkrip percakapan). Kedua jenis fitur ini kemudian digabungkan dalam model </w:t>
       </w:r>
       <w:r>
         <w:rPr>
           <w:i/>
           <w:iCs/>
-        </w:rPr>
-        <w:t xml:space="preserve">Breathy </w:t>
-      </w:r>
-      <w:r>
-        <w:t xml:space="preserve">(suara berdesah), </w:t>
+          <w:lang w:val="sv-SE"/>
+        </w:rPr>
+        <w:t>gradient boosted trees</w:t>
+      </w:r>
+      <w:r>
+        <w:rPr>
+          <w:lang w:val="sv-SE"/>
+        </w:rPr>
+        <w:t xml:space="preserve"> untuk memprediksi skor </w:t>
       </w:r>
       <w:r>
         <w:rPr>
           <w:i/>
           <w:iCs/>
-        </w:rPr>
-        <w:t>(Hyper-)Nasalization</w:t>
-      </w:r>
-      <w:r>
-        <w:t xml:space="preserve"> (suara sengau/nasal), dan </w:t>
+          <w:lang w:val="sv-SE"/>
+        </w:rPr>
+        <w:t xml:space="preserve">Big Five </w:t>
+      </w:r>
+      <w:r>
+        <w:rPr>
+          <w:lang w:val="sv-SE"/>
+        </w:rPr>
+        <w:t>tiap individu. Hasil yang didapatkan menunjukkan bahwa model tersebut mampu memprediksi dengan tingkat akurasi yang cukup baik dengan tingkat kesesuaian (</w:t>
       </w:r>
       <w:r>
         <w:rPr>
           <w:i/>
           <w:iCs/>
-        </w:rPr>
-        <w:t>Smilling</w:t>
-      </w:r>
-      <w:r>
-        <w:t xml:space="preserve"> (suara tersenyum). Eksperimen dilakukan dengan melihat dari</w:t>
-      </w:r>
-      <w:r>
-        <w:t xml:space="preserve">  persepsi pendengar yang menunjukkan bahwa memodifikasi kualitas suara dapat merubah kesan kepribadian seseorang</w:t>
-      </w:r>
-      <w:r>
-        <w:t xml:space="preserve">. Suara tersenyum menghasilkan penilaian positif, sedangkan suara berderit cenderung dinilai lebih negative, dan hasil berbeda juga dihasilkan dari kualitas suara lainnya. Hal ini menegaskan bahwa suara dapat menjadi isyarat penting terkait atribut kepribadian seseorang </w:t>
-      </w:r>
-      <w:r>
-        <w:t>(Pearsell &amp; Pape, 2023)</w:t>
-      </w:r>
-      <w:r>
-        <w:t>.</w:t>
-      </w:r>
-    </w:p>
-    <w:p>
-      <w:r>
-        <w:rPr>
-          <w:lang w:val="sv-SE"/>
-        </w:rPr>
-        <w:t>Penelitian yang dilakukan oleh Lukac (</w:t>
-      </w:r>
-      <w:r>
-        <w:t>2024</w:t>
-      </w:r>
-      <w:r>
-        <w:t xml:space="preserve">) mencoba mengestimasi kepribadian seseorang dengan memanfaatkan </w:t>
+          <w:lang w:val="sv-SE"/>
+        </w:rPr>
+        <w:t>correlation coefficient</w:t>
+      </w:r>
+      <w:r>
+        <w:rPr>
+          <w:lang w:val="sv-SE"/>
+        </w:rPr>
+        <w:t>)</w:t>
+      </w:r>
+      <w:r>
+        <w:rPr>
+          <w:lang w:val="sv-SE"/>
+        </w:rPr>
+        <w:t xml:space="preserve"> dengan skor </w:t>
       </w:r>
       <w:r>
         <w:rPr>
           <w:i/>
           <w:iCs/>
-        </w:rPr>
-        <w:t xml:space="preserve">convolutional neural network </w:t>
-      </w:r>
-      <w:r>
-        <w:t xml:space="preserve">(CNN) dan transformer pra-latih untuk mengekstrak </w:t>
+          <w:lang w:val="sv-SE"/>
+        </w:rPr>
+        <w:t>Big Five</w:t>
+      </w:r>
+      <w:r>
+        <w:rPr>
+          <w:lang w:val="sv-SE"/>
+        </w:rPr>
+        <w:t xml:space="preserve"> berkisar antara 0.26 hingga 0.39. Setelah dilakukan koreksi </w:t>
+      </w:r>
+      <w:r>
+        <w:rPr>
+          <w:lang w:val="sv-SE"/>
+        </w:rPr>
+        <w:t>statisti</w:t>
+      </w:r>
+      <w:r>
+        <w:rPr>
+          <w:lang w:val="sv-SE"/>
+        </w:rPr>
+        <w:t>k</w:t>
+      </w:r>
+      <w:r>
+        <w:rPr>
+          <w:lang w:val="sv-SE"/>
+        </w:rPr>
+        <w:t xml:space="preserve"> untuk menghilangkan “gangguan” dalam data (</w:t>
       </w:r>
       <w:r>
         <w:rPr>
           <w:i/>
           <w:iCs/>
-        </w:rPr>
-        <w:t xml:space="preserve">embedding </w:t>
-      </w:r>
-      <w:r>
-        <w:t xml:space="preserve">akustik dari suara (seperti intonasi, nada, ritme) dan linguistic  (makna teks atau transkrip percakapan). Kedua jenis fitur ini kemudian digabungkan dalam model </w:t>
+          <w:lang w:val="sv-SE"/>
+        </w:rPr>
+        <w:t xml:space="preserve">disattenuated correlations) </w:t>
+      </w:r>
+      <w:r>
+        <w:rPr>
+          <w:lang w:val="sv-SE"/>
+        </w:rPr>
+        <w:t>terjadi peningkatan di tingkat kesesuaiannya yaitu 0.39 hingga 0.60. Penemuan ini membuka potensi penggunaan analisis suara sebagai alat untuk mengestimasi kepribadian manusia, dan juga memberikan cara baru untuk memahami hubungan antara suara dan kepribadian (Lukac, 2024).</w:t>
+      </w:r>
+    </w:p>
+    <w:p>
+      <w:pPr>
+        <w:rPr>
+          <w:lang w:val="sv-SE"/>
+        </w:rPr>
+      </w:pPr>
+      <w:r>
+        <w:rPr>
+          <w:lang w:val="sv-SE"/>
+        </w:rPr>
+        <w:t>Dalam domain estimasi kepribadian berdasarkan data suara melalui pen</w:t>
+      </w:r>
+      <w:r>
+        <w:rPr>
+          <w:lang w:val="sv-SE"/>
+        </w:rPr>
+        <w:t>d</w:t>
+      </w:r>
+      <w:r>
+        <w:rPr>
+          <w:lang w:val="sv-SE"/>
+        </w:rPr>
+        <w:t>ekatan</w:t>
+      </w:r>
+      <w:r>
+        <w:rPr>
+          <w:lang w:val="sv-SE"/>
+        </w:rPr>
+        <w:t xml:space="preserve"> tradisional menggunakan fitur-fitur akustik (misalnya prosodik, spektral, MFCC, jitter, shimmer) yang dipadukan dengan algoritme klasik seperti SVM atau XGBoost telah lama diteliti. Hasil yang didapatkan cukup menjanjikan dan berkembang seiring waktu, namun akurasinya cenderung </w:t>
+      </w:r>
+      <w:r>
+        <w:rPr>
+          <w:lang w:val="sv-SE"/>
+        </w:rPr>
+        <w:lastRenderedPageBreak/>
+        <w:t xml:space="preserve">terbatas pada tingkat korelasi rendah hingga sedang. </w:t>
+      </w:r>
+      <w:r>
+        <w:rPr>
+          <w:lang w:val="sv-SE"/>
+        </w:rPr>
+        <w:t>Berdasarkan studi dari Barchi et al. (2023) dan Rubio et al. (2024),</w:t>
+      </w:r>
+      <w:r>
+        <w:rPr>
+          <w:lang w:val="sv-SE"/>
+        </w:rPr>
+        <w:t xml:space="preserve"> telah digunakan metode klasik untuk penelitian sebelumnya, teteapi model berbasis fitur </w:t>
       </w:r>
       <w:r>
         <w:rPr>
           <w:i/>
           <w:iCs/>
-        </w:rPr>
-        <w:t>gradient boosted trees</w:t>
-      </w:r>
-      <w:r>
-        <w:t xml:space="preserve"> untuk memprediksi skor </w:t>
+          <w:lang w:val="sv-SE"/>
+        </w:rPr>
+        <w:t>handcrafter</w:t>
+      </w:r>
+      <w:r>
+        <w:rPr>
+          <w:lang w:val="sv-SE"/>
+        </w:rPr>
+        <w:t xml:space="preserve"> (rekayasa fitur manual)</w:t>
+      </w:r>
+      <w:r>
+        <w:rPr>
+          <w:lang w:val="sv-SE"/>
+        </w:rPr>
+        <w:t xml:space="preserve"> semacam ini umumnya hanya mampu menjelaskan sekitar 10%-16% variasi skor kepribadian. Temuan tersebut mengindikasikan bahwa estimasi kepribadian dari suara memang signifikan secara statistik, tetapi perfo</w:t>
+      </w:r>
+      <w:r>
+        <w:rPr>
+          <w:lang w:val="sv-SE"/>
+        </w:rPr>
+        <w:t>r</w:t>
+      </w:r>
+      <w:r>
+        <w:rPr>
+          <w:lang w:val="sv-SE"/>
+        </w:rPr>
+        <w:t>ma masih terbatas dan kurang stabil di berbagai konteks atau dataset.</w:t>
+      </w:r>
+    </w:p>
+    <w:p>
+      <w:pPr>
+        <w:rPr>
+          <w:lang w:val="sv-SE"/>
+        </w:rPr>
+      </w:pPr>
+      <w:r>
+        <w:rPr>
+          <w:lang w:val="sv-SE"/>
+        </w:rPr>
+        <w:t>Di sisi lain, pendekatan yang dilakukan dengan transformer pra-latih seperti Wav2Vec2 dan HuBERT untuk prediksi kepribadian</w:t>
+      </w:r>
+      <w:r>
+        <w:rPr>
+          <w:lang w:val="sv-SE"/>
+        </w:rPr>
+        <w:t xml:space="preserve"> membuktikan </w:t>
+      </w:r>
+      <w:r>
+        <w:rPr>
+          <w:lang w:val="sv-SE"/>
+        </w:rPr>
+        <w:t>performanya lebih baik dari kinerja fitur akustik klasik</w:t>
+      </w:r>
+      <w:r>
+        <w:rPr>
+          <w:lang w:val="sv-SE"/>
+        </w:rPr>
+        <w:t xml:space="preserve"> (</w:t>
+      </w:r>
+      <w:r>
+        <w:rPr>
+          <w:lang w:val="sv-SE"/>
+        </w:rPr>
+        <w:t>Barchi et al.</w:t>
+      </w:r>
+      <w:r>
+        <w:rPr>
+          <w:lang w:val="sv-SE"/>
+        </w:rPr>
+        <w:t xml:space="preserve">, </w:t>
+      </w:r>
+      <w:r>
+        <w:rPr>
+          <w:lang w:val="sv-SE"/>
+        </w:rPr>
+        <w:t>2023)</w:t>
+      </w:r>
+      <w:r>
+        <w:rPr>
+          <w:lang w:val="sv-SE"/>
+        </w:rPr>
+        <w:t xml:space="preserve">. </w:t>
+      </w:r>
+      <w:r>
+        <w:rPr>
+          <w:lang w:val="sv-SE"/>
+        </w:rPr>
+        <w:t xml:space="preserve">Berdasarkan studi yang telah dilakukan oleh Lukac (2024), kelebihan model berbasis transformer ini adalah kemamuannya menangkap representasi akustik mendalam dan juga semantik langsung dari sinyal suara tanpa memerlukan rekayasa fitur manual. Studi </w:t>
+      </w:r>
+      <w:r>
+        <w:rPr>
+          <w:lang w:val="sv-SE"/>
+        </w:rPr>
+        <w:t xml:space="preserve">terkini menunjukkan bahwa fitur-fitur yang diekstraksi melalui Wav2Vec2 merupakan paling informatif untuk estimasi kepribadian, jika dikombinasikan dengan embedding transformer dengan fitur akustik tradisional dapat memberikan peningkatan kinerja lebih lanjut </w:t>
+      </w:r>
+      <w:r>
+        <w:rPr>
+          <w:lang w:val="sv-SE"/>
+        </w:rPr>
+        <w:t>(</w:t>
+      </w:r>
+      <w:r>
+        <w:rPr>
+          <w:lang w:val="sv-SE"/>
+        </w:rPr>
+        <w:t>Barchi et al.</w:t>
+      </w:r>
+      <w:r>
+        <w:rPr>
+          <w:lang w:val="sv-SE"/>
+        </w:rPr>
+        <w:t xml:space="preserve">, </w:t>
+      </w:r>
+      <w:r>
+        <w:rPr>
+          <w:lang w:val="sv-SE"/>
+        </w:rPr>
+        <w:t>2023)</w:t>
+      </w:r>
+      <w:r>
+        <w:rPr>
+          <w:lang w:val="sv-SE"/>
+        </w:rPr>
+        <w:t>.</w:t>
+      </w:r>
+      <w:r>
+        <w:rPr>
+          <w:lang w:val="sv-SE"/>
+        </w:rPr>
+        <w:t xml:space="preserve"> </w:t>
+      </w:r>
+      <w:r>
+        <w:rPr>
+          <w:lang w:val="sv-SE"/>
+        </w:rPr>
+        <w:t>Tetapi untuk mengumpulkan dataset suara natural yang mana lebih representatif, memiliki tantangan tersendiri dimana membutuhkan data berukuran besar dan daya komputasi tinggi (</w:t>
+      </w:r>
+      <w:r>
+        <w:rPr>
+          <w:lang w:val="sv-SE"/>
+        </w:rPr>
+        <w:t>Lukac</w:t>
+      </w:r>
+      <w:r>
+        <w:rPr>
+          <w:lang w:val="sv-SE"/>
+        </w:rPr>
+        <w:t xml:space="preserve">, </w:t>
+      </w:r>
+      <w:r>
+        <w:rPr>
+          <w:lang w:val="sv-SE"/>
+        </w:rPr>
+        <w:t>2024)</w:t>
+      </w:r>
+      <w:r>
+        <w:rPr>
+          <w:lang w:val="sv-SE"/>
+        </w:rPr>
+        <w:t xml:space="preserve">. Selain itu, belum jelas apakah pendekatan baru ini benar-benar lebih unggul secara konsisten untuk setiap dimensi </w:t>
       </w:r>
       <w:r>
         <w:rPr>
           <w:i/>
           <w:iCs/>
-        </w:rPr>
-        <w:t xml:space="preserve">Big Five </w:t>
-      </w:r>
-      <w:r>
-        <w:t>tiap individu. Hasil yang didapatkan menunjukkan bahwa model tersebut mampu memprediksi dengan tingkat akurasi yang cukup baik dengan tingkat kesesuaian (</w:t>
-      </w:r>
-      <w:r>
-        <w:rPr>
-          <w:i/>
-          <w:iCs/>
-        </w:rPr>
-        <w:t>correlation coefficient</w:t>
-      </w:r>
-      <w:r>
-        <w:t>)</w:t>
-      </w:r>
-      <w:r>
-        <w:t xml:space="preserve"> dengan skor </w:t>
-      </w:r>
-      <w:r>
-        <w:rPr>
-          <w:i/>
-          <w:iCs/>
+          <w:lang w:val="sv-SE"/>
         </w:rPr>
         <w:t>Big Five</w:t>
       </w:r>
       <w:r>
-        <w:t xml:space="preserve"> berkisar antara </w:t>
-      </w:r>
-      <w:r>
-        <w:lastRenderedPageBreak/>
-        <w:t xml:space="preserve">0.26 hingga 0.39. Setelah dilakukan koreksi </w:t>
-      </w:r>
-      <w:r>
-        <w:t>statistic untuk menghilangkan “gangguan” dalam data (</w:t>
-      </w:r>
-      <w:r>
-        <w:rPr>
-          <w:i/>
-          <w:iCs/>
-        </w:rPr>
-        <w:t xml:space="preserve">disattenuated correlations) </w:t>
-      </w:r>
-      <w:r>
-        <w:t xml:space="preserve">terjadi peningkatan di tingkat kesesuaiannya yaitu 0.39 hingga 0.60. Penemuan ini membuka potensi penggunaan analisis suara sebagai alat untuk mengestimasi kepribadian manusia, dan juga memberikan cara baru untuk memahami hubungan antara suara dan kepribadian </w:t>
-      </w:r>
-      <w:r>
-        <w:t>(Lukac, 2024)</w:t>
-      </w:r>
-      <w:r>
-        <w:t>.</w:t>
-      </w:r>
-    </w:p>
-    <w:p>
-      <w:pPr>
-        <w:rPr>
-          <w:lang w:val="sv-SE"/>
-        </w:rPr>
-      </w:pPr>
-      <w:r>
-        <w:t>Berdasarkan penelitian yang telah dilakukan sebelumnya, analisis kepribadian melalui data suara semakin diakui manfaatnya dalam berbagai aplikasi praktis. Misalnya, dalam konteks rekrutmen dan wawancara kerja, kepribadian kandidat dapat diestimasi secara lebih objektif melalui rekaman suara wawancara dan bisa membantu pengambil keputusan dalam mengurangi penilaian secara subyektif.</w:t>
-      </w:r>
-      <w:r>
-        <w:t xml:space="preserve"> Di bidang lain seperti interaksi manusia dan computer, antarmuka cerdas dapat menyesuaikan responsnya berdasarkan kepribadian pengguna dengan deteksi suara, sehingga meningkatkan pengalaman pengguna secara personal. </w:t>
-      </w:r>
-      <w:r>
-        <w:t>Dengan terus berkembangnya riset di rentang tahun 2020–2025 ini, pendekatan estimasi kepribadian dari data suara diharapkan semakin matang dan siap diimplementasikan secara luas.</w:t>
-      </w:r>
-      <w:r>
-        <w:t xml:space="preserve"> </w:t>
+        <w:rPr>
+          <w:lang w:val="sv-SE"/>
+        </w:rPr>
+        <w:t xml:space="preserve">. </w:t>
+      </w:r>
+      <w:r>
+        <w:rPr>
+          <w:lang w:val="sv-SE"/>
+        </w:rPr>
+        <w:t xml:space="preserve">Hanya sedikit riset yang secara langsung membandingkan metode klasik dengan transformer secara sistematis. </w:t>
+      </w:r>
+      <w:r>
+        <w:rPr>
+          <w:lang w:val="sv-SE"/>
+        </w:rPr>
+        <w:t>Barchi et al. (2023) bahkan mencatat bahwa sebelum studi mereka, belum ada laporan hasil baseline estimasi kepribadian hanya dari data suara di literatur yang mana menu</w:t>
+      </w:r>
+      <w:r>
+        <w:rPr>
+          <w:lang w:val="sv-SE"/>
+        </w:rPr>
+        <w:t>n</w:t>
+      </w:r>
+      <w:r>
+        <w:rPr>
+          <w:lang w:val="sv-SE"/>
+        </w:rPr>
+        <w:t>jukkan bahwa ada gap penelitian. Inilah yang mendorong penelitian di tugas akhir ini, yakni untuk membandingkan pendekatan klasik dan transformer (termasuk menambahkan CNN sebagai baseline) secara komprehensif, guna melihat apakah model pra-latih suara memang memberikan keunggulan yang konsisten dibanding metode konvensional.</w:t>
+      </w:r>
+    </w:p>
+    <w:p>
+      <w:pPr>
+        <w:rPr>
+          <w:lang w:val="sv-SE"/>
+        </w:rPr>
+      </w:pPr>
+      <w:r>
+        <w:rPr>
+          <w:lang w:val="sv-SE"/>
+        </w:rPr>
+        <w:t xml:space="preserve">Berdasarkan penelitian yang telah dilakukan sebelumnya, analisis kepribadian melalui data suara semakin diakui manfaatnya dalam berbagai aplikasi praktis. </w:t>
+      </w:r>
+      <w:r>
+        <w:rPr>
+          <w:lang w:val="sv-SE"/>
+        </w:rPr>
+        <w:t>Misalnya, dalam konteks rekrutmen dan wawancara kerja, kepribadian kandidat dapat diestimasi secara lebih objektif melalui rekaman suara wawancara dan bisa membantu pengambil keputusan dalam mengurangi penilaian secara subyektif.</w:t>
+      </w:r>
+      <w:r>
+        <w:rPr>
+          <w:lang w:val="sv-SE"/>
+        </w:rPr>
+        <w:t xml:space="preserve"> Di bidang lain seperti interaksi manusia dan </w:t>
+      </w:r>
+      <w:r>
+        <w:rPr>
+          <w:lang w:val="sv-SE"/>
+        </w:rPr>
+        <w:t>k</w:t>
+      </w:r>
+      <w:r>
+        <w:rPr>
+          <w:lang w:val="sv-SE"/>
+        </w:rPr>
+        <w:t xml:space="preserve">omputer, antarmuka cerdas dapat menyesuaikan responsnya berdasarkan kepribadian pengguna dengan deteksi suara, sehingga meningkatkan pengalaman pengguna secara personal. Dengan terus berkembangnya riset di rentang tahun 2020–2025 ini, pendekatan estimasi kepribadian dari data suara diharapkan semakin matang dan siap diimplementasikan secara luas. </w:t>
       </w:r>
       <w:r>
         <w:rPr>
@@ -8708,12 +9362,22 @@
       <w:bookmarkStart w:id="32" w:name="_Toc192853324"/>
       <w:bookmarkStart w:id="33" w:name="_Toc202858971"/>
       <w:bookmarkStart w:id="34" w:name="_Toc208028980"/>
-      <w:r>
-        <w:t>Rumusan Masalah</w:t>
+      <w:proofErr w:type="spellStart"/>
+      <w:r>
+        <w:t>Rumusan</w:t>
+      </w:r>
+      <w:proofErr w:type="spellEnd"/>
+      <w:r>
+        <w:t xml:space="preserve"> </w:t>
+      </w:r>
+      <w:proofErr w:type="spellStart"/>
+      <w:r>
+        <w:t>Masalah</w:t>
       </w:r>
       <w:bookmarkEnd w:id="32"/>
       <w:bookmarkEnd w:id="33"/>
       <w:bookmarkEnd w:id="34"/>
+      <w:proofErr w:type="spellEnd"/>
     </w:p>
     <w:p>
       <w:pPr>
@@ -8748,7 +9412,6 @@
           <w:numId w:val="13"/>
         </w:numPr>
         <w:spacing w:before="100" w:beforeAutospacing="1" w:after="100" w:afterAutospacing="1" w:line="240" w:lineRule="auto"/>
-        <w:jc w:val="left"/>
         <w:rPr>
           <w:rFonts w:eastAsia="Times New Roman" w:cs="Times New Roman"/>
           <w:szCs w:val="24"/>
@@ -8762,6 +9425,7 @@
           <w:szCs w:val="24"/>
           <w:lang w:val="sv-SE" w:eastAsia="zh-TW"/>
         </w:rPr>
+        <w:lastRenderedPageBreak/>
         <w:t>Bagaimana performa model berbasis fitur akustik klasik dengan metode machine learning (misalnya SVM, XGBoost) dalam melakukan prediksi kepribadian dari data suara?</w:t>
       </w:r>
     </w:p>
@@ -8772,7 +9436,6 @@
           <w:numId w:val="13"/>
         </w:numPr>
         <w:spacing w:before="100" w:beforeAutospacing="1" w:after="100" w:afterAutospacing="1" w:line="240" w:lineRule="auto"/>
-        <w:jc w:val="left"/>
         <w:rPr>
           <w:rFonts w:eastAsia="Times New Roman" w:cs="Times New Roman"/>
           <w:szCs w:val="24"/>
@@ -8795,7 +9458,6 @@
           <w:numId w:val="13"/>
         </w:numPr>
         <w:spacing w:before="100" w:beforeAutospacing="1" w:after="100" w:afterAutospacing="1" w:line="240" w:lineRule="auto"/>
-        <w:jc w:val="left"/>
         <w:rPr>
           <w:rFonts w:eastAsia="Times New Roman" w:cs="Times New Roman"/>
           <w:szCs w:val="24"/>
@@ -8808,7 +9470,7 @@
           <w:szCs w:val="24"/>
           <w:lang w:val="sv-SE" w:eastAsia="zh-TW"/>
         </w:rPr>
-        <w:t>Bagaimana perbedaan hasil antara pendekatan feature extraction (frozen embedding) dan fine-tuning pada model Transformer pra-latih untuk estimasi kepribadian?</w:t>
+        <w:t>Bagaimana performa model berbasis CNN (misalnya CNN akustik) dibandingkan dengan metode klasik dan Transformer pra-latih dalam tugas prediksi kepribadian berbasis suara?</w:t>
       </w:r>
     </w:p>
     <w:p>
@@ -8818,7 +9480,6 @@
           <w:numId w:val="13"/>
         </w:numPr>
         <w:spacing w:before="100" w:beforeAutospacing="1" w:after="100" w:afterAutospacing="1" w:line="240" w:lineRule="auto"/>
-        <w:jc w:val="left"/>
         <w:rPr>
           <w:rFonts w:eastAsia="Times New Roman" w:cs="Times New Roman"/>
           <w:szCs w:val="24"/>
@@ -8831,6 +9492,28 @@
           <w:szCs w:val="24"/>
           <w:lang w:val="sv-SE" w:eastAsia="zh-TW"/>
         </w:rPr>
+        <w:t>Bagaimana perbedaan hasil antara pendekatan feature extraction (frozen embedding) dan fine-tuning pada model Transformer pra-latih untuk estimasi kepribadian?</w:t>
+      </w:r>
+    </w:p>
+    <w:p>
+      <w:pPr>
+        <w:numPr>
+          <w:ilvl w:val="0"/>
+          <w:numId w:val="13"/>
+        </w:numPr>
+        <w:spacing w:before="100" w:beforeAutospacing="1" w:after="100" w:afterAutospacing="1" w:line="240" w:lineRule="auto"/>
+        <w:rPr>
+          <w:rFonts w:eastAsia="Times New Roman" w:cs="Times New Roman"/>
+          <w:szCs w:val="24"/>
+          <w:lang w:val="sv-SE" w:eastAsia="zh-TW"/>
+        </w:rPr>
+      </w:pPr>
+      <w:r>
+        <w:rPr>
+          <w:rFonts w:eastAsia="Times New Roman" w:cs="Times New Roman"/>
+          <w:szCs w:val="24"/>
+          <w:lang w:val="sv-SE" w:eastAsia="zh-TW"/>
+        </w:rPr>
         <w:t>Apakah kombinasi fitur akustik klasik dengan embedding Transformer pra-latih dapat meningkatkan akurasi prediksi kepribadian dibanding penggunaan salah satu pendekatan saja?</w:t>
       </w:r>
     </w:p>
@@ -8841,11 +9524,16 @@
       <w:bookmarkStart w:id="36" w:name="_Toc202858972"/>
       <w:bookmarkStart w:id="37" w:name="_Toc208028981"/>
       <w:r>
-        <w:t>Batasan Masalah</w:t>
+        <w:t xml:space="preserve">Batasan </w:t>
+      </w:r>
+      <w:proofErr w:type="spellStart"/>
+      <w:r>
+        <w:t>Masalah</w:t>
       </w:r>
       <w:bookmarkEnd w:id="35"/>
       <w:bookmarkEnd w:id="36"/>
       <w:bookmarkEnd w:id="37"/>
+      <w:proofErr w:type="spellEnd"/>
     </w:p>
     <w:p>
       <w:pPr>
@@ -8873,42 +9561,65 @@
           <w:ilvl w:val="0"/>
           <w:numId w:val="14"/>
         </w:numPr>
-        <w:rPr>
-          <w:lang w:val="sv-SE"/>
-        </w:rPr>
-      </w:pPr>
-      <w:r>
-        <w:rPr>
-          <w:lang w:val="sv-SE"/>
-        </w:rPr>
-        <w:t xml:space="preserve">Penelitian hanya membahas prediksi kepribadian </w:t>
+      </w:pPr>
+      <w:proofErr w:type="spellStart"/>
+      <w:r>
+        <w:t>Penelitian</w:t>
+      </w:r>
+      <w:proofErr w:type="spellEnd"/>
+      <w:r>
+        <w:t xml:space="preserve"> </w:t>
+      </w:r>
+      <w:proofErr w:type="spellStart"/>
+      <w:r>
+        <w:t>hanya</w:t>
+      </w:r>
+      <w:proofErr w:type="spellEnd"/>
+      <w:r>
+        <w:t xml:space="preserve"> </w:t>
+      </w:r>
+      <w:proofErr w:type="spellStart"/>
+      <w:r>
+        <w:t>membahas</w:t>
+      </w:r>
+      <w:proofErr w:type="spellEnd"/>
+      <w:r>
+        <w:t xml:space="preserve"> </w:t>
+      </w:r>
+      <w:proofErr w:type="spellStart"/>
+      <w:r>
+        <w:t>prediksi</w:t>
+      </w:r>
+      <w:proofErr w:type="spellEnd"/>
+      <w:r>
+        <w:t xml:space="preserve"> </w:t>
+      </w:r>
+      <w:proofErr w:type="spellStart"/>
+      <w:r>
+        <w:t>kepribadian</w:t>
+      </w:r>
+      <w:proofErr w:type="spellEnd"/>
+      <w:r>
+        <w:t xml:space="preserve"> </w:t>
       </w:r>
       <w:r>
         <w:rPr>
           <w:i/>
           <w:iCs/>
-          <w:lang w:val="sv-SE"/>
         </w:rPr>
         <w:t>Big Five</w:t>
       </w:r>
       <w:r>
-        <w:rPr>
-          <w:lang w:val="sv-SE"/>
-        </w:rPr>
         <w:t xml:space="preserve"> (</w:t>
       </w:r>
       <w:r>
         <w:rPr>
           <w:i/>
           <w:iCs/>
-          <w:lang w:val="sv-SE"/>
         </w:rPr>
         <w:t>Openness, Conscientiousness, Extraversion, Agreeableness, Neuroticism</w:t>
       </w:r>
       <w:r>
-        <w:rPr>
-          <w:lang w:val="sv-SE"/>
-        </w:rPr>
         <w:t>).</w:t>
       </w:r>
     </w:p>
@@ -8919,15 +9630,129 @@
           <w:ilvl w:val="0"/>
           <w:numId w:val="14"/>
         </w:numPr>
-        <w:rPr>
-          <w:lang w:val="sv-SE"/>
-        </w:rPr>
-      </w:pPr>
-      <w:r>
-        <w:rPr>
-          <w:lang w:val="sv-SE"/>
-        </w:rPr>
-        <w:t>Dataset yang digunakan adalah dataset publik yang tersedia dan telah memiliki label kepribadian.</w:t>
+      </w:pPr>
+      <w:r>
+        <w:t xml:space="preserve">Dataset yang </w:t>
+      </w:r>
+      <w:proofErr w:type="spellStart"/>
+      <w:r>
+        <w:t>digunakan</w:t>
+      </w:r>
+      <w:proofErr w:type="spellEnd"/>
+      <w:r>
+        <w:t xml:space="preserve"> </w:t>
+      </w:r>
+      <w:proofErr w:type="spellStart"/>
+      <w:r>
+        <w:t>adalah</w:t>
+      </w:r>
+      <w:proofErr w:type="spellEnd"/>
+      <w:r>
+        <w:t xml:space="preserve"> dataset </w:t>
+      </w:r>
+      <w:proofErr w:type="spellStart"/>
+      <w:r>
+        <w:t>publik</w:t>
+      </w:r>
+      <w:proofErr w:type="spellEnd"/>
+      <w:r>
+        <w:t xml:space="preserve"> </w:t>
+      </w:r>
+      <w:proofErr w:type="spellStart"/>
+      <w:r>
+        <w:t>berlabel</w:t>
+      </w:r>
+      <w:proofErr w:type="spellEnd"/>
+      <w:r>
+        <w:t xml:space="preserve"> Big Five; </w:t>
+      </w:r>
+      <w:proofErr w:type="spellStart"/>
+      <w:r>
+        <w:t>apabila</w:t>
+      </w:r>
+      <w:proofErr w:type="spellEnd"/>
+      <w:r>
+        <w:t xml:space="preserve"> dataset </w:t>
+      </w:r>
+      <w:proofErr w:type="spellStart"/>
+      <w:r>
+        <w:t>berbahasa</w:t>
+      </w:r>
+      <w:proofErr w:type="spellEnd"/>
+      <w:r>
+        <w:t xml:space="preserve"> Indonesia </w:t>
+      </w:r>
+      <w:proofErr w:type="spellStart"/>
+      <w:r>
+        <w:t>tidak</w:t>
+      </w:r>
+      <w:proofErr w:type="spellEnd"/>
+      <w:r>
+        <w:t xml:space="preserve"> </w:t>
+      </w:r>
+      <w:proofErr w:type="spellStart"/>
+      <w:r>
+        <w:t>tersedia</w:t>
+      </w:r>
+      <w:proofErr w:type="spellEnd"/>
+      <w:r>
+        <w:t xml:space="preserve">, </w:t>
+      </w:r>
+      <w:proofErr w:type="spellStart"/>
+      <w:r>
+        <w:t>digunakan</w:t>
+      </w:r>
+      <w:proofErr w:type="spellEnd"/>
+      <w:r>
+        <w:t xml:space="preserve"> dataset </w:t>
+      </w:r>
+      <w:proofErr w:type="spellStart"/>
+      <w:r>
+        <w:t>berbahasa</w:t>
+      </w:r>
+      <w:proofErr w:type="spellEnd"/>
+      <w:r>
+        <w:t xml:space="preserve"> </w:t>
+      </w:r>
+      <w:proofErr w:type="spellStart"/>
+      <w:r>
+        <w:t>Inggris</w:t>
+      </w:r>
+      <w:proofErr w:type="spellEnd"/>
+      <w:r>
+        <w:t xml:space="preserve"> (audio-only) </w:t>
+      </w:r>
+      <w:proofErr w:type="spellStart"/>
+      <w:r>
+        <w:t>dengan</w:t>
+      </w:r>
+      <w:proofErr w:type="spellEnd"/>
+      <w:r>
+        <w:t xml:space="preserve"> </w:t>
+      </w:r>
+      <w:proofErr w:type="spellStart"/>
+      <w:r>
+        <w:t>dokumentasi</w:t>
+      </w:r>
+      <w:proofErr w:type="spellEnd"/>
+      <w:r>
+        <w:t xml:space="preserve"> </w:t>
+      </w:r>
+      <w:proofErr w:type="spellStart"/>
+      <w:r>
+        <w:t>pra</w:t>
+      </w:r>
+      <w:proofErr w:type="spellEnd"/>
+      <w:r>
+        <w:t xml:space="preserve">-proses yang </w:t>
+      </w:r>
+      <w:proofErr w:type="spellStart"/>
+      <w:r>
+        <w:t>jelas</w:t>
+      </w:r>
+      <w:proofErr w:type="spellEnd"/>
+      <w:r>
+        <w:t>.</w:t>
       </w:r>
     </w:p>
     <w:p>
@@ -8937,27 +9762,97 @@
           <w:ilvl w:val="0"/>
           <w:numId w:val="14"/>
         </w:numPr>
-        <w:rPr>
-          <w:lang w:val="sv-SE"/>
-        </w:rPr>
-      </w:pPr>
-      <w:r>
-        <w:rPr>
-          <w:lang w:val="sv-SE"/>
-        </w:rPr>
-        <w:t>Data yang dianalisis hanya berupa suara/audio</w:t>
-      </w:r>
-      <w:r>
-        <w:rPr>
-          <w:lang w:val="sv-SE"/>
-        </w:rPr>
-        <w:t>. D</w:t>
-      </w:r>
-      <w:r>
-        <w:rPr>
-          <w:lang w:val="sv-SE"/>
-        </w:rPr>
-        <w:t>ata visual atau multimodal lain tidak termasuk dalam lingkup penelitian ini.</w:t>
+      </w:pPr>
+      <w:r>
+        <w:t xml:space="preserve">Data yang </w:t>
+      </w:r>
+      <w:proofErr w:type="spellStart"/>
+      <w:r>
+        <w:t>dianalisis</w:t>
+      </w:r>
+      <w:proofErr w:type="spellEnd"/>
+      <w:r>
+        <w:t xml:space="preserve"> </w:t>
+      </w:r>
+      <w:proofErr w:type="spellStart"/>
+      <w:r>
+        <w:t>hanya</w:t>
+      </w:r>
+      <w:proofErr w:type="spellEnd"/>
+      <w:r>
+        <w:t xml:space="preserve"> </w:t>
+      </w:r>
+      <w:proofErr w:type="spellStart"/>
+      <w:r>
+        <w:t>berupa</w:t>
+      </w:r>
+      <w:proofErr w:type="spellEnd"/>
+      <w:r>
+        <w:t xml:space="preserve"> </w:t>
+      </w:r>
+      <w:proofErr w:type="spellStart"/>
+      <w:r>
+        <w:t>suara</w:t>
+      </w:r>
+      <w:proofErr w:type="spellEnd"/>
+      <w:r>
+        <w:t xml:space="preserve">/audio. Data visual </w:t>
+      </w:r>
+      <w:proofErr w:type="spellStart"/>
+      <w:r>
+        <w:t>atau</w:t>
+      </w:r>
+      <w:proofErr w:type="spellEnd"/>
+      <w:r>
+        <w:t xml:space="preserve"> multimodal lain </w:t>
+      </w:r>
+      <w:proofErr w:type="spellStart"/>
+      <w:r>
+        <w:t>tidak</w:t>
+      </w:r>
+      <w:proofErr w:type="spellEnd"/>
+      <w:r>
+        <w:t xml:space="preserve"> </w:t>
+      </w:r>
+      <w:proofErr w:type="spellStart"/>
+      <w:r>
+        <w:t>termasuk</w:t>
+      </w:r>
+      <w:proofErr w:type="spellEnd"/>
+      <w:r>
+        <w:t xml:space="preserve"> </w:t>
+      </w:r>
+      <w:proofErr w:type="spellStart"/>
+      <w:r>
+        <w:t>dalam</w:t>
+      </w:r>
+      <w:proofErr w:type="spellEnd"/>
+      <w:r>
+        <w:t xml:space="preserve"> </w:t>
+      </w:r>
+      <w:proofErr w:type="spellStart"/>
+      <w:r>
+        <w:t>lingkup</w:t>
+      </w:r>
+      <w:proofErr w:type="spellEnd"/>
+      <w:r>
+        <w:t xml:space="preserve"> </w:t>
+      </w:r>
+      <w:proofErr w:type="spellStart"/>
+      <w:r>
+        <w:t>penelitian</w:t>
+      </w:r>
+      <w:proofErr w:type="spellEnd"/>
+      <w:r>
+        <w:t xml:space="preserve"> </w:t>
+      </w:r>
+      <w:proofErr w:type="spellStart"/>
+      <w:r>
+        <w:t>ini</w:t>
+      </w:r>
+      <w:proofErr w:type="spellEnd"/>
+      <w:r>
+        <w:t>.</w:t>
       </w:r>
     </w:p>
     <w:p>
@@ -8967,16 +9862,89 @@
           <w:ilvl w:val="0"/>
           <w:numId w:val="14"/>
         </w:numPr>
-        <w:rPr>
-          <w:lang w:val="sv-SE"/>
-        </w:rPr>
-      </w:pPr>
-      <w:r>
-        <w:rPr>
-          <w:lang w:val="sv-SE"/>
-        </w:rPr>
-        <w:lastRenderedPageBreak/>
-        <w:t>Model yang dibandingkan terbatas pada machine learning klasik (SVM, XGBoost) dan Transformer pra-latih (misalnya Wav2Vec2, HuBERT), serta variasinya (frozen vs fine-tuning).</w:t>
+      </w:pPr>
+      <w:r>
+        <w:t xml:space="preserve">Model yang </w:t>
+      </w:r>
+      <w:proofErr w:type="spellStart"/>
+      <w:r>
+        <w:t>dibandingkan</w:t>
+      </w:r>
+      <w:proofErr w:type="spellEnd"/>
+      <w:r>
+        <w:t xml:space="preserve"> </w:t>
+      </w:r>
+      <w:proofErr w:type="spellStart"/>
+      <w:r>
+        <w:t>mencakup</w:t>
+      </w:r>
+      <w:proofErr w:type="spellEnd"/>
+      <w:r>
+        <w:t xml:space="preserve"> machine learning </w:t>
+      </w:r>
+      <w:proofErr w:type="spellStart"/>
+      <w:r>
+        <w:t>klasik</w:t>
+      </w:r>
+      <w:proofErr w:type="spellEnd"/>
+      <w:r>
+        <w:t xml:space="preserve"> (SVM, </w:t>
+      </w:r>
+      <w:proofErr w:type="spellStart"/>
+      <w:r>
+        <w:t>XGBoost</w:t>
+      </w:r>
+      <w:proofErr w:type="spellEnd"/>
+      <w:r>
+        <w:t xml:space="preserve">), CNN </w:t>
+      </w:r>
+      <w:proofErr w:type="spellStart"/>
+      <w:r>
+        <w:t>akustik</w:t>
+      </w:r>
+      <w:proofErr w:type="spellEnd"/>
+      <w:r>
+        <w:t xml:space="preserve">, dan Transformer </w:t>
+      </w:r>
+      <w:proofErr w:type="spellStart"/>
+      <w:r>
+        <w:t>pra-latih</w:t>
+      </w:r>
+      <w:proofErr w:type="spellEnd"/>
+      <w:r>
+        <w:t xml:space="preserve"> (</w:t>
+      </w:r>
+      <w:proofErr w:type="spellStart"/>
+      <w:r>
+        <w:t>misalnya</w:t>
+      </w:r>
+      <w:proofErr w:type="spellEnd"/>
+      <w:r>
+        <w:t xml:space="preserve"> Wav2Vec2, </w:t>
+      </w:r>
+      <w:proofErr w:type="spellStart"/>
+      <w:r>
+        <w:t>HuBERT</w:t>
+      </w:r>
+      <w:proofErr w:type="spellEnd"/>
+      <w:r>
+        <w:t xml:space="preserve">), </w:t>
+      </w:r>
+      <w:proofErr w:type="spellStart"/>
+      <w:r>
+        <w:t>serta</w:t>
+      </w:r>
+      <w:proofErr w:type="spellEnd"/>
+      <w:r>
+        <w:t xml:space="preserve"> </w:t>
+      </w:r>
+      <w:proofErr w:type="spellStart"/>
+      <w:r>
+        <w:t>variasinya</w:t>
+      </w:r>
+      <w:proofErr w:type="spellEnd"/>
+      <w:r>
+        <w:t xml:space="preserve"> (frozen vs fine-tuning).</w:t>
       </w:r>
     </w:p>
     <w:p>
@@ -8986,15 +9954,170 @@
           <w:ilvl w:val="0"/>
           <w:numId w:val="14"/>
         </w:numPr>
-        <w:rPr>
-          <w:lang w:val="sv-SE"/>
-        </w:rPr>
-      </w:pPr>
-      <w:r>
-        <w:rPr>
-          <w:lang w:val="sv-SE"/>
-        </w:rPr>
-        <w:t>Evaluasi dilakukan menggunakan metrik kuantitatif (Pearson correlation, RMSE, MAE) dengan metode cross-validation, tanpa melibatkan uji persepsi manusia.</w:t>
+      </w:pPr>
+      <w:proofErr w:type="spellStart"/>
+      <w:r>
+        <w:t>Evaluasi</w:t>
+      </w:r>
+      <w:proofErr w:type="spellEnd"/>
+      <w:r>
+        <w:t xml:space="preserve"> </w:t>
+      </w:r>
+      <w:proofErr w:type="spellStart"/>
+      <w:r>
+        <w:t>dilakukan</w:t>
+      </w:r>
+      <w:proofErr w:type="spellEnd"/>
+      <w:r>
+        <w:t xml:space="preserve"> </w:t>
+      </w:r>
+      <w:proofErr w:type="spellStart"/>
+      <w:r>
+        <w:t>menggunakan</w:t>
+      </w:r>
+      <w:proofErr w:type="spellEnd"/>
+      <w:r>
+        <w:t xml:space="preserve"> </w:t>
+      </w:r>
+      <w:proofErr w:type="spellStart"/>
+      <w:r>
+        <w:t>metrik</w:t>
+      </w:r>
+      <w:proofErr w:type="spellEnd"/>
+      <w:r>
+        <w:t xml:space="preserve"> </w:t>
+      </w:r>
+      <w:proofErr w:type="spellStart"/>
+      <w:r>
+        <w:t>kuantitatif</w:t>
+      </w:r>
+      <w:proofErr w:type="spellEnd"/>
+      <w:r>
+        <w:t xml:space="preserve"> (Pearson correlation, RMSE, MAE) </w:t>
+      </w:r>
+      <w:proofErr w:type="spellStart"/>
+      <w:r>
+        <w:t>dengan</w:t>
+      </w:r>
+      <w:proofErr w:type="spellEnd"/>
+      <w:r>
+        <w:t xml:space="preserve"> metode cross-validation, </w:t>
+      </w:r>
+      <w:proofErr w:type="spellStart"/>
+      <w:r>
+        <w:t>tanpa</w:t>
+      </w:r>
+      <w:proofErr w:type="spellEnd"/>
+      <w:r>
+        <w:t xml:space="preserve"> </w:t>
+      </w:r>
+      <w:proofErr w:type="spellStart"/>
+      <w:r>
+        <w:t>melibatkan</w:t>
+      </w:r>
+      <w:proofErr w:type="spellEnd"/>
+      <w:r>
+        <w:t xml:space="preserve"> uji </w:t>
+      </w:r>
+      <w:proofErr w:type="spellStart"/>
+      <w:r>
+        <w:t>persepsi</w:t>
+      </w:r>
+      <w:proofErr w:type="spellEnd"/>
+      <w:r>
+        <w:t xml:space="preserve"> </w:t>
+      </w:r>
+      <w:proofErr w:type="spellStart"/>
+      <w:r>
+        <w:t>manusia</w:t>
+      </w:r>
+      <w:proofErr w:type="spellEnd"/>
+      <w:r>
+        <w:t>.</w:t>
+      </w:r>
+    </w:p>
+    <w:p>
+      <w:pPr>
+        <w:pStyle w:val="ListParagraph"/>
+        <w:numPr>
+          <w:ilvl w:val="0"/>
+          <w:numId w:val="14"/>
+        </w:numPr>
+      </w:pPr>
+      <w:r>
+        <w:t xml:space="preserve">Split </w:t>
+      </w:r>
+      <w:proofErr w:type="spellStart"/>
+      <w:r>
+        <w:t>evaluasi</w:t>
+      </w:r>
+      <w:proofErr w:type="spellEnd"/>
+      <w:r>
+        <w:t xml:space="preserve"> </w:t>
+      </w:r>
+      <w:proofErr w:type="spellStart"/>
+      <w:r>
+        <w:t>bersifat</w:t>
+      </w:r>
+      <w:proofErr w:type="spellEnd"/>
+      <w:r>
+        <w:t xml:space="preserve"> speaker-independent (</w:t>
+      </w:r>
+      <w:proofErr w:type="spellStart"/>
+      <w:r>
+        <w:t>tidak</w:t>
+      </w:r>
+      <w:proofErr w:type="spellEnd"/>
+      <w:r>
+        <w:t xml:space="preserve"> </w:t>
+      </w:r>
+      <w:proofErr w:type="spellStart"/>
+      <w:r>
+        <w:t>ada</w:t>
+      </w:r>
+      <w:proofErr w:type="spellEnd"/>
+      <w:r>
+        <w:t xml:space="preserve"> </w:t>
+      </w:r>
+      <w:proofErr w:type="spellStart"/>
+      <w:r>
+        <w:t>pembicara</w:t>
+      </w:r>
+      <w:proofErr w:type="spellEnd"/>
+      <w:r>
+        <w:t xml:space="preserve"> yang </w:t>
+      </w:r>
+      <w:proofErr w:type="spellStart"/>
+      <w:r>
+        <w:t>sama</w:t>
+      </w:r>
+      <w:proofErr w:type="spellEnd"/>
+      <w:r>
+        <w:t xml:space="preserve"> </w:t>
+      </w:r>
+      <w:proofErr w:type="spellStart"/>
+      <w:r>
+        <w:t>antara</w:t>
+      </w:r>
+      <w:proofErr w:type="spellEnd"/>
+      <w:r>
+        <w:t xml:space="preserve"> train/valid/test) </w:t>
+      </w:r>
+      <w:proofErr w:type="spellStart"/>
+      <w:r>
+        <w:t>untuk</w:t>
+      </w:r>
+      <w:proofErr w:type="spellEnd"/>
+      <w:r>
+        <w:t xml:space="preserve"> </w:t>
+      </w:r>
+      <w:proofErr w:type="spellStart"/>
+      <w:r>
+        <w:t>mencegah</w:t>
+      </w:r>
+      <w:proofErr w:type="spellEnd"/>
+      <w:r>
+        <w:t xml:space="preserve"> data leakage.</w:t>
       </w:r>
     </w:p>
     <w:p>
@@ -9013,10 +10136,133 @@
     </w:p>
     <w:p>
       <w:r>
-        <w:rPr>
-          <w:lang w:val="sv-SE"/>
-        </w:rPr>
-        <w:t>Tujuan penelitian ini adalah untuk melakukan analisis komparatif pendekatan machine learning klasik dan Transformer pra-latih dalam estimasi kepribadian berbasis suara. Tujuan spesifik dari penelitian ini adalah:</w:t>
+        <w:t xml:space="preserve">Tujuan </w:t>
+      </w:r>
+      <w:proofErr w:type="spellStart"/>
+      <w:r>
+        <w:t>penelitian</w:t>
+      </w:r>
+      <w:proofErr w:type="spellEnd"/>
+      <w:r>
+        <w:t xml:space="preserve"> </w:t>
+      </w:r>
+      <w:proofErr w:type="spellStart"/>
+      <w:r>
+        <w:t>ini</w:t>
+      </w:r>
+      <w:proofErr w:type="spellEnd"/>
+      <w:r>
+        <w:t xml:space="preserve"> </w:t>
+      </w:r>
+      <w:proofErr w:type="spellStart"/>
+      <w:r>
+        <w:t>adalah</w:t>
+      </w:r>
+      <w:proofErr w:type="spellEnd"/>
+      <w:r>
+        <w:t xml:space="preserve"> </w:t>
+      </w:r>
+      <w:proofErr w:type="spellStart"/>
+      <w:r>
+        <w:t>untuk</w:t>
+      </w:r>
+      <w:proofErr w:type="spellEnd"/>
+      <w:r>
+        <w:t xml:space="preserve"> </w:t>
+      </w:r>
+      <w:proofErr w:type="spellStart"/>
+      <w:r>
+        <w:t>melakukan</w:t>
+      </w:r>
+      <w:proofErr w:type="spellEnd"/>
+      <w:r>
+        <w:t xml:space="preserve"> </w:t>
+      </w:r>
+      <w:proofErr w:type="spellStart"/>
+      <w:r>
+        <w:t>analisis</w:t>
+      </w:r>
+      <w:proofErr w:type="spellEnd"/>
+      <w:r>
+        <w:t xml:space="preserve"> </w:t>
+      </w:r>
+      <w:proofErr w:type="spellStart"/>
+      <w:r>
+        <w:t>komparatif</w:t>
+      </w:r>
+      <w:proofErr w:type="spellEnd"/>
+      <w:r>
+        <w:t xml:space="preserve"> </w:t>
+      </w:r>
+      <w:proofErr w:type="spellStart"/>
+      <w:r>
+        <w:t>pendekatan</w:t>
+      </w:r>
+      <w:proofErr w:type="spellEnd"/>
+      <w:r>
+        <w:t xml:space="preserve"> machine learning </w:t>
+      </w:r>
+      <w:proofErr w:type="spellStart"/>
+      <w:r>
+        <w:t>klasik</w:t>
+      </w:r>
+      <w:proofErr w:type="spellEnd"/>
+      <w:r>
+        <w:t xml:space="preserve"> dan Transformer </w:t>
+      </w:r>
+      <w:proofErr w:type="spellStart"/>
+      <w:r>
+        <w:t>pra-latih</w:t>
+      </w:r>
+      <w:proofErr w:type="spellEnd"/>
+      <w:r>
+        <w:t xml:space="preserve"> </w:t>
+      </w:r>
+      <w:proofErr w:type="spellStart"/>
+      <w:r>
+        <w:t>dalam</w:t>
+      </w:r>
+      <w:proofErr w:type="spellEnd"/>
+      <w:r>
+        <w:t xml:space="preserve"> </w:t>
+      </w:r>
+      <w:proofErr w:type="spellStart"/>
+      <w:r>
+        <w:t>estimasi</w:t>
+      </w:r>
+      <w:proofErr w:type="spellEnd"/>
+      <w:r>
+        <w:t xml:space="preserve"> </w:t>
+      </w:r>
+      <w:proofErr w:type="spellStart"/>
+      <w:r>
+        <w:t>kepribadian</w:t>
+      </w:r>
+      <w:proofErr w:type="spellEnd"/>
+      <w:r>
+        <w:t xml:space="preserve"> </w:t>
+      </w:r>
+      <w:proofErr w:type="spellStart"/>
+      <w:r>
+        <w:t>berbasis</w:t>
+      </w:r>
+      <w:proofErr w:type="spellEnd"/>
+      <w:r>
+        <w:t xml:space="preserve"> </w:t>
+      </w:r>
+      <w:proofErr w:type="spellStart"/>
+      <w:r>
+        <w:t>suara</w:t>
+      </w:r>
+      <w:proofErr w:type="spellEnd"/>
+      <w:r>
+        <w:t xml:space="preserve">. </w:t>
+      </w:r>
+      <w:r>
+        <w:rPr>
+          <w:lang w:val="sv-SE"/>
+        </w:rPr>
+        <w:t>Tujuan spesifik dari penelitian ini adalah:</w:t>
       </w:r>
     </w:p>
     <w:p>
@@ -9082,13 +10328,7 @@
         <w:rPr>
           <w:lang w:val="sv-SE"/>
         </w:rPr>
-        <w:t>Membandingkan hasil antara feature extraction (frozen) dan fine-tuning pada model Transformer pra-latih</w:t>
-      </w:r>
-      <w:r>
-        <w:rPr>
-          <w:lang w:val="sv-SE"/>
-        </w:rPr>
-        <w:t>.</w:t>
+        <w:t>Mengevaluasi efektivitas CNN dalam memprediksi kepribadian berbasis suara, serta membandingkannya dengan metode klasik dan Transformer pra-latih.</w:t>
       </w:r>
     </w:p>
     <w:p>
@@ -9106,7 +10346,7 @@
         <w:rPr>
           <w:lang w:val="sv-SE"/>
         </w:rPr>
-        <w:t>Mengkaji potensi fusion antara fitur akustik klasik dan embedding Transformer dalam meningkatkan akurasi prediksi</w:t>
+        <w:t>Membandingkan hasil antara feature extraction (frozen) dan fine-tuning pada model Transformer pra-latih</w:t>
       </w:r>
       <w:r>
         <w:rPr>
@@ -9130,6 +10370,31 @@
         <w:rPr>
           <w:lang w:val="sv-SE"/>
         </w:rPr>
+        <w:t>Mengkaji potensi fusion antara fitur akustik klasik dan embedding Transformer dalam meningkatkan akurasi prediksi</w:t>
+      </w:r>
+      <w:r>
+        <w:rPr>
+          <w:lang w:val="sv-SE"/>
+        </w:rPr>
+        <w:t>.</w:t>
+      </w:r>
+    </w:p>
+    <w:p>
+      <w:pPr>
+        <w:pStyle w:val="ListParagraph"/>
+        <w:numPr>
+          <w:ilvl w:val="0"/>
+          <w:numId w:val="15"/>
+        </w:numPr>
+        <w:rPr>
+          <w:lang w:val="sv-SE"/>
+        </w:rPr>
+      </w:pPr>
+      <w:r>
+        <w:rPr>
+          <w:lang w:val="sv-SE"/>
+        </w:rPr>
+        <w:lastRenderedPageBreak/>
         <w:t>Mengidentifikasi model terbaik yang dapat digunakan sebagai acuan untuk penelitian lebih lanjut dalam bidang personality computing berbasis suara</w:t>
       </w:r>
       <w:r>
@@ -9154,6 +10419,11 @@
       <w:bookmarkEnd w:id="43"/>
     </w:p>
     <w:p>
+      <w:pPr>
+        <w:rPr>
+          <w:lang w:val="sv-SE"/>
+        </w:rPr>
+      </w:pPr>
       <w:r>
         <w:rPr>
           <w:lang w:val="sv-SE"/>
@@ -9370,12 +10640,6 @@
         </w:rPr>
         <w:t>Mendorong inovasi riset interdisipliner di Indonesia dalam bidang psikologi komputasional dan kecerdasan buatan.</w:t>
       </w:r>
-      <w:r>
-        <w:rPr>
-          <w:lang w:val="sv-SE"/>
-        </w:rPr>
-        <w:t>.</w:t>
-      </w:r>
     </w:p>
     <w:p>
       <w:pPr>
@@ -9433,206 +10697,305 @@
       <w:bookmarkStart w:id="54" w:name="_Toc202858979"/>
       <w:bookmarkStart w:id="55" w:name="_Toc208028988"/>
       <w:r>
-        <w:t>Hasil Penelitian Terdahulu</w:t>
+        <w:t xml:space="preserve">Hasil </w:t>
+      </w:r>
+      <w:proofErr w:type="spellStart"/>
+      <w:r>
+        <w:t>Penelitian</w:t>
+      </w:r>
+      <w:proofErr w:type="spellEnd"/>
+      <w:r>
+        <w:t xml:space="preserve"> </w:t>
+      </w:r>
+      <w:proofErr w:type="spellStart"/>
+      <w:r>
+        <w:t>Terdahulu</w:t>
       </w:r>
       <w:bookmarkEnd w:id="53"/>
       <w:bookmarkEnd w:id="54"/>
       <w:bookmarkEnd w:id="55"/>
-    </w:p>
-    <w:p>
-      <w:pPr>
-        <w:rPr>
-          <w:lang w:val="sv-SE"/>
-        </w:rPr>
-      </w:pPr>
-      <w:r>
-        <w:t>Lorem ipsum ipsum</w:t>
-      </w:r>
+      <w:proofErr w:type="spellEnd"/>
+    </w:p>
+    <w:p>
+      <w:pPr>
+        <w:rPr>
+          <w:lang w:val="sv-SE"/>
+        </w:rPr>
+      </w:pPr>
+      <w:r>
+        <w:t xml:space="preserve">Lorem ipsum </w:t>
+      </w:r>
+      <w:proofErr w:type="spellStart"/>
+      <w:r>
+        <w:t>ipsum</w:t>
+      </w:r>
+      <w:proofErr w:type="spellEnd"/>
       <w:r>
         <w:t xml:space="preserve"> </w:t>
       </w:r>
+      <w:proofErr w:type="spellStart"/>
       <w:r>
         <w:t>ipsum</w:t>
       </w:r>
+      <w:proofErr w:type="spellEnd"/>
       <w:r>
         <w:t xml:space="preserve"> </w:t>
       </w:r>
+      <w:proofErr w:type="spellStart"/>
       <w:r>
         <w:t>ipsum</w:t>
       </w:r>
+      <w:proofErr w:type="spellEnd"/>
       <w:r>
         <w:t xml:space="preserve"> </w:t>
       </w:r>
+      <w:proofErr w:type="spellStart"/>
       <w:r>
         <w:t>ipsum</w:t>
       </w:r>
+      <w:proofErr w:type="spellEnd"/>
       <w:r>
         <w:t xml:space="preserve"> </w:t>
       </w:r>
+      <w:proofErr w:type="spellStart"/>
       <w:r>
         <w:t>ipsum</w:t>
       </w:r>
+      <w:proofErr w:type="spellEnd"/>
       <w:r>
         <w:t xml:space="preserve"> </w:t>
       </w:r>
+      <w:proofErr w:type="spellStart"/>
       <w:r>
         <w:t>ipsum</w:t>
       </w:r>
+      <w:proofErr w:type="spellEnd"/>
       <w:r>
         <w:t xml:space="preserve"> </w:t>
       </w:r>
+      <w:proofErr w:type="spellStart"/>
       <w:r>
         <w:t>ipsum</w:t>
       </w:r>
+      <w:proofErr w:type="spellEnd"/>
       <w:r>
         <w:t xml:space="preserve"> </w:t>
       </w:r>
+      <w:proofErr w:type="spellStart"/>
       <w:r>
         <w:t>ipsum</w:t>
       </w:r>
+      <w:proofErr w:type="spellEnd"/>
       <w:r>
         <w:t xml:space="preserve"> </w:t>
       </w:r>
+      <w:proofErr w:type="spellStart"/>
       <w:r>
         <w:t>ipsum</w:t>
       </w:r>
+      <w:proofErr w:type="spellEnd"/>
       <w:r>
         <w:t xml:space="preserve"> </w:t>
       </w:r>
+      <w:proofErr w:type="spellStart"/>
       <w:r>
         <w:t>ipsum</w:t>
       </w:r>
+      <w:proofErr w:type="spellEnd"/>
       <w:r>
         <w:t xml:space="preserve"> </w:t>
       </w:r>
+      <w:proofErr w:type="spellStart"/>
       <w:r>
         <w:t>ipsum</w:t>
       </w:r>
+      <w:proofErr w:type="spellEnd"/>
       <w:r>
         <w:t xml:space="preserve"> </w:t>
       </w:r>
+      <w:proofErr w:type="spellStart"/>
       <w:r>
         <w:t>ipsum</w:t>
       </w:r>
+      <w:proofErr w:type="spellEnd"/>
       <w:r>
         <w:t xml:space="preserve"> </w:t>
       </w:r>
+      <w:proofErr w:type="spellStart"/>
       <w:r>
         <w:t>ipsum</w:t>
       </w:r>
+      <w:proofErr w:type="spellEnd"/>
       <w:r>
         <w:t xml:space="preserve"> </w:t>
       </w:r>
+      <w:proofErr w:type="spellStart"/>
       <w:r>
         <w:t>ipsum</w:t>
       </w:r>
+      <w:proofErr w:type="spellEnd"/>
       <w:r>
         <w:t xml:space="preserve"> </w:t>
       </w:r>
+      <w:proofErr w:type="spellStart"/>
       <w:r>
         <w:t>ipsum</w:t>
       </w:r>
+      <w:proofErr w:type="spellEnd"/>
       <w:r>
         <w:t xml:space="preserve"> </w:t>
       </w:r>
+      <w:proofErr w:type="spellStart"/>
       <w:r>
         <w:t>ipsum</w:t>
       </w:r>
+      <w:proofErr w:type="spellEnd"/>
       <w:r>
         <w:t xml:space="preserve"> </w:t>
       </w:r>
+      <w:proofErr w:type="spellStart"/>
       <w:r>
         <w:t>ipsum</w:t>
       </w:r>
+      <w:proofErr w:type="spellEnd"/>
       <w:r>
         <w:t xml:space="preserve"> </w:t>
       </w:r>
+      <w:proofErr w:type="spellStart"/>
       <w:r>
         <w:t>ipsum</w:t>
       </w:r>
+      <w:proofErr w:type="spellEnd"/>
       <w:r>
         <w:t xml:space="preserve"> </w:t>
       </w:r>
+      <w:proofErr w:type="spellStart"/>
       <w:r>
         <w:t>ipsum</w:t>
       </w:r>
+      <w:proofErr w:type="spellEnd"/>
       <w:r>
         <w:t xml:space="preserve"> </w:t>
       </w:r>
+      <w:proofErr w:type="spellStart"/>
       <w:r>
         <w:t>ipsum</w:t>
       </w:r>
+      <w:proofErr w:type="spellEnd"/>
       <w:r>
         <w:t xml:space="preserve"> </w:t>
       </w:r>
+      <w:proofErr w:type="spellStart"/>
       <w:r>
         <w:t>ipsum</w:t>
       </w:r>
+      <w:proofErr w:type="spellEnd"/>
       <w:r>
         <w:t xml:space="preserve"> </w:t>
       </w:r>
+      <w:proofErr w:type="spellStart"/>
       <w:r>
         <w:t>ipsum</w:t>
       </w:r>
+      <w:proofErr w:type="spellEnd"/>
       <w:r>
         <w:t xml:space="preserve"> </w:t>
       </w:r>
+      <w:proofErr w:type="spellStart"/>
       <w:r>
         <w:t>ipsum</w:t>
       </w:r>
+      <w:proofErr w:type="spellEnd"/>
       <w:r>
         <w:t xml:space="preserve"> </w:t>
       </w:r>
+      <w:proofErr w:type="spellStart"/>
       <w:r>
         <w:t>ipsum</w:t>
       </w:r>
+      <w:proofErr w:type="spellEnd"/>
       <w:r>
         <w:t xml:space="preserve"> </w:t>
       </w:r>
+      <w:proofErr w:type="spellStart"/>
       <w:r>
         <w:t>ipsum</w:t>
       </w:r>
+      <w:proofErr w:type="spellEnd"/>
       <w:r>
         <w:t xml:space="preserve"> </w:t>
       </w:r>
+      <w:proofErr w:type="spellStart"/>
       <w:r>
         <w:t>ipsum</w:t>
       </w:r>
+      <w:proofErr w:type="spellEnd"/>
       <w:r>
         <w:t xml:space="preserve"> </w:t>
       </w:r>
+      <w:proofErr w:type="spellStart"/>
       <w:r>
         <w:t>ipsum</w:t>
       </w:r>
+      <w:proofErr w:type="spellEnd"/>
       <w:r>
         <w:t xml:space="preserve"> </w:t>
       </w:r>
+      <w:proofErr w:type="spellStart"/>
       <w:r>
         <w:t>ipsum</w:t>
       </w:r>
+      <w:proofErr w:type="spellEnd"/>
       <w:r>
         <w:t xml:space="preserve"> </w:t>
       </w:r>
+      <w:proofErr w:type="spellStart"/>
       <w:r>
         <w:t>ipsum</w:t>
       </w:r>
+      <w:proofErr w:type="spellEnd"/>
       <w:r>
         <w:t xml:space="preserve"> </w:t>
       </w:r>
+      <w:proofErr w:type="spellStart"/>
       <w:r>
         <w:t>ipsum</w:t>
       </w:r>
+      <w:proofErr w:type="spellEnd"/>
       <w:r>
         <w:t xml:space="preserve"> </w:t>
       </w:r>
+      <w:proofErr w:type="spellStart"/>
       <w:r>
         <w:t>ipsum</w:t>
       </w:r>
+      <w:proofErr w:type="spellEnd"/>
       <w:r>
         <w:t xml:space="preserve"> </w:t>
       </w:r>
-      <w:r>
-        <w:t xml:space="preserve">ipsum sebagaimana tampak pada </w:t>
+      <w:proofErr w:type="spellStart"/>
+      <w:r>
+        <w:t>ipsum</w:t>
+      </w:r>
+      <w:proofErr w:type="spellEnd"/>
+      <w:r>
+        <w:t xml:space="preserve"> </w:t>
+      </w:r>
+      <w:proofErr w:type="spellStart"/>
+      <w:r>
+        <w:t>sebagaimana</w:t>
+      </w:r>
+      <w:proofErr w:type="spellEnd"/>
+      <w:r>
+        <w:t xml:space="preserve"> </w:t>
+      </w:r>
+      <w:proofErr w:type="spellStart"/>
+      <w:r>
+        <w:t>tampak</w:t>
+      </w:r>
+      <w:proofErr w:type="spellEnd"/>
+      <w:r>
+        <w:t xml:space="preserve"> pada </w:t>
       </w:r>
       <w:r>
         <w:fldChar w:fldCharType="begin"/>
@@ -9834,9 +11197,22 @@
       </w:r>
       <w:bookmarkEnd w:id="56"/>
       <w:r>
-        <w:t xml:space="preserve"> Kotak berwarna biru</w:t>
+        <w:t xml:space="preserve"> Kotak </w:t>
+      </w:r>
+      <w:proofErr w:type="spellStart"/>
+      <w:r>
+        <w:t>berwarna</w:t>
+      </w:r>
+      <w:proofErr w:type="spellEnd"/>
+      <w:r>
+        <w:t xml:space="preserve"> </w:t>
+      </w:r>
+      <w:proofErr w:type="spellStart"/>
+      <w:r>
+        <w:t>biru</w:t>
       </w:r>
       <w:bookmarkEnd w:id="57"/>
+      <w:proofErr w:type="spellEnd"/>
     </w:p>
     <w:p/>
     <w:p>
@@ -9989,6 +11365,7 @@
       <w:r>
         <w:t xml:space="preserve">Metode yang </w:t>
       </w:r>
+      <w:proofErr w:type="spellStart"/>
       <w:r>
         <w:t>D</w:t>
       </w:r>
@@ -9998,6 +11375,7 @@
       <w:bookmarkEnd w:id="64"/>
       <w:bookmarkEnd w:id="65"/>
       <w:bookmarkEnd w:id="66"/>
+      <w:proofErr w:type="spellEnd"/>
     </w:p>
     <w:p>
       <w:pPr>
@@ -10056,15 +11434,26 @@
       <w:bookmarkStart w:id="70" w:name="_Toc192853334"/>
       <w:bookmarkStart w:id="71" w:name="_Toc202858984"/>
       <w:bookmarkStart w:id="72" w:name="_Toc208028993"/>
-      <w:r>
-        <w:t xml:space="preserve">Urutan </w:t>
-      </w:r>
+      <w:proofErr w:type="spellStart"/>
+      <w:r>
+        <w:t>Urutan</w:t>
+      </w:r>
+      <w:proofErr w:type="spellEnd"/>
+      <w:r>
+        <w:t xml:space="preserve"> </w:t>
+      </w:r>
+      <w:proofErr w:type="spellStart"/>
       <w:r>
         <w:t>P</w:t>
       </w:r>
       <w:r>
-        <w:t xml:space="preserve">elaksanaan </w:t>
-      </w:r>
+        <w:t>elaksanaan</w:t>
+      </w:r>
+      <w:proofErr w:type="spellEnd"/>
+      <w:r>
+        <w:t xml:space="preserve"> </w:t>
+      </w:r>
+      <w:proofErr w:type="spellStart"/>
       <w:r>
         <w:t>P</w:t>
       </w:r>
@@ -10074,6 +11463,7 @@
       <w:bookmarkEnd w:id="70"/>
       <w:bookmarkEnd w:id="71"/>
       <w:bookmarkEnd w:id="72"/>
+      <w:proofErr w:type="spellEnd"/>
     </w:p>
     <w:p>
       <w:pPr>
@@ -11603,6 +12993,52 @@
         </w:rPr>
       </w:sdtEndPr>
       <w:sdtContent>
+        <w:p>
+          <w:pPr>
+            <w:autoSpaceDE w:val="0"/>
+            <w:autoSpaceDN w:val="0"/>
+            <w:ind w:hanging="480"/>
+            <w:divId w:val="1113862141"/>
+            <w:rPr>
+              <w:color w:val="000000"/>
+              <w:lang w:val="en-ID"/>
+            </w:rPr>
+          </w:pPr>
+          <w:r>
+            <w:rPr>
+              <w:color w:val="000000"/>
+            </w:rPr>
+            <w:t xml:space="preserve">Barchi, R., Pepino, L., Gauder, L., Estienne, L., Meza, M., Riera, P., Ferrer, L. (2023) Apparent personality prediction from speech using expert features and wav2vec 2.0. Proc. SMM23, Workshop on Speech, Music and Mind 2023, 21-25, </w:t>
+          </w:r>
+          <w:proofErr w:type="spellStart"/>
+          <w:r>
+            <w:rPr>
+              <w:color w:val="000000"/>
+            </w:rPr>
+            <w:t>doi</w:t>
+          </w:r>
+          <w:proofErr w:type="spellEnd"/>
+          <w:r>
+            <w:rPr>
+              <w:color w:val="000000"/>
+            </w:rPr>
+            <w:t xml:space="preserve">: </w:t>
+          </w:r>
+          <w:hyperlink r:id="rId20" w:history="1">
+            <w:r>
+              <w:rPr>
+                <w:rStyle w:val="Hyperlink"/>
+              </w:rPr>
+              <w:t>https://doi.org/10.21437/SMM.2023-5</w:t>
+            </w:r>
+          </w:hyperlink>
+          <w:r>
+            <w:rPr>
+              <w:color w:val="000000"/>
+            </w:rPr>
+            <w:t xml:space="preserve">  </w:t>
+          </w:r>
+        </w:p>
         <w:p>
           <w:pPr>
             <w:autoSpaceDE w:val="0"/>
@@ -11639,30 +13075,14 @@
             </w:rPr>
             <w:t xml:space="preserve">14, 30149. </w:t>
           </w:r>
-          <w:hyperlink r:id="rId20" w:history="1">
+          <w:hyperlink r:id="rId21" w:history="1">
             <w:r>
               <w:rPr>
                 <w:rStyle w:val="Hyperlink"/>
                 <w:rFonts w:eastAsia="Times New Roman"/>
                 <w:szCs w:val="24"/>
               </w:rPr>
-              <w:t>http</w:t>
-            </w:r>
-            <w:r>
-              <w:rPr>
-                <w:rStyle w:val="Hyperlink"/>
-                <w:rFonts w:eastAsia="Times New Roman"/>
-                <w:szCs w:val="24"/>
-              </w:rPr>
-              <w:t>s</w:t>
-            </w:r>
-            <w:r>
-              <w:rPr>
-                <w:rStyle w:val="Hyperlink"/>
-                <w:rFonts w:eastAsia="Times New Roman"/>
-                <w:szCs w:val="24"/>
-              </w:rPr>
-              <w:t>://doi.org/10.1038/s41598-024-81047-0</w:t>
+              <w:t>https://doi.org/10.1038/s41598-024-81047-0</w:t>
             </w:r>
           </w:hyperlink>
           <w:r>
@@ -11745,7 +13165,7 @@
             </w:rPr>
             <w:t xml:space="preserve">, 909427. </w:t>
           </w:r>
-          <w:hyperlink r:id="rId21" w:tgtFrame="_blank" w:history="1">
+          <w:hyperlink r:id="rId22" w:tgtFrame="_blank" w:history="1">
             <w:r>
               <w:rPr>
                 <w:rStyle w:val="Hyperlink"/>
@@ -11753,25 +13173,7 @@
                 <w:szCs w:val="24"/>
                 <w:lang w:val="id-ID"/>
               </w:rPr>
-              <w:t>https://doi.org/10.3389/fcomm.2022.9</w:t>
-            </w:r>
-            <w:r>
-              <w:rPr>
-                <w:rStyle w:val="Hyperlink"/>
-                <w:rFonts w:eastAsia="Times New Roman"/>
-                <w:szCs w:val="24"/>
-                <w:lang w:val="id-ID"/>
-              </w:rPr>
-              <w:t>0</w:t>
-            </w:r>
-            <w:r>
-              <w:rPr>
-                <w:rStyle w:val="Hyperlink"/>
-                <w:rFonts w:eastAsia="Times New Roman"/>
-                <w:szCs w:val="24"/>
-                <w:lang w:val="id-ID"/>
-              </w:rPr>
-              <w:t>9427</w:t>
+              <w:t>https://doi.org/10.3389/fcomm.2022.909427</w:t>
             </w:r>
           </w:hyperlink>
         </w:p>
@@ -11847,30 +13249,14 @@
             </w:rPr>
             <w:t xml:space="preserve"> </w:t>
           </w:r>
-          <w:hyperlink r:id="rId22" w:history="1">
+          <w:hyperlink r:id="rId23" w:history="1">
             <w:r>
               <w:rPr>
                 <w:rStyle w:val="Hyperlink"/>
                 <w:rFonts w:eastAsia="Times New Roman"/>
                 <w:szCs w:val="24"/>
               </w:rPr>
-              <w:t>https://doi.org/10.3390/s</w:t>
-            </w:r>
-            <w:r>
-              <w:rPr>
-                <w:rStyle w:val="Hyperlink"/>
-                <w:rFonts w:eastAsia="Times New Roman"/>
-                <w:szCs w:val="24"/>
-              </w:rPr>
-              <w:t>2</w:t>
-            </w:r>
-            <w:r>
-              <w:rPr>
-                <w:rStyle w:val="Hyperlink"/>
-                <w:rFonts w:eastAsia="Times New Roman"/>
-                <w:szCs w:val="24"/>
-              </w:rPr>
-              <w:t>4227151</w:t>
+              <w:t>https://doi.org/10.3390/s24227151</w:t>
             </w:r>
           </w:hyperlink>
           <w:r>
@@ -11970,9 +13356,9 @@
       </w:pPr>
     </w:p>
     <w:sectPr>
-      <w:headerReference w:type="even" r:id="rId23"/>
-      <w:headerReference w:type="default" r:id="rId24"/>
-      <w:footerReference w:type="default" r:id="rId25"/>
+      <w:headerReference w:type="even" r:id="rId24"/>
+      <w:headerReference w:type="default" r:id="rId25"/>
+      <w:footerReference w:type="default" r:id="rId26"/>
       <w:pgSz w:w="11907" w:h="16840" w:code="9"/>
       <w:pgMar w:top="1418" w:right="1418" w:bottom="1418" w:left="1418" w:header="720" w:footer="720" w:gutter="0"/>
       <w:pgNumType w:start="1"/>
@@ -15783,6 +17169,7 @@
     <w:rsidRoot w:val="00A940FB"/>
     <w:rsid w:val="00030210"/>
     <w:rsid w:val="00077DD6"/>
+    <w:rsid w:val="00096F43"/>
     <w:rsid w:val="002977B0"/>
     <w:rsid w:val="006E715E"/>
     <w:rsid w:val="00712D21"/>
@@ -15790,7 +17177,11 @@
     <w:rsid w:val="0097352D"/>
     <w:rsid w:val="00A940FB"/>
     <w:rsid w:val="00B52FEE"/>
+    <w:rsid w:val="00BA7ED0"/>
     <w:rsid w:val="00C3184A"/>
+    <w:rsid w:val="00CF35E6"/>
+    <w:rsid w:val="00D418D6"/>
+    <w:rsid w:val="00D65122"/>
     <w:rsid w:val="00F67ABE"/>
   </w:rsids>
   <m:mathPr>

</xml_diff>